<commit_message>
Correção final do 1o capítulo
</commit_message>
<xml_diff>
--- a/tcc-adam-flavia-ramon.docx
+++ b/tcc-adam-flavia-ramon.docx
@@ -628,7 +628,16 @@
           <w:sz w:val="24"/>
           <w:szCs w:val="24"/>
         </w:rPr>
-        <w:t>Trabalho de Conclusão de Curso apresentado à Faculdade de Tecnologia</w:t>
+        <w:t xml:space="preserve">Trabalho de Conclusão de Curso apresentado à Faculdade de </w:t>
+      </w:r>
+      <w:proofErr w:type="spellStart"/>
+      <w:r>
+        <w:rPr>
+          <w:rFonts w:ascii="Arial" w:hAnsi="Arial" w:cs="Arial"/>
+          <w:sz w:val="24"/>
+          <w:szCs w:val="24"/>
+        </w:rPr>
+        <w:t>Tecnologia</w:t>
       </w:r>
       <w:r>
         <w:rPr>
@@ -644,7 +653,16 @@
           <w:sz w:val="24"/>
           <w:szCs w:val="24"/>
         </w:rPr>
-        <w:t>Baixada Santista “</w:t>
+        <w:t>Baixada</w:t>
+      </w:r>
+      <w:proofErr w:type="spellEnd"/>
+      <w:r>
+        <w:rPr>
+          <w:rFonts w:ascii="Arial" w:hAnsi="Arial" w:cs="Arial"/>
+          <w:sz w:val="24"/>
+          <w:szCs w:val="24"/>
+        </w:rPr>
+        <w:t xml:space="preserve"> Santista “</w:t>
       </w:r>
       <w:r>
         <w:rPr>
@@ -742,7 +760,29 @@
           <w:sz w:val="24"/>
           <w:szCs w:val="24"/>
         </w:rPr>
-        <w:t xml:space="preserve"> Dorotéa Vilanova Garcia.</w:t>
+        <w:t xml:space="preserve"> </w:t>
+      </w:r>
+      <w:proofErr w:type="spellStart"/>
+      <w:r>
+        <w:rPr>
+          <w:rFonts w:ascii="Arial" w:hAnsi="Arial" w:cs="Arial"/>
+          <w:b/>
+          <w:color w:val="000000" w:themeColor="text1"/>
+          <w:sz w:val="24"/>
+          <w:szCs w:val="24"/>
+        </w:rPr>
+        <w:t>Dorotéa</w:t>
+      </w:r>
+      <w:proofErr w:type="spellEnd"/>
+      <w:r>
+        <w:rPr>
+          <w:rFonts w:ascii="Arial" w:hAnsi="Arial" w:cs="Arial"/>
+          <w:b/>
+          <w:color w:val="000000" w:themeColor="text1"/>
+          <w:sz w:val="24"/>
+          <w:szCs w:val="24"/>
+        </w:rPr>
+        <w:t xml:space="preserve"> Vilanova Garcia.</w:t>
       </w:r>
     </w:p>
     <w:p>
@@ -1058,7 +1098,7 @@
             <v:stroke joinstyle="miter"/>
             <v:path gradientshapeok="t" o:connecttype="rect"/>
           </v:shapetype>
-          <v:shape id="Caixa de texto 1" o:spid="_x0000_s1026" type="#_x0000_t202" style="position:absolute;left:0;text-align:left;margin-left:-3.15pt;margin-top:9.45pt;width:420pt;height:173.25pt;z-index:251659264;visibility:visible" o:gfxdata="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" fillcolor="white [3201]" strokeweight=".5pt">
+          <v:shape id="Caixa de texto 1" o:spid="_x0000_s1026" type="#_x0000_t202" style="position:absolute;left:0;text-align:left;margin-left:-3.15pt;margin-top:9.45pt;width:420pt;height:173.25pt;z-index:251659264;visibility:visible;mso-wrap-style:square;mso-width-percent:0;mso-height-percent:0;mso-wrap-distance-left:9pt;mso-wrap-distance-top:0;mso-wrap-distance-right:9pt;mso-wrap-distance-bottom:0;mso-position-horizontal:absolute;mso-position-horizontal-relative:text;mso-position-vertical:absolute;mso-position-vertical-relative:text;mso-width-percent:0;mso-height-percent:0;mso-width-relative:page;mso-height-relative:page;v-text-anchor:top" o:gfxdata="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" fillcolor="white [3201]" strokeweight=".5pt">
             <v:path arrowok="t"/>
             <v:textbox>
               <w:txbxContent>
@@ -1092,7 +1132,25 @@
                       <w:sz w:val="20"/>
                       <w:szCs w:val="20"/>
                     </w:rPr>
-                    <w:t xml:space="preserve"> Adam Requena; Souza, Flavia Carolina; Perez, Ramon Duran.</w:t>
+                    <w:t xml:space="preserve"> Adam </w:t>
+                  </w:r>
+                  <w:proofErr w:type="spellStart"/>
+                  <w:r>
+                    <w:rPr>
+                      <w:rFonts w:ascii="Arial" w:hAnsi="Arial" w:cs="Arial"/>
+                      <w:sz w:val="20"/>
+                      <w:szCs w:val="20"/>
+                    </w:rPr>
+                    <w:t>Requena</w:t>
+                  </w:r>
+                  <w:proofErr w:type="spellEnd"/>
+                  <w:r>
+                    <w:rPr>
+                      <w:rFonts w:ascii="Arial" w:hAnsi="Arial" w:cs="Arial"/>
+                      <w:sz w:val="20"/>
+                      <w:szCs w:val="20"/>
+                    </w:rPr>
+                    <w:t>; Souza, Flavia Carolina; Perez, Ramon Duran.</w:t>
                   </w:r>
                 </w:p>
                 <w:p>
@@ -1111,8 +1169,19 @@
                       <w:sz w:val="20"/>
                       <w:szCs w:val="20"/>
                     </w:rPr>
-                    <w:t>Centro Paula Souza Styleguide</w:t>
+                    <w:t xml:space="preserve">Centro Paula Souza </w:t>
                   </w:r>
+                  <w:proofErr w:type="spellStart"/>
+                  <w:r>
+                    <w:rPr>
+                      <w:rFonts w:ascii="Arial" w:hAnsi="Arial" w:cs="Arial"/>
+                      <w:b/>
+                      <w:sz w:val="20"/>
+                      <w:szCs w:val="20"/>
+                    </w:rPr>
+                    <w:t>Styleguide</w:t>
+                  </w:r>
+                  <w:proofErr w:type="spellEnd"/>
                   <w:r>
                     <w:rPr>
                       <w:rFonts w:ascii="Arial" w:hAnsi="Arial" w:cs="Arial"/>
@@ -1128,7 +1197,25 @@
                       <w:sz w:val="20"/>
                       <w:szCs w:val="20"/>
                     </w:rPr>
-                    <w:t>Adam Requena Macias, Flávia Carolina de Souza, Ramon Duran Perez</w:t>
+                    <w:t xml:space="preserve">Adam </w:t>
+                  </w:r>
+                  <w:proofErr w:type="spellStart"/>
+                  <w:r>
+                    <w:rPr>
+                      <w:rFonts w:ascii="Arial" w:hAnsi="Arial" w:cs="Arial"/>
+                      <w:sz w:val="20"/>
+                      <w:szCs w:val="20"/>
+                    </w:rPr>
+                    <w:t>Requena</w:t>
+                  </w:r>
+                  <w:proofErr w:type="spellEnd"/>
+                  <w:r>
+                    <w:rPr>
+                      <w:rFonts w:ascii="Arial" w:hAnsi="Arial" w:cs="Arial"/>
+                      <w:sz w:val="20"/>
+                      <w:szCs w:val="20"/>
+                    </w:rPr>
+                    <w:t xml:space="preserve"> Macias, Flávia Carolina de Souza, Ramon Duran Perez</w:t>
                   </w:r>
                   <w:r>
                     <w:rPr>
@@ -1154,13 +1241,23 @@
                     </w:rPr>
                     <w:t xml:space="preserve">Ma. </w:t>
                   </w:r>
+                  <w:proofErr w:type="spellStart"/>
                   <w:r>
                     <w:rPr>
                       <w:rFonts w:ascii="Arial" w:hAnsi="Arial" w:cs="Arial"/>
                       <w:sz w:val="20"/>
                       <w:szCs w:val="20"/>
                     </w:rPr>
-                    <w:t>Dorotéa Vilanova Garcia</w:t>
+                    <w:t>Dorotéa</w:t>
+                  </w:r>
+                  <w:proofErr w:type="spellEnd"/>
+                  <w:r>
+                    <w:rPr>
+                      <w:rFonts w:ascii="Arial" w:hAnsi="Arial" w:cs="Arial"/>
+                      <w:sz w:val="20"/>
+                      <w:szCs w:val="20"/>
+                    </w:rPr>
+                    <w:t xml:space="preserve"> Vilanova Garcia</w:t>
                   </w:r>
                   <w:r>
                     <w:rPr>
@@ -1189,6 +1286,8 @@
                       <w:szCs w:val="20"/>
                     </w:rPr>
                   </w:pPr>
+                  <w:proofErr w:type="spellStart"/>
+                  <w:proofErr w:type="gramStart"/>
                   <w:r>
                     <w:rPr>
                       <w:rFonts w:ascii="Arial" w:hAnsi="Arial" w:cs="Arial"/>
@@ -1206,6 +1305,8 @@
                     </w:rPr>
                     <w:t>f</w:t>
                   </w:r>
+                  <w:proofErr w:type="spellEnd"/>
+                  <w:proofErr w:type="gramEnd"/>
                   <w:r>
                     <w:rPr>
                       <w:rFonts w:ascii="Arial" w:hAnsi="Arial" w:cs="Arial"/>
@@ -1321,7 +1422,25 @@
                       <w:sz w:val="20"/>
                       <w:szCs w:val="20"/>
                     </w:rPr>
-                    <w:t xml:space="preserve"> Adam Requena; Souza, Flavia Carolina; Perez, Ramon Duran.</w:t>
+                    <w:t xml:space="preserve"> Adam </w:t>
+                  </w:r>
+                  <w:proofErr w:type="spellStart"/>
+                  <w:r>
+                    <w:rPr>
+                      <w:rFonts w:ascii="Arial" w:hAnsi="Arial" w:cs="Arial"/>
+                      <w:sz w:val="20"/>
+                      <w:szCs w:val="20"/>
+                    </w:rPr>
+                    <w:t>Requena</w:t>
+                  </w:r>
+                  <w:proofErr w:type="spellEnd"/>
+                  <w:r>
+                    <w:rPr>
+                      <w:rFonts w:ascii="Arial" w:hAnsi="Arial" w:cs="Arial"/>
+                      <w:sz w:val="20"/>
+                      <w:szCs w:val="20"/>
+                    </w:rPr>
+                    <w:t>; Souza, Flavia Carolina; Perez, Ramon Duran.</w:t>
                   </w:r>
                 </w:p>
               </w:txbxContent>
@@ -1655,7 +1774,29 @@
           <w:sz w:val="24"/>
           <w:szCs w:val="24"/>
         </w:rPr>
-        <w:t xml:space="preserve"> Dorotéa Vilanova Garcia</w:t>
+        <w:t xml:space="preserve"> </w:t>
+      </w:r>
+      <w:proofErr w:type="spellStart"/>
+      <w:r>
+        <w:rPr>
+          <w:rFonts w:ascii="Arial" w:hAnsi="Arial" w:cs="Arial"/>
+          <w:b/>
+          <w:color w:val="000000" w:themeColor="text1"/>
+          <w:sz w:val="24"/>
+          <w:szCs w:val="24"/>
+        </w:rPr>
+        <w:t>Dorotéa</w:t>
+      </w:r>
+      <w:proofErr w:type="spellEnd"/>
+      <w:r>
+        <w:rPr>
+          <w:rFonts w:ascii="Arial" w:hAnsi="Arial" w:cs="Arial"/>
+          <w:b/>
+          <w:color w:val="000000" w:themeColor="text1"/>
+          <w:sz w:val="24"/>
+          <w:szCs w:val="24"/>
+        </w:rPr>
+        <w:t xml:space="preserve"> Vilanova Garcia</w:t>
       </w:r>
       <w:r>
         <w:rPr>
@@ -2280,11 +2421,47 @@
       <w:r>
         <w:rPr>
           <w:rFonts w:ascii="Arial" w:hAnsi="Arial" w:cs="Arial"/>
-          <w:color w:val="FF0000"/>
-          <w:sz w:val="24"/>
-          <w:szCs w:val="24"/>
-        </w:rPr>
-        <w:t xml:space="preserve">Ao meu orientador, </w:t>
+          <w:color w:val="00B0F0"/>
+          <w:sz w:val="24"/>
+          <w:szCs w:val="24"/>
+        </w:rPr>
+        <w:t>A</w:t>
+      </w:r>
+      <w:r>
+        <w:rPr>
+          <w:rFonts w:ascii="Arial" w:hAnsi="Arial" w:cs="Arial"/>
+          <w:color w:val="00B0F0"/>
+          <w:sz w:val="24"/>
+          <w:szCs w:val="24"/>
+        </w:rPr>
+        <w:t xml:space="preserve"> </w:t>
+      </w:r>
+      <w:r>
+        <w:rPr>
+          <w:rFonts w:ascii="Arial" w:hAnsi="Arial" w:cs="Arial"/>
+          <w:color w:val="00B0F0"/>
+          <w:sz w:val="24"/>
+          <w:szCs w:val="24"/>
+        </w:rPr>
+        <w:t>minha orientadora</w:t>
+      </w:r>
+      <w:r>
+        <w:rPr>
+          <w:rFonts w:ascii="Arial" w:hAnsi="Arial" w:cs="Arial"/>
+          <w:color w:val="00B0F0"/>
+          <w:sz w:val="24"/>
+          <w:szCs w:val="24"/>
+        </w:rPr>
+        <w:t>,</w:t>
+      </w:r>
+      <w:r>
+        <w:rPr>
+          <w:rFonts w:ascii="Arial" w:hAnsi="Arial" w:cs="Arial"/>
+          <w:color w:val="FF0000"/>
+          <w:sz w:val="24"/>
+          <w:szCs w:val="24"/>
+        </w:rPr>
+        <w:t xml:space="preserve"> </w:t>
       </w:r>
       <w:r>
         <w:rPr>
@@ -2748,13 +2925,13 @@
     <w:p>
       <w:pPr>
         <w:spacing w:line="360" w:lineRule="auto"/>
-        <w:ind w:right="1134"/>
-        <w:jc w:val="center"/>
-        <w:rPr>
-          <w:rFonts w:ascii="Arial" w:hAnsi="Arial" w:cs="Arial"/>
-          <w:b/>
-          <w:sz w:val="24"/>
-          <w:szCs w:val="24"/>
+        <w:ind w:right="-1"/>
+        <w:jc w:val="both"/>
+        <w:rPr>
+          <w:rFonts w:ascii="Arial" w:hAnsi="Arial" w:cs="Arial"/>
+          <w:color w:val="00B0F0"/>
+          <w:sz w:val="24"/>
+          <w:szCs w:val="20"/>
         </w:rPr>
       </w:pPr>
     </w:p>
@@ -2765,46 +2942,38 @@
         <w:jc w:val="both"/>
         <w:rPr>
           <w:rFonts w:ascii="Arial" w:hAnsi="Arial" w:cs="Arial"/>
-          <w:color w:val="00B0F0"/>
+          <w:color w:val="FF0000"/>
+          <w:sz w:val="32"/>
+          <w:szCs w:val="24"/>
+        </w:rPr>
+      </w:pPr>
+      <w:r>
+        <w:rPr>
+          <w:rFonts w:ascii="Arial" w:hAnsi="Arial" w:cs="Arial"/>
+          <w:color w:val="4472C4" w:themeColor="accent5"/>
           <w:sz w:val="24"/>
           <w:szCs w:val="20"/>
         </w:rPr>
-      </w:pPr>
-      <w:r>
-        <w:rPr>
-          <w:rFonts w:ascii="Arial" w:hAnsi="Arial" w:cs="Arial"/>
-          <w:color w:val="00B0F0"/>
+        <w:t xml:space="preserve">O seguinte trabalho </w:t>
+      </w:r>
+      <w:r>
+        <w:rPr>
+          <w:rFonts w:ascii="Arial" w:hAnsi="Arial" w:cs="Arial"/>
+          <w:color w:val="4472C4" w:themeColor="accent5"/>
           <w:sz w:val="24"/>
           <w:szCs w:val="20"/>
         </w:rPr>
-        <w:t>Antes de descrever qual é o objetivo do TCC deve ter a apresentação do conteúdo para chegar ao objetivo.</w:t>
-      </w:r>
-    </w:p>
-    <w:p>
-      <w:pPr>
-        <w:spacing w:line="360" w:lineRule="auto"/>
-        <w:ind w:right="-1"/>
-        <w:jc w:val="both"/>
-        <w:rPr>
-          <w:rFonts w:ascii="Arial" w:hAnsi="Arial" w:cs="Arial"/>
-          <w:color w:val="00B0F0"/>
+        <w:t xml:space="preserve">faz uma análise dos sites das instituições de ensino mantidas </w:t>
+      </w:r>
+      <w:r>
+        <w:rPr>
+          <w:rFonts w:ascii="Arial" w:hAnsi="Arial" w:cs="Arial"/>
+          <w:color w:val="4472C4" w:themeColor="accent5"/>
           <w:sz w:val="24"/>
           <w:szCs w:val="20"/>
         </w:rPr>
-      </w:pPr>
-    </w:p>
-    <w:p>
-      <w:pPr>
-        <w:spacing w:line="360" w:lineRule="auto"/>
-        <w:ind w:right="-1"/>
-        <w:jc w:val="both"/>
-        <w:rPr>
-          <w:rFonts w:ascii="Arial" w:hAnsi="Arial" w:cs="Arial"/>
-          <w:color w:val="FF0000"/>
-          <w:sz w:val="32"/>
-          <w:szCs w:val="24"/>
-        </w:rPr>
-      </w:pPr>
+        <w:t>pelo C</w:t>
+      </w:r>
       <w:r>
         <w:rPr>
           <w:rFonts w:ascii="Arial" w:hAnsi="Arial" w:cs="Arial"/>
@@ -2812,7 +2981,7 @@
           <w:sz w:val="24"/>
           <w:szCs w:val="20"/>
         </w:rPr>
-        <w:t xml:space="preserve">O seguinte trabalho </w:t>
+        <w:t>entro Paula Souza</w:t>
       </w:r>
       <w:r>
         <w:rPr>
@@ -2821,7 +2990,7 @@
           <w:sz w:val="24"/>
           <w:szCs w:val="20"/>
         </w:rPr>
-        <w:t xml:space="preserve">faz uma análise dos sites das instituições de ensino mantidas </w:t>
+        <w:t xml:space="preserve">, </w:t>
       </w:r>
       <w:r>
         <w:rPr>
@@ -2830,34 +2999,31 @@
           <w:sz w:val="24"/>
           <w:szCs w:val="20"/>
         </w:rPr>
-        <w:t>pelo C</w:t>
-      </w:r>
-      <w:r>
-        <w:rPr>
-          <w:rFonts w:ascii="Arial" w:hAnsi="Arial" w:cs="Arial"/>
-          <w:color w:val="4472C4" w:themeColor="accent5"/>
+        <w:t xml:space="preserve">apresentando uma nova proposta para desenvolvimento de maneira que ofereça padronização e normalização dos websites. </w:t>
+      </w:r>
+      <w:r>
+        <w:rPr>
+          <w:rFonts w:ascii="Arial" w:hAnsi="Arial" w:cs="Arial"/>
           <w:sz w:val="24"/>
           <w:szCs w:val="20"/>
         </w:rPr>
-        <w:t>entro Paula Souza</w:t>
-      </w:r>
-      <w:r>
-        <w:rPr>
-          <w:rFonts w:ascii="Arial" w:hAnsi="Arial" w:cs="Arial"/>
-          <w:color w:val="4472C4" w:themeColor="accent5"/>
+        <w:t>Te</w:t>
+      </w:r>
+      <w:r>
+        <w:rPr>
+          <w:rFonts w:ascii="Arial" w:hAnsi="Arial" w:cs="Arial"/>
           <w:sz w:val="24"/>
           <w:szCs w:val="20"/>
         </w:rPr>
-        <w:t xml:space="preserve">, </w:t>
-      </w:r>
-      <w:r>
-        <w:rPr>
-          <w:rFonts w:ascii="Arial" w:hAnsi="Arial" w:cs="Arial"/>
-          <w:color w:val="4472C4" w:themeColor="accent5"/>
+        <w:t>m como objetivo oferecer uma nova ferramenta para desenvolvimento institucional que, quando aplic</w:t>
+      </w:r>
+      <w:r>
+        <w:rPr>
+          <w:rFonts w:ascii="Arial" w:hAnsi="Arial" w:cs="Arial"/>
           <w:sz w:val="24"/>
           <w:szCs w:val="20"/>
         </w:rPr>
-        <w:t xml:space="preserve">apresentando uma nova proposta para desenvolvimento de maneira que ofereça padronização e normalização dos websites. </w:t>
+        <w:t>ada, ajudará a unificação do Centro, possibilitando</w:t>
       </w:r>
       <w:r>
         <w:rPr>
@@ -2865,7 +3031,7 @@
           <w:sz w:val="24"/>
           <w:szCs w:val="20"/>
         </w:rPr>
-        <w:t>Te</w:t>
+        <w:t xml:space="preserve"> </w:t>
       </w:r>
       <w:r>
         <w:rPr>
@@ -2873,7 +3039,7 @@
           <w:sz w:val="24"/>
           <w:szCs w:val="20"/>
         </w:rPr>
-        <w:t>m como objetivo oferecer uma nova ferramenta para desenvolvimento institucional que, quando aplic</w:t>
+        <w:t xml:space="preserve">que </w:t>
       </w:r>
       <w:r>
         <w:rPr>
@@ -2881,7 +3047,7 @@
           <w:sz w:val="24"/>
           <w:szCs w:val="20"/>
         </w:rPr>
-        <w:t xml:space="preserve">ada, ajudará a unificação do Centro, possibilitandoque </w:t>
+        <w:t>o site</w:t>
       </w:r>
       <w:r>
         <w:rPr>
@@ -2889,7 +3055,7 @@
           <w:sz w:val="24"/>
           <w:szCs w:val="20"/>
         </w:rPr>
-        <w:t>o site</w:t>
+        <w:t xml:space="preserve"> seja</w:t>
       </w:r>
       <w:r>
         <w:rPr>
@@ -2897,73 +3063,7 @@
           <w:sz w:val="24"/>
           <w:szCs w:val="20"/>
         </w:rPr>
-        <w:t xml:space="preserve"> seja</w:t>
-      </w:r>
-      <w:r>
-        <w:rPr>
-          <w:rFonts w:ascii="Arial" w:hAnsi="Arial" w:cs="Arial"/>
-          <w:sz w:val="24"/>
-          <w:szCs w:val="20"/>
-        </w:rPr>
         <w:t xml:space="preserve"> adaptável a todas as telas, facilitando acesso de todos.</w:t>
-      </w:r>
-    </w:p>
-    <w:p>
-      <w:pPr>
-        <w:spacing w:line="360" w:lineRule="auto"/>
-        <w:ind w:right="-1"/>
-        <w:jc w:val="both"/>
-        <w:rPr>
-          <w:rFonts w:ascii="Arial" w:hAnsi="Arial" w:cs="Arial"/>
-          <w:color w:val="FF0000"/>
-          <w:sz w:val="24"/>
-          <w:szCs w:val="24"/>
-        </w:rPr>
-      </w:pPr>
-      <w:r>
-        <w:rPr>
-          <w:rFonts w:ascii="Arial" w:hAnsi="Arial" w:cs="Arial"/>
-          <w:color w:val="FF0000"/>
-          <w:sz w:val="24"/>
-          <w:szCs w:val="24"/>
-        </w:rPr>
-        <w:t xml:space="preserve">Parágrafo único, sem recuo na primeira linha, verbo na terceira pessoa do singular, resumo de 150 a 500 palavras – redação concisa, não deve conter citações bibliográficas, evitar frases </w:t>
-      </w:r>
-      <w:r>
-        <w:rPr>
-          <w:rFonts w:ascii="Arial" w:hAnsi="Arial" w:cs="Arial"/>
-          <w:color w:val="FF0000"/>
-          <w:sz w:val="24"/>
-          <w:szCs w:val="24"/>
-        </w:rPr>
-        <w:t>negativas, símbolos, equações, fórmulas e verbo na voz ativa e na terceira pessoa do singular.</w:t>
-      </w:r>
-      <w:r>
-        <w:rPr>
-          <w:rFonts w:ascii="Arial" w:hAnsi="Arial" w:cs="Arial"/>
-          <w:color w:val="FF0000"/>
-          <w:sz w:val="24"/>
-          <w:szCs w:val="24"/>
-        </w:rPr>
-        <w:sym w:font="Wingdings" w:char="F04A"/>
-      </w:r>
-      <w:r>
-        <w:rPr>
-          <w:rFonts w:ascii="Arial" w:hAnsi="Arial" w:cs="Arial"/>
-          <w:color w:val="FF0000"/>
-          <w:sz w:val="24"/>
-          <w:szCs w:val="24"/>
-        </w:rPr>
-        <w:t xml:space="preserve"> FAZER POR ÚLTIMO! </w:t>
-      </w:r>
-      <w:r>
-        <w:rPr>
-          <w:rFonts w:ascii="Arial" w:hAnsi="Arial" w:cs="Arial"/>
-          <w:color w:val="FF0000"/>
-          <w:sz w:val="24"/>
-          <w:szCs w:val="24"/>
-        </w:rPr>
-        <w:sym w:font="Wingdings" w:char="F04A"/>
       </w:r>
     </w:p>
     <w:p>
@@ -3005,6 +3105,7 @@
           <w:szCs w:val="24"/>
         </w:rPr>
       </w:pPr>
+      <w:proofErr w:type="gramStart"/>
       <w:r>
         <w:rPr>
           <w:rFonts w:ascii="Arial" w:hAnsi="Arial" w:cs="Arial"/>
@@ -3014,6 +3115,7 @@
         </w:rPr>
         <w:t>Palavra-Chave:</w:t>
       </w:r>
+      <w:proofErr w:type="gramEnd"/>
       <w:r>
         <w:rPr>
           <w:rFonts w:ascii="Arial" w:hAnsi="Arial" w:cs="Arial"/>
@@ -3032,6 +3134,30 @@
         </w:rPr>
         <w:t xml:space="preserve"> (de 3 a 5 palavras)</w:t>
       </w:r>
+    </w:p>
+    <w:p>
+      <w:pPr>
+        <w:spacing w:line="360" w:lineRule="auto"/>
+        <w:ind w:right="1134"/>
+        <w:jc w:val="both"/>
+        <w:rPr>
+          <w:rFonts w:ascii="Arial" w:hAnsi="Arial" w:cs="Arial"/>
+          <w:sz w:val="24"/>
+          <w:szCs w:val="24"/>
+        </w:rPr>
+      </w:pPr>
+    </w:p>
+    <w:p>
+      <w:pPr>
+        <w:spacing w:line="360" w:lineRule="auto"/>
+        <w:ind w:right="1134"/>
+        <w:jc w:val="both"/>
+        <w:rPr>
+          <w:rFonts w:ascii="Arial" w:hAnsi="Arial" w:cs="Arial"/>
+          <w:sz w:val="24"/>
+          <w:szCs w:val="24"/>
+        </w:rPr>
+      </w:pPr>
     </w:p>
     <w:p>
       <w:pPr>
@@ -3160,6 +3286,7 @@
           <w:sz w:val="24"/>
           <w:szCs w:val="24"/>
         </w:rPr>
+        <w:lastRenderedPageBreak/>
         <w:t>ABSTRACT</w:t>
       </w:r>
     </w:p>
@@ -3347,32 +3474,65 @@
           <w:szCs w:val="24"/>
         </w:rPr>
       </w:pPr>
-      <w:r>
-        <w:rPr>
-          <w:rFonts w:ascii="Arial" w:hAnsi="Arial" w:cs="Arial"/>
-          <w:b/>
-          <w:sz w:val="24"/>
-          <w:szCs w:val="24"/>
-        </w:rPr>
-        <w:t>Keywords:</w:t>
-      </w:r>
-      <w:r>
-        <w:rPr>
-          <w:rFonts w:ascii="Arial" w:hAnsi="Arial" w:cs="Arial"/>
-          <w:color w:val="FF0000"/>
-          <w:sz w:val="24"/>
-          <w:szCs w:val="24"/>
-        </w:rPr>
-        <w:t>em inglês</w:t>
-      </w:r>
-      <w:r>
-        <w:rPr>
-          <w:rFonts w:ascii="Arial" w:hAnsi="Arial" w:cs="Arial"/>
-          <w:color w:val="FF0000"/>
-          <w:sz w:val="24"/>
-          <w:szCs w:val="24"/>
-        </w:rPr>
-        <w:t>separadas por ponto. (de 3 a 5 palavras)</w:t>
+      <w:proofErr w:type="spellStart"/>
+      <w:proofErr w:type="gramStart"/>
+      <w:r>
+        <w:rPr>
+          <w:rFonts w:ascii="Arial" w:hAnsi="Arial" w:cs="Arial"/>
+          <w:b/>
+          <w:sz w:val="24"/>
+          <w:szCs w:val="24"/>
+        </w:rPr>
+        <w:t>Keywords</w:t>
+      </w:r>
+      <w:proofErr w:type="spellEnd"/>
+      <w:r>
+        <w:rPr>
+          <w:rFonts w:ascii="Arial" w:hAnsi="Arial" w:cs="Arial"/>
+          <w:b/>
+          <w:sz w:val="24"/>
+          <w:szCs w:val="24"/>
+        </w:rPr>
+        <w:t>:</w:t>
+      </w:r>
+      <w:proofErr w:type="gramEnd"/>
+      <w:r>
+        <w:rPr>
+          <w:rFonts w:ascii="Arial" w:hAnsi="Arial" w:cs="Arial"/>
+          <w:color w:val="FF0000"/>
+          <w:sz w:val="24"/>
+          <w:szCs w:val="24"/>
+        </w:rPr>
+        <w:t xml:space="preserve">em </w:t>
+      </w:r>
+      <w:proofErr w:type="spellStart"/>
+      <w:r>
+        <w:rPr>
+          <w:rFonts w:ascii="Arial" w:hAnsi="Arial" w:cs="Arial"/>
+          <w:color w:val="FF0000"/>
+          <w:sz w:val="24"/>
+          <w:szCs w:val="24"/>
+        </w:rPr>
+        <w:t>inglês</w:t>
+      </w:r>
+      <w:r>
+        <w:rPr>
+          <w:rFonts w:ascii="Arial" w:hAnsi="Arial" w:cs="Arial"/>
+          <w:color w:val="FF0000"/>
+          <w:sz w:val="24"/>
+          <w:szCs w:val="24"/>
+        </w:rPr>
+        <w:t>separadas</w:t>
+      </w:r>
+      <w:proofErr w:type="spellEnd"/>
+      <w:r>
+        <w:rPr>
+          <w:rFonts w:ascii="Arial" w:hAnsi="Arial" w:cs="Arial"/>
+          <w:color w:val="FF0000"/>
+          <w:sz w:val="24"/>
+          <w:szCs w:val="24"/>
+        </w:rPr>
+        <w:t xml:space="preserve"> por ponto. (de 3 a 5 palavras)</w:t>
       </w:r>
     </w:p>
     <w:p>
@@ -3504,6 +3664,14 @@
           <w:szCs w:val="24"/>
         </w:rPr>
       </w:pPr>
+      <w:r>
+        <w:rPr>
+          <w:rFonts w:ascii="Arial" w:hAnsi="Arial" w:cs="Arial"/>
+          <w:sz w:val="24"/>
+          <w:szCs w:val="24"/>
+        </w:rPr>
+        <w:br w:type="page"/>
+      </w:r>
     </w:p>
     <w:p>
       <w:pPr>
@@ -3524,6 +3692,7 @@
           <w:sz w:val="24"/>
           <w:szCs w:val="24"/>
         </w:rPr>
+        <w:lastRenderedPageBreak/>
         <w:t>LISTA DE ABREVIATURAS E SIGLAS</w:t>
       </w:r>
     </w:p>
@@ -3851,8 +4020,21 @@
           <w:shd w:val="clear" w:color="auto" w:fill="FFFFFF"/>
         </w:rPr>
         <w:tab/>
-        <w:t>Pesquisa Nacional por Amostra de Docmicílios</w:t>
-      </w:r>
+        <w:t xml:space="preserve">Pesquisa Nacional por Amostra de </w:t>
+      </w:r>
+      <w:proofErr w:type="spellStart"/>
+      <w:r>
+        <w:rPr>
+          <w:rFonts w:ascii="Arial" w:hAnsi="Arial" w:cs="Arial"/>
+          <w:color w:val="333333"/>
+          <w:spacing w:val="-5"/>
+          <w:sz w:val="24"/>
+          <w:szCs w:val="24"/>
+          <w:shd w:val="clear" w:color="auto" w:fill="FFFFFF"/>
+        </w:rPr>
+        <w:t>Docmicílios</w:t>
+      </w:r>
+      <w:proofErr w:type="spellEnd"/>
     </w:p>
     <w:p>
       <w:pPr>
@@ -5918,6 +6100,14 @@
           <w:rFonts w:ascii="Arial" w:hAnsi="Arial" w:cs="Arial"/>
           <w:sz w:val="24"/>
           <w:szCs w:val="24"/>
+        </w:rPr>
+        <w:t xml:space="preserve"> </w:t>
+      </w:r>
+      <w:r>
+        <w:rPr>
+          <w:rFonts w:ascii="Arial" w:hAnsi="Arial" w:cs="Arial"/>
+          <w:sz w:val="24"/>
+          <w:szCs w:val="24"/>
           <w:u w:val="dotted"/>
         </w:rPr>
         <w:tab/>
@@ -6530,7 +6720,7 @@
           <w:sz w:val="24"/>
           <w:szCs w:val="24"/>
         </w:rPr>
-        <w:t xml:space="preserve">   1.5 ORGANIZAÇÃO DO TRABALHO DE CONCLUSÃO DE CURSO</w:t>
+        <w:t>1.5 ORGANIZAÇÃO DO TRABALHO DE CONCLUSÃO DE CURSO</w:t>
       </w:r>
       <w:r>
         <w:rPr>
@@ -6932,8 +7122,9 @@
           <w:sz w:val="24"/>
           <w:szCs w:val="24"/>
         </w:rPr>
-        <w:t>2.2.1 Fatec</w:t>
-      </w:r>
+        <w:t xml:space="preserve">2.2.1 </w:t>
+      </w:r>
+      <w:proofErr w:type="spellStart"/>
       <w:r>
         <w:rPr>
           <w:rFonts w:ascii="Arial" w:hAnsi="Arial" w:cs="Arial"/>
@@ -6942,7 +7133,28 @@
           <w:sz w:val="24"/>
           <w:szCs w:val="24"/>
         </w:rPr>
-        <w:t>Rubens Lara</w:t>
+        <w:t>Fatec</w:t>
+      </w:r>
+      <w:r>
+        <w:rPr>
+          <w:rFonts w:ascii="Arial" w:hAnsi="Arial" w:cs="Arial"/>
+          <w:b/>
+          <w:color w:val="808080" w:themeColor="background1" w:themeShade="80"/>
+          <w:sz w:val="24"/>
+          <w:szCs w:val="24"/>
+        </w:rPr>
+        <w:t>Rubens</w:t>
+      </w:r>
+      <w:proofErr w:type="spellEnd"/>
+      <w:r>
+        <w:rPr>
+          <w:rFonts w:ascii="Arial" w:hAnsi="Arial" w:cs="Arial"/>
+          <w:b/>
+          <w:color w:val="808080" w:themeColor="background1" w:themeShade="80"/>
+          <w:sz w:val="24"/>
+          <w:szCs w:val="24"/>
+        </w:rPr>
+        <w:t xml:space="preserve"> Lara</w:t>
       </w:r>
       <w:r>
         <w:rPr>
@@ -9222,45 +9434,858 @@
         <w:jc w:val="both"/>
         <w:rPr>
           <w:rFonts w:ascii="Arial" w:hAnsi="Arial" w:cs="Arial"/>
+          <w:sz w:val="24"/>
+          <w:szCs w:val="24"/>
+        </w:rPr>
+      </w:pPr>
+      <w:r>
+        <w:rPr>
+          <w:rFonts w:ascii="Arial" w:hAnsi="Arial" w:cs="Arial"/>
+          <w:sz w:val="24"/>
+          <w:szCs w:val="24"/>
+        </w:rPr>
+        <w:t>A internet hoje é um meio fundamental para aprendizagem.</w:t>
+      </w:r>
+      <w:r>
+        <w:rPr>
+          <w:rFonts w:ascii="Arial" w:hAnsi="Arial" w:cs="Arial"/>
+          <w:sz w:val="24"/>
+          <w:szCs w:val="24"/>
+        </w:rPr>
+        <w:t xml:space="preserve"> Segundo Moura </w:t>
+      </w:r>
+      <w:r>
+        <w:rPr>
+          <w:rFonts w:ascii="Arial" w:hAnsi="Arial" w:cs="Arial"/>
+          <w:sz w:val="24"/>
+        </w:rPr>
+        <w:t>(</w:t>
+      </w:r>
+      <w:r>
+        <w:rPr>
+          <w:rFonts w:ascii="Arial" w:hAnsi="Arial" w:cs="Arial"/>
+          <w:sz w:val="24"/>
+        </w:rPr>
+        <w:t>1998, p. 10</w:t>
+      </w:r>
+      <w:r>
+        <w:rPr>
+          <w:rFonts w:ascii="Arial" w:hAnsi="Arial" w:cs="Arial"/>
+          <w:sz w:val="24"/>
+        </w:rPr>
+        <w:t>)</w:t>
+      </w:r>
+      <w:r>
+        <w:rPr>
+          <w:rFonts w:ascii="Arial" w:hAnsi="Arial" w:cs="Arial"/>
+          <w:sz w:val="24"/>
+          <w:szCs w:val="24"/>
+        </w:rPr>
+        <w:t xml:space="preserve">, ela </w:t>
+      </w:r>
+      <w:r>
+        <w:rPr>
+          <w:rFonts w:ascii="Arial" w:hAnsi="Arial" w:cs="Arial"/>
+          <w:sz w:val="24"/>
+        </w:rPr>
+        <w:t>"faz hoje parte do nosso mundo, incluindo o espaço escolar, e a educação não pode passar ao lado desta realidade</w:t>
+      </w:r>
+      <w:r>
+        <w:rPr>
+          <w:rFonts w:ascii="Arial" w:hAnsi="Arial" w:cs="Arial"/>
+          <w:sz w:val="24"/>
+        </w:rPr>
+        <w:t>”</w:t>
+      </w:r>
+      <w:r>
+        <w:rPr>
+          <w:rFonts w:ascii="Arial" w:hAnsi="Arial" w:cs="Arial"/>
+          <w:sz w:val="24"/>
+        </w:rPr>
+        <w:t>.</w:t>
+      </w:r>
+      <w:r>
+        <w:rPr>
+          <w:rFonts w:ascii="Arial" w:hAnsi="Arial" w:cs="Arial"/>
+          <w:sz w:val="24"/>
+          <w:szCs w:val="24"/>
+        </w:rPr>
+        <w:t xml:space="preserve"> Através </w:t>
+      </w:r>
+      <w:r>
+        <w:rPr>
+          <w:rFonts w:ascii="Arial" w:hAnsi="Arial" w:cs="Arial"/>
+          <w:sz w:val="24"/>
+          <w:szCs w:val="24"/>
+        </w:rPr>
+        <w:t>da rede</w:t>
+      </w:r>
+      <w:r>
+        <w:rPr>
+          <w:rFonts w:ascii="Arial" w:hAnsi="Arial" w:cs="Arial"/>
+          <w:sz w:val="24"/>
+          <w:szCs w:val="24"/>
+        </w:rPr>
+        <w:t xml:space="preserve"> </w:t>
+      </w:r>
+      <w:r>
+        <w:rPr>
+          <w:rFonts w:ascii="Arial" w:hAnsi="Arial" w:cs="Arial"/>
           <w:color w:val="00B0F0"/>
           <w:sz w:val="24"/>
           <w:szCs w:val="24"/>
         </w:rPr>
-      </w:pPr>
-      <w:r>
-        <w:rPr>
-          <w:rFonts w:ascii="Arial" w:hAnsi="Arial" w:cs="Arial"/>
-          <w:sz w:val="24"/>
-          <w:szCs w:val="24"/>
-        </w:rPr>
-        <w:t>A internet hoje é um meio fundamental para aprendizagem.</w:t>
-      </w:r>
-      <w:r>
-        <w:rPr>
-          <w:rFonts w:ascii="Arial" w:hAnsi="Arial" w:cs="Arial"/>
-          <w:sz w:val="24"/>
-          <w:szCs w:val="24"/>
-        </w:rPr>
-        <w:t xml:space="preserve"> Segundo Moura </w:t>
-      </w:r>
-      <w:r>
-        <w:rPr>
-          <w:rFonts w:ascii="Arial" w:hAnsi="Arial" w:cs="Arial"/>
-          <w:sz w:val="24"/>
-        </w:rPr>
-        <w:t>(</w:t>
-      </w:r>
-      <w:r>
-        <w:rPr>
-          <w:rFonts w:ascii="Arial" w:hAnsi="Arial" w:cs="Arial"/>
-          <w:sz w:val="24"/>
-        </w:rPr>
-        <w:t>1998, p. 10</w:t>
-      </w:r>
-      <w:r>
-        <w:rPr>
-          <w:rFonts w:ascii="Arial" w:hAnsi="Arial" w:cs="Arial"/>
-          <w:sz w:val="24"/>
+        <w:t>se tem</w:t>
+      </w:r>
+      <w:r>
+        <w:rPr>
+          <w:rFonts w:ascii="Arial" w:hAnsi="Arial" w:cs="Arial"/>
+          <w:color w:val="00B0F0"/>
+          <w:sz w:val="24"/>
+          <w:szCs w:val="24"/>
+        </w:rPr>
+        <w:t xml:space="preserve"> </w:t>
+      </w:r>
+      <w:r>
+        <w:rPr>
+          <w:rFonts w:ascii="Arial" w:hAnsi="Arial" w:cs="Arial"/>
+          <w:sz w:val="24"/>
+          <w:szCs w:val="24"/>
+        </w:rPr>
+        <w:t>acesso a um imenso mundo de informações dispon</w:t>
+      </w:r>
+      <w:r>
+        <w:rPr>
+          <w:rFonts w:ascii="Arial" w:hAnsi="Arial" w:cs="Arial"/>
+          <w:sz w:val="24"/>
+          <w:szCs w:val="24"/>
+        </w:rPr>
+        <w:t xml:space="preserve">ível de forma rápida e gratuita, e ainda de acordo com Moura, </w:t>
+      </w:r>
+    </w:p>
+    <w:p>
+      <w:pPr>
+        <w:spacing w:line="240" w:lineRule="auto"/>
+        <w:ind w:left="2552"/>
+        <w:jc w:val="both"/>
+        <w:rPr>
+          <w:rFonts w:ascii="Arial" w:hAnsi="Arial" w:cs="Arial"/>
+          <w:sz w:val="20"/>
+          <w:szCs w:val="20"/>
+        </w:rPr>
+      </w:pPr>
+      <w:r>
+        <w:rPr>
+          <w:rFonts w:ascii="Arial" w:hAnsi="Arial" w:cs="Arial"/>
+          <w:sz w:val="20"/>
+          <w:szCs w:val="20"/>
+        </w:rPr>
+        <w:t>“</w:t>
+      </w:r>
+      <w:r>
+        <w:rPr>
+          <w:rFonts w:ascii="Arial" w:hAnsi="Arial" w:cs="Arial"/>
+          <w:sz w:val="20"/>
+          <w:szCs w:val="20"/>
+        </w:rPr>
+        <w:t>Este</w:t>
+      </w:r>
+      <w:r>
+        <w:rPr>
+          <w:rFonts w:ascii="Arial" w:hAnsi="Arial" w:cs="Arial"/>
+          <w:sz w:val="20"/>
+          <w:szCs w:val="20"/>
+        </w:rPr>
+        <w:t xml:space="preserve"> novo recurso põe à disposição um novo mar de possibilidades para novas aprendizagens, permite a interação com outras pessoas das mais variadas culturas, possibilita o intercâmbio de diferentes visões e realidades, e auxilia a procura de respostas para os problemas”.</w:t>
+      </w:r>
+    </w:p>
+    <w:p>
+      <w:pPr>
+        <w:spacing w:line="240" w:lineRule="auto"/>
+        <w:ind w:left="2552"/>
+        <w:jc w:val="both"/>
+        <w:rPr>
+          <w:rFonts w:ascii="Arial" w:hAnsi="Arial" w:cs="Arial"/>
+          <w:sz w:val="20"/>
+          <w:szCs w:val="20"/>
+        </w:rPr>
+      </w:pPr>
+      <w:r>
+        <w:rPr>
+          <w:rFonts w:ascii="Arial" w:hAnsi="Arial" w:cs="Arial"/>
+          <w:sz w:val="20"/>
+          <w:szCs w:val="20"/>
+        </w:rPr>
+        <w:t xml:space="preserve"> </w:t>
+      </w:r>
+    </w:p>
+    <w:p>
+      <w:pPr>
+        <w:spacing w:after="0" w:line="360" w:lineRule="auto"/>
+        <w:ind w:firstLine="851"/>
+        <w:jc w:val="both"/>
+        <w:rPr>
+          <w:rFonts w:ascii="Arial" w:hAnsi="Arial" w:cs="Arial"/>
+          <w:color w:val="00B0F0"/>
+          <w:sz w:val="24"/>
+          <w:szCs w:val="24"/>
+        </w:rPr>
+      </w:pPr>
+      <w:r>
+        <w:rPr>
+          <w:rFonts w:ascii="Arial" w:hAnsi="Arial" w:cs="Arial"/>
+          <w:sz w:val="24"/>
+          <w:szCs w:val="24"/>
+        </w:rPr>
+        <w:t>Por isso, é</w:t>
+      </w:r>
+      <w:r>
+        <w:rPr>
+          <w:rFonts w:ascii="Arial" w:hAnsi="Arial" w:cs="Arial"/>
+          <w:sz w:val="24"/>
+          <w:szCs w:val="24"/>
+        </w:rPr>
+        <w:t xml:space="preserve"> fundamental estar </w:t>
+      </w:r>
+      <w:r>
+        <w:rPr>
+          <w:rFonts w:ascii="Arial" w:hAnsi="Arial" w:cs="Arial"/>
+          <w:sz w:val="24"/>
+          <w:szCs w:val="24"/>
+        </w:rPr>
+        <w:t xml:space="preserve">conectado, através dela </w:t>
+      </w:r>
+      <w:r>
+        <w:rPr>
+          <w:rFonts w:ascii="Arial" w:hAnsi="Arial" w:cs="Arial"/>
+          <w:color w:val="00B0F0"/>
+          <w:sz w:val="24"/>
+          <w:szCs w:val="24"/>
+        </w:rPr>
+        <w:t xml:space="preserve">se pode </w:t>
+      </w:r>
+      <w:r>
+        <w:rPr>
+          <w:rFonts w:ascii="Arial" w:hAnsi="Arial" w:cs="Arial"/>
+          <w:sz w:val="24"/>
+          <w:szCs w:val="24"/>
+        </w:rPr>
+        <w:t>ficar</w:t>
+      </w:r>
+      <w:r>
+        <w:rPr>
+          <w:rFonts w:ascii="Arial" w:hAnsi="Arial" w:cs="Arial"/>
+          <w:sz w:val="24"/>
+          <w:szCs w:val="24"/>
+        </w:rPr>
+        <w:t xml:space="preserve"> por dentro de </w:t>
+      </w:r>
+      <w:r>
+        <w:rPr>
+          <w:rFonts w:ascii="Arial" w:hAnsi="Arial" w:cs="Arial"/>
+          <w:sz w:val="24"/>
+          <w:szCs w:val="24"/>
+        </w:rPr>
+        <w:t>inovações tecnoló</w:t>
+      </w:r>
+      <w:r>
+        <w:rPr>
+          <w:rFonts w:ascii="Arial" w:hAnsi="Arial" w:cs="Arial"/>
+          <w:sz w:val="24"/>
+          <w:szCs w:val="24"/>
+        </w:rPr>
+        <w:t>gi</w:t>
+      </w:r>
+      <w:r>
+        <w:rPr>
+          <w:rFonts w:ascii="Arial" w:hAnsi="Arial" w:cs="Arial"/>
+          <w:sz w:val="24"/>
+          <w:szCs w:val="24"/>
+        </w:rPr>
+        <w:t>c</w:t>
+      </w:r>
+      <w:r>
+        <w:rPr>
+          <w:rFonts w:ascii="Arial" w:hAnsi="Arial" w:cs="Arial"/>
+          <w:sz w:val="24"/>
+          <w:szCs w:val="24"/>
+        </w:rPr>
+        <w:t xml:space="preserve">as e </w:t>
+      </w:r>
+      <w:r>
+        <w:rPr>
+          <w:rFonts w:ascii="Arial" w:hAnsi="Arial" w:cs="Arial"/>
+          <w:sz w:val="24"/>
+          <w:szCs w:val="24"/>
+        </w:rPr>
+        <w:t xml:space="preserve">acompanhar </w:t>
+      </w:r>
+      <w:r>
+        <w:rPr>
+          <w:rFonts w:ascii="Arial" w:hAnsi="Arial" w:cs="Arial"/>
+          <w:sz w:val="24"/>
+          <w:szCs w:val="24"/>
+        </w:rPr>
+        <w:t>as mudanças que no merca</w:t>
+      </w:r>
+      <w:r>
+        <w:rPr>
+          <w:rFonts w:ascii="Arial" w:hAnsi="Arial" w:cs="Arial"/>
+          <w:sz w:val="24"/>
+          <w:szCs w:val="24"/>
+        </w:rPr>
+        <w:t>do existem e surgem a cada dia.</w:t>
+      </w:r>
+    </w:p>
+    <w:p>
+      <w:pPr>
+        <w:spacing w:after="0" w:line="360" w:lineRule="auto"/>
+        <w:ind w:firstLine="851"/>
+        <w:jc w:val="both"/>
+        <w:rPr>
+          <w:rFonts w:ascii="Arial" w:hAnsi="Arial" w:cs="Arial"/>
+          <w:sz w:val="24"/>
+          <w:szCs w:val="24"/>
+        </w:rPr>
+      </w:pPr>
+      <w:r>
+        <w:rPr>
+          <w:rFonts w:ascii="Arial" w:hAnsi="Arial" w:cs="Arial"/>
+          <w:sz w:val="24"/>
+          <w:szCs w:val="24"/>
+        </w:rPr>
+        <w:t xml:space="preserve">Desta maneira, a internet </w:t>
+      </w:r>
+      <w:r>
+        <w:rPr>
+          <w:rFonts w:ascii="Arial" w:hAnsi="Arial" w:cs="Arial"/>
+          <w:sz w:val="24"/>
+          <w:szCs w:val="24"/>
+        </w:rPr>
+        <w:t xml:space="preserve">é muito </w:t>
+      </w:r>
+      <w:r>
+        <w:rPr>
+          <w:rFonts w:ascii="Arial" w:hAnsi="Arial" w:cs="Arial"/>
+          <w:sz w:val="24"/>
+          <w:szCs w:val="24"/>
+        </w:rPr>
+        <w:t>utilizada</w:t>
+      </w:r>
+      <w:r>
+        <w:rPr>
+          <w:rFonts w:ascii="Arial" w:hAnsi="Arial" w:cs="Arial"/>
+          <w:sz w:val="24"/>
+          <w:szCs w:val="24"/>
+        </w:rPr>
+        <w:t xml:space="preserve"> por escolas e faculdades para se </w:t>
+      </w:r>
+      <w:r>
+        <w:rPr>
+          <w:rFonts w:ascii="Arial" w:hAnsi="Arial" w:cs="Arial"/>
+          <w:sz w:val="24"/>
+          <w:szCs w:val="24"/>
+        </w:rPr>
+        <w:t>manterem</w:t>
+      </w:r>
+      <w:r>
+        <w:rPr>
+          <w:rFonts w:ascii="Arial" w:hAnsi="Arial" w:cs="Arial"/>
+          <w:sz w:val="24"/>
+          <w:szCs w:val="24"/>
+        </w:rPr>
+        <w:t xml:space="preserve"> em contato com seus alunos e assim também passar mais informações sobre o que oferecem</w:t>
+      </w:r>
+      <w:r>
+        <w:rPr>
+          <w:rFonts w:ascii="Arial" w:hAnsi="Arial" w:cs="Arial"/>
+          <w:sz w:val="24"/>
+          <w:szCs w:val="24"/>
+        </w:rPr>
+        <w:t>, além de oferecerem aulas online</w:t>
+      </w:r>
+      <w:r>
+        <w:rPr>
+          <w:rFonts w:ascii="Arial" w:hAnsi="Arial" w:cs="Arial"/>
+          <w:sz w:val="24"/>
+          <w:szCs w:val="24"/>
+        </w:rPr>
+        <w:t xml:space="preserve">. </w:t>
+      </w:r>
+      <w:r>
+        <w:rPr>
+          <w:rFonts w:ascii="Arial" w:hAnsi="Arial" w:cs="Arial"/>
+          <w:sz w:val="24"/>
+          <w:szCs w:val="24"/>
+        </w:rPr>
+        <w:t>O Centro Paula Souza (CPS)</w:t>
+      </w:r>
+      <w:r>
+        <w:rPr>
+          <w:rFonts w:ascii="Arial" w:hAnsi="Arial" w:cs="Arial"/>
+          <w:sz w:val="24"/>
+          <w:szCs w:val="24"/>
+        </w:rPr>
+        <w:t>, que</w:t>
+      </w:r>
+      <w:r>
+        <w:rPr>
+          <w:rFonts w:ascii="Arial" w:hAnsi="Arial" w:cs="Arial"/>
+          <w:sz w:val="24"/>
+          <w:szCs w:val="24"/>
+        </w:rPr>
+        <w:t xml:space="preserve"> é uma</w:t>
+      </w:r>
+      <w:r>
+        <w:rPr>
+          <w:rFonts w:ascii="Arial" w:hAnsi="Arial" w:cs="Arial"/>
+          <w:sz w:val="24"/>
+          <w:szCs w:val="24"/>
+        </w:rPr>
+        <w:t xml:space="preserve"> autarquia do Governo do Estado</w:t>
+      </w:r>
+      <w:r>
+        <w:rPr>
+          <w:rFonts w:ascii="Arial" w:hAnsi="Arial" w:cs="Arial"/>
+          <w:sz w:val="24"/>
+          <w:szCs w:val="24"/>
+        </w:rPr>
+        <w:t xml:space="preserve"> de São Paulo que administra 207</w:t>
+      </w:r>
+      <w:r>
+        <w:rPr>
+          <w:rFonts w:ascii="Arial" w:hAnsi="Arial" w:cs="Arial"/>
+          <w:sz w:val="24"/>
+          <w:szCs w:val="24"/>
+        </w:rPr>
+        <w:t xml:space="preserve"> cursos de nív</w:t>
+      </w:r>
+      <w:r>
+        <w:rPr>
+          <w:rFonts w:ascii="Arial" w:hAnsi="Arial" w:cs="Arial"/>
+          <w:sz w:val="24"/>
+          <w:szCs w:val="24"/>
+        </w:rPr>
+        <w:t xml:space="preserve">eis técnico e superior, em </w:t>
+      </w:r>
+      <w:proofErr w:type="spellStart"/>
+      <w:r>
+        <w:rPr>
+          <w:rFonts w:ascii="Arial" w:hAnsi="Arial" w:cs="Arial"/>
+          <w:sz w:val="24"/>
+          <w:szCs w:val="24"/>
+        </w:rPr>
+        <w:t>ETEC</w:t>
+      </w:r>
+      <w:r>
+        <w:rPr>
+          <w:rFonts w:ascii="Arial" w:hAnsi="Arial" w:cs="Arial"/>
+          <w:sz w:val="24"/>
+          <w:szCs w:val="24"/>
+        </w:rPr>
+        <w:t>s</w:t>
+      </w:r>
+      <w:proofErr w:type="spellEnd"/>
+      <w:r>
+        <w:rPr>
+          <w:rFonts w:ascii="Arial" w:hAnsi="Arial" w:cs="Arial"/>
+          <w:sz w:val="24"/>
+          <w:szCs w:val="24"/>
+        </w:rPr>
+        <w:t xml:space="preserve"> e </w:t>
+      </w:r>
+      <w:proofErr w:type="spellStart"/>
+      <w:r>
+        <w:rPr>
+          <w:rFonts w:ascii="Arial" w:hAnsi="Arial" w:cs="Arial"/>
+          <w:sz w:val="24"/>
+          <w:szCs w:val="24"/>
+        </w:rPr>
+        <w:t>FATEC</w:t>
+      </w:r>
+      <w:r>
+        <w:rPr>
+          <w:rFonts w:ascii="Arial" w:hAnsi="Arial" w:cs="Arial"/>
+          <w:sz w:val="24"/>
+          <w:szCs w:val="24"/>
+        </w:rPr>
+        <w:t>s</w:t>
+      </w:r>
+      <w:proofErr w:type="spellEnd"/>
+      <w:r>
+        <w:rPr>
+          <w:rFonts w:ascii="Arial" w:hAnsi="Arial" w:cs="Arial"/>
+          <w:sz w:val="24"/>
+          <w:szCs w:val="24"/>
+        </w:rPr>
+        <w:t>, totalizando 283</w:t>
+      </w:r>
+      <w:r>
+        <w:rPr>
+          <w:rFonts w:ascii="Arial" w:hAnsi="Arial" w:cs="Arial"/>
+          <w:sz w:val="24"/>
+          <w:szCs w:val="24"/>
+        </w:rPr>
+        <w:t xml:space="preserve"> unidades educacionais</w:t>
+      </w:r>
+      <w:r>
+        <w:rPr>
+          <w:rFonts w:ascii="Arial" w:hAnsi="Arial" w:cs="Arial"/>
+          <w:sz w:val="24"/>
+          <w:szCs w:val="24"/>
+        </w:rPr>
+        <w:t>,</w:t>
+      </w:r>
+      <w:r>
+        <w:rPr>
+          <w:rFonts w:ascii="Arial" w:hAnsi="Arial" w:cs="Arial"/>
+          <w:sz w:val="24"/>
+          <w:szCs w:val="24"/>
+        </w:rPr>
+        <w:t xml:space="preserve"> </w:t>
+      </w:r>
+      <w:r>
+        <w:rPr>
+          <w:rFonts w:ascii="Arial" w:hAnsi="Arial" w:cs="Arial"/>
+          <w:sz w:val="24"/>
+          <w:szCs w:val="24"/>
+        </w:rPr>
+        <w:t>também está conectado</w:t>
+      </w:r>
+      <w:r>
+        <w:rPr>
+          <w:rFonts w:ascii="Arial" w:hAnsi="Arial" w:cs="Arial"/>
+          <w:sz w:val="24"/>
+          <w:szCs w:val="24"/>
+        </w:rPr>
+        <w:t>, tendo já a maioria de</w:t>
+      </w:r>
+      <w:r>
+        <w:rPr>
+          <w:rFonts w:ascii="Arial" w:hAnsi="Arial" w:cs="Arial"/>
+          <w:sz w:val="24"/>
+          <w:szCs w:val="24"/>
+        </w:rPr>
+        <w:t xml:space="preserve"> suas unidades contendo </w:t>
+      </w:r>
+      <w:r>
+        <w:rPr>
+          <w:rFonts w:ascii="Arial" w:hAnsi="Arial" w:cs="Arial"/>
+          <w:i/>
+          <w:color w:val="00B0F0"/>
+          <w:sz w:val="24"/>
+          <w:szCs w:val="24"/>
+        </w:rPr>
+        <w:t>website</w:t>
+      </w:r>
+      <w:r>
+        <w:rPr>
+          <w:rFonts w:ascii="Arial" w:hAnsi="Arial" w:cs="Arial"/>
+          <w:i/>
+          <w:color w:val="00B0F0"/>
+          <w:sz w:val="24"/>
+          <w:szCs w:val="24"/>
+        </w:rPr>
+        <w:t>s</w:t>
+      </w:r>
+      <w:r>
+        <w:rPr>
+          <w:rFonts w:ascii="Arial" w:hAnsi="Arial" w:cs="Arial"/>
+          <w:i/>
+          <w:color w:val="00B0F0"/>
+          <w:sz w:val="24"/>
+          <w:szCs w:val="24"/>
+        </w:rPr>
+        <w:t xml:space="preserve"> </w:t>
+      </w:r>
+      <w:r>
+        <w:rPr>
+          <w:rFonts w:ascii="Arial" w:hAnsi="Arial" w:cs="Arial"/>
+          <w:sz w:val="24"/>
+          <w:szCs w:val="24"/>
+        </w:rPr>
+        <w:t>instituciona</w:t>
+      </w:r>
+      <w:r>
+        <w:rPr>
+          <w:rFonts w:ascii="Arial" w:hAnsi="Arial" w:cs="Arial"/>
+          <w:sz w:val="24"/>
+          <w:szCs w:val="24"/>
+        </w:rPr>
+        <w:t>is</w:t>
+      </w:r>
+      <w:r>
+        <w:rPr>
+          <w:rFonts w:ascii="Arial" w:hAnsi="Arial" w:cs="Arial"/>
+          <w:sz w:val="24"/>
+          <w:szCs w:val="24"/>
+        </w:rPr>
+        <w:t xml:space="preserve"> </w:t>
+      </w:r>
+      <w:r>
+        <w:rPr>
+          <w:rFonts w:ascii="Arial" w:hAnsi="Arial" w:cs="Arial"/>
+          <w:sz w:val="24"/>
+          <w:szCs w:val="24"/>
+        </w:rPr>
+        <w:t xml:space="preserve">que disponibilizam </w:t>
+      </w:r>
+      <w:r>
+        <w:rPr>
+          <w:rFonts w:ascii="Arial" w:hAnsi="Arial" w:cs="Arial"/>
+          <w:sz w:val="24"/>
+          <w:szCs w:val="24"/>
+        </w:rPr>
+        <w:t xml:space="preserve">informações como cursos, vestibular, sua história, eventos </w:t>
+      </w:r>
+      <w:proofErr w:type="spellStart"/>
+      <w:r>
+        <w:rPr>
+          <w:rFonts w:ascii="Arial" w:hAnsi="Arial" w:cs="Arial"/>
+          <w:sz w:val="24"/>
+          <w:szCs w:val="24"/>
+        </w:rPr>
+        <w:t>etc</w:t>
+      </w:r>
+      <w:proofErr w:type="spellEnd"/>
+      <w:r>
+        <w:rPr>
+          <w:rFonts w:ascii="Arial" w:hAnsi="Arial" w:cs="Arial"/>
+          <w:sz w:val="24"/>
+          <w:szCs w:val="24"/>
+        </w:rPr>
+        <w:t>, além de seu sistema de ensino à distância</w:t>
+      </w:r>
+      <w:r>
+        <w:rPr>
+          <w:rFonts w:ascii="Arial" w:hAnsi="Arial" w:cs="Arial"/>
+          <w:sz w:val="24"/>
+          <w:szCs w:val="24"/>
+        </w:rPr>
+        <w:t>.</w:t>
+      </w:r>
+    </w:p>
+    <w:p>
+      <w:pPr>
+        <w:spacing w:after="0" w:line="360" w:lineRule="auto"/>
+        <w:ind w:firstLine="851"/>
+        <w:jc w:val="both"/>
+        <w:rPr>
+          <w:rFonts w:ascii="Arial" w:hAnsi="Arial" w:cs="Arial"/>
+          <w:sz w:val="24"/>
+          <w:szCs w:val="24"/>
+        </w:rPr>
+      </w:pPr>
+      <w:r>
+        <w:rPr>
+          <w:rFonts w:ascii="Arial" w:hAnsi="Arial" w:cs="Arial"/>
+          <w:sz w:val="24"/>
+          <w:szCs w:val="24"/>
+        </w:rPr>
+        <w:t xml:space="preserve">Claro que esse contato também é, por vezes, possível </w:t>
+      </w:r>
+      <w:r>
+        <w:rPr>
+          <w:rFonts w:ascii="Arial" w:hAnsi="Arial" w:cs="Arial"/>
+          <w:sz w:val="24"/>
+          <w:szCs w:val="24"/>
+        </w:rPr>
+        <w:t>por meio</w:t>
+      </w:r>
+      <w:r>
+        <w:rPr>
+          <w:rFonts w:ascii="Arial" w:hAnsi="Arial" w:cs="Arial"/>
+          <w:sz w:val="24"/>
+          <w:szCs w:val="24"/>
+        </w:rPr>
+        <w:t xml:space="preserve"> </w:t>
+      </w:r>
+      <w:r>
+        <w:rPr>
+          <w:rFonts w:ascii="Arial" w:hAnsi="Arial" w:cs="Arial"/>
+          <w:sz w:val="24"/>
+          <w:szCs w:val="24"/>
+        </w:rPr>
+        <w:t>da</w:t>
+      </w:r>
+      <w:r>
+        <w:rPr>
+          <w:rFonts w:ascii="Arial" w:hAnsi="Arial" w:cs="Arial"/>
+          <w:sz w:val="24"/>
+          <w:szCs w:val="24"/>
+        </w:rPr>
+        <w:t>s</w:t>
+      </w:r>
+      <w:r>
+        <w:rPr>
+          <w:rFonts w:ascii="Arial" w:hAnsi="Arial" w:cs="Arial"/>
+          <w:sz w:val="24"/>
+          <w:szCs w:val="24"/>
+        </w:rPr>
+        <w:t xml:space="preserve"> redes sociais, mas mesmo com sua gra</w:t>
+      </w:r>
+      <w:r>
+        <w:rPr>
+          <w:rFonts w:ascii="Arial" w:hAnsi="Arial" w:cs="Arial"/>
+          <w:sz w:val="24"/>
+          <w:szCs w:val="24"/>
+        </w:rPr>
+        <w:t xml:space="preserve">nde abrangência, uma página no </w:t>
+      </w:r>
+      <w:proofErr w:type="spellStart"/>
+      <w:r>
+        <w:rPr>
+          <w:rFonts w:ascii="Arial" w:hAnsi="Arial" w:cs="Arial"/>
+          <w:i/>
+          <w:color w:val="00B0F0"/>
+          <w:sz w:val="24"/>
+          <w:szCs w:val="24"/>
+        </w:rPr>
+        <w:t>F</w:t>
+      </w:r>
+      <w:r>
+        <w:rPr>
+          <w:rFonts w:ascii="Arial" w:hAnsi="Arial" w:cs="Arial"/>
+          <w:i/>
+          <w:color w:val="00B0F0"/>
+          <w:sz w:val="24"/>
+          <w:szCs w:val="24"/>
+        </w:rPr>
+        <w:t>acebook</w:t>
+      </w:r>
+      <w:proofErr w:type="spellEnd"/>
+      <w:r>
+        <w:rPr>
+          <w:rFonts w:ascii="Arial" w:hAnsi="Arial" w:cs="Arial"/>
+          <w:sz w:val="24"/>
+          <w:szCs w:val="24"/>
+        </w:rPr>
+        <w:t xml:space="preserve"> não consegue substituir o domínio oficial da instituição. E</w:t>
+      </w:r>
+      <w:r>
+        <w:rPr>
+          <w:rFonts w:ascii="Arial" w:hAnsi="Arial" w:cs="Arial"/>
+          <w:sz w:val="24"/>
+          <w:szCs w:val="24"/>
+        </w:rPr>
+        <w:t xml:space="preserve"> nesta situação</w:t>
+      </w:r>
+      <w:r>
+        <w:rPr>
+          <w:rFonts w:ascii="Arial" w:hAnsi="Arial" w:cs="Arial"/>
+          <w:sz w:val="24"/>
+          <w:szCs w:val="24"/>
+        </w:rPr>
+        <w:t xml:space="preserve">, sim, a aparência conta muito. Diariamente surgem novos sites na rede, as pessoas estão ficando muito mais experientes em navegar e com isso também cresce a exigência de mais qualidade, tanto em conteúdo quanto na navegação. Um site bem estruturado é fundamental. Estar dentro de padrões de cores, fontes e tamanhos também. Não é nada agradável entrar em um site e ao mudar </w:t>
+      </w:r>
+      <w:r>
+        <w:rPr>
+          <w:rFonts w:ascii="Arial" w:hAnsi="Arial" w:cs="Arial"/>
+          <w:sz w:val="24"/>
+          <w:szCs w:val="24"/>
+        </w:rPr>
+        <w:t xml:space="preserve">de </w:t>
+      </w:r>
+      <w:r>
+        <w:rPr>
+          <w:rFonts w:ascii="Arial" w:hAnsi="Arial" w:cs="Arial"/>
+          <w:sz w:val="24"/>
+          <w:szCs w:val="24"/>
+        </w:rPr>
+        <w:t>página ter a sensação de estar em um lugar completamente desconhecido.</w:t>
+      </w:r>
+    </w:p>
+    <w:p>
+      <w:pPr>
+        <w:spacing w:after="0" w:line="360" w:lineRule="auto"/>
+        <w:ind w:firstLine="851"/>
+        <w:jc w:val="both"/>
+        <w:rPr>
+          <w:rFonts w:ascii="Arial" w:hAnsi="Arial" w:cs="Arial"/>
+          <w:sz w:val="24"/>
+          <w:szCs w:val="24"/>
+        </w:rPr>
+      </w:pPr>
+      <w:r>
+        <w:rPr>
+          <w:rFonts w:ascii="Arial" w:hAnsi="Arial" w:cs="Arial"/>
+          <w:sz w:val="24"/>
+          <w:szCs w:val="24"/>
+        </w:rPr>
+        <w:lastRenderedPageBreak/>
+        <w:t xml:space="preserve">Existem dezenas de </w:t>
+      </w:r>
+      <w:r>
+        <w:rPr>
+          <w:rFonts w:ascii="Arial" w:hAnsi="Arial" w:cs="Arial"/>
+          <w:sz w:val="24"/>
+          <w:szCs w:val="24"/>
+        </w:rPr>
+        <w:t>regras</w:t>
+      </w:r>
+      <w:r>
+        <w:rPr>
+          <w:rFonts w:ascii="Arial" w:hAnsi="Arial" w:cs="Arial"/>
+          <w:sz w:val="24"/>
+          <w:szCs w:val="24"/>
+        </w:rPr>
+        <w:t xml:space="preserve"> de desenvol</w:t>
+      </w:r>
+      <w:r>
+        <w:rPr>
+          <w:rFonts w:ascii="Arial" w:hAnsi="Arial" w:cs="Arial"/>
+          <w:sz w:val="24"/>
+          <w:szCs w:val="24"/>
+        </w:rPr>
+        <w:t>vimento que precisam ser seguida</w:t>
+      </w:r>
+      <w:r>
+        <w:rPr>
+          <w:rFonts w:ascii="Arial" w:hAnsi="Arial" w:cs="Arial"/>
+          <w:sz w:val="24"/>
+          <w:szCs w:val="24"/>
+        </w:rPr>
+        <w:t xml:space="preserve">s, e manter continuidade é um deles. </w:t>
+      </w:r>
+      <w:r>
+        <w:rPr>
+          <w:rFonts w:ascii="Arial" w:hAnsi="Arial" w:cs="Arial"/>
+          <w:sz w:val="24"/>
+          <w:szCs w:val="24"/>
+        </w:rPr>
+        <w:t xml:space="preserve">Segundo </w:t>
+      </w:r>
+      <w:proofErr w:type="spellStart"/>
+      <w:r>
+        <w:rPr>
+          <w:rFonts w:ascii="Arial" w:hAnsi="Arial" w:cs="Arial"/>
+          <w:sz w:val="24"/>
+          <w:szCs w:val="24"/>
+        </w:rPr>
+        <w:t>Krug</w:t>
+      </w:r>
+      <w:proofErr w:type="spellEnd"/>
+      <w:r>
+        <w:rPr>
+          <w:rFonts w:ascii="Arial" w:hAnsi="Arial" w:cs="Arial"/>
+          <w:sz w:val="24"/>
+          <w:szCs w:val="24"/>
+        </w:rPr>
+        <w:t xml:space="preserve"> </w:t>
+      </w:r>
+      <w:r>
+        <w:rPr>
+          <w:rFonts w:ascii="Arial" w:hAnsi="Arial" w:cs="Arial"/>
+          <w:sz w:val="24"/>
+          <w:szCs w:val="24"/>
+        </w:rPr>
+        <w:t>(2008</w:t>
+      </w:r>
+      <w:r>
+        <w:rPr>
+          <w:rFonts w:ascii="Arial" w:hAnsi="Arial" w:cs="Arial"/>
+          <w:sz w:val="24"/>
+          <w:szCs w:val="24"/>
         </w:rPr>
         <w:t>)</w:t>
       </w:r>
@@ -9270,181 +10295,143 @@
           <w:sz w:val="24"/>
           <w:szCs w:val="24"/>
         </w:rPr>
-        <w:t xml:space="preserve">, ela </w:t>
-      </w:r>
-      <w:r>
-        <w:rPr>
-          <w:rFonts w:ascii="Arial" w:hAnsi="Arial" w:cs="Arial"/>
-          <w:sz w:val="24"/>
-        </w:rPr>
-        <w:t>"faz hoje parte do nosso mundo, incluindo o espaço escolar, e a educação não pode passar ao lado desta realidade</w:t>
-      </w:r>
-      <w:r>
-        <w:rPr>
-          <w:rFonts w:ascii="Arial" w:hAnsi="Arial" w:cs="Arial"/>
-          <w:sz w:val="24"/>
-        </w:rPr>
-        <w:t>”</w:t>
-      </w:r>
-      <w:r>
-        <w:rPr>
-          <w:rFonts w:ascii="Arial" w:hAnsi="Arial" w:cs="Arial"/>
-          <w:sz w:val="24"/>
-        </w:rPr>
-        <w:t>.</w:t>
-      </w:r>
-      <w:r>
-        <w:rPr>
-          <w:rFonts w:ascii="Arial" w:hAnsi="Arial" w:cs="Arial"/>
-          <w:sz w:val="24"/>
-          <w:szCs w:val="24"/>
-        </w:rPr>
-        <w:t xml:space="preserve"> Através </w:t>
-      </w:r>
-      <w:r>
-        <w:rPr>
-          <w:rFonts w:ascii="Arial" w:hAnsi="Arial" w:cs="Arial"/>
-          <w:sz w:val="24"/>
-          <w:szCs w:val="24"/>
-        </w:rPr>
-        <w:t>da rede</w:t>
-      </w:r>
-      <w:r>
-        <w:rPr>
-          <w:rFonts w:ascii="Arial" w:hAnsi="Arial" w:cs="Arial"/>
-          <w:sz w:val="24"/>
-          <w:szCs w:val="24"/>
-        </w:rPr>
-        <w:t xml:space="preserve"> temos acesso a um imenso mundo de informações dispon</w:t>
-      </w:r>
-      <w:r>
-        <w:rPr>
-          <w:rFonts w:ascii="Arial" w:hAnsi="Arial" w:cs="Arial"/>
-          <w:sz w:val="24"/>
-          <w:szCs w:val="24"/>
-        </w:rPr>
-        <w:t>ível de forma rápida e gratuita, e ainda de acordo com Moura, “e</w:t>
-      </w:r>
-      <w:r>
-        <w:rPr>
-          <w:rFonts w:ascii="Arial" w:hAnsi="Arial" w:cs="Arial"/>
-          <w:sz w:val="24"/>
-        </w:rPr>
-        <w:t>ste novo recurso põe à disposição um novo mar de possibilidades para novas aprendizagens, permite a interação com outras pessoas das mais variadas culturas, possibilita o intercâmbio de diferentes visões e realidades, e auxilia a procura</w:t>
-      </w:r>
-      <w:r>
-        <w:rPr>
-          <w:rFonts w:ascii="Arial" w:hAnsi="Arial" w:cs="Arial"/>
-          <w:sz w:val="24"/>
-        </w:rPr>
-        <w:t xml:space="preserve"> de </w:t>
-      </w:r>
-      <w:r>
-        <w:rPr>
-          <w:rFonts w:ascii="Arial" w:hAnsi="Arial" w:cs="Arial"/>
-          <w:sz w:val="24"/>
-        </w:rPr>
-        <w:t>respostas</w:t>
-      </w:r>
-      <w:r>
-        <w:rPr>
-          <w:rFonts w:ascii="Arial" w:hAnsi="Arial" w:cs="Arial"/>
-          <w:sz w:val="24"/>
-        </w:rPr>
-        <w:t xml:space="preserve"> para os problemas</w:t>
-      </w:r>
-      <w:r>
-        <w:rPr>
-          <w:rFonts w:ascii="Arial" w:hAnsi="Arial" w:cs="Arial"/>
-          <w:sz w:val="24"/>
-          <w:szCs w:val="24"/>
-        </w:rPr>
-        <w:t>”. Por isso, é</w:t>
-      </w:r>
-      <w:r>
-        <w:rPr>
-          <w:rFonts w:ascii="Arial" w:hAnsi="Arial" w:cs="Arial"/>
-          <w:sz w:val="24"/>
-          <w:szCs w:val="24"/>
-        </w:rPr>
-        <w:t xml:space="preserve"> fundamental estar </w:t>
-      </w:r>
-      <w:r>
-        <w:rPr>
-          <w:rFonts w:ascii="Arial" w:hAnsi="Arial" w:cs="Arial"/>
-          <w:sz w:val="24"/>
-          <w:szCs w:val="24"/>
-        </w:rPr>
-        <w:t>conectado, através dela podemos ficar</w:t>
-      </w:r>
-      <w:r>
-        <w:rPr>
-          <w:rFonts w:ascii="Arial" w:hAnsi="Arial" w:cs="Arial"/>
-          <w:sz w:val="24"/>
-          <w:szCs w:val="24"/>
-        </w:rPr>
-        <w:t xml:space="preserve"> por dentro de </w:t>
-      </w:r>
-      <w:r>
-        <w:rPr>
-          <w:rFonts w:ascii="Arial" w:hAnsi="Arial" w:cs="Arial"/>
-          <w:sz w:val="24"/>
-          <w:szCs w:val="24"/>
-        </w:rPr>
-        <w:t>inovações tecnoló</w:t>
-      </w:r>
-      <w:r>
-        <w:rPr>
-          <w:rFonts w:ascii="Arial" w:hAnsi="Arial" w:cs="Arial"/>
-          <w:sz w:val="24"/>
-          <w:szCs w:val="24"/>
-        </w:rPr>
-        <w:t>gi</w:t>
-      </w:r>
-      <w:r>
-        <w:rPr>
-          <w:rFonts w:ascii="Arial" w:hAnsi="Arial" w:cs="Arial"/>
-          <w:sz w:val="24"/>
-          <w:szCs w:val="24"/>
-        </w:rPr>
-        <w:t>c</w:t>
-      </w:r>
-      <w:r>
-        <w:rPr>
-          <w:rFonts w:ascii="Arial" w:hAnsi="Arial" w:cs="Arial"/>
-          <w:sz w:val="24"/>
-          <w:szCs w:val="24"/>
-        </w:rPr>
-        <w:t xml:space="preserve">as e </w:t>
-      </w:r>
-      <w:r>
-        <w:rPr>
-          <w:rFonts w:ascii="Arial" w:hAnsi="Arial" w:cs="Arial"/>
-          <w:sz w:val="24"/>
-          <w:szCs w:val="24"/>
-        </w:rPr>
-        <w:t xml:space="preserve">acompanhar </w:t>
-      </w:r>
-      <w:r>
-        <w:rPr>
-          <w:rFonts w:ascii="Arial" w:hAnsi="Arial" w:cs="Arial"/>
-          <w:sz w:val="24"/>
-          <w:szCs w:val="24"/>
-        </w:rPr>
-        <w:t>as mudanças que no merca</w:t>
-      </w:r>
-      <w:r>
-        <w:rPr>
-          <w:rFonts w:ascii="Arial" w:hAnsi="Arial" w:cs="Arial"/>
-          <w:sz w:val="24"/>
-          <w:szCs w:val="24"/>
-        </w:rPr>
-        <w:t>do existem e surgem a cada dia.</w:t>
-      </w:r>
-    </w:p>
-    <w:p>
-      <w:pPr>
-        <w:spacing w:line="360" w:lineRule="auto"/>
+        <w:t xml:space="preserve">, </w:t>
+      </w:r>
+      <w:r>
+        <w:rPr>
+          <w:rFonts w:ascii="Arial" w:hAnsi="Arial" w:cs="Arial"/>
+          <w:sz w:val="24"/>
+          <w:szCs w:val="24"/>
+        </w:rPr>
+        <w:t>“a</w:t>
+      </w:r>
+      <w:r>
+        <w:rPr>
+          <w:rFonts w:ascii="Arial" w:hAnsi="Arial" w:cs="Arial"/>
+          <w:sz w:val="24"/>
+          <w:szCs w:val="24"/>
+        </w:rPr>
+        <w:t xml:space="preserve"> aparência das coisas, seus nomes bem escolhidos, a organização da página, </w:t>
+      </w:r>
+      <w:r>
+        <w:rPr>
+          <w:rFonts w:ascii="Arial" w:hAnsi="Arial" w:cs="Arial"/>
+          <w:sz w:val="24"/>
+          <w:szCs w:val="24"/>
+        </w:rPr>
+        <w:t xml:space="preserve">e a pequena quantidade de texto cuidadosamente colocado devem trabalhar juntos para </w:t>
+      </w:r>
+      <w:r>
+        <w:rPr>
+          <w:rFonts w:ascii="Arial" w:hAnsi="Arial" w:cs="Arial"/>
+          <w:sz w:val="24"/>
+          <w:szCs w:val="24"/>
+        </w:rPr>
+        <w:t>criar</w:t>
+      </w:r>
+      <w:r>
+        <w:rPr>
+          <w:rFonts w:ascii="Arial" w:hAnsi="Arial" w:cs="Arial"/>
+          <w:sz w:val="24"/>
+          <w:szCs w:val="24"/>
+        </w:rPr>
+        <w:t xml:space="preserve"> um reconhecimento quase instantâneo”. </w:t>
+      </w:r>
+      <w:r>
+        <w:rPr>
+          <w:rFonts w:ascii="Arial" w:hAnsi="Arial" w:cs="Arial"/>
+          <w:sz w:val="24"/>
+          <w:szCs w:val="24"/>
+        </w:rPr>
+        <w:t>É muito importante manter um</w:t>
+      </w:r>
+      <w:r>
+        <w:rPr>
+          <w:rFonts w:ascii="Arial" w:hAnsi="Arial" w:cs="Arial"/>
+          <w:sz w:val="24"/>
+          <w:szCs w:val="24"/>
+        </w:rPr>
+        <w:t xml:space="preserve"> </w:t>
+      </w:r>
+      <w:r>
+        <w:rPr>
+          <w:rFonts w:ascii="Arial" w:hAnsi="Arial" w:cs="Arial"/>
+          <w:i/>
+          <w:color w:val="00B0F0"/>
+          <w:sz w:val="24"/>
+          <w:szCs w:val="24"/>
+        </w:rPr>
+        <w:t>layout</w:t>
+      </w:r>
+      <w:r>
+        <w:rPr>
+          <w:rFonts w:ascii="Arial" w:hAnsi="Arial" w:cs="Arial"/>
+          <w:color w:val="00B0F0"/>
+          <w:sz w:val="24"/>
+          <w:szCs w:val="24"/>
+        </w:rPr>
+        <w:t xml:space="preserve"> </w:t>
+      </w:r>
+      <w:r>
+        <w:rPr>
+          <w:rFonts w:ascii="Arial" w:hAnsi="Arial" w:cs="Arial"/>
+          <w:sz w:val="24"/>
+          <w:szCs w:val="24"/>
+        </w:rPr>
+        <w:t>único</w:t>
+      </w:r>
+      <w:r>
+        <w:rPr>
+          <w:rFonts w:ascii="Arial" w:hAnsi="Arial" w:cs="Arial"/>
+          <w:sz w:val="24"/>
+          <w:szCs w:val="24"/>
+        </w:rPr>
+        <w:t xml:space="preserve">, não que os sites </w:t>
+      </w:r>
+      <w:r>
+        <w:rPr>
+          <w:rFonts w:ascii="Arial" w:hAnsi="Arial" w:cs="Arial"/>
+          <w:sz w:val="24"/>
+          <w:szCs w:val="24"/>
+        </w:rPr>
+        <w:t xml:space="preserve">do grupo do CPS </w:t>
+      </w:r>
+      <w:r>
+        <w:rPr>
+          <w:rFonts w:ascii="Arial" w:hAnsi="Arial" w:cs="Arial"/>
+          <w:sz w:val="24"/>
+          <w:szCs w:val="24"/>
+        </w:rPr>
+        <w:t>precisem ser todos iguais e terem a mesma cara,</w:t>
+      </w:r>
+      <w:r>
+        <w:rPr>
+          <w:rFonts w:ascii="Arial" w:hAnsi="Arial" w:cs="Arial"/>
+          <w:sz w:val="24"/>
+          <w:szCs w:val="24"/>
+        </w:rPr>
+        <w:t xml:space="preserve"> mas</w:t>
+      </w:r>
+      <w:r>
+        <w:rPr>
+          <w:rFonts w:ascii="Arial" w:hAnsi="Arial" w:cs="Arial"/>
+          <w:sz w:val="24"/>
+          <w:szCs w:val="24"/>
+        </w:rPr>
+        <w:t xml:space="preserve"> é preciso uma padronização de cores, fontes, tamanhos. </w:t>
+      </w:r>
+      <w:r>
+        <w:rPr>
+          <w:rFonts w:ascii="Arial" w:hAnsi="Arial" w:cs="Arial"/>
+          <w:sz w:val="24"/>
+          <w:szCs w:val="24"/>
+        </w:rPr>
+        <w:t xml:space="preserve">Essas regras servem para evitar que o usuário se sinta habituado dentro de todo o site, não sentindo grandes choques durante a navegação, mas entendendo que todo o conteúdo diz respeito à um mesmo lugar. </w:t>
+      </w:r>
+    </w:p>
+    <w:p>
+      <w:pPr>
+        <w:spacing w:after="0" w:line="360" w:lineRule="auto"/>
         <w:ind w:firstLine="851"/>
         <w:jc w:val="both"/>
         <w:rPr>
@@ -9459,215 +10446,7 @@
           <w:sz w:val="24"/>
           <w:szCs w:val="24"/>
         </w:rPr>
-        <w:t xml:space="preserve">Desta maneira, a internet </w:t>
-      </w:r>
-      <w:r>
-        <w:rPr>
-          <w:rFonts w:ascii="Arial" w:hAnsi="Arial" w:cs="Arial"/>
-          <w:sz w:val="24"/>
-          <w:szCs w:val="24"/>
-        </w:rPr>
-        <w:t xml:space="preserve">é muito </w:t>
-      </w:r>
-      <w:r>
-        <w:rPr>
-          <w:rFonts w:ascii="Arial" w:hAnsi="Arial" w:cs="Arial"/>
-          <w:sz w:val="24"/>
-          <w:szCs w:val="24"/>
-        </w:rPr>
-        <w:t>utilizada</w:t>
-      </w:r>
-      <w:r>
-        <w:rPr>
-          <w:rFonts w:ascii="Arial" w:hAnsi="Arial" w:cs="Arial"/>
-          <w:sz w:val="24"/>
-          <w:szCs w:val="24"/>
-        </w:rPr>
-        <w:t xml:space="preserve"> por escolas e faculdades para se </w:t>
-      </w:r>
-      <w:r>
-        <w:rPr>
-          <w:rFonts w:ascii="Arial" w:hAnsi="Arial" w:cs="Arial"/>
-          <w:sz w:val="24"/>
-          <w:szCs w:val="24"/>
-        </w:rPr>
-        <w:t>manterem</w:t>
-      </w:r>
-      <w:r>
-        <w:rPr>
-          <w:rFonts w:ascii="Arial" w:hAnsi="Arial" w:cs="Arial"/>
-          <w:sz w:val="24"/>
-          <w:szCs w:val="24"/>
-        </w:rPr>
-        <w:t xml:space="preserve"> em contato com seus alunos e assim também passar mais informações sobre o que oferecem</w:t>
-      </w:r>
-      <w:r>
-        <w:rPr>
-          <w:rFonts w:ascii="Arial" w:hAnsi="Arial" w:cs="Arial"/>
-          <w:sz w:val="24"/>
-          <w:szCs w:val="24"/>
-        </w:rPr>
-        <w:t>, além de oferecerem aulas online</w:t>
-      </w:r>
-      <w:r>
-        <w:rPr>
-          <w:rFonts w:ascii="Arial" w:hAnsi="Arial" w:cs="Arial"/>
-          <w:sz w:val="24"/>
-          <w:szCs w:val="24"/>
-        </w:rPr>
-        <w:t xml:space="preserve">. </w:t>
-      </w:r>
-      <w:r>
-        <w:rPr>
-          <w:rFonts w:ascii="Arial" w:hAnsi="Arial" w:cs="Arial"/>
-          <w:sz w:val="24"/>
-          <w:szCs w:val="24"/>
-        </w:rPr>
-        <w:t>O Centro Paula Souza (CPS)</w:t>
-      </w:r>
-      <w:r>
-        <w:rPr>
-          <w:rFonts w:ascii="Arial" w:hAnsi="Arial" w:cs="Arial"/>
-          <w:sz w:val="24"/>
-          <w:szCs w:val="24"/>
-        </w:rPr>
-        <w:t>, que</w:t>
-      </w:r>
-      <w:r>
-        <w:rPr>
-          <w:rFonts w:ascii="Arial" w:hAnsi="Arial" w:cs="Arial"/>
-          <w:sz w:val="24"/>
-          <w:szCs w:val="24"/>
-        </w:rPr>
-        <w:t xml:space="preserve"> é uma</w:t>
-      </w:r>
-      <w:r>
-        <w:rPr>
-          <w:rFonts w:ascii="Arial" w:hAnsi="Arial" w:cs="Arial"/>
-          <w:sz w:val="24"/>
-          <w:szCs w:val="24"/>
-        </w:rPr>
-        <w:t xml:space="preserve"> autarquia do Governo do Estado</w:t>
-      </w:r>
-      <w:r>
-        <w:rPr>
-          <w:rFonts w:ascii="Arial" w:hAnsi="Arial" w:cs="Arial"/>
-          <w:sz w:val="24"/>
-          <w:szCs w:val="24"/>
-        </w:rPr>
-        <w:t xml:space="preserve"> de São Paulo que administra 207</w:t>
-      </w:r>
-      <w:r>
-        <w:rPr>
-          <w:rFonts w:ascii="Arial" w:hAnsi="Arial" w:cs="Arial"/>
-          <w:sz w:val="24"/>
-          <w:szCs w:val="24"/>
-        </w:rPr>
-        <w:t xml:space="preserve"> cursos de nív</w:t>
-      </w:r>
-      <w:r>
-        <w:rPr>
-          <w:rFonts w:ascii="Arial" w:hAnsi="Arial" w:cs="Arial"/>
-          <w:sz w:val="24"/>
-          <w:szCs w:val="24"/>
-        </w:rPr>
-        <w:t>eis técnico e superior, em ETEC</w:t>
-      </w:r>
-      <w:r>
-        <w:rPr>
-          <w:rFonts w:ascii="Arial" w:hAnsi="Arial" w:cs="Arial"/>
-          <w:sz w:val="24"/>
-          <w:szCs w:val="24"/>
-        </w:rPr>
-        <w:t>s</w:t>
-      </w:r>
-      <w:r>
-        <w:rPr>
-          <w:rFonts w:ascii="Arial" w:hAnsi="Arial" w:cs="Arial"/>
-          <w:sz w:val="24"/>
-          <w:szCs w:val="24"/>
-        </w:rPr>
-        <w:t xml:space="preserve"> e FATEC</w:t>
-      </w:r>
-      <w:r>
-        <w:rPr>
-          <w:rFonts w:ascii="Arial" w:hAnsi="Arial" w:cs="Arial"/>
-          <w:sz w:val="24"/>
-          <w:szCs w:val="24"/>
-        </w:rPr>
-        <w:t>s</w:t>
-      </w:r>
-      <w:r>
-        <w:rPr>
-          <w:rFonts w:ascii="Arial" w:hAnsi="Arial" w:cs="Arial"/>
-          <w:sz w:val="24"/>
-          <w:szCs w:val="24"/>
-        </w:rPr>
-        <w:t>, totalizando 283</w:t>
-      </w:r>
-      <w:r>
-        <w:rPr>
-          <w:rFonts w:ascii="Arial" w:hAnsi="Arial" w:cs="Arial"/>
-          <w:sz w:val="24"/>
-          <w:szCs w:val="24"/>
-        </w:rPr>
-        <w:t xml:space="preserve"> unidades educacionais</w:t>
-      </w:r>
-      <w:r>
-        <w:rPr>
-          <w:rFonts w:ascii="Arial" w:hAnsi="Arial" w:cs="Arial"/>
-          <w:sz w:val="24"/>
-          <w:szCs w:val="24"/>
-        </w:rPr>
-        <w:t>,também está conectado</w:t>
-      </w:r>
-      <w:r>
-        <w:rPr>
-          <w:rFonts w:ascii="Arial" w:hAnsi="Arial" w:cs="Arial"/>
-          <w:sz w:val="24"/>
-          <w:szCs w:val="24"/>
-        </w:rPr>
-        <w:t>, tendo já a maioria de</w:t>
-      </w:r>
-      <w:r>
-        <w:rPr>
-          <w:rFonts w:ascii="Arial" w:hAnsi="Arial" w:cs="Arial"/>
-          <w:sz w:val="24"/>
-          <w:szCs w:val="24"/>
-        </w:rPr>
-        <w:t xml:space="preserve"> suas unidades contendo </w:t>
-      </w:r>
-      <w:r>
-        <w:rPr>
-          <w:rFonts w:ascii="Arial" w:hAnsi="Arial" w:cs="Arial"/>
-          <w:sz w:val="24"/>
-          <w:szCs w:val="24"/>
-        </w:rPr>
-        <w:t>website</w:t>
-      </w:r>
-      <w:r>
-        <w:rPr>
-          <w:rFonts w:ascii="Arial" w:hAnsi="Arial" w:cs="Arial"/>
-          <w:sz w:val="24"/>
-          <w:szCs w:val="24"/>
-        </w:rPr>
-        <w:t>s</w:t>
-      </w:r>
-      <w:r>
-        <w:rPr>
-          <w:rFonts w:ascii="Arial" w:hAnsi="Arial" w:cs="Arial"/>
-          <w:sz w:val="24"/>
-          <w:szCs w:val="24"/>
-        </w:rPr>
-        <w:t xml:space="preserve"> instituciona</w:t>
-      </w:r>
-      <w:r>
-        <w:rPr>
-          <w:rFonts w:ascii="Arial" w:hAnsi="Arial" w:cs="Arial"/>
-          <w:sz w:val="24"/>
-          <w:szCs w:val="24"/>
-        </w:rPr>
-        <w:t>is</w:t>
+        <w:t>Além disso,</w:t>
       </w:r>
       <w:r>
         <w:rPr>
@@ -9683,63 +10462,210 @@
           <w:sz w:val="24"/>
           <w:szCs w:val="24"/>
         </w:rPr>
-        <w:t xml:space="preserve">que disponibilizam </w:t>
-      </w:r>
-      <w:r>
-        <w:rPr>
-          <w:rFonts w:ascii="Arial" w:hAnsi="Arial" w:cs="Arial"/>
-          <w:sz w:val="24"/>
-          <w:szCs w:val="24"/>
-        </w:rPr>
-        <w:t>informações como cursos, vestibular, sua história, eventos etc</w:t>
-      </w:r>
-      <w:r>
-        <w:rPr>
-          <w:rFonts w:ascii="Arial" w:hAnsi="Arial" w:cs="Arial"/>
-          <w:sz w:val="24"/>
-          <w:szCs w:val="24"/>
-        </w:rPr>
-        <w:t>, além de seu sistema de ensino à distância</w:t>
-      </w:r>
-      <w:r>
-        <w:rPr>
-          <w:rFonts w:ascii="Arial" w:hAnsi="Arial" w:cs="Arial"/>
-          <w:sz w:val="24"/>
-          <w:szCs w:val="24"/>
-        </w:rPr>
-        <w:t>.</w:t>
-      </w:r>
-    </w:p>
-    <w:p>
-      <w:pPr>
-        <w:spacing w:line="360" w:lineRule="auto"/>
-        <w:ind w:firstLine="851"/>
-        <w:jc w:val="both"/>
-        <w:rPr>
-          <w:rFonts w:ascii="Arial" w:hAnsi="Arial" w:cs="Arial"/>
-          <w:sz w:val="24"/>
-          <w:szCs w:val="24"/>
-        </w:rPr>
-      </w:pPr>
-      <w:r>
-        <w:rPr>
-          <w:rFonts w:ascii="Arial" w:hAnsi="Arial" w:cs="Arial"/>
-          <w:sz w:val="24"/>
-          <w:szCs w:val="24"/>
-        </w:rPr>
-        <w:t xml:space="preserve">Claro que esse contato também é, por vezes, possível </w:t>
-      </w:r>
-      <w:r>
-        <w:rPr>
-          <w:rFonts w:ascii="Arial" w:hAnsi="Arial" w:cs="Arial"/>
-          <w:sz w:val="24"/>
-          <w:szCs w:val="24"/>
-        </w:rPr>
-        <w:t>por meio</w:t>
-      </w:r>
-      <w:r>
-        <w:rPr>
-          <w:rFonts w:ascii="Arial" w:hAnsi="Arial" w:cs="Arial"/>
+        <w:t>o</w:t>
+      </w:r>
+      <w:r>
+        <w:rPr>
+          <w:rFonts w:ascii="Arial" w:hAnsi="Arial" w:cs="Arial"/>
+          <w:sz w:val="24"/>
+          <w:szCs w:val="24"/>
+        </w:rPr>
+        <w:t xml:space="preserve"> mercado atual está migra</w:t>
+      </w:r>
+      <w:r>
+        <w:rPr>
+          <w:rFonts w:ascii="Arial" w:hAnsi="Arial" w:cs="Arial"/>
+          <w:sz w:val="24"/>
+          <w:szCs w:val="24"/>
+        </w:rPr>
+        <w:t>n</w:t>
+      </w:r>
+      <w:r>
+        <w:rPr>
+          <w:rFonts w:ascii="Arial" w:hAnsi="Arial" w:cs="Arial"/>
+          <w:sz w:val="24"/>
+          <w:szCs w:val="24"/>
+        </w:rPr>
+        <w:t>do para os dispos</w:t>
+      </w:r>
+      <w:r>
+        <w:rPr>
+          <w:rFonts w:ascii="Arial" w:hAnsi="Arial" w:cs="Arial"/>
+          <w:sz w:val="24"/>
+          <w:szCs w:val="24"/>
+        </w:rPr>
+        <w:t>itivos móveis. No mundo,</w:t>
+      </w:r>
+      <w:r>
+        <w:rPr>
+          <w:rFonts w:ascii="Arial" w:hAnsi="Arial" w:cs="Arial"/>
+          <w:sz w:val="24"/>
+          <w:szCs w:val="24"/>
+        </w:rPr>
+        <w:t xml:space="preserve"> de acordo com uma pesquisa realizada pelo um grupo estrangeiro </w:t>
+      </w:r>
+      <w:proofErr w:type="spellStart"/>
+      <w:r>
+        <w:rPr>
+          <w:rFonts w:ascii="Arial" w:hAnsi="Arial" w:cs="Arial"/>
+          <w:i/>
+          <w:sz w:val="24"/>
+          <w:szCs w:val="24"/>
+        </w:rPr>
+        <w:t>We</w:t>
+      </w:r>
+      <w:proofErr w:type="spellEnd"/>
+      <w:r>
+        <w:rPr>
+          <w:rFonts w:ascii="Arial" w:hAnsi="Arial" w:cs="Arial"/>
+          <w:i/>
+          <w:sz w:val="24"/>
+          <w:szCs w:val="24"/>
+        </w:rPr>
+        <w:t xml:space="preserve"> are social </w:t>
+      </w:r>
+      <w:r>
+        <w:rPr>
+          <w:rFonts w:ascii="Arial" w:hAnsi="Arial" w:cs="Arial"/>
+          <w:sz w:val="24"/>
+          <w:szCs w:val="24"/>
+        </w:rPr>
+        <w:t>(2015),</w:t>
+      </w:r>
+      <w:r>
+        <w:rPr>
+          <w:rFonts w:ascii="Arial" w:hAnsi="Arial" w:cs="Arial"/>
+          <w:sz w:val="24"/>
+          <w:szCs w:val="24"/>
+        </w:rPr>
+        <w:t xml:space="preserve"> o número de dispositivos móveis ultrapassou cerca de 50% da população mundial em 2014, crescendo cerca de 5% ao ano. </w:t>
+      </w:r>
+      <w:r>
+        <w:rPr>
+          <w:rFonts w:ascii="Arial" w:hAnsi="Arial" w:cs="Arial"/>
+          <w:sz w:val="24"/>
+          <w:szCs w:val="24"/>
+        </w:rPr>
+        <w:t>No Brasil, s</w:t>
+      </w:r>
+      <w:r>
+        <w:rPr>
+          <w:rFonts w:ascii="Arial" w:hAnsi="Arial" w:cs="Arial"/>
+          <w:sz w:val="24"/>
+          <w:szCs w:val="24"/>
+        </w:rPr>
+        <w:t>egundo a mais recente pesquisa realizada pelo Pnad</w:t>
+      </w:r>
+      <w:r>
+        <w:rPr>
+          <w:rFonts w:ascii="Arial" w:hAnsi="Arial" w:cs="Arial"/>
+          <w:sz w:val="24"/>
+          <w:szCs w:val="24"/>
+        </w:rPr>
+        <w:t>-IBGE</w:t>
+      </w:r>
+      <w:r>
+        <w:rPr>
+          <w:rFonts w:ascii="Arial" w:hAnsi="Arial" w:cs="Arial"/>
+          <w:sz w:val="24"/>
+          <w:szCs w:val="24"/>
+        </w:rPr>
+        <w:t xml:space="preserve"> e Ministério das </w:t>
+      </w:r>
+      <w:r>
+        <w:rPr>
+          <w:rFonts w:ascii="Arial" w:hAnsi="Arial" w:cs="Arial"/>
+          <w:sz w:val="24"/>
+          <w:szCs w:val="24"/>
+        </w:rPr>
+        <w:t>C</w:t>
+      </w:r>
+      <w:r>
+        <w:rPr>
+          <w:rFonts w:ascii="Arial" w:hAnsi="Arial" w:cs="Arial"/>
+          <w:sz w:val="24"/>
+          <w:szCs w:val="24"/>
+        </w:rPr>
+        <w:t xml:space="preserve">omunicações, sobre o acesso à internet no </w:t>
+      </w:r>
+      <w:r>
+        <w:rPr>
+          <w:rFonts w:ascii="Arial" w:hAnsi="Arial" w:cs="Arial"/>
+          <w:sz w:val="24"/>
+          <w:szCs w:val="24"/>
+        </w:rPr>
+        <w:t>Brasil</w:t>
+      </w:r>
+      <w:r>
+        <w:rPr>
+          <w:rFonts w:ascii="Arial" w:hAnsi="Arial" w:cs="Arial"/>
+          <w:sz w:val="24"/>
+          <w:szCs w:val="24"/>
+        </w:rPr>
+        <w:t xml:space="preserve"> (2013), cerca de 88% dos usuários brasileiros utilizavam computador, 53,6% utilizavam celulares e 17,2% acessavam através de </w:t>
+      </w:r>
+      <w:proofErr w:type="spellStart"/>
+      <w:r>
+        <w:rPr>
+          <w:rFonts w:ascii="Arial" w:hAnsi="Arial" w:cs="Arial"/>
+          <w:i/>
+          <w:color w:val="00B0F0"/>
+          <w:sz w:val="24"/>
+          <w:szCs w:val="24"/>
+        </w:rPr>
+        <w:t>tablets</w:t>
+      </w:r>
+      <w:proofErr w:type="spellEnd"/>
+      <w:r>
+        <w:rPr>
+          <w:rFonts w:ascii="Arial" w:hAnsi="Arial" w:cs="Arial"/>
+          <w:sz w:val="24"/>
+          <w:szCs w:val="24"/>
+        </w:rPr>
+        <w:t xml:space="preserve">. Sendo que destes, 40% tem acesso apenas através de computadores e 11,5% através de celulares e </w:t>
+      </w:r>
+      <w:proofErr w:type="spellStart"/>
+      <w:r>
+        <w:rPr>
+          <w:rFonts w:ascii="Arial" w:hAnsi="Arial" w:cs="Arial"/>
+          <w:i/>
+          <w:color w:val="00B0F0"/>
+          <w:sz w:val="24"/>
+          <w:szCs w:val="24"/>
+        </w:rPr>
+        <w:t>tablets</w:t>
+      </w:r>
+      <w:proofErr w:type="spellEnd"/>
+      <w:r>
+        <w:rPr>
+          <w:rFonts w:ascii="Arial" w:hAnsi="Arial" w:cs="Arial"/>
+          <w:sz w:val="24"/>
+          <w:szCs w:val="24"/>
+        </w:rPr>
+        <w:t>. Essa é uma margem muito expressi</w:t>
+      </w:r>
+      <w:r>
+        <w:rPr>
+          <w:rFonts w:ascii="Arial" w:hAnsi="Arial" w:cs="Arial"/>
+          <w:sz w:val="24"/>
+          <w:szCs w:val="24"/>
+        </w:rPr>
+        <w:t xml:space="preserve">va, e os </w:t>
+      </w:r>
+      <w:r>
+        <w:rPr>
+          <w:rFonts w:ascii="Arial" w:hAnsi="Arial" w:cs="Arial"/>
+          <w:i/>
+          <w:color w:val="00B0F0"/>
+          <w:sz w:val="24"/>
+          <w:szCs w:val="24"/>
+        </w:rPr>
+        <w:t>websites</w:t>
+      </w:r>
+      <w:r>
+        <w:rPr>
+          <w:rFonts w:ascii="Arial" w:hAnsi="Arial" w:cs="Arial"/>
+          <w:color w:val="00B0F0"/>
           <w:sz w:val="24"/>
           <w:szCs w:val="24"/>
         </w:rPr>
@@ -9751,297 +10677,12 @@
           <w:sz w:val="24"/>
           <w:szCs w:val="24"/>
         </w:rPr>
-        <w:t>da</w:t>
-      </w:r>
-      <w:r>
-        <w:rPr>
-          <w:rFonts w:ascii="Arial" w:hAnsi="Arial" w:cs="Arial"/>
-          <w:sz w:val="24"/>
-          <w:szCs w:val="24"/>
-        </w:rPr>
-        <w:t>s</w:t>
-      </w:r>
-      <w:r>
-        <w:rPr>
-          <w:rFonts w:ascii="Arial" w:hAnsi="Arial" w:cs="Arial"/>
-          <w:sz w:val="24"/>
-          <w:szCs w:val="24"/>
-        </w:rPr>
-        <w:t xml:space="preserve"> redes sociais, mas mesmo com sua gra</w:t>
-      </w:r>
-      <w:r>
-        <w:rPr>
-          <w:rFonts w:ascii="Arial" w:hAnsi="Arial" w:cs="Arial"/>
-          <w:sz w:val="24"/>
-          <w:szCs w:val="24"/>
-        </w:rPr>
-        <w:t>nde abrangência, uma página no F</w:t>
-      </w:r>
-      <w:r>
-        <w:rPr>
-          <w:rFonts w:ascii="Arial" w:hAnsi="Arial" w:cs="Arial"/>
-          <w:sz w:val="24"/>
-          <w:szCs w:val="24"/>
-        </w:rPr>
-        <w:t>acebook não consegue substituir o domínio oficial da instituição. E</w:t>
-      </w:r>
-      <w:r>
-        <w:rPr>
-          <w:rFonts w:ascii="Arial" w:hAnsi="Arial" w:cs="Arial"/>
-          <w:sz w:val="24"/>
-          <w:szCs w:val="24"/>
-        </w:rPr>
-        <w:t xml:space="preserve"> nesta situação</w:t>
-      </w:r>
-      <w:r>
-        <w:rPr>
-          <w:rFonts w:ascii="Arial" w:hAnsi="Arial" w:cs="Arial"/>
-          <w:sz w:val="24"/>
-          <w:szCs w:val="24"/>
-        </w:rPr>
-        <w:t xml:space="preserve">, sim, a aparência conta muito. Diariamente surgem novos sites na rede, as pessoas estão ficando muito mais experientes em navegar e com isso também cresce a exigência de mais qualidade, tanto em conteúdo quanto na navegação. Um site bem estruturado é fundamental. Estar dentro de padrões de cores, fontes e tamanhos também. Não é nada agradável entrar em um site e ao mudar </w:t>
-      </w:r>
-      <w:r>
-        <w:rPr>
-          <w:rFonts w:ascii="Arial" w:hAnsi="Arial" w:cs="Arial"/>
-          <w:sz w:val="24"/>
-          <w:szCs w:val="24"/>
-        </w:rPr>
-        <w:t xml:space="preserve">de </w:t>
-      </w:r>
-      <w:r>
-        <w:rPr>
-          <w:rFonts w:ascii="Arial" w:hAnsi="Arial" w:cs="Arial"/>
-          <w:sz w:val="24"/>
-          <w:szCs w:val="24"/>
-        </w:rPr>
-        <w:t>página ter a sensação de estar em um lugar completamente desconhecido.</w:t>
-      </w:r>
-    </w:p>
-    <w:p>
-      <w:pPr>
-        <w:spacing w:line="360" w:lineRule="auto"/>
-        <w:ind w:firstLine="851"/>
-        <w:jc w:val="both"/>
-        <w:rPr>
-          <w:rFonts w:ascii="Arial" w:hAnsi="Arial" w:cs="Arial"/>
-          <w:sz w:val="24"/>
-          <w:szCs w:val="24"/>
-        </w:rPr>
-      </w:pPr>
-      <w:r>
-        <w:rPr>
-          <w:rFonts w:ascii="Arial" w:hAnsi="Arial" w:cs="Arial"/>
-          <w:sz w:val="24"/>
-          <w:szCs w:val="24"/>
-        </w:rPr>
-        <w:t xml:space="preserve">Existem dezenas de </w:t>
-      </w:r>
-      <w:r>
-        <w:rPr>
-          <w:rFonts w:ascii="Arial" w:hAnsi="Arial" w:cs="Arial"/>
-          <w:sz w:val="24"/>
-          <w:szCs w:val="24"/>
-        </w:rPr>
-        <w:t>regras</w:t>
-      </w:r>
-      <w:r>
-        <w:rPr>
-          <w:rFonts w:ascii="Arial" w:hAnsi="Arial" w:cs="Arial"/>
-          <w:sz w:val="24"/>
-          <w:szCs w:val="24"/>
-        </w:rPr>
-        <w:t xml:space="preserve"> de desenvol</w:t>
-      </w:r>
-      <w:r>
-        <w:rPr>
-          <w:rFonts w:ascii="Arial" w:hAnsi="Arial" w:cs="Arial"/>
-          <w:sz w:val="24"/>
-          <w:szCs w:val="24"/>
-        </w:rPr>
-        <w:t>vimento que precisam ser seguida</w:t>
-      </w:r>
-      <w:r>
-        <w:rPr>
-          <w:rFonts w:ascii="Arial" w:hAnsi="Arial" w:cs="Arial"/>
-          <w:sz w:val="24"/>
-          <w:szCs w:val="24"/>
-        </w:rPr>
-        <w:t xml:space="preserve">s, e manter continuidade é um deles. </w:t>
-      </w:r>
-      <w:r>
-        <w:rPr>
-          <w:rFonts w:ascii="Arial" w:hAnsi="Arial" w:cs="Arial"/>
-          <w:sz w:val="24"/>
-          <w:szCs w:val="24"/>
-        </w:rPr>
-        <w:t xml:space="preserve">Segundo </w:t>
-      </w:r>
-      <w:r>
-        <w:rPr>
-          <w:rFonts w:ascii="Arial" w:hAnsi="Arial" w:cs="Arial"/>
-          <w:sz w:val="24"/>
-          <w:szCs w:val="24"/>
-        </w:rPr>
-        <w:t>Krug</w:t>
-      </w:r>
-      <w:r>
-        <w:rPr>
-          <w:rFonts w:ascii="Arial" w:hAnsi="Arial" w:cs="Arial"/>
-          <w:sz w:val="24"/>
-          <w:szCs w:val="24"/>
-        </w:rPr>
-        <w:t>(2008</w:t>
-      </w:r>
-      <w:r>
-        <w:rPr>
-          <w:rFonts w:ascii="Arial" w:hAnsi="Arial" w:cs="Arial"/>
-          <w:sz w:val="24"/>
-          <w:szCs w:val="24"/>
-        </w:rPr>
-        <w:t>)</w:t>
-      </w:r>
-      <w:r>
-        <w:rPr>
-          <w:rFonts w:ascii="Arial" w:hAnsi="Arial" w:cs="Arial"/>
-          <w:sz w:val="24"/>
-          <w:szCs w:val="24"/>
-        </w:rPr>
-        <w:t xml:space="preserve">, </w:t>
-      </w:r>
-      <w:r>
-        <w:rPr>
-          <w:rFonts w:ascii="Arial" w:hAnsi="Arial" w:cs="Arial"/>
-          <w:sz w:val="24"/>
-          <w:szCs w:val="24"/>
-        </w:rPr>
-        <w:t>“a</w:t>
-      </w:r>
-      <w:r>
-        <w:rPr>
-          <w:rFonts w:ascii="Arial" w:hAnsi="Arial" w:cs="Arial"/>
-          <w:sz w:val="24"/>
-          <w:szCs w:val="24"/>
-        </w:rPr>
-        <w:t xml:space="preserve"> aparência das coisas, </w:t>
-      </w:r>
-      <w:r>
-        <w:rPr>
-          <w:rFonts w:ascii="Arial" w:hAnsi="Arial" w:cs="Arial"/>
-          <w:sz w:val="24"/>
-          <w:szCs w:val="24"/>
-        </w:rPr>
-        <w:lastRenderedPageBreak/>
-        <w:t xml:space="preserve">seus nomes bem escolhidos, a organização da página, </w:t>
-      </w:r>
-      <w:r>
-        <w:rPr>
-          <w:rFonts w:ascii="Arial" w:hAnsi="Arial" w:cs="Arial"/>
-          <w:sz w:val="24"/>
-          <w:szCs w:val="24"/>
-        </w:rPr>
-        <w:t xml:space="preserve">e a pequena quantidade de texto cuidadosamente colocado devem trabalhar juntos para </w:t>
-      </w:r>
-      <w:r>
-        <w:rPr>
-          <w:rFonts w:ascii="Arial" w:hAnsi="Arial" w:cs="Arial"/>
-          <w:sz w:val="24"/>
-          <w:szCs w:val="24"/>
-        </w:rPr>
-        <w:t>criar</w:t>
-      </w:r>
-      <w:r>
-        <w:rPr>
-          <w:rFonts w:ascii="Arial" w:hAnsi="Arial" w:cs="Arial"/>
-          <w:sz w:val="24"/>
-          <w:szCs w:val="24"/>
-        </w:rPr>
-        <w:t xml:space="preserve"> um reconhecimento quase instantâneo”. </w:t>
-      </w:r>
-      <w:r>
-        <w:rPr>
-          <w:rFonts w:ascii="Arial" w:hAnsi="Arial" w:cs="Arial"/>
-          <w:sz w:val="24"/>
-          <w:szCs w:val="24"/>
-        </w:rPr>
-        <w:t>É muito importante manter um</w:t>
-      </w:r>
-      <w:r>
-        <w:rPr>
-          <w:rFonts w:ascii="Arial" w:hAnsi="Arial" w:cs="Arial"/>
-          <w:sz w:val="24"/>
-          <w:szCs w:val="24"/>
-        </w:rPr>
-        <w:t xml:space="preserve"> layout</w:t>
-      </w:r>
-      <w:r>
-        <w:rPr>
-          <w:rFonts w:ascii="Arial" w:hAnsi="Arial" w:cs="Arial"/>
-          <w:sz w:val="24"/>
-          <w:szCs w:val="24"/>
-        </w:rPr>
-        <w:t xml:space="preserve"> </w:t>
-      </w:r>
-      <w:r>
-        <w:rPr>
-          <w:rFonts w:ascii="Arial" w:hAnsi="Arial" w:cs="Arial"/>
-          <w:sz w:val="24"/>
-          <w:szCs w:val="24"/>
-        </w:rPr>
-        <w:t xml:space="preserve"> único</w:t>
-      </w:r>
-      <w:r>
-        <w:rPr>
-          <w:rFonts w:ascii="Arial" w:hAnsi="Arial" w:cs="Arial"/>
-          <w:sz w:val="24"/>
-          <w:szCs w:val="24"/>
-        </w:rPr>
-        <w:t xml:space="preserve">, não que os sites </w:t>
-      </w:r>
-      <w:r>
-        <w:rPr>
-          <w:rFonts w:ascii="Arial" w:hAnsi="Arial" w:cs="Arial"/>
-          <w:sz w:val="24"/>
-          <w:szCs w:val="24"/>
-        </w:rPr>
-        <w:t xml:space="preserve">do grupo do CPS </w:t>
-      </w:r>
-      <w:r>
-        <w:rPr>
-          <w:rFonts w:ascii="Arial" w:hAnsi="Arial" w:cs="Arial"/>
-          <w:sz w:val="24"/>
-          <w:szCs w:val="24"/>
-        </w:rPr>
-        <w:t>precisem ser todos iguais e terem a mesma cara,</w:t>
-      </w:r>
-      <w:r>
-        <w:rPr>
-          <w:rFonts w:ascii="Arial" w:hAnsi="Arial" w:cs="Arial"/>
-          <w:sz w:val="24"/>
-          <w:szCs w:val="24"/>
-        </w:rPr>
-        <w:t xml:space="preserve"> mas</w:t>
-      </w:r>
-      <w:r>
-        <w:rPr>
-          <w:rFonts w:ascii="Arial" w:hAnsi="Arial" w:cs="Arial"/>
-          <w:sz w:val="24"/>
-          <w:szCs w:val="24"/>
-        </w:rPr>
-        <w:t xml:space="preserve"> é preciso uma padronização de cores, fontes, tamanhos. </w:t>
-      </w:r>
-      <w:r>
-        <w:rPr>
-          <w:rFonts w:ascii="Arial" w:hAnsi="Arial" w:cs="Arial"/>
-          <w:sz w:val="24"/>
-          <w:szCs w:val="24"/>
-        </w:rPr>
-        <w:t xml:space="preserve">Essas regras servem para evitar que o usuário se sinta habituado dentro de todo o site, não sentindo grandes choques durante a navegação, mas entendendo que todo o conteúdo diz respeito à um mesmo lugar. </w:t>
-      </w:r>
-    </w:p>
-    <w:p>
-      <w:pPr>
-        <w:spacing w:line="360" w:lineRule="auto"/>
+        <w:t>precisam estar preparados para essa mudança e proporcionar um ambiente amigável a todos.</w:t>
+      </w:r>
+    </w:p>
+    <w:p>
+      <w:pPr>
+        <w:spacing w:after="0" w:line="360" w:lineRule="auto"/>
         <w:ind w:firstLine="851"/>
         <w:jc w:val="both"/>
         <w:rPr>
@@ -10053,177 +10694,6 @@
           <w:shd w:val="clear" w:color="auto" w:fill="FFFFFF"/>
         </w:rPr>
       </w:pPr>
-      <w:r>
-        <w:rPr>
-          <w:rFonts w:ascii="Arial" w:hAnsi="Arial" w:cs="Arial"/>
-          <w:sz w:val="24"/>
-          <w:szCs w:val="24"/>
-        </w:rPr>
-        <w:t>Além disso,</w:t>
-      </w:r>
-      <w:r>
-        <w:rPr>
-          <w:rFonts w:ascii="Arial" w:hAnsi="Arial" w:cs="Arial"/>
-          <w:sz w:val="24"/>
-          <w:szCs w:val="24"/>
-        </w:rPr>
-        <w:t xml:space="preserve"> </w:t>
-      </w:r>
-      <w:r>
-        <w:rPr>
-          <w:rFonts w:ascii="Arial" w:hAnsi="Arial" w:cs="Arial"/>
-          <w:sz w:val="24"/>
-          <w:szCs w:val="24"/>
-        </w:rPr>
-        <w:t>o</w:t>
-      </w:r>
-      <w:r>
-        <w:rPr>
-          <w:rFonts w:ascii="Arial" w:hAnsi="Arial" w:cs="Arial"/>
-          <w:sz w:val="24"/>
-          <w:szCs w:val="24"/>
-        </w:rPr>
-        <w:t xml:space="preserve"> mercado atual está migra</w:t>
-      </w:r>
-      <w:r>
-        <w:rPr>
-          <w:rFonts w:ascii="Arial" w:hAnsi="Arial" w:cs="Arial"/>
-          <w:sz w:val="24"/>
-          <w:szCs w:val="24"/>
-        </w:rPr>
-        <w:t>n</w:t>
-      </w:r>
-      <w:r>
-        <w:rPr>
-          <w:rFonts w:ascii="Arial" w:hAnsi="Arial" w:cs="Arial"/>
-          <w:sz w:val="24"/>
-          <w:szCs w:val="24"/>
-        </w:rPr>
-        <w:t>do para os dispos</w:t>
-      </w:r>
-      <w:r>
-        <w:rPr>
-          <w:rFonts w:ascii="Arial" w:hAnsi="Arial" w:cs="Arial"/>
-          <w:sz w:val="24"/>
-          <w:szCs w:val="24"/>
-        </w:rPr>
-        <w:t>itivos móveis. No mundo,</w:t>
-      </w:r>
-      <w:r>
-        <w:rPr>
-          <w:rFonts w:ascii="Arial" w:hAnsi="Arial" w:cs="Arial"/>
-          <w:sz w:val="24"/>
-          <w:szCs w:val="24"/>
-        </w:rPr>
-        <w:t xml:space="preserve"> de acordo com uma pesquisa realizada pelo um grupo estrangeiro </w:t>
-      </w:r>
-      <w:r>
-        <w:rPr>
-          <w:rFonts w:ascii="Arial" w:hAnsi="Arial" w:cs="Arial"/>
-          <w:i/>
-          <w:sz w:val="24"/>
-          <w:szCs w:val="24"/>
-        </w:rPr>
-        <w:t xml:space="preserve">We are social </w:t>
-      </w:r>
-      <w:r>
-        <w:rPr>
-          <w:rFonts w:ascii="Arial" w:hAnsi="Arial" w:cs="Arial"/>
-          <w:sz w:val="24"/>
-          <w:szCs w:val="24"/>
-        </w:rPr>
-        <w:t>(2015),</w:t>
-      </w:r>
-      <w:r>
-        <w:rPr>
-          <w:rFonts w:ascii="Arial" w:hAnsi="Arial" w:cs="Arial"/>
-          <w:sz w:val="24"/>
-          <w:szCs w:val="24"/>
-        </w:rPr>
-        <w:t xml:space="preserve"> o número de dispositivos móveis ultrapassou cerca de 50% da população mundial em 2014, crescendo cerca de 5% ao ano. </w:t>
-      </w:r>
-      <w:r>
-        <w:rPr>
-          <w:rFonts w:ascii="Arial" w:hAnsi="Arial" w:cs="Arial"/>
-          <w:sz w:val="24"/>
-          <w:szCs w:val="24"/>
-        </w:rPr>
-        <w:t>No Brasil, s</w:t>
-      </w:r>
-      <w:r>
-        <w:rPr>
-          <w:rFonts w:ascii="Arial" w:hAnsi="Arial" w:cs="Arial"/>
-          <w:sz w:val="24"/>
-          <w:szCs w:val="24"/>
-        </w:rPr>
-        <w:t>egundo a mais recente pesquisa realizada pelo Pnad</w:t>
-      </w:r>
-      <w:r>
-        <w:rPr>
-          <w:rFonts w:ascii="Arial" w:hAnsi="Arial" w:cs="Arial"/>
-          <w:sz w:val="24"/>
-          <w:szCs w:val="24"/>
-        </w:rPr>
-        <w:t>-IBGE</w:t>
-      </w:r>
-      <w:r>
-        <w:rPr>
-          <w:rFonts w:ascii="Arial" w:hAnsi="Arial" w:cs="Arial"/>
-          <w:sz w:val="24"/>
-          <w:szCs w:val="24"/>
-        </w:rPr>
-        <w:t xml:space="preserve"> e Ministério das </w:t>
-      </w:r>
-      <w:r>
-        <w:rPr>
-          <w:rFonts w:ascii="Arial" w:hAnsi="Arial" w:cs="Arial"/>
-          <w:sz w:val="24"/>
-          <w:szCs w:val="24"/>
-        </w:rPr>
-        <w:t>C</w:t>
-      </w:r>
-      <w:bookmarkStart w:id="0" w:name="_GoBack"/>
-      <w:bookmarkEnd w:id="0"/>
-      <w:r>
-        <w:rPr>
-          <w:rFonts w:ascii="Arial" w:hAnsi="Arial" w:cs="Arial"/>
-          <w:sz w:val="24"/>
-          <w:szCs w:val="24"/>
-        </w:rPr>
-        <w:t xml:space="preserve">omunicações, sobre o acesso à internet no </w:t>
-      </w:r>
-      <w:r>
-        <w:rPr>
-          <w:rFonts w:ascii="Arial" w:hAnsi="Arial" w:cs="Arial"/>
-          <w:sz w:val="24"/>
-          <w:szCs w:val="24"/>
-        </w:rPr>
-        <w:t>Brasil</w:t>
-      </w:r>
-      <w:r>
-        <w:rPr>
-          <w:rFonts w:ascii="Arial" w:hAnsi="Arial" w:cs="Arial"/>
-          <w:sz w:val="24"/>
-          <w:szCs w:val="24"/>
-        </w:rPr>
-        <w:t xml:space="preserve"> (2013), cerca de 88% dos usuários brasileiros utilizavam computador, 53,6% utilizavam celulares e 17,2% acessavam através de tablets. Sendo que destes, 40% tem acesso apenas através de computadores e 11,5% através de celulares e tablets</w:t>
-      </w:r>
-      <w:r>
-        <w:rPr>
-          <w:rFonts w:ascii="Arial" w:hAnsi="Arial" w:cs="Arial"/>
-          <w:sz w:val="24"/>
-          <w:szCs w:val="24"/>
-        </w:rPr>
-        <w:t>. Essa é uma margem muito expressi</w:t>
-      </w:r>
-      <w:r>
-        <w:rPr>
-          <w:rFonts w:ascii="Arial" w:hAnsi="Arial" w:cs="Arial"/>
-          <w:sz w:val="24"/>
-          <w:szCs w:val="24"/>
-        </w:rPr>
-        <w:t>va, e os websites precisam estar preparados para essa mudança e proporcionar um ambiente amigável a todos.</w:t>
-      </w:r>
     </w:p>
     <w:p>
       <w:pPr>
@@ -10260,11 +10730,49 @@
         <w:ind w:firstLine="851"/>
         <w:jc w:val="both"/>
         <w:rPr>
-          <w:b/>
-        </w:rPr>
-      </w:pPr>
-      <w:r>
-        <w:t xml:space="preserve">Identificamos a falta de padronização em websites institucionais do CPS. Muitos deles têm design e organização diferentes, distinguindo em cores, disposição, fontes. </w:t>
+          <w:color w:val="auto"/>
+        </w:rPr>
+      </w:pPr>
+      <w:r>
+        <w:rPr>
+          <w:color w:val="00B0F0"/>
+        </w:rPr>
+        <w:t>Identificou-se</w:t>
+      </w:r>
+      <w:r>
+        <w:rPr>
+          <w:color w:val="00B0F0"/>
+        </w:rPr>
+        <w:t xml:space="preserve"> </w:t>
+      </w:r>
+      <w:r>
+        <w:t xml:space="preserve">a falta de padronização em </w:t>
+      </w:r>
+      <w:r>
+        <w:rPr>
+          <w:i/>
+          <w:color w:val="00B0F0"/>
+        </w:rPr>
+        <w:t>websites</w:t>
+      </w:r>
+      <w:r>
+        <w:t xml:space="preserve"> institucionais do CPS. Muitos deles têm </w:t>
+      </w:r>
+      <w:r>
+        <w:rPr>
+          <w:i/>
+          <w:color w:val="00B0F0"/>
+        </w:rPr>
+        <w:t>design</w:t>
+      </w:r>
+      <w:r>
+        <w:rPr>
+          <w:color w:val="00B0F0"/>
+        </w:rPr>
+        <w:t xml:space="preserve"> </w:t>
+      </w:r>
+      <w:r>
+        <w:t xml:space="preserve">e organização diferentes, distinguindo em cores, disposição, fontes. </w:t>
       </w:r>
       <w:r>
         <w:t xml:space="preserve">Algumas dessas instituições, inclusive, </w:t>
@@ -10326,6 +10834,17 @@
         </w:rPr>
         <w:t>que está disponibilizada em seu site.</w:t>
       </w:r>
+    </w:p>
+    <w:p>
+      <w:pPr>
+        <w:pStyle w:val="Default"/>
+        <w:spacing w:line="360" w:lineRule="auto"/>
+        <w:ind w:firstLine="851"/>
+        <w:jc w:val="both"/>
+        <w:rPr>
+          <w:b/>
+        </w:rPr>
+      </w:pPr>
     </w:p>
     <w:p>
       <w:pPr>
@@ -10358,7 +10877,24 @@
         </w:rPr>
       </w:pPr>
       <w:r>
-        <w:t>Fornecer uma ferramenta de desenvolvimento para websites institucionais do Centro Paula Souza que esteja de acordo com suas regras de identidade e resolva o problema de falta de padronização de seus portais.</w:t>
+        <w:lastRenderedPageBreak/>
+        <w:t xml:space="preserve">Fornecer uma ferramenta de desenvolvimento para </w:t>
+      </w:r>
+      <w:r>
+        <w:rPr>
+          <w:i/>
+          <w:color w:val="00B0F0"/>
+        </w:rPr>
+        <w:t>websites</w:t>
+      </w:r>
+      <w:r>
+        <w:rPr>
+          <w:color w:val="00B0F0"/>
+        </w:rPr>
+        <w:t xml:space="preserve"> </w:t>
+      </w:r>
+      <w:r>
+        <w:t>institucionais do Centro Paula Souza que esteja de acordo com suas regras de identidade e resolva o problema de falta de padronização de seus portais.</w:t>
       </w:r>
     </w:p>
     <w:p>
@@ -10371,7 +10907,6 @@
         <w:rPr>
           <w:bCs/>
         </w:rPr>
-        <w:lastRenderedPageBreak/>
         <w:t>1.2.1</w:t>
       </w:r>
       <w:r>
@@ -10407,7 +10942,17 @@
         <w:t>traz</w:t>
       </w:r>
       <w:r>
-        <w:t xml:space="preserve"> mais credibilidade ao website, tornando-o </w:t>
+        <w:t xml:space="preserve"> mais credibilidade ao </w:t>
+      </w:r>
+      <w:r>
+        <w:rPr>
+          <w:i/>
+          <w:color w:val="00B0F0"/>
+        </w:rPr>
+        <w:t>website</w:t>
+      </w:r>
+      <w:r>
+        <w:t xml:space="preserve">, tornando-o </w:t>
       </w:r>
       <w:r>
         <w:t xml:space="preserve">mais </w:t>
@@ -10456,7 +11001,7 @@
     <w:p>
       <w:pPr>
         <w:pStyle w:val="Default"/>
-        <w:spacing w:line="360" w:lineRule="auto"/>
+        <w:spacing w:before="240" w:line="360" w:lineRule="auto"/>
         <w:jc w:val="both"/>
         <w:rPr>
           <w:b/>
@@ -10477,7 +11022,7 @@
     </w:p>
     <w:p>
       <w:pPr>
-        <w:spacing w:line="360" w:lineRule="auto"/>
+        <w:spacing w:before="240" w:line="360" w:lineRule="auto"/>
         <w:ind w:firstLine="851"/>
         <w:jc w:val="both"/>
         <w:rPr>
@@ -10730,7 +11275,34 @@
           <w:sz w:val="24"/>
           <w:szCs w:val="24"/>
         </w:rPr>
-        <w:t>Padronização do design das instituições no contexto de autarquia do Centro Paula Souza;</w:t>
+        <w:t xml:space="preserve">Padronização do </w:t>
+      </w:r>
+      <w:r>
+        <w:rPr>
+          <w:rFonts w:ascii="Arial" w:hAnsi="Arial" w:cs="Arial"/>
+          <w:i/>
+          <w:color w:val="00B0F0"/>
+          <w:sz w:val="24"/>
+          <w:szCs w:val="24"/>
+        </w:rPr>
+        <w:t>design</w:t>
+      </w:r>
+      <w:r>
+        <w:rPr>
+          <w:rFonts w:ascii="Arial" w:hAnsi="Arial" w:cs="Arial"/>
+          <w:color w:val="00B0F0"/>
+          <w:sz w:val="24"/>
+          <w:szCs w:val="24"/>
+        </w:rPr>
+        <w:t xml:space="preserve"> </w:t>
+      </w:r>
+      <w:r>
+        <w:rPr>
+          <w:rFonts w:ascii="Arial" w:hAnsi="Arial" w:cs="Arial"/>
+          <w:sz w:val="24"/>
+          <w:szCs w:val="24"/>
+        </w:rPr>
+        <w:t>das instituições no contexto de autarquia do Centro Paula Souza;</w:t>
       </w:r>
     </w:p>
     <w:p>
@@ -10815,6 +11387,19 @@
     </w:p>
     <w:p>
       <w:pPr>
+        <w:pStyle w:val="PargrafodaLista"/>
+        <w:spacing w:line="360" w:lineRule="auto"/>
+        <w:ind w:left="1571"/>
+        <w:jc w:val="both"/>
+        <w:rPr>
+          <w:rFonts w:ascii="Arial" w:hAnsi="Arial" w:cs="Arial"/>
+          <w:sz w:val="24"/>
+          <w:szCs w:val="24"/>
+        </w:rPr>
+      </w:pPr>
+    </w:p>
+    <w:p>
+      <w:pPr>
         <w:spacing w:before="240" w:line="360" w:lineRule="auto"/>
         <w:jc w:val="both"/>
         <w:rPr>
@@ -10860,6 +11445,7 @@
           <w:sz w:val="24"/>
           <w:szCs w:val="24"/>
         </w:rPr>
+        <w:lastRenderedPageBreak/>
         <w:t xml:space="preserve">Para os procedimentos metodológicos, </w:t>
       </w:r>
       <w:r>
@@ -10876,12 +11462,39 @@
           <w:sz w:val="24"/>
           <w:szCs w:val="24"/>
         </w:rPr>
-        <w:t>pesquisas bibliográfica, documental e quantitativa, através de livros, sites/blogs técnicos e dados de pesquisa de mercado através da análise do site desenvolvido para a FATEC Rubens Lara, explorando opiniões de profissionais da área além de alunos e professores das instituições.</w:t>
-      </w:r>
-    </w:p>
-    <w:p>
-      <w:pPr>
-        <w:spacing w:before="240" w:line="360" w:lineRule="auto"/>
+        <w:t>pesquisas bibliográfica, documental e quantitativa, através de livros, sites/</w:t>
+      </w:r>
+      <w:r>
+        <w:rPr>
+          <w:rFonts w:ascii="Arial" w:hAnsi="Arial" w:cs="Arial"/>
+          <w:i/>
+          <w:color w:val="00B0F0"/>
+          <w:sz w:val="24"/>
+          <w:szCs w:val="24"/>
+        </w:rPr>
+        <w:t>blogs</w:t>
+      </w:r>
+      <w:r>
+        <w:rPr>
+          <w:rFonts w:ascii="Arial" w:hAnsi="Arial" w:cs="Arial"/>
+          <w:color w:val="00B0F0"/>
+          <w:sz w:val="24"/>
+          <w:szCs w:val="24"/>
+        </w:rPr>
+        <w:t xml:space="preserve"> </w:t>
+      </w:r>
+      <w:r>
+        <w:rPr>
+          <w:rFonts w:ascii="Arial" w:hAnsi="Arial" w:cs="Arial"/>
+          <w:sz w:val="24"/>
+          <w:szCs w:val="24"/>
+        </w:rPr>
+        <w:t>técnicos e dados de pesquisa de mercado através da análise do site desenvolvido para a FATEC Rubens Lara, explorando opiniões de profissionais da área além de alunos e professores das instituições.</w:t>
+      </w:r>
+    </w:p>
+    <w:p>
+      <w:pPr>
+        <w:spacing w:line="360" w:lineRule="auto"/>
         <w:jc w:val="both"/>
         <w:rPr>
           <w:rFonts w:ascii="Arial" w:hAnsi="Arial" w:cs="Arial"/>
@@ -10897,6 +11510,15 @@
           <w:szCs w:val="24"/>
         </w:rPr>
         <w:t>1.5</w:t>
+      </w:r>
+      <w:r>
+        <w:rPr>
+          <w:rFonts w:ascii="Arial" w:hAnsi="Arial" w:cs="Arial"/>
+          <w:b/>
+          <w:sz w:val="24"/>
+          <w:szCs w:val="24"/>
+        </w:rPr>
+        <w:t xml:space="preserve"> </w:t>
       </w:r>
       <w:r>
         <w:rPr>
@@ -10928,7 +11550,6 @@
           <w:sz w:val="24"/>
           <w:szCs w:val="24"/>
         </w:rPr>
-        <w:lastRenderedPageBreak/>
         <w:t>Neste trabalho, estará exposto todo o desenvolvimento de</w:t>
       </w:r>
       <w:r>
@@ -10954,6 +11575,14 @@
           <w:szCs w:val="24"/>
         </w:rPr>
         <w:t>nos</w:t>
+      </w:r>
+      <w:r>
+        <w:rPr>
+          <w:rFonts w:ascii="Arial" w:hAnsi="Arial" w:cs="Arial"/>
+          <w:sz w:val="24"/>
+          <w:szCs w:val="24"/>
+        </w:rPr>
+        <w:t xml:space="preserve"> </w:t>
       </w:r>
       <w:r>
         <w:rPr>
@@ -10994,6 +11623,22 @@
           <w:szCs w:val="24"/>
         </w:rPr>
       </w:pPr>
+      <w:r>
+        <w:rPr>
+          <w:rFonts w:ascii="Arial" w:hAnsi="Arial" w:cs="Arial"/>
+          <w:sz w:val="24"/>
+          <w:szCs w:val="24"/>
+        </w:rPr>
+        <w:t>No capítulo dois</w:t>
+      </w:r>
+      <w:r>
+        <w:rPr>
+          <w:rFonts w:ascii="Arial" w:hAnsi="Arial" w:cs="Arial"/>
+          <w:sz w:val="24"/>
+          <w:szCs w:val="24"/>
+        </w:rPr>
+        <w:t xml:space="preserve"> é apresentado o estado da arte, ....</w:t>
+      </w:r>
     </w:p>
     <w:p>
       <w:pPr>
@@ -11009,6 +11654,143 @@
           <w:szCs w:val="24"/>
         </w:rPr>
       </w:pPr>
+      <w:r>
+        <w:rPr>
+          <w:rFonts w:ascii="Arial" w:hAnsi="Arial" w:cs="Arial"/>
+          <w:sz w:val="24"/>
+          <w:szCs w:val="24"/>
+        </w:rPr>
+        <w:t>Será apresentado no capítulo três, ....</w:t>
+      </w:r>
+    </w:p>
+    <w:p>
+      <w:pPr>
+        <w:tabs>
+          <w:tab w:val="left" w:pos="0"/>
+        </w:tabs>
+        <w:spacing w:line="360" w:lineRule="auto"/>
+        <w:ind w:firstLine="851"/>
+        <w:jc w:val="both"/>
+        <w:rPr>
+          <w:rFonts w:ascii="Arial" w:hAnsi="Arial" w:cs="Arial"/>
+          <w:sz w:val="24"/>
+          <w:szCs w:val="24"/>
+        </w:rPr>
+      </w:pPr>
+      <w:r>
+        <w:rPr>
+          <w:rFonts w:ascii="Arial" w:hAnsi="Arial" w:cs="Arial"/>
+          <w:sz w:val="24"/>
+          <w:szCs w:val="24"/>
+        </w:rPr>
+        <w:t>No capítulo quatro, ...</w:t>
+      </w:r>
+    </w:p>
+    <w:p>
+      <w:pPr>
+        <w:tabs>
+          <w:tab w:val="left" w:pos="0"/>
+        </w:tabs>
+        <w:spacing w:line="360" w:lineRule="auto"/>
+        <w:ind w:firstLine="851"/>
+        <w:jc w:val="both"/>
+        <w:rPr>
+          <w:rFonts w:ascii="Arial" w:hAnsi="Arial" w:cs="Arial"/>
+          <w:sz w:val="24"/>
+          <w:szCs w:val="24"/>
+        </w:rPr>
+      </w:pPr>
+      <w:r>
+        <w:rPr>
+          <w:rFonts w:ascii="Arial" w:hAnsi="Arial" w:cs="Arial"/>
+          <w:sz w:val="24"/>
+          <w:szCs w:val="24"/>
+        </w:rPr>
+        <w:t>O foco do capítulo cinco é ....</w:t>
+      </w:r>
+    </w:p>
+    <w:p>
+      <w:pPr>
+        <w:tabs>
+          <w:tab w:val="left" w:pos="0"/>
+        </w:tabs>
+        <w:spacing w:line="360" w:lineRule="auto"/>
+        <w:ind w:firstLine="851"/>
+        <w:jc w:val="both"/>
+        <w:rPr>
+          <w:rFonts w:ascii="Arial" w:hAnsi="Arial" w:cs="Arial"/>
+          <w:sz w:val="24"/>
+          <w:szCs w:val="24"/>
+        </w:rPr>
+      </w:pPr>
+      <w:r>
+        <w:rPr>
+          <w:rFonts w:ascii="Arial" w:hAnsi="Arial" w:cs="Arial"/>
+          <w:sz w:val="24"/>
+          <w:szCs w:val="24"/>
+        </w:rPr>
+        <w:t>No capítulo seis a atenção é direcionada para ...</w:t>
+      </w:r>
+    </w:p>
+    <w:p>
+      <w:pPr>
+        <w:tabs>
+          <w:tab w:val="left" w:pos="0"/>
+        </w:tabs>
+        <w:spacing w:line="360" w:lineRule="auto"/>
+        <w:ind w:firstLine="851"/>
+        <w:jc w:val="both"/>
+        <w:rPr>
+          <w:rFonts w:ascii="Arial" w:hAnsi="Arial" w:cs="Arial"/>
+          <w:sz w:val="24"/>
+          <w:szCs w:val="24"/>
+        </w:rPr>
+      </w:pPr>
+    </w:p>
+    <w:p>
+      <w:pPr>
+        <w:tabs>
+          <w:tab w:val="left" w:pos="0"/>
+        </w:tabs>
+        <w:spacing w:line="360" w:lineRule="auto"/>
+        <w:ind w:firstLine="851"/>
+        <w:jc w:val="both"/>
+        <w:rPr>
+          <w:rFonts w:ascii="Arial" w:hAnsi="Arial" w:cs="Arial"/>
+          <w:sz w:val="24"/>
+          <w:szCs w:val="24"/>
+        </w:rPr>
+      </w:pPr>
+    </w:p>
+    <w:p>
+      <w:pPr>
+        <w:tabs>
+          <w:tab w:val="left" w:pos="0"/>
+        </w:tabs>
+        <w:spacing w:line="360" w:lineRule="auto"/>
+        <w:ind w:firstLine="851"/>
+        <w:jc w:val="both"/>
+        <w:rPr>
+          <w:rFonts w:ascii="Arial" w:hAnsi="Arial" w:cs="Arial"/>
+          <w:sz w:val="24"/>
+          <w:szCs w:val="24"/>
+        </w:rPr>
+      </w:pPr>
+    </w:p>
+    <w:p>
+      <w:pPr>
+        <w:tabs>
+          <w:tab w:val="left" w:pos="0"/>
+        </w:tabs>
+        <w:spacing w:line="360" w:lineRule="auto"/>
+        <w:ind w:firstLine="851"/>
+        <w:jc w:val="both"/>
+        <w:rPr>
+          <w:rFonts w:ascii="Arial" w:hAnsi="Arial" w:cs="Arial"/>
+          <w:sz w:val="24"/>
+          <w:szCs w:val="24"/>
+        </w:rPr>
+      </w:pPr>
     </w:p>
     <w:p>
       <w:pPr>
@@ -11035,7 +11817,7 @@
         <w:pStyle w:val="PargrafodaLista"/>
         <w:numPr>
           <w:ilvl w:val="0"/>
-          <w:numId w:val="6"/>
+          <w:numId w:val="8"/>
         </w:numPr>
         <w:tabs>
           <w:tab w:val="left" w:pos="0"/>
@@ -11082,11 +11864,21 @@
         <w:jc w:val="both"/>
         <w:rPr>
           <w:rFonts w:ascii="Arial" w:hAnsi="Arial" w:cs="Arial"/>
+          <w:color w:val="FF0000"/>
+          <w:sz w:val="24"/>
+          <w:szCs w:val="24"/>
+        </w:rPr>
+      </w:pPr>
+      <w:r>
+        <w:rPr>
+          <w:rFonts w:ascii="Arial" w:hAnsi="Arial" w:cs="Arial"/>
           <w:color w:val="808080" w:themeColor="background1" w:themeShade="80"/>
           <w:sz w:val="24"/>
           <w:szCs w:val="24"/>
         </w:rPr>
-      </w:pPr>
+        <w:t xml:space="preserve">O Centro Paula Souza Ele é uma autarquia do Governo do Estado de São Paulo, é a instituição responsável pela administração das unidades educacionais </w:t>
+      </w:r>
+      <w:proofErr w:type="spellStart"/>
       <w:r>
         <w:rPr>
           <w:rFonts w:ascii="Arial" w:hAnsi="Arial" w:cs="Arial"/>
@@ -11094,8 +11886,9 @@
           <w:sz w:val="24"/>
           <w:szCs w:val="24"/>
         </w:rPr>
-        <w:t>O Centro Paula Souza Ele é uma autarquia do Governo do Estado de São Paulo, é a instituição responsável pela administração das unidades educacionais Etec e Fatec. Ao todo, existem 282 unidades escol</w:t>
-      </w:r>
+        <w:t>Etec</w:t>
+      </w:r>
+      <w:proofErr w:type="spellEnd"/>
       <w:r>
         <w:rPr>
           <w:rFonts w:ascii="Arial" w:hAnsi="Arial" w:cs="Arial"/>
@@ -11103,7 +11896,7 @@
           <w:sz w:val="24"/>
           <w:szCs w:val="24"/>
         </w:rPr>
-        <w:t>ares, sendo 218 Etec e 65 Fatec</w:t>
+        <w:t xml:space="preserve"> e Fatec. Ao todo, existem 282 unidades escol</w:t>
       </w:r>
       <w:r>
         <w:rPr>
@@ -11112,7 +11905,83 @@
           <w:sz w:val="24"/>
           <w:szCs w:val="24"/>
         </w:rPr>
-        <w:t xml:space="preserve">. </w:t>
+        <w:t xml:space="preserve">ares, sendo 218 </w:t>
+      </w:r>
+      <w:proofErr w:type="spellStart"/>
+      <w:r>
+        <w:rPr>
+          <w:rFonts w:ascii="Arial" w:hAnsi="Arial" w:cs="Arial"/>
+          <w:color w:val="808080" w:themeColor="background1" w:themeShade="80"/>
+          <w:sz w:val="24"/>
+          <w:szCs w:val="24"/>
+        </w:rPr>
+        <w:t>Etec</w:t>
+      </w:r>
+      <w:proofErr w:type="spellEnd"/>
+      <w:r>
+        <w:rPr>
+          <w:rFonts w:ascii="Arial" w:hAnsi="Arial" w:cs="Arial"/>
+          <w:color w:val="808080" w:themeColor="background1" w:themeShade="80"/>
+          <w:sz w:val="24"/>
+          <w:szCs w:val="24"/>
+        </w:rPr>
+        <w:t xml:space="preserve"> e 65 </w:t>
+      </w:r>
+      <w:proofErr w:type="gramStart"/>
+      <w:r>
+        <w:rPr>
+          <w:rFonts w:ascii="Arial" w:hAnsi="Arial" w:cs="Arial"/>
+          <w:color w:val="808080" w:themeColor="background1" w:themeShade="80"/>
+          <w:sz w:val="24"/>
+          <w:szCs w:val="24"/>
+        </w:rPr>
+        <w:t>Fatec</w:t>
+      </w:r>
+      <w:r>
+        <w:rPr>
+          <w:rFonts w:ascii="Arial" w:hAnsi="Arial" w:cs="Arial"/>
+          <w:color w:val="808080" w:themeColor="background1" w:themeShade="80"/>
+          <w:sz w:val="24"/>
+          <w:szCs w:val="24"/>
+        </w:rPr>
+        <w:t>.</w:t>
+      </w:r>
+      <w:proofErr w:type="gramEnd"/>
+      <w:r>
+        <w:rPr>
+          <w:rFonts w:ascii="Arial" w:hAnsi="Arial" w:cs="Arial"/>
+          <w:color w:val="FF0000"/>
+          <w:sz w:val="24"/>
+          <w:szCs w:val="24"/>
+        </w:rPr>
+        <w:t>(de onde veio essas informações????</w:t>
+      </w:r>
+      <w:r>
+        <w:rPr>
+          <w:rFonts w:ascii="Arial" w:hAnsi="Arial" w:cs="Arial"/>
+          <w:color w:val="FF0000"/>
+          <w:sz w:val="24"/>
+          <w:szCs w:val="24"/>
+        </w:rPr>
+        <w:t xml:space="preserve"> Quando foi feito esse levantamento?</w:t>
+      </w:r>
+      <w:r>
+        <w:rPr>
+          <w:rFonts w:ascii="Arial" w:hAnsi="Arial" w:cs="Arial"/>
+          <w:color w:val="FF0000"/>
+          <w:sz w:val="24"/>
+          <w:szCs w:val="24"/>
+        </w:rPr>
+        <w:t>)</w:t>
+      </w:r>
+      <w:r>
+        <w:rPr>
+          <w:rFonts w:ascii="Arial" w:hAnsi="Arial" w:cs="Arial"/>
+          <w:color w:val="FF0000"/>
+          <w:sz w:val="24"/>
+          <w:szCs w:val="24"/>
+        </w:rPr>
+        <w:t xml:space="preserve"> </w:t>
       </w:r>
     </w:p>
     <w:p>
@@ -11348,7 +12217,7 @@
         <w:pStyle w:val="PargrafodaLista"/>
         <w:numPr>
           <w:ilvl w:val="1"/>
-          <w:numId w:val="6"/>
+          <w:numId w:val="8"/>
         </w:numPr>
         <w:tabs>
           <w:tab w:val="left" w:pos="0"/>
@@ -11371,8 +12240,20 @@
           <w:sz w:val="24"/>
           <w:szCs w:val="24"/>
         </w:rPr>
+        <w:t xml:space="preserve"> </w:t>
+      </w:r>
+      <w:proofErr w:type="spellStart"/>
+      <w:r>
+        <w:rPr>
+          <w:rFonts w:ascii="Arial" w:hAnsi="Arial" w:cs="Arial"/>
+          <w:b/>
+          <w:color w:val="808080" w:themeColor="background1" w:themeShade="80"/>
+          <w:sz w:val="24"/>
+          <w:szCs w:val="24"/>
+        </w:rPr>
         <w:t>Etec</w:t>
       </w:r>
+      <w:proofErr w:type="spellEnd"/>
     </w:p>
     <w:p>
       <w:pPr>
@@ -11404,7 +12285,7 @@
         <w:pStyle w:val="PargrafodaLista"/>
         <w:numPr>
           <w:ilvl w:val="1"/>
-          <w:numId w:val="6"/>
+          <w:numId w:val="8"/>
         </w:numPr>
         <w:tabs>
           <w:tab w:val="left" w:pos="0"/>
@@ -11427,6 +12308,16 @@
           <w:sz w:val="24"/>
           <w:szCs w:val="24"/>
         </w:rPr>
+        <w:t xml:space="preserve"> </w:t>
+      </w:r>
+      <w:r>
+        <w:rPr>
+          <w:rFonts w:ascii="Arial" w:hAnsi="Arial" w:cs="Arial"/>
+          <w:b/>
+          <w:color w:val="808080" w:themeColor="background1" w:themeShade="80"/>
+          <w:sz w:val="24"/>
+          <w:szCs w:val="24"/>
+        </w:rPr>
         <w:t>Fatec</w:t>
       </w:r>
     </w:p>
@@ -11476,6 +12367,131 @@
     </w:p>
     <w:p>
       <w:pPr>
+        <w:pStyle w:val="PargrafodaLista"/>
+        <w:numPr>
+          <w:ilvl w:val="1"/>
+          <w:numId w:val="8"/>
+        </w:numPr>
+        <w:tabs>
+          <w:tab w:val="left" w:pos="0"/>
+        </w:tabs>
+        <w:spacing w:line="360" w:lineRule="auto"/>
+        <w:jc w:val="both"/>
+        <w:rPr>
+          <w:rFonts w:ascii="Arial" w:hAnsi="Arial" w:cs="Arial"/>
+          <w:color w:val="808080" w:themeColor="background1" w:themeShade="80"/>
+          <w:sz w:val="24"/>
+          <w:szCs w:val="24"/>
+        </w:rPr>
+      </w:pPr>
+      <w:r>
+        <w:rPr>
+          <w:rFonts w:ascii="Arial" w:hAnsi="Arial" w:cs="Arial"/>
+          <w:color w:val="808080" w:themeColor="background1" w:themeShade="80"/>
+          <w:sz w:val="24"/>
+          <w:szCs w:val="24"/>
+        </w:rPr>
+        <w:t xml:space="preserve">Contraponto dos sites das </w:t>
+      </w:r>
+      <w:proofErr w:type="spellStart"/>
+      <w:r>
+        <w:rPr>
+          <w:rFonts w:ascii="Arial" w:hAnsi="Arial" w:cs="Arial"/>
+          <w:color w:val="808080" w:themeColor="background1" w:themeShade="80"/>
+          <w:sz w:val="24"/>
+          <w:szCs w:val="24"/>
+        </w:rPr>
+        <w:t>ETECs</w:t>
+      </w:r>
+      <w:proofErr w:type="spellEnd"/>
+    </w:p>
+    <w:p>
+      <w:pPr>
+        <w:pStyle w:val="PargrafodaLista"/>
+        <w:tabs>
+          <w:tab w:val="left" w:pos="0"/>
+        </w:tabs>
+        <w:spacing w:line="360" w:lineRule="auto"/>
+        <w:ind w:left="360"/>
+        <w:jc w:val="both"/>
+        <w:rPr>
+          <w:rFonts w:ascii="Arial" w:hAnsi="Arial" w:cs="Arial"/>
+          <w:color w:val="808080" w:themeColor="background1" w:themeShade="80"/>
+          <w:sz w:val="24"/>
+          <w:szCs w:val="24"/>
+        </w:rPr>
+      </w:pPr>
+    </w:p>
+    <w:p>
+      <w:pPr>
+        <w:pStyle w:val="PargrafodaLista"/>
+        <w:numPr>
+          <w:ilvl w:val="1"/>
+          <w:numId w:val="8"/>
+        </w:numPr>
+        <w:tabs>
+          <w:tab w:val="left" w:pos="0"/>
+        </w:tabs>
+        <w:spacing w:line="360" w:lineRule="auto"/>
+        <w:jc w:val="both"/>
+        <w:rPr>
+          <w:rFonts w:ascii="Arial" w:hAnsi="Arial" w:cs="Arial"/>
+          <w:color w:val="808080" w:themeColor="background1" w:themeShade="80"/>
+          <w:sz w:val="24"/>
+          <w:szCs w:val="24"/>
+        </w:rPr>
+      </w:pPr>
+      <w:r>
+        <w:rPr>
+          <w:rFonts w:ascii="Arial" w:hAnsi="Arial" w:cs="Arial"/>
+          <w:color w:val="808080" w:themeColor="background1" w:themeShade="80"/>
+          <w:sz w:val="24"/>
+          <w:szCs w:val="24"/>
+        </w:rPr>
+        <w:t xml:space="preserve">Contraponto dos sites das </w:t>
+      </w:r>
+      <w:proofErr w:type="spellStart"/>
+      <w:r>
+        <w:rPr>
+          <w:rFonts w:ascii="Arial" w:hAnsi="Arial" w:cs="Arial"/>
+          <w:color w:val="808080" w:themeColor="background1" w:themeShade="80"/>
+          <w:sz w:val="24"/>
+          <w:szCs w:val="24"/>
+        </w:rPr>
+        <w:t>FATECs</w:t>
+      </w:r>
+      <w:proofErr w:type="spellEnd"/>
+    </w:p>
+    <w:p>
+      <w:pPr>
+        <w:pStyle w:val="PargrafodaLista"/>
+        <w:rPr>
+          <w:rFonts w:ascii="Arial" w:hAnsi="Arial" w:cs="Arial"/>
+          <w:color w:val="808080" w:themeColor="background1" w:themeShade="80"/>
+          <w:sz w:val="24"/>
+          <w:szCs w:val="24"/>
+        </w:rPr>
+      </w:pPr>
+    </w:p>
+    <w:p>
+      <w:pPr>
+        <w:pStyle w:val="PargrafodaLista"/>
+        <w:tabs>
+          <w:tab w:val="left" w:pos="0"/>
+        </w:tabs>
+        <w:spacing w:line="360" w:lineRule="auto"/>
+        <w:ind w:left="360"/>
+        <w:jc w:val="both"/>
+        <w:rPr>
+          <w:rFonts w:ascii="Arial" w:hAnsi="Arial" w:cs="Arial"/>
+          <w:color w:val="808080" w:themeColor="background1" w:themeShade="80"/>
+          <w:sz w:val="24"/>
+          <w:szCs w:val="24"/>
+        </w:rPr>
+      </w:pPr>
+    </w:p>
+    <w:p>
+      <w:pPr>
         <w:tabs>
           <w:tab w:val="left" w:pos="0"/>
         </w:tabs>
@@ -11483,11 +12499,20 @@
         <w:jc w:val="both"/>
         <w:rPr>
           <w:rFonts w:ascii="Arial" w:hAnsi="Arial" w:cs="Arial"/>
+          <w:color w:val="FF0000"/>
+          <w:sz w:val="24"/>
+          <w:szCs w:val="24"/>
+        </w:rPr>
+      </w:pPr>
+      <w:r>
+        <w:rPr>
+          <w:rFonts w:ascii="Arial" w:hAnsi="Arial" w:cs="Arial"/>
           <w:color w:val="808080" w:themeColor="background1" w:themeShade="80"/>
           <w:sz w:val="24"/>
           <w:szCs w:val="24"/>
         </w:rPr>
-      </w:pPr>
+        <w:t>2.2.1</w:t>
+      </w:r>
       <w:r>
         <w:rPr>
           <w:rFonts w:ascii="Arial" w:hAnsi="Arial" w:cs="Arial"/>
@@ -11495,7 +12520,7 @@
           <w:sz w:val="24"/>
           <w:szCs w:val="24"/>
         </w:rPr>
-        <w:t>2.2.1</w:t>
+        <w:t xml:space="preserve"> </w:t>
       </w:r>
       <w:r>
         <w:rPr>
@@ -11523,6 +12548,24 @@
           <w:szCs w:val="24"/>
         </w:rPr>
         <w:t xml:space="preserve"> Rubens Lara</w:t>
+      </w:r>
+      <w:r>
+        <w:rPr>
+          <w:rFonts w:ascii="Arial" w:hAnsi="Arial" w:cs="Arial"/>
+          <w:color w:val="808080" w:themeColor="background1" w:themeShade="80"/>
+          <w:sz w:val="24"/>
+          <w:szCs w:val="24"/>
+        </w:rPr>
+        <w:t xml:space="preserve"> </w:t>
+      </w:r>
+      <w:r>
+        <w:rPr>
+          <w:rFonts w:ascii="Arial" w:hAnsi="Arial" w:cs="Arial"/>
+          <w:color w:val="FF0000"/>
+          <w:sz w:val="24"/>
+          <w:szCs w:val="24"/>
+        </w:rPr>
+        <w:t>(tirar daqui)</w:t>
       </w:r>
     </w:p>
     <w:p>
@@ -11571,7 +12614,27 @@
           <w:sz w:val="24"/>
           <w:szCs w:val="24"/>
         </w:rPr>
-        <w:t xml:space="preserve">Rubens Lara foi inaugurada no ano de </w:t>
+        <w:t xml:space="preserve">Rubens Lara foi </w:t>
+      </w:r>
+      <w:proofErr w:type="gramStart"/>
+      <w:r>
+        <w:rPr>
+          <w:rFonts w:ascii="Arial" w:hAnsi="Arial" w:cs="Arial"/>
+          <w:color w:val="808080" w:themeColor="background1" w:themeShade="80"/>
+          <w:sz w:val="24"/>
+          <w:szCs w:val="24"/>
+        </w:rPr>
+        <w:t>inaugurada</w:t>
+      </w:r>
+      <w:proofErr w:type="gramEnd"/>
+      <w:r>
+        <w:rPr>
+          <w:rFonts w:ascii="Arial" w:hAnsi="Arial" w:cs="Arial"/>
+          <w:color w:val="808080" w:themeColor="background1" w:themeShade="80"/>
+          <w:sz w:val="24"/>
+          <w:szCs w:val="24"/>
+        </w:rPr>
+        <w:t xml:space="preserve"> no ano de </w:t>
       </w:r>
       <w:r>
         <w:rPr>
@@ -11619,11 +12682,21 @@
         <w:rPr>
           <w:rFonts w:ascii="Arial" w:hAnsi="Arial" w:cs="Arial"/>
           <w:b/>
+          <w:color w:val="FF0000"/>
+          <w:sz w:val="24"/>
+          <w:szCs w:val="24"/>
+        </w:rPr>
+      </w:pPr>
+      <w:r>
+        <w:rPr>
+          <w:rFonts w:ascii="Arial" w:hAnsi="Arial" w:cs="Arial"/>
+          <w:b/>
           <w:color w:val="808080" w:themeColor="background1" w:themeShade="80"/>
           <w:sz w:val="24"/>
           <w:szCs w:val="24"/>
         </w:rPr>
-      </w:pPr>
+        <w:t>2.3</w:t>
+      </w:r>
       <w:r>
         <w:rPr>
           <w:rFonts w:ascii="Arial" w:hAnsi="Arial" w:cs="Arial"/>
@@ -11632,8 +12705,10 @@
           <w:sz w:val="24"/>
           <w:szCs w:val="24"/>
         </w:rPr>
-        <w:t>2.3</w:t>
-      </w:r>
+        <w:t xml:space="preserve"> </w:t>
+      </w:r>
+      <w:bookmarkStart w:id="0" w:name="_GoBack"/>
+      <w:bookmarkEnd w:id="0"/>
       <w:r>
         <w:rPr>
           <w:rFonts w:ascii="Arial" w:hAnsi="Arial" w:cs="Arial"/>
@@ -11643,6 +12718,26 @@
           <w:szCs w:val="24"/>
         </w:rPr>
         <w:t>Regras e identidade visual</w:t>
+      </w:r>
+      <w:r>
+        <w:rPr>
+          <w:rFonts w:ascii="Arial" w:hAnsi="Arial" w:cs="Arial"/>
+          <w:b/>
+          <w:color w:val="808080" w:themeColor="background1" w:themeShade="80"/>
+          <w:sz w:val="24"/>
+          <w:szCs w:val="24"/>
+        </w:rPr>
+        <w:t xml:space="preserve"> </w:t>
+      </w:r>
+      <w:r>
+        <w:rPr>
+          <w:rFonts w:ascii="Arial" w:hAnsi="Arial" w:cs="Arial"/>
+          <w:b/>
+          <w:color w:val="FF0000"/>
+          <w:sz w:val="24"/>
+          <w:szCs w:val="24"/>
+        </w:rPr>
+        <w:t>(metodologia)</w:t>
       </w:r>
     </w:p>
     <w:p>
@@ -11820,7 +12915,7 @@
 
 <file path=word/endnotes.xml><?xml version="1.0" encoding="utf-8"?>
 <w:endnotes xmlns:ve="http://schemas.openxmlformats.org/markup-compatibility/2006" xmlns:o="urn:schemas-microsoft-com:office:office" xmlns:r="http://schemas.openxmlformats.org/officeDocument/2006/relationships" xmlns:m="http://schemas.openxmlformats.org/officeDocument/2006/math" xmlns:v="urn:schemas-microsoft-com:vml" xmlns:wp="http://schemas.openxmlformats.org/drawingml/2006/wordprocessingDrawing" xmlns:w10="urn:schemas-microsoft-com:office:word" xmlns:w="http://schemas.openxmlformats.org/wordprocessingml/2006/main" xmlns:wne="http://schemas.microsoft.com/office/word/2006/wordml">
-  <w:endnote w:type="separator" w:id="0">
+  <w:endnote w:type="separator" w:id="-1">
     <w:p>
       <w:pPr>
         <w:spacing w:after="0" w:line="240" w:lineRule="auto"/>
@@ -11830,7 +12925,7 @@
       </w:r>
     </w:p>
   </w:endnote>
-  <w:endnote w:type="continuationSeparator" w:id="1">
+  <w:endnote w:type="continuationSeparator" w:id="0">
     <w:p>
       <w:pPr>
         <w:spacing w:after="0" w:line="240" w:lineRule="auto"/>
@@ -11895,7 +12990,7 @@
 
 <file path=word/footnotes.xml><?xml version="1.0" encoding="utf-8"?>
 <w:footnotes xmlns:ve="http://schemas.openxmlformats.org/markup-compatibility/2006" xmlns:o="urn:schemas-microsoft-com:office:office" xmlns:r="http://schemas.openxmlformats.org/officeDocument/2006/relationships" xmlns:m="http://schemas.openxmlformats.org/officeDocument/2006/math" xmlns:v="urn:schemas-microsoft-com:vml" xmlns:wp="http://schemas.openxmlformats.org/drawingml/2006/wordprocessingDrawing" xmlns:w10="urn:schemas-microsoft-com:office:word" xmlns:w="http://schemas.openxmlformats.org/wordprocessingml/2006/main" xmlns:wne="http://schemas.microsoft.com/office/word/2006/wordml">
-  <w:footnote w:type="separator" w:id="0">
+  <w:footnote w:type="separator" w:id="-1">
     <w:p>
       <w:pPr>
         <w:spacing w:after="0" w:line="240" w:lineRule="auto"/>
@@ -11905,7 +13000,7 @@
       </w:r>
     </w:p>
   </w:footnote>
-  <w:footnote w:type="continuationSeparator" w:id="1">
+  <w:footnote w:type="continuationSeparator" w:id="0">
     <w:p>
       <w:pPr>
         <w:spacing w:after="0" w:line="240" w:lineRule="auto"/>
@@ -13538,7 +14633,7 @@
 </file>
 
 <file path=customXml/itemProps1.xml><?xml version="1.0" encoding="utf-8"?>
-<ds:datastoreItem xmlns:ds="http://schemas.openxmlformats.org/officeDocument/2006/customXml" ds:itemID="{57610E3D-9515-4690-881B-659253D26749}">
+<ds:datastoreItem xmlns:ds="http://schemas.openxmlformats.org/officeDocument/2006/customXml" ds:itemID="{F89433D4-5F48-4195-92F7-3D1BF0E10EF1}">
   <ds:schemaRefs>
     <ds:schemaRef ds:uri="http://schemas.openxmlformats.org/officeDocument/2006/bibliography"/>
   </ds:schemaRefs>

</xml_diff>

<commit_message>
cap. 1 finalizado. Inicio das diretrizes do cap. 2
</commit_message>
<xml_diff>
--- a/tcc-adam-flavia-ramon.docx
+++ b/tcc-adam-flavia-ramon.docx
@@ -1,6 +1,6 @@
 
 <file path=word/document.xml><?xml version="1.0" encoding="utf-8"?>
-<w:document xmlns:ve="http://schemas.openxmlformats.org/markup-compatibility/2006" xmlns:o="urn:schemas-microsoft-com:office:office" xmlns:r="http://schemas.openxmlformats.org/officeDocument/2006/relationships" xmlns:m="http://schemas.openxmlformats.org/officeDocument/2006/math" xmlns:v="urn:schemas-microsoft-com:vml" xmlns:wp="http://schemas.openxmlformats.org/drawingml/2006/wordprocessingDrawing" xmlns:w10="urn:schemas-microsoft-com:office:word" xmlns:w="http://schemas.openxmlformats.org/wordprocessingml/2006/main" xmlns:wne="http://schemas.microsoft.com/office/word/2006/wordml">
+<w:document xmlns:wpc="http://schemas.microsoft.com/office/word/2010/wordprocessingCanvas" xmlns:mc="http://schemas.openxmlformats.org/markup-compatibility/2006" xmlns:o="urn:schemas-microsoft-com:office:office" xmlns:r="http://schemas.openxmlformats.org/officeDocument/2006/relationships" xmlns:m="http://schemas.openxmlformats.org/officeDocument/2006/math" xmlns:v="urn:schemas-microsoft-com:vml" xmlns:wp14="http://schemas.microsoft.com/office/word/2010/wordprocessingDrawing" xmlns:wp="http://schemas.openxmlformats.org/drawingml/2006/wordprocessingDrawing" xmlns:w10="urn:schemas-microsoft-com:office:word" xmlns:w="http://schemas.openxmlformats.org/wordprocessingml/2006/main" xmlns:w14="http://schemas.microsoft.com/office/word/2010/wordml" xmlns:w15="http://schemas.microsoft.com/office/word/2012/wordml" xmlns:wpg="http://schemas.microsoft.com/office/word/2010/wordprocessingGroup" xmlns:wpi="http://schemas.microsoft.com/office/word/2010/wordprocessingInk" xmlns:wne="http://schemas.microsoft.com/office/word/2006/wordml" xmlns:wps="http://schemas.microsoft.com/office/word/2010/wordprocessingShape" mc:Ignorable="w14 w15 wp14">
   <w:body>
     <w:p>
       <w:pPr>
@@ -628,16 +628,7 @@
           <w:sz w:val="24"/>
           <w:szCs w:val="24"/>
         </w:rPr>
-        <w:t xml:space="preserve">Trabalho de Conclusão de Curso apresentado à Faculdade de </w:t>
-      </w:r>
-      <w:proofErr w:type="spellStart"/>
-      <w:r>
-        <w:rPr>
-          <w:rFonts w:ascii="Arial" w:hAnsi="Arial" w:cs="Arial"/>
-          <w:sz w:val="24"/>
-          <w:szCs w:val="24"/>
-        </w:rPr>
-        <w:t>Tecnologia</w:t>
+        <w:t>Trabalho de Conclusão de Curso apresentado à Faculdade de Tecnologia</w:t>
       </w:r>
       <w:r>
         <w:rPr>
@@ -653,16 +644,7 @@
           <w:sz w:val="24"/>
           <w:szCs w:val="24"/>
         </w:rPr>
-        <w:t>Baixada</w:t>
-      </w:r>
-      <w:proofErr w:type="spellEnd"/>
-      <w:r>
-        <w:rPr>
-          <w:rFonts w:ascii="Arial" w:hAnsi="Arial" w:cs="Arial"/>
-          <w:sz w:val="24"/>
-          <w:szCs w:val="24"/>
-        </w:rPr>
-        <w:t xml:space="preserve"> Santista “</w:t>
+        <w:t>Baixada Santista “</w:t>
       </w:r>
       <w:r>
         <w:rPr>
@@ -760,29 +742,7 @@
           <w:sz w:val="24"/>
           <w:szCs w:val="24"/>
         </w:rPr>
-        <w:t xml:space="preserve"> </w:t>
-      </w:r>
-      <w:proofErr w:type="spellStart"/>
-      <w:r>
-        <w:rPr>
-          <w:rFonts w:ascii="Arial" w:hAnsi="Arial" w:cs="Arial"/>
-          <w:b/>
-          <w:color w:val="000000" w:themeColor="text1"/>
-          <w:sz w:val="24"/>
-          <w:szCs w:val="24"/>
-        </w:rPr>
-        <w:t>Dorotéa</w:t>
-      </w:r>
-      <w:proofErr w:type="spellEnd"/>
-      <w:r>
-        <w:rPr>
-          <w:rFonts w:ascii="Arial" w:hAnsi="Arial" w:cs="Arial"/>
-          <w:b/>
-          <w:color w:val="000000" w:themeColor="text1"/>
-          <w:sz w:val="24"/>
-          <w:szCs w:val="24"/>
-        </w:rPr>
-        <w:t xml:space="preserve"> Vilanova Garcia.</w:t>
+        <w:t xml:space="preserve"> Dorotéa Vilanova Garcia.</w:t>
       </w:r>
     </w:p>
     <w:p>
@@ -1093,360 +1053,624 @@
           <w:szCs w:val="24"/>
           <w:lang w:eastAsia="pt-BR"/>
         </w:rPr>
-        <w:pict>
-          <v:shapetype id="_x0000_t202" coordsize="21600,21600" o:spt="202" path="m,l,21600r21600,l21600,xe">
-            <v:stroke joinstyle="miter"/>
-            <v:path gradientshapeok="t" o:connecttype="rect"/>
-          </v:shapetype>
-          <v:shape id="Caixa de texto 1" o:spid="_x0000_s1026" type="#_x0000_t202" style="position:absolute;left:0;text-align:left;margin-left:-3.15pt;margin-top:9.45pt;width:420pt;height:173.25pt;z-index:251659264;visibility:visible;mso-wrap-style:square;mso-width-percent:0;mso-height-percent:0;mso-wrap-distance-left:9pt;mso-wrap-distance-top:0;mso-wrap-distance-right:9pt;mso-wrap-distance-bottom:0;mso-position-horizontal:absolute;mso-position-horizontal-relative:text;mso-position-vertical:absolute;mso-position-vertical-relative:text;mso-width-percent:0;mso-height-percent:0;mso-width-relative:page;mso-height-relative:page;v-text-anchor:top" o:gfxdata="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" fillcolor="white [3201]" strokeweight=".5pt">
-            <v:path arrowok="t"/>
-            <v:textbox>
-              <w:txbxContent>
-                <w:p>
-                  <w:pPr>
-                    <w:rPr>
-                      <w:rFonts w:ascii="Arial" w:hAnsi="Arial" w:cs="Arial"/>
-                      <w:sz w:val="20"/>
-                      <w:szCs w:val="20"/>
-                    </w:rPr>
-                  </w:pPr>
-                  <w:r>
-                    <w:rPr>
-                      <w:rFonts w:ascii="Arial" w:hAnsi="Arial" w:cs="Arial"/>
-                      <w:sz w:val="20"/>
-                      <w:szCs w:val="20"/>
-                    </w:rPr>
-                    <w:t>Macias</w:t>
-                  </w:r>
-                  <w:r>
-                    <w:rPr>
-                      <w:rFonts w:ascii="Arial" w:hAnsi="Arial" w:cs="Arial"/>
-                      <w:sz w:val="20"/>
-                      <w:szCs w:val="20"/>
-                    </w:rPr>
-                    <w:t>,</w:t>
-                  </w:r>
-                  <w:r>
-                    <w:rPr>
-                      <w:rFonts w:ascii="Arial" w:hAnsi="Arial" w:cs="Arial"/>
-                      <w:sz w:val="20"/>
-                      <w:szCs w:val="20"/>
-                    </w:rPr>
-                    <w:t xml:space="preserve"> Adam </w:t>
-                  </w:r>
-                  <w:proofErr w:type="spellStart"/>
-                  <w:r>
-                    <w:rPr>
-                      <w:rFonts w:ascii="Arial" w:hAnsi="Arial" w:cs="Arial"/>
-                      <w:sz w:val="20"/>
-                      <w:szCs w:val="20"/>
-                    </w:rPr>
-                    <w:t>Requena</w:t>
-                  </w:r>
-                  <w:proofErr w:type="spellEnd"/>
-                  <w:r>
-                    <w:rPr>
-                      <w:rFonts w:ascii="Arial" w:hAnsi="Arial" w:cs="Arial"/>
-                      <w:sz w:val="20"/>
-                      <w:szCs w:val="20"/>
-                    </w:rPr>
-                    <w:t>; Souza, Flavia Carolina; Perez, Ramon Duran.</w:t>
-                  </w:r>
-                </w:p>
-                <w:p>
-                  <w:pPr>
-                    <w:ind w:firstLine="708"/>
-                    <w:rPr>
-                      <w:rFonts w:ascii="Arial" w:hAnsi="Arial" w:cs="Arial"/>
-                      <w:sz w:val="20"/>
-                      <w:szCs w:val="20"/>
-                    </w:rPr>
-                  </w:pPr>
-                  <w:r>
-                    <w:rPr>
-                      <w:rFonts w:ascii="Arial" w:hAnsi="Arial" w:cs="Arial"/>
-                      <w:b/>
-                      <w:sz w:val="20"/>
-                      <w:szCs w:val="20"/>
-                    </w:rPr>
-                    <w:t xml:space="preserve">Centro Paula Souza </w:t>
-                  </w:r>
-                  <w:proofErr w:type="spellStart"/>
-                  <w:r>
-                    <w:rPr>
-                      <w:rFonts w:ascii="Arial" w:hAnsi="Arial" w:cs="Arial"/>
-                      <w:b/>
-                      <w:sz w:val="20"/>
-                      <w:szCs w:val="20"/>
-                    </w:rPr>
-                    <w:t>Styleguide</w:t>
-                  </w:r>
-                  <w:proofErr w:type="spellEnd"/>
-                  <w:r>
-                    <w:rPr>
-                      <w:rFonts w:ascii="Arial" w:hAnsi="Arial" w:cs="Arial"/>
-                      <w:b/>
-                      <w:sz w:val="20"/>
-                      <w:szCs w:val="20"/>
-                    </w:rPr>
-                    <w:t xml:space="preserve"> / </w:t>
-                  </w:r>
-                  <w:r>
-                    <w:rPr>
-                      <w:rFonts w:ascii="Arial" w:hAnsi="Arial" w:cs="Arial"/>
-                      <w:sz w:val="20"/>
-                      <w:szCs w:val="20"/>
-                    </w:rPr>
-                    <w:t xml:space="preserve">Adam </w:t>
-                  </w:r>
-                  <w:proofErr w:type="spellStart"/>
-                  <w:r>
-                    <w:rPr>
-                      <w:rFonts w:ascii="Arial" w:hAnsi="Arial" w:cs="Arial"/>
-                      <w:sz w:val="20"/>
-                      <w:szCs w:val="20"/>
-                    </w:rPr>
-                    <w:t>Requena</w:t>
-                  </w:r>
-                  <w:proofErr w:type="spellEnd"/>
-                  <w:r>
-                    <w:rPr>
-                      <w:rFonts w:ascii="Arial" w:hAnsi="Arial" w:cs="Arial"/>
-                      <w:sz w:val="20"/>
-                      <w:szCs w:val="20"/>
-                    </w:rPr>
-                    <w:t xml:space="preserve"> Macias, Flávia Carolina de Souza, Ramon Duran Perez</w:t>
-                  </w:r>
-                  <w:r>
-                    <w:rPr>
-                      <w:rFonts w:ascii="Arial" w:hAnsi="Arial" w:cs="Arial"/>
-                      <w:sz w:val="20"/>
-                      <w:szCs w:val="20"/>
-                    </w:rPr>
-                    <w:t>; orientador:</w:t>
-                  </w:r>
-                  <w:r>
-                    <w:rPr>
-                      <w:rFonts w:ascii="Arial" w:hAnsi="Arial" w:cs="Arial"/>
-                      <w:sz w:val="20"/>
-                      <w:szCs w:val="20"/>
-                    </w:rPr>
-                    <w:t xml:space="preserve"> Profa. </w:t>
-                  </w:r>
-                  <w:r>
-                    <w:rPr>
-                      <w:rFonts w:ascii="Arial" w:hAnsi="Arial" w:cs="Arial"/>
-                      <w:sz w:val="20"/>
-                      <w:szCs w:val="20"/>
-                    </w:rPr>
-                    <w:t xml:space="preserve">Ma. </w:t>
-                  </w:r>
-                  <w:proofErr w:type="spellStart"/>
-                  <w:r>
-                    <w:rPr>
-                      <w:rFonts w:ascii="Arial" w:hAnsi="Arial" w:cs="Arial"/>
-                      <w:sz w:val="20"/>
-                      <w:szCs w:val="20"/>
-                    </w:rPr>
-                    <w:t>Dorotéa</w:t>
-                  </w:r>
-                  <w:proofErr w:type="spellEnd"/>
-                  <w:r>
-                    <w:rPr>
-                      <w:rFonts w:ascii="Arial" w:hAnsi="Arial" w:cs="Arial"/>
-                      <w:sz w:val="20"/>
-                      <w:szCs w:val="20"/>
-                    </w:rPr>
-                    <w:t xml:space="preserve"> Vilanova Garcia</w:t>
-                  </w:r>
-                  <w:r>
-                    <w:rPr>
-                      <w:rFonts w:ascii="Arial" w:hAnsi="Arial" w:cs="Arial"/>
-                      <w:sz w:val="20"/>
-                      <w:szCs w:val="20"/>
-                    </w:rPr>
-                    <w:t xml:space="preserve"> –   </w:t>
-                  </w:r>
-                  <w:r>
-                    <w:rPr>
-                      <w:rFonts w:ascii="Arial" w:hAnsi="Arial" w:cs="Arial"/>
-                      <w:sz w:val="20"/>
-                      <w:szCs w:val="20"/>
-                    </w:rPr>
-                    <w:t>FATEC Rubens Lara, 2015.</w:t>
-                  </w:r>
-                </w:p>
-                <w:p>
-                  <w:pPr>
-                    <w:ind w:firstLine="708"/>
-                    <w:rPr>
-                      <w:rFonts w:ascii="Arial" w:hAnsi="Arial" w:cs="Arial"/>
-                      <w:b/>
-                      <w:sz w:val="20"/>
-                      <w:szCs w:val="20"/>
-                    </w:rPr>
-                  </w:pPr>
-                  <w:proofErr w:type="spellStart"/>
-                  <w:proofErr w:type="gramStart"/>
-                  <w:r>
-                    <w:rPr>
-                      <w:rFonts w:ascii="Arial" w:hAnsi="Arial" w:cs="Arial"/>
-                      <w:color w:val="FF0000"/>
-                      <w:sz w:val="20"/>
-                      <w:szCs w:val="20"/>
-                    </w:rPr>
-                    <w:t>x</w:t>
-                  </w:r>
-                  <w:r>
-                    <w:rPr>
-                      <w:rFonts w:ascii="Arial" w:hAnsi="Arial" w:cs="Arial"/>
-                      <w:sz w:val="20"/>
-                      <w:szCs w:val="20"/>
-                    </w:rPr>
-                    <w:t>f</w:t>
-                  </w:r>
-                  <w:proofErr w:type="spellEnd"/>
-                  <w:proofErr w:type="gramEnd"/>
-                  <w:r>
-                    <w:rPr>
-                      <w:rFonts w:ascii="Arial" w:hAnsi="Arial" w:cs="Arial"/>
-                      <w:color w:val="00B0F0"/>
-                      <w:sz w:val="20"/>
-                      <w:szCs w:val="20"/>
-                    </w:rPr>
-                    <w:t>.</w:t>
-                  </w:r>
-                  <w:r>
-                    <w:rPr>
-                      <w:rFonts w:ascii="Arial" w:hAnsi="Arial" w:cs="Arial"/>
-                      <w:color w:val="00B0F0"/>
-                      <w:sz w:val="20"/>
-                      <w:szCs w:val="20"/>
-                    </w:rPr>
-                    <w:t>-</w:t>
-                  </w:r>
-                  <w:r>
-                    <w:rPr>
-                      <w:rFonts w:ascii="Arial" w:hAnsi="Arial" w:cs="Arial"/>
-                      <w:b/>
-                      <w:color w:val="00B0F0"/>
-                      <w:sz w:val="20"/>
-                      <w:szCs w:val="20"/>
-                    </w:rPr>
-                    <w:sym w:font="Wingdings" w:char="F0E0"/>
-                  </w:r>
-                  <w:r>
-                    <w:rPr>
-                      <w:rFonts w:ascii="Arial" w:hAnsi="Arial" w:cs="Arial"/>
-                      <w:b/>
-                      <w:color w:val="00B0F0"/>
-                      <w:sz w:val="20"/>
-                      <w:szCs w:val="20"/>
-                    </w:rPr>
-                    <w:t xml:space="preserve"> onde x é a quantidade de folhas do seu TCC, quando concluído</w:t>
-                  </w:r>
-                  <w:r>
-                    <w:rPr>
-                      <w:rFonts w:ascii="Arial" w:hAnsi="Arial" w:cs="Arial"/>
-                      <w:b/>
-                      <w:sz w:val="20"/>
-                      <w:szCs w:val="20"/>
-                    </w:rPr>
-                    <w:t>.</w:t>
-                  </w:r>
-                </w:p>
-                <w:p>
-                  <w:pPr>
-                    <w:jc w:val="both"/>
-                    <w:rPr>
-                      <w:rFonts w:ascii="Arial" w:hAnsi="Arial" w:cs="Arial"/>
-                      <w:sz w:val="20"/>
-                      <w:szCs w:val="20"/>
-                    </w:rPr>
-                  </w:pPr>
-                  <w:r>
-                    <w:rPr>
-                      <w:rFonts w:ascii="Arial" w:hAnsi="Arial" w:cs="Arial"/>
-                      <w:sz w:val="20"/>
-                      <w:szCs w:val="20"/>
-                    </w:rPr>
-                    <w:t>Trabalho de Conclusão de Curso – Centro de Educação Tecnológica Paula Souza, Faculdade de Tecnologia da Baixada Santista “Rubens Lara”, Curso de Sistemas para Internet.</w:t>
-                  </w:r>
-                </w:p>
-                <w:p>
-                  <w:pPr>
-                    <w:rPr>
-                      <w:rFonts w:ascii="Arial" w:hAnsi="Arial" w:cs="Arial"/>
-                      <w:color w:val="FF0000"/>
-                      <w:sz w:val="20"/>
-                      <w:szCs w:val="20"/>
-                    </w:rPr>
-                  </w:pPr>
-                  <w:r>
-                    <w:rPr>
-                      <w:rFonts w:ascii="Arial" w:hAnsi="Arial" w:cs="Arial"/>
-                      <w:color w:val="FF0000"/>
-                      <w:sz w:val="20"/>
-                      <w:szCs w:val="20"/>
-                    </w:rPr>
-                    <w:t>1.________, 2. ___________, 3. ________________ (áreas de concentração)</w:t>
-                  </w:r>
-                </w:p>
-                <w:p>
-                  <w:pPr>
-                    <w:rPr>
-                      <w:rFonts w:ascii="Arial" w:hAnsi="Arial" w:cs="Arial"/>
-                      <w:sz w:val="20"/>
-                      <w:szCs w:val="20"/>
-                    </w:rPr>
-                  </w:pPr>
-                  <w:r>
-                    <w:rPr>
-                      <w:rFonts w:ascii="Arial" w:hAnsi="Arial" w:cs="Arial"/>
-                      <w:sz w:val="20"/>
-                      <w:szCs w:val="20"/>
-                    </w:rPr>
-                    <w:t>Macias</w:t>
-                  </w:r>
-                  <w:r>
-                    <w:rPr>
-                      <w:rFonts w:ascii="Arial" w:hAnsi="Arial" w:cs="Arial"/>
-                      <w:sz w:val="20"/>
-                      <w:szCs w:val="20"/>
-                    </w:rPr>
-                    <w:t>,</w:t>
-                  </w:r>
-                  <w:r>
-                    <w:rPr>
-                      <w:rFonts w:ascii="Arial" w:hAnsi="Arial" w:cs="Arial"/>
-                      <w:sz w:val="20"/>
-                      <w:szCs w:val="20"/>
-                    </w:rPr>
-                    <w:t xml:space="preserve"> Adam </w:t>
-                  </w:r>
-                  <w:proofErr w:type="spellStart"/>
-                  <w:r>
-                    <w:rPr>
-                      <w:rFonts w:ascii="Arial" w:hAnsi="Arial" w:cs="Arial"/>
-                      <w:sz w:val="20"/>
-                      <w:szCs w:val="20"/>
-                    </w:rPr>
-                    <w:t>Requena</w:t>
-                  </w:r>
-                  <w:proofErr w:type="spellEnd"/>
-                  <w:r>
-                    <w:rPr>
-                      <w:rFonts w:ascii="Arial" w:hAnsi="Arial" w:cs="Arial"/>
-                      <w:sz w:val="20"/>
-                      <w:szCs w:val="20"/>
-                    </w:rPr>
-                    <w:t>; Souza, Flavia Carolina; Perez, Ramon Duran.</w:t>
-                  </w:r>
-                </w:p>
-              </w:txbxContent>
-            </v:textbox>
-          </v:shape>
-        </w:pict>
+        <mc:AlternateContent>
+          <mc:Choice Requires="wps">
+            <w:drawing>
+              <wp:anchor distT="0" distB="0" distL="114300" distR="114300" simplePos="0" relativeHeight="251659264" behindDoc="0" locked="0" layoutInCell="1" allowOverlap="1">
+                <wp:simplePos x="0" y="0"/>
+                <wp:positionH relativeFrom="column">
+                  <wp:posOffset>-40005</wp:posOffset>
+                </wp:positionH>
+                <wp:positionV relativeFrom="paragraph">
+                  <wp:posOffset>120015</wp:posOffset>
+                </wp:positionV>
+                <wp:extent cx="5334000" cy="2200275"/>
+                <wp:effectExtent l="0" t="0" r="19050" b="28575"/>
+                <wp:wrapNone/>
+                <wp:docPr id="1" name="Caixa de texto 1"/>
+                <wp:cNvGraphicFramePr>
+                  <a:graphicFrameLocks xmlns:a="http://schemas.openxmlformats.org/drawingml/2006/main"/>
+                </wp:cNvGraphicFramePr>
+                <a:graphic xmlns:a="http://schemas.openxmlformats.org/drawingml/2006/main">
+                  <a:graphicData uri="http://schemas.microsoft.com/office/word/2010/wordprocessingShape">
+                    <wps:wsp>
+                      <wps:cNvSpPr txBox="1">
+                        <a:spLocks/>
+                      </wps:cNvSpPr>
+                      <wps:spPr>
+                        <a:xfrm>
+                          <a:off x="0" y="0"/>
+                          <a:ext cx="5334000" cy="2200275"/>
+                        </a:xfrm>
+                        <a:prstGeom prst="rect">
+                          <a:avLst/>
+                        </a:prstGeom>
+                        <a:solidFill>
+                          <a:schemeClr val="lt1"/>
+                        </a:solidFill>
+                        <a:ln w="6350">
+                          <a:solidFill>
+                            <a:prstClr val="black"/>
+                          </a:solidFill>
+                        </a:ln>
+                        <a:effectLst/>
+                      </wps:spPr>
+                      <wps:style>
+                        <a:lnRef idx="0">
+                          <a:schemeClr val="accent1"/>
+                        </a:lnRef>
+                        <a:fillRef idx="0">
+                          <a:schemeClr val="accent1"/>
+                        </a:fillRef>
+                        <a:effectRef idx="0">
+                          <a:schemeClr val="accent1"/>
+                        </a:effectRef>
+                        <a:fontRef idx="minor">
+                          <a:schemeClr val="dk1"/>
+                        </a:fontRef>
+                      </wps:style>
+                      <wps:txbx>
+                        <w:txbxContent>
+                          <w:p>
+                            <w:pPr>
+                              <w:rPr>
+                                <w:rFonts w:ascii="Arial" w:hAnsi="Arial" w:cs="Arial"/>
+                                <w:sz w:val="20"/>
+                                <w:szCs w:val="20"/>
+                              </w:rPr>
+                            </w:pPr>
+                            <w:r>
+                              <w:rPr>
+                                <w:rFonts w:ascii="Arial" w:hAnsi="Arial" w:cs="Arial"/>
+                                <w:sz w:val="20"/>
+                                <w:szCs w:val="20"/>
+                              </w:rPr>
+                              <w:t>Macias</w:t>
+                            </w:r>
+                            <w:r>
+                              <w:rPr>
+                                <w:rFonts w:ascii="Arial" w:hAnsi="Arial" w:cs="Arial"/>
+                                <w:sz w:val="20"/>
+                                <w:szCs w:val="20"/>
+                              </w:rPr>
+                              <w:t>,</w:t>
+                            </w:r>
+                            <w:r>
+                              <w:rPr>
+                                <w:rFonts w:ascii="Arial" w:hAnsi="Arial" w:cs="Arial"/>
+                                <w:sz w:val="20"/>
+                                <w:szCs w:val="20"/>
+                              </w:rPr>
+                              <w:t xml:space="preserve"> Adam Requena; Souza, Flavia Carolina; Perez, Ramon Duran.</w:t>
+                            </w:r>
+                          </w:p>
+                          <w:p>
+                            <w:pPr>
+                              <w:ind w:firstLine="708"/>
+                              <w:rPr>
+                                <w:rFonts w:ascii="Arial" w:hAnsi="Arial" w:cs="Arial"/>
+                                <w:sz w:val="20"/>
+                                <w:szCs w:val="20"/>
+                              </w:rPr>
+                            </w:pPr>
+                            <w:r>
+                              <w:rPr>
+                                <w:rFonts w:ascii="Arial" w:hAnsi="Arial" w:cs="Arial"/>
+                                <w:b/>
+                                <w:sz w:val="20"/>
+                                <w:szCs w:val="20"/>
+                              </w:rPr>
+                              <w:t>Centro Paula Souza Styleguide</w:t>
+                            </w:r>
+                            <w:r>
+                              <w:rPr>
+                                <w:rFonts w:ascii="Arial" w:hAnsi="Arial" w:cs="Arial"/>
+                                <w:b/>
+                                <w:sz w:val="20"/>
+                                <w:szCs w:val="20"/>
+                              </w:rPr>
+                              <w:t xml:space="preserve"> / </w:t>
+                            </w:r>
+                            <w:r>
+                              <w:rPr>
+                                <w:rFonts w:ascii="Arial" w:hAnsi="Arial" w:cs="Arial"/>
+                                <w:sz w:val="20"/>
+                                <w:szCs w:val="20"/>
+                              </w:rPr>
+                              <w:t>Adam Requena Macias, Flávia Carolina de Souza, Ramon Duran Perez</w:t>
+                            </w:r>
+                            <w:r>
+                              <w:rPr>
+                                <w:rFonts w:ascii="Arial" w:hAnsi="Arial" w:cs="Arial"/>
+                                <w:sz w:val="20"/>
+                                <w:szCs w:val="20"/>
+                              </w:rPr>
+                              <w:t>; orientador:</w:t>
+                            </w:r>
+                            <w:r>
+                              <w:rPr>
+                                <w:rFonts w:ascii="Arial" w:hAnsi="Arial" w:cs="Arial"/>
+                                <w:sz w:val="20"/>
+                                <w:szCs w:val="20"/>
+                              </w:rPr>
+                              <w:t xml:space="preserve"> Profa. </w:t>
+                            </w:r>
+                            <w:r>
+                              <w:rPr>
+                                <w:rFonts w:ascii="Arial" w:hAnsi="Arial" w:cs="Arial"/>
+                                <w:sz w:val="20"/>
+                                <w:szCs w:val="20"/>
+                              </w:rPr>
+                              <w:t xml:space="preserve">Ma. </w:t>
+                            </w:r>
+                            <w:r>
+                              <w:rPr>
+                                <w:rFonts w:ascii="Arial" w:hAnsi="Arial" w:cs="Arial"/>
+                                <w:sz w:val="20"/>
+                                <w:szCs w:val="20"/>
+                              </w:rPr>
+                              <w:t>Dorotéa Vilanova Garcia</w:t>
+                            </w:r>
+                            <w:r>
+                              <w:rPr>
+                                <w:rFonts w:ascii="Arial" w:hAnsi="Arial" w:cs="Arial"/>
+                                <w:sz w:val="20"/>
+                                <w:szCs w:val="20"/>
+                              </w:rPr>
+                              <w:t xml:space="preserve"> –   </w:t>
+                            </w:r>
+                            <w:r>
+                              <w:rPr>
+                                <w:rFonts w:ascii="Arial" w:hAnsi="Arial" w:cs="Arial"/>
+                                <w:sz w:val="20"/>
+                                <w:szCs w:val="20"/>
+                              </w:rPr>
+                              <w:t>FATEC Rubens Lara, 2015.</w:t>
+                            </w:r>
+                          </w:p>
+                          <w:p>
+                            <w:pPr>
+                              <w:ind w:firstLine="708"/>
+                              <w:rPr>
+                                <w:rFonts w:ascii="Arial" w:hAnsi="Arial" w:cs="Arial"/>
+                                <w:b/>
+                                <w:sz w:val="20"/>
+                                <w:szCs w:val="20"/>
+                              </w:rPr>
+                            </w:pPr>
+                            <w:r>
+                              <w:rPr>
+                                <w:rFonts w:ascii="Arial" w:hAnsi="Arial" w:cs="Arial"/>
+                                <w:color w:val="FF0000"/>
+                                <w:sz w:val="20"/>
+                                <w:szCs w:val="20"/>
+                              </w:rPr>
+                              <w:t>x</w:t>
+                            </w:r>
+                            <w:r>
+                              <w:rPr>
+                                <w:rFonts w:ascii="Arial" w:hAnsi="Arial" w:cs="Arial"/>
+                                <w:sz w:val="20"/>
+                                <w:szCs w:val="20"/>
+                              </w:rPr>
+                              <w:t>f</w:t>
+                            </w:r>
+                            <w:r>
+                              <w:rPr>
+                                <w:rFonts w:ascii="Arial" w:hAnsi="Arial" w:cs="Arial"/>
+                                <w:color w:val="00B0F0"/>
+                                <w:sz w:val="20"/>
+                                <w:szCs w:val="20"/>
+                              </w:rPr>
+                              <w:t>.</w:t>
+                            </w:r>
+                            <w:r>
+                              <w:rPr>
+                                <w:rFonts w:ascii="Arial" w:hAnsi="Arial" w:cs="Arial"/>
+                                <w:color w:val="00B0F0"/>
+                                <w:sz w:val="20"/>
+                                <w:szCs w:val="20"/>
+                              </w:rPr>
+                              <w:t>-</w:t>
+                            </w:r>
+                            <w:r>
+                              <w:rPr>
+                                <w:rFonts w:ascii="Arial" w:hAnsi="Arial" w:cs="Arial"/>
+                                <w:b/>
+                                <w:color w:val="00B0F0"/>
+                                <w:sz w:val="20"/>
+                                <w:szCs w:val="20"/>
+                              </w:rPr>
+                              <w:sym w:font="Wingdings" w:char="F0E0"/>
+                            </w:r>
+                            <w:r>
+                              <w:rPr>
+                                <w:rFonts w:ascii="Arial" w:hAnsi="Arial" w:cs="Arial"/>
+                                <w:b/>
+                                <w:color w:val="00B0F0"/>
+                                <w:sz w:val="20"/>
+                                <w:szCs w:val="20"/>
+                              </w:rPr>
+                              <w:t xml:space="preserve"> onde x é a quantidade de folhas do seu TCC, quando concluído</w:t>
+                            </w:r>
+                            <w:r>
+                              <w:rPr>
+                                <w:rFonts w:ascii="Arial" w:hAnsi="Arial" w:cs="Arial"/>
+                                <w:b/>
+                                <w:sz w:val="20"/>
+                                <w:szCs w:val="20"/>
+                              </w:rPr>
+                              <w:t>.</w:t>
+                            </w:r>
+                          </w:p>
+                          <w:p>
+                            <w:pPr>
+                              <w:jc w:val="both"/>
+                              <w:rPr>
+                                <w:rFonts w:ascii="Arial" w:hAnsi="Arial" w:cs="Arial"/>
+                                <w:sz w:val="20"/>
+                                <w:szCs w:val="20"/>
+                              </w:rPr>
+                            </w:pPr>
+                            <w:r>
+                              <w:rPr>
+                                <w:rFonts w:ascii="Arial" w:hAnsi="Arial" w:cs="Arial"/>
+                                <w:sz w:val="20"/>
+                                <w:szCs w:val="20"/>
+                              </w:rPr>
+                              <w:t>Trabalho de Conclusão de Curso – Centro de Educação Tecnológica Paula Souza, Faculdade de Tecnologia da Baixada Santista “Rubens Lara”, Curso de Sistemas para Internet.</w:t>
+                            </w:r>
+                          </w:p>
+                          <w:p>
+                            <w:pPr>
+                              <w:rPr>
+                                <w:rFonts w:ascii="Arial" w:hAnsi="Arial" w:cs="Arial"/>
+                                <w:color w:val="FF0000"/>
+                                <w:sz w:val="20"/>
+                                <w:szCs w:val="20"/>
+                              </w:rPr>
+                            </w:pPr>
+                            <w:r>
+                              <w:rPr>
+                                <w:rFonts w:ascii="Arial" w:hAnsi="Arial" w:cs="Arial"/>
+                                <w:color w:val="FF0000"/>
+                                <w:sz w:val="20"/>
+                                <w:szCs w:val="20"/>
+                              </w:rPr>
+                              <w:t>1.________, 2. ___________, 3. ________________ (áreas de concentração)</w:t>
+                            </w:r>
+                          </w:p>
+                          <w:p>
+                            <w:pPr>
+                              <w:rPr>
+                                <w:rFonts w:ascii="Arial" w:hAnsi="Arial" w:cs="Arial"/>
+                                <w:sz w:val="20"/>
+                                <w:szCs w:val="20"/>
+                              </w:rPr>
+                            </w:pPr>
+                            <w:r>
+                              <w:rPr>
+                                <w:rFonts w:ascii="Arial" w:hAnsi="Arial" w:cs="Arial"/>
+                                <w:sz w:val="20"/>
+                                <w:szCs w:val="20"/>
+                              </w:rPr>
+                              <w:t>Macias</w:t>
+                            </w:r>
+                            <w:r>
+                              <w:rPr>
+                                <w:rFonts w:ascii="Arial" w:hAnsi="Arial" w:cs="Arial"/>
+                                <w:sz w:val="20"/>
+                                <w:szCs w:val="20"/>
+                              </w:rPr>
+                              <w:t>,</w:t>
+                            </w:r>
+                            <w:r>
+                              <w:rPr>
+                                <w:rFonts w:ascii="Arial" w:hAnsi="Arial" w:cs="Arial"/>
+                                <w:sz w:val="20"/>
+                                <w:szCs w:val="20"/>
+                              </w:rPr>
+                              <w:t xml:space="preserve"> Adam Requena; Souza, Flavia Carolina; Perez, Ramon Duran.</w:t>
+                            </w:r>
+                          </w:p>
+                        </w:txbxContent>
+                      </wps:txbx>
+                      <wps:bodyPr rot="0" spcFirstLastPara="0" vertOverflow="overflow" horzOverflow="overflow" vert="horz" wrap="square" lIns="91440" tIns="45720" rIns="91440" bIns="45720" numCol="1" spcCol="0" rtlCol="0" fromWordArt="0" anchor="t" anchorCtr="0" forceAA="0" compatLnSpc="1">
+                        <a:prstTxWarp prst="textNoShape">
+                          <a:avLst/>
+                        </a:prstTxWarp>
+                        <a:noAutofit/>
+                      </wps:bodyPr>
+                    </wps:wsp>
+                  </a:graphicData>
+                </a:graphic>
+                <wp14:sizeRelH relativeFrom="page">
+                  <wp14:pctWidth>0</wp14:pctWidth>
+                </wp14:sizeRelH>
+                <wp14:sizeRelV relativeFrom="page">
+                  <wp14:pctHeight>0</wp14:pctHeight>
+                </wp14:sizeRelV>
+              </wp:anchor>
+            </w:drawing>
+          </mc:Choice>
+          <mc:Fallback>
+            <w:pict>
+              <v:shapetype id="_x0000_t202" coordsize="21600,21600" o:spt="202" path="m,l,21600r21600,l21600,xe">
+                <v:stroke joinstyle="miter"/>
+                <v:path gradientshapeok="t" o:connecttype="rect"/>
+              </v:shapetype>
+              <v:shape id="Caixa de texto 1" o:spid="_x0000_s1026" type="#_x0000_t202" style="position:absolute;left:0;text-align:left;margin-left:-3.15pt;margin-top:9.45pt;width:420pt;height:173.25pt;z-index:251659264;visibility:visible;mso-wrap-style:square;mso-width-percent:0;mso-height-percent:0;mso-wrap-distance-left:9pt;mso-wrap-distance-top:0;mso-wrap-distance-right:9pt;mso-wrap-distance-bottom:0;mso-position-horizontal:absolute;mso-position-horizontal-relative:text;mso-position-vertical:absolute;mso-position-vertical-relative:text;mso-width-percent:0;mso-height-percent:0;mso-width-relative:page;mso-height-relative:page;v-text-anchor:top" o:gfxdata="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" fillcolor="white [3201]" strokeweight=".5pt">
+                <v:path arrowok="t"/>
+                <v:textbox>
+                  <w:txbxContent>
+                    <w:p>
+                      <w:pPr>
+                        <w:rPr>
+                          <w:rFonts w:ascii="Arial" w:hAnsi="Arial" w:cs="Arial"/>
+                          <w:sz w:val="20"/>
+                          <w:szCs w:val="20"/>
+                        </w:rPr>
+                      </w:pPr>
+                      <w:r>
+                        <w:rPr>
+                          <w:rFonts w:ascii="Arial" w:hAnsi="Arial" w:cs="Arial"/>
+                          <w:sz w:val="20"/>
+                          <w:szCs w:val="20"/>
+                        </w:rPr>
+                        <w:t>Macias</w:t>
+                      </w:r>
+                      <w:r>
+                        <w:rPr>
+                          <w:rFonts w:ascii="Arial" w:hAnsi="Arial" w:cs="Arial"/>
+                          <w:sz w:val="20"/>
+                          <w:szCs w:val="20"/>
+                        </w:rPr>
+                        <w:t>,</w:t>
+                      </w:r>
+                      <w:r>
+                        <w:rPr>
+                          <w:rFonts w:ascii="Arial" w:hAnsi="Arial" w:cs="Arial"/>
+                          <w:sz w:val="20"/>
+                          <w:szCs w:val="20"/>
+                        </w:rPr>
+                        <w:t xml:space="preserve"> Adam Requena; Souza, Flavia Carolina; Perez, Ramon Duran.</w:t>
+                      </w:r>
+                    </w:p>
+                    <w:p>
+                      <w:pPr>
+                        <w:ind w:firstLine="708"/>
+                        <w:rPr>
+                          <w:rFonts w:ascii="Arial" w:hAnsi="Arial" w:cs="Arial"/>
+                          <w:sz w:val="20"/>
+                          <w:szCs w:val="20"/>
+                        </w:rPr>
+                      </w:pPr>
+                      <w:r>
+                        <w:rPr>
+                          <w:rFonts w:ascii="Arial" w:hAnsi="Arial" w:cs="Arial"/>
+                          <w:b/>
+                          <w:sz w:val="20"/>
+                          <w:szCs w:val="20"/>
+                        </w:rPr>
+                        <w:t>Centro Paula Souza Styleguide</w:t>
+                      </w:r>
+                      <w:r>
+                        <w:rPr>
+                          <w:rFonts w:ascii="Arial" w:hAnsi="Arial" w:cs="Arial"/>
+                          <w:b/>
+                          <w:sz w:val="20"/>
+                          <w:szCs w:val="20"/>
+                        </w:rPr>
+                        <w:t xml:space="preserve"> / </w:t>
+                      </w:r>
+                      <w:r>
+                        <w:rPr>
+                          <w:rFonts w:ascii="Arial" w:hAnsi="Arial" w:cs="Arial"/>
+                          <w:sz w:val="20"/>
+                          <w:szCs w:val="20"/>
+                        </w:rPr>
+                        <w:t>Adam Requena Macias, Flávia Carolina de Souza, Ramon Duran Perez</w:t>
+                      </w:r>
+                      <w:r>
+                        <w:rPr>
+                          <w:rFonts w:ascii="Arial" w:hAnsi="Arial" w:cs="Arial"/>
+                          <w:sz w:val="20"/>
+                          <w:szCs w:val="20"/>
+                        </w:rPr>
+                        <w:t>; orientador:</w:t>
+                      </w:r>
+                      <w:r>
+                        <w:rPr>
+                          <w:rFonts w:ascii="Arial" w:hAnsi="Arial" w:cs="Arial"/>
+                          <w:sz w:val="20"/>
+                          <w:szCs w:val="20"/>
+                        </w:rPr>
+                        <w:t xml:space="preserve"> Profa. </w:t>
+                      </w:r>
+                      <w:r>
+                        <w:rPr>
+                          <w:rFonts w:ascii="Arial" w:hAnsi="Arial" w:cs="Arial"/>
+                          <w:sz w:val="20"/>
+                          <w:szCs w:val="20"/>
+                        </w:rPr>
+                        <w:t xml:space="preserve">Ma. </w:t>
+                      </w:r>
+                      <w:r>
+                        <w:rPr>
+                          <w:rFonts w:ascii="Arial" w:hAnsi="Arial" w:cs="Arial"/>
+                          <w:sz w:val="20"/>
+                          <w:szCs w:val="20"/>
+                        </w:rPr>
+                        <w:t>Dorotéa Vilanova Garcia</w:t>
+                      </w:r>
+                      <w:r>
+                        <w:rPr>
+                          <w:rFonts w:ascii="Arial" w:hAnsi="Arial" w:cs="Arial"/>
+                          <w:sz w:val="20"/>
+                          <w:szCs w:val="20"/>
+                        </w:rPr>
+                        <w:t xml:space="preserve"> –   </w:t>
+                      </w:r>
+                      <w:r>
+                        <w:rPr>
+                          <w:rFonts w:ascii="Arial" w:hAnsi="Arial" w:cs="Arial"/>
+                          <w:sz w:val="20"/>
+                          <w:szCs w:val="20"/>
+                        </w:rPr>
+                        <w:t>FATEC Rubens Lara, 2015.</w:t>
+                      </w:r>
+                    </w:p>
+                    <w:p>
+                      <w:pPr>
+                        <w:ind w:firstLine="708"/>
+                        <w:rPr>
+                          <w:rFonts w:ascii="Arial" w:hAnsi="Arial" w:cs="Arial"/>
+                          <w:b/>
+                          <w:sz w:val="20"/>
+                          <w:szCs w:val="20"/>
+                        </w:rPr>
+                      </w:pPr>
+                      <w:r>
+                        <w:rPr>
+                          <w:rFonts w:ascii="Arial" w:hAnsi="Arial" w:cs="Arial"/>
+                          <w:color w:val="FF0000"/>
+                          <w:sz w:val="20"/>
+                          <w:szCs w:val="20"/>
+                        </w:rPr>
+                        <w:t>x</w:t>
+                      </w:r>
+                      <w:r>
+                        <w:rPr>
+                          <w:rFonts w:ascii="Arial" w:hAnsi="Arial" w:cs="Arial"/>
+                          <w:sz w:val="20"/>
+                          <w:szCs w:val="20"/>
+                        </w:rPr>
+                        <w:t>f</w:t>
+                      </w:r>
+                      <w:r>
+                        <w:rPr>
+                          <w:rFonts w:ascii="Arial" w:hAnsi="Arial" w:cs="Arial"/>
+                          <w:color w:val="00B0F0"/>
+                          <w:sz w:val="20"/>
+                          <w:szCs w:val="20"/>
+                        </w:rPr>
+                        <w:t>.</w:t>
+                      </w:r>
+                      <w:r>
+                        <w:rPr>
+                          <w:rFonts w:ascii="Arial" w:hAnsi="Arial" w:cs="Arial"/>
+                          <w:color w:val="00B0F0"/>
+                          <w:sz w:val="20"/>
+                          <w:szCs w:val="20"/>
+                        </w:rPr>
+                        <w:t>-</w:t>
+                      </w:r>
+                      <w:r>
+                        <w:rPr>
+                          <w:rFonts w:ascii="Arial" w:hAnsi="Arial" w:cs="Arial"/>
+                          <w:b/>
+                          <w:color w:val="00B0F0"/>
+                          <w:sz w:val="20"/>
+                          <w:szCs w:val="20"/>
+                        </w:rPr>
+                        <w:sym w:font="Wingdings" w:char="F0E0"/>
+                      </w:r>
+                      <w:r>
+                        <w:rPr>
+                          <w:rFonts w:ascii="Arial" w:hAnsi="Arial" w:cs="Arial"/>
+                          <w:b/>
+                          <w:color w:val="00B0F0"/>
+                          <w:sz w:val="20"/>
+                          <w:szCs w:val="20"/>
+                        </w:rPr>
+                        <w:t xml:space="preserve"> onde x é a quantidade de folhas do seu TCC, quando concluído</w:t>
+                      </w:r>
+                      <w:r>
+                        <w:rPr>
+                          <w:rFonts w:ascii="Arial" w:hAnsi="Arial" w:cs="Arial"/>
+                          <w:b/>
+                          <w:sz w:val="20"/>
+                          <w:szCs w:val="20"/>
+                        </w:rPr>
+                        <w:t>.</w:t>
+                      </w:r>
+                    </w:p>
+                    <w:p>
+                      <w:pPr>
+                        <w:jc w:val="both"/>
+                        <w:rPr>
+                          <w:rFonts w:ascii="Arial" w:hAnsi="Arial" w:cs="Arial"/>
+                          <w:sz w:val="20"/>
+                          <w:szCs w:val="20"/>
+                        </w:rPr>
+                      </w:pPr>
+                      <w:r>
+                        <w:rPr>
+                          <w:rFonts w:ascii="Arial" w:hAnsi="Arial" w:cs="Arial"/>
+                          <w:sz w:val="20"/>
+                          <w:szCs w:val="20"/>
+                        </w:rPr>
+                        <w:t>Trabalho de Conclusão de Curso – Centro de Educação Tecnológica Paula Souza, Faculdade de Tecnologia da Baixada Santista “Rubens Lara”, Curso de Sistemas para Internet.</w:t>
+                      </w:r>
+                    </w:p>
+                    <w:p>
+                      <w:pPr>
+                        <w:rPr>
+                          <w:rFonts w:ascii="Arial" w:hAnsi="Arial" w:cs="Arial"/>
+                          <w:color w:val="FF0000"/>
+                          <w:sz w:val="20"/>
+                          <w:szCs w:val="20"/>
+                        </w:rPr>
+                      </w:pPr>
+                      <w:r>
+                        <w:rPr>
+                          <w:rFonts w:ascii="Arial" w:hAnsi="Arial" w:cs="Arial"/>
+                          <w:color w:val="FF0000"/>
+                          <w:sz w:val="20"/>
+                          <w:szCs w:val="20"/>
+                        </w:rPr>
+                        <w:t>1.________, 2. ___________, 3. ________________ (áreas de concentração)</w:t>
+                      </w:r>
+                    </w:p>
+                    <w:p>
+                      <w:pPr>
+                        <w:rPr>
+                          <w:rFonts w:ascii="Arial" w:hAnsi="Arial" w:cs="Arial"/>
+                          <w:sz w:val="20"/>
+                          <w:szCs w:val="20"/>
+                        </w:rPr>
+                      </w:pPr>
+                      <w:r>
+                        <w:rPr>
+                          <w:rFonts w:ascii="Arial" w:hAnsi="Arial" w:cs="Arial"/>
+                          <w:sz w:val="20"/>
+                          <w:szCs w:val="20"/>
+                        </w:rPr>
+                        <w:t>Macias</w:t>
+                      </w:r>
+                      <w:r>
+                        <w:rPr>
+                          <w:rFonts w:ascii="Arial" w:hAnsi="Arial" w:cs="Arial"/>
+                          <w:sz w:val="20"/>
+                          <w:szCs w:val="20"/>
+                        </w:rPr>
+                        <w:t>,</w:t>
+                      </w:r>
+                      <w:r>
+                        <w:rPr>
+                          <w:rFonts w:ascii="Arial" w:hAnsi="Arial" w:cs="Arial"/>
+                          <w:sz w:val="20"/>
+                          <w:szCs w:val="20"/>
+                        </w:rPr>
+                        <w:t xml:space="preserve"> Adam Requena; Souza, Flavia Carolina; Perez, Ramon Duran.</w:t>
+                      </w:r>
+                    </w:p>
+                  </w:txbxContent>
+                </v:textbox>
+              </v:shape>
+            </w:pict>
+          </mc:Fallback>
+        </mc:AlternateContent>
       </w:r>
       <w:r>
         <w:rPr>
@@ -1774,29 +1998,7 @@
           <w:sz w:val="24"/>
           <w:szCs w:val="24"/>
         </w:rPr>
-        <w:t xml:space="preserve"> </w:t>
-      </w:r>
-      <w:proofErr w:type="spellStart"/>
-      <w:r>
-        <w:rPr>
-          <w:rFonts w:ascii="Arial" w:hAnsi="Arial" w:cs="Arial"/>
-          <w:b/>
-          <w:color w:val="000000" w:themeColor="text1"/>
-          <w:sz w:val="24"/>
-          <w:szCs w:val="24"/>
-        </w:rPr>
-        <w:t>Dorotéa</w:t>
-      </w:r>
-      <w:proofErr w:type="spellEnd"/>
-      <w:r>
-        <w:rPr>
-          <w:rFonts w:ascii="Arial" w:hAnsi="Arial" w:cs="Arial"/>
-          <w:b/>
-          <w:color w:val="000000" w:themeColor="text1"/>
-          <w:sz w:val="24"/>
-          <w:szCs w:val="24"/>
-        </w:rPr>
-        <w:t xml:space="preserve"> Vilanova Garcia</w:t>
+        <w:t xml:space="preserve"> Dorotéa Vilanova Garcia</w:t>
       </w:r>
       <w:r>
         <w:rPr>
@@ -3105,7 +3307,6 @@
           <w:szCs w:val="24"/>
         </w:rPr>
       </w:pPr>
-      <w:proofErr w:type="gramStart"/>
       <w:r>
         <w:rPr>
           <w:rFonts w:ascii="Arial" w:hAnsi="Arial" w:cs="Arial"/>
@@ -3115,7 +3316,15 @@
         </w:rPr>
         <w:t>Palavra-Chave:</w:t>
       </w:r>
-      <w:proofErr w:type="gramEnd"/>
+      <w:r>
+        <w:rPr>
+          <w:rFonts w:ascii="Arial" w:hAnsi="Arial" w:cs="Arial"/>
+          <w:b/>
+          <w:sz w:val="24"/>
+          <w:szCs w:val="24"/>
+        </w:rPr>
+        <w:t xml:space="preserve"> </w:t>
+      </w:r>
       <w:r>
         <w:rPr>
           <w:rFonts w:ascii="Arial" w:hAnsi="Arial" w:cs="Arial"/>
@@ -3474,65 +3683,32 @@
           <w:szCs w:val="24"/>
         </w:rPr>
       </w:pPr>
-      <w:proofErr w:type="spellStart"/>
-      <w:proofErr w:type="gramStart"/>
-      <w:r>
-        <w:rPr>
-          <w:rFonts w:ascii="Arial" w:hAnsi="Arial" w:cs="Arial"/>
-          <w:b/>
-          <w:sz w:val="24"/>
-          <w:szCs w:val="24"/>
-        </w:rPr>
-        <w:t>Keywords</w:t>
-      </w:r>
-      <w:proofErr w:type="spellEnd"/>
-      <w:r>
-        <w:rPr>
-          <w:rFonts w:ascii="Arial" w:hAnsi="Arial" w:cs="Arial"/>
-          <w:b/>
-          <w:sz w:val="24"/>
-          <w:szCs w:val="24"/>
-        </w:rPr>
-        <w:t>:</w:t>
-      </w:r>
-      <w:proofErr w:type="gramEnd"/>
-      <w:r>
-        <w:rPr>
-          <w:rFonts w:ascii="Arial" w:hAnsi="Arial" w:cs="Arial"/>
-          <w:color w:val="FF0000"/>
-          <w:sz w:val="24"/>
-          <w:szCs w:val="24"/>
-        </w:rPr>
-        <w:t xml:space="preserve">em </w:t>
-      </w:r>
-      <w:proofErr w:type="spellStart"/>
-      <w:r>
-        <w:rPr>
-          <w:rFonts w:ascii="Arial" w:hAnsi="Arial" w:cs="Arial"/>
-          <w:color w:val="FF0000"/>
-          <w:sz w:val="24"/>
-          <w:szCs w:val="24"/>
-        </w:rPr>
-        <w:t>inglês</w:t>
-      </w:r>
-      <w:r>
-        <w:rPr>
-          <w:rFonts w:ascii="Arial" w:hAnsi="Arial" w:cs="Arial"/>
-          <w:color w:val="FF0000"/>
-          <w:sz w:val="24"/>
-          <w:szCs w:val="24"/>
-        </w:rPr>
-        <w:t>separadas</w:t>
-      </w:r>
-      <w:proofErr w:type="spellEnd"/>
-      <w:r>
-        <w:rPr>
-          <w:rFonts w:ascii="Arial" w:hAnsi="Arial" w:cs="Arial"/>
-          <w:color w:val="FF0000"/>
-          <w:sz w:val="24"/>
-          <w:szCs w:val="24"/>
-        </w:rPr>
-        <w:t xml:space="preserve"> por ponto. (de 3 a 5 palavras)</w:t>
+      <w:r>
+        <w:rPr>
+          <w:rFonts w:ascii="Arial" w:hAnsi="Arial" w:cs="Arial"/>
+          <w:b/>
+          <w:sz w:val="24"/>
+          <w:szCs w:val="24"/>
+        </w:rPr>
+        <w:t>Keywords:</w:t>
+      </w:r>
+      <w:r>
+        <w:rPr>
+          <w:rFonts w:ascii="Arial" w:hAnsi="Arial" w:cs="Arial"/>
+          <w:color w:val="FF0000"/>
+          <w:sz w:val="24"/>
+          <w:szCs w:val="24"/>
+        </w:rPr>
+        <w:t>em inglês</w:t>
+      </w:r>
+      <w:r>
+        <w:rPr>
+          <w:rFonts w:ascii="Arial" w:hAnsi="Arial" w:cs="Arial"/>
+          <w:color w:val="FF0000"/>
+          <w:sz w:val="24"/>
+          <w:szCs w:val="24"/>
+        </w:rPr>
+        <w:t>separadas por ponto. (de 3 a 5 palavras)</w:t>
       </w:r>
     </w:p>
     <w:p>
@@ -4020,21 +4196,8 @@
           <w:shd w:val="clear" w:color="auto" w:fill="FFFFFF"/>
         </w:rPr>
         <w:tab/>
-        <w:t xml:space="preserve">Pesquisa Nacional por Amostra de </w:t>
-      </w:r>
-      <w:proofErr w:type="spellStart"/>
-      <w:r>
-        <w:rPr>
-          <w:rFonts w:ascii="Arial" w:hAnsi="Arial" w:cs="Arial"/>
-          <w:color w:val="333333"/>
-          <w:spacing w:val="-5"/>
-          <w:sz w:val="24"/>
-          <w:szCs w:val="24"/>
-          <w:shd w:val="clear" w:color="auto" w:fill="FFFFFF"/>
-        </w:rPr>
-        <w:t>Docmicílios</w:t>
-      </w:r>
-      <w:proofErr w:type="spellEnd"/>
+        <w:t>Pesquisa Nacional por Amostra de Domicílios</w:t>
+      </w:r>
     </w:p>
     <w:p>
       <w:pPr>
@@ -4149,11 +4312,11 @@
           <w:right w:val="none" w:sz="0" w:space="0" w:color="auto"/>
           <w:insideV w:val="none" w:sz="0" w:space="0" w:color="auto"/>
         </w:tblBorders>
-        <w:tblLook w:val="04A0"/>
+        <w:tblLook w:val="04A0" w:firstRow="1" w:lastRow="0" w:firstColumn="1" w:lastColumn="0" w:noHBand="0" w:noVBand="1"/>
       </w:tblPr>
       <w:tblGrid>
-        <w:gridCol w:w="1526"/>
-        <w:gridCol w:w="7685"/>
+        <w:gridCol w:w="1514"/>
+        <w:gridCol w:w="7557"/>
       </w:tblGrid>
       <w:tr>
         <w:tc>
@@ -6162,6 +6325,15 @@
           <w:rFonts w:ascii="Arial" w:hAnsi="Arial" w:cs="Arial"/>
           <w:sz w:val="24"/>
           <w:szCs w:val="24"/>
+          <w:u w:val="dotted"/>
+        </w:rPr>
+        <w:tab/>
+      </w:r>
+      <w:r>
+        <w:rPr>
+          <w:rFonts w:ascii="Arial" w:hAnsi="Arial" w:cs="Arial"/>
+          <w:sz w:val="24"/>
+          <w:szCs w:val="24"/>
         </w:rPr>
         <w:t>16</w:t>
       </w:r>
@@ -6538,6 +6710,16 @@
           <w:b/>
           <w:sz w:val="24"/>
           <w:szCs w:val="24"/>
+          <w:u w:val="dotted"/>
+        </w:rPr>
+        <w:tab/>
+      </w:r>
+      <w:r>
+        <w:rPr>
+          <w:rFonts w:ascii="Arial" w:hAnsi="Arial" w:cs="Arial"/>
+          <w:b/>
+          <w:sz w:val="24"/>
+          <w:szCs w:val="24"/>
         </w:rPr>
         <w:t>16</w:t>
       </w:r>
@@ -6561,6 +6743,16 @@
           <w:szCs w:val="24"/>
         </w:rPr>
         <w:t xml:space="preserve">    1.3.2 Objetivos específicos</w:t>
+      </w:r>
+      <w:r>
+        <w:rPr>
+          <w:rFonts w:ascii="Arial" w:hAnsi="Arial" w:cs="Arial"/>
+          <w:b/>
+          <w:sz w:val="24"/>
+          <w:szCs w:val="24"/>
+          <w:u w:val="dotted"/>
+        </w:rPr>
+        <w:tab/>
       </w:r>
       <w:r>
         <w:rPr>
@@ -7122,9 +7314,8 @@
           <w:sz w:val="24"/>
           <w:szCs w:val="24"/>
         </w:rPr>
-        <w:t xml:space="preserve">2.2.1 </w:t>
-      </w:r>
-      <w:proofErr w:type="spellStart"/>
+        <w:t>2.2.1 Fatec</w:t>
+      </w:r>
       <w:r>
         <w:rPr>
           <w:rFonts w:ascii="Arial" w:hAnsi="Arial" w:cs="Arial"/>
@@ -7133,7 +7324,7 @@
           <w:sz w:val="24"/>
           <w:szCs w:val="24"/>
         </w:rPr>
-        <w:t>Fatec</w:t>
+        <w:t>Rubens Lara</w:t>
       </w:r>
       <w:r>
         <w:rPr>
@@ -7143,9 +7334,8 @@
           <w:sz w:val="24"/>
           <w:szCs w:val="24"/>
         </w:rPr>
-        <w:t>Rubens</w:t>
-      </w:r>
-      <w:proofErr w:type="spellEnd"/>
+        <w:t xml:space="preserve"> - </w:t>
+      </w:r>
       <w:r>
         <w:rPr>
           <w:rFonts w:ascii="Arial" w:hAnsi="Arial" w:cs="Arial"/>
@@ -7154,7 +7344,7 @@
           <w:sz w:val="24"/>
           <w:szCs w:val="24"/>
         </w:rPr>
-        <w:t xml:space="preserve"> Lara</w:t>
+        <w:t>Santos.</w:t>
       </w:r>
       <w:r>
         <w:rPr>
@@ -7163,8 +7353,9 @@
           <w:color w:val="808080" w:themeColor="background1" w:themeShade="80"/>
           <w:sz w:val="24"/>
           <w:szCs w:val="24"/>
-        </w:rPr>
-        <w:t xml:space="preserve"> - </w:t>
+          <w:u w:val="dotted"/>
+        </w:rPr>
+        <w:tab/>
       </w:r>
       <w:r>
         <w:rPr>
@@ -7173,8 +7364,9 @@
           <w:color w:val="808080" w:themeColor="background1" w:themeShade="80"/>
           <w:sz w:val="24"/>
           <w:szCs w:val="24"/>
-        </w:rPr>
-        <w:t>Santos.</w:t>
+          <w:u w:val="dotted"/>
+        </w:rPr>
+        <w:tab/>
       </w:r>
       <w:r>
         <w:rPr>
@@ -7501,8 +7693,20 @@
           <w:color w:val="FF0000"/>
           <w:sz w:val="24"/>
           <w:szCs w:val="24"/>
+          <w:u w:val="dotted"/>
           <w:lang w:val="en-US"/>
         </w:rPr>
+        <w:tab/>
+      </w:r>
+      <w:r>
+        <w:rPr>
+          <w:rFonts w:ascii="Arial" w:hAnsi="Arial" w:cs="Arial"/>
+          <w:b/>
+          <w:color w:val="FF0000"/>
+          <w:sz w:val="24"/>
+          <w:szCs w:val="24"/>
+          <w:lang w:val="en-US"/>
+        </w:rPr>
         <w:t>$$</w:t>
       </w:r>
     </w:p>
@@ -8242,6 +8446,16 @@
           <w:szCs w:val="24"/>
         </w:rPr>
         <w:t xml:space="preserve">4.2 ACESSIBILIDADE </w:t>
+      </w:r>
+      <w:r>
+        <w:rPr>
+          <w:rFonts w:ascii="Arial" w:hAnsi="Arial" w:cs="Arial"/>
+          <w:color w:val="FF0000"/>
+          <w:sz w:val="24"/>
+          <w:szCs w:val="24"/>
+          <w:u w:val="dotted"/>
+        </w:rPr>
+        <w:tab/>
       </w:r>
       <w:r>
         <w:rPr>
@@ -9531,7 +9745,6 @@
       <w:r>
         <w:rPr>
           <w:rFonts w:ascii="Arial" w:hAnsi="Arial" w:cs="Arial"/>
-          <w:color w:val="00B0F0"/>
           <w:sz w:val="24"/>
           <w:szCs w:val="24"/>
         </w:rPr>
@@ -9653,7 +9866,7 @@
           <w:sz w:val="24"/>
           <w:szCs w:val="24"/>
         </w:rPr>
-        <w:t xml:space="preserve">conectado, através dela </w:t>
+        <w:t>conectado, através dela</w:t>
       </w:r>
       <w:r>
         <w:rPr>
@@ -9662,7 +9875,31 @@
           <w:sz w:val="24"/>
           <w:szCs w:val="24"/>
         </w:rPr>
-        <w:t xml:space="preserve">se pode </w:t>
+        <w:t xml:space="preserve"> </w:t>
+      </w:r>
+      <w:r>
+        <w:rPr>
+          <w:rFonts w:ascii="Arial" w:hAnsi="Arial" w:cs="Arial"/>
+          <w:sz w:val="24"/>
+          <w:szCs w:val="24"/>
+        </w:rPr>
+        <w:t>pode</w:t>
+      </w:r>
+      <w:r>
+        <w:rPr>
+          <w:rFonts w:ascii="Arial" w:hAnsi="Arial" w:cs="Arial"/>
+          <w:sz w:val="24"/>
+          <w:szCs w:val="24"/>
+        </w:rPr>
+        <w:t>-se</w:t>
+      </w:r>
+      <w:r>
+        <w:rPr>
+          <w:rFonts w:ascii="Arial" w:hAnsi="Arial" w:cs="Arial"/>
+          <w:sz w:val="24"/>
+          <w:szCs w:val="24"/>
+        </w:rPr>
+        <w:t xml:space="preserve"> </w:t>
       </w:r>
       <w:r>
         <w:rPr>
@@ -9866,16 +10103,7 @@
           <w:sz w:val="24"/>
           <w:szCs w:val="24"/>
         </w:rPr>
-        <w:t xml:space="preserve">eis técnico e superior, em </w:t>
-      </w:r>
-      <w:proofErr w:type="spellStart"/>
-      <w:r>
-        <w:rPr>
-          <w:rFonts w:ascii="Arial" w:hAnsi="Arial" w:cs="Arial"/>
-          <w:sz w:val="24"/>
-          <w:szCs w:val="24"/>
-        </w:rPr>
-        <w:t>ETEC</w:t>
+        <w:t>eis técnico e superior, em ETEC</w:t>
       </w:r>
       <w:r>
         <w:rPr>
@@ -9885,23 +10113,13 @@
         </w:rPr>
         <w:t>s</w:t>
       </w:r>
-      <w:proofErr w:type="spellEnd"/>
-      <w:r>
-        <w:rPr>
-          <w:rFonts w:ascii="Arial" w:hAnsi="Arial" w:cs="Arial"/>
-          <w:sz w:val="24"/>
-          <w:szCs w:val="24"/>
-        </w:rPr>
-        <w:t xml:space="preserve"> e </w:t>
-      </w:r>
-      <w:proofErr w:type="spellStart"/>
-      <w:r>
-        <w:rPr>
-          <w:rFonts w:ascii="Arial" w:hAnsi="Arial" w:cs="Arial"/>
-          <w:sz w:val="24"/>
-          <w:szCs w:val="24"/>
-        </w:rPr>
-        <w:t>FATEC</w:t>
+      <w:r>
+        <w:rPr>
+          <w:rFonts w:ascii="Arial" w:hAnsi="Arial" w:cs="Arial"/>
+          <w:sz w:val="24"/>
+          <w:szCs w:val="24"/>
+        </w:rPr>
+        <w:t xml:space="preserve"> e FATEC</w:t>
       </w:r>
       <w:r>
         <w:rPr>
@@ -9911,7 +10129,6 @@
         </w:rPr>
         <w:t>s</w:t>
       </w:r>
-      <w:proofErr w:type="spellEnd"/>
       <w:r>
         <w:rPr>
           <w:rFonts w:ascii="Arial" w:hAnsi="Arial" w:cs="Arial"/>
@@ -9967,6 +10184,24 @@
           <w:szCs w:val="24"/>
         </w:rPr>
         <w:t xml:space="preserve"> suas unidades contendo </w:t>
+      </w:r>
+      <w:r>
+        <w:rPr>
+          <w:rFonts w:ascii="Arial" w:hAnsi="Arial" w:cs="Arial"/>
+          <w:i/>
+          <w:sz w:val="24"/>
+          <w:szCs w:val="24"/>
+        </w:rPr>
+        <w:t>website</w:t>
+      </w:r>
+      <w:r>
+        <w:rPr>
+          <w:rFonts w:ascii="Arial" w:hAnsi="Arial" w:cs="Arial"/>
+          <w:i/>
+          <w:sz w:val="24"/>
+          <w:szCs w:val="24"/>
+        </w:rPr>
+        <w:t>s</w:t>
       </w:r>
       <w:r>
         <w:rPr>
@@ -9976,26 +10211,6 @@
           <w:sz w:val="24"/>
           <w:szCs w:val="24"/>
         </w:rPr>
-        <w:t>website</w:t>
-      </w:r>
-      <w:r>
-        <w:rPr>
-          <w:rFonts w:ascii="Arial" w:hAnsi="Arial" w:cs="Arial"/>
-          <w:i/>
-          <w:color w:val="00B0F0"/>
-          <w:sz w:val="24"/>
-          <w:szCs w:val="24"/>
-        </w:rPr>
-        <w:t>s</w:t>
-      </w:r>
-      <w:r>
-        <w:rPr>
-          <w:rFonts w:ascii="Arial" w:hAnsi="Arial" w:cs="Arial"/>
-          <w:i/>
-          <w:color w:val="00B0F0"/>
-          <w:sz w:val="24"/>
-          <w:szCs w:val="24"/>
-        </w:rPr>
         <w:t xml:space="preserve"> </w:t>
       </w:r>
       <w:r>
@@ -10036,18 +10251,8 @@
           <w:sz w:val="24"/>
           <w:szCs w:val="24"/>
         </w:rPr>
-        <w:t xml:space="preserve">informações como cursos, vestibular, sua história, eventos </w:t>
-      </w:r>
-      <w:proofErr w:type="spellStart"/>
-      <w:r>
-        <w:rPr>
-          <w:rFonts w:ascii="Arial" w:hAnsi="Arial" w:cs="Arial"/>
-          <w:sz w:val="24"/>
-          <w:szCs w:val="24"/>
-        </w:rPr>
-        <w:t>etc</w:t>
-      </w:r>
-      <w:proofErr w:type="spellEnd"/>
+        <w:t>informações como cursos, vestibular, sua história, eventos etc</w:t>
+      </w:r>
       <w:r>
         <w:rPr>
           <w:rFonts w:ascii="Arial" w:hAnsi="Arial" w:cs="Arial"/>
@@ -10132,12 +10337,10 @@
         </w:rPr>
         <w:t xml:space="preserve">nde abrangência, uma página no </w:t>
       </w:r>
-      <w:proofErr w:type="spellStart"/>
       <w:r>
         <w:rPr>
           <w:rFonts w:ascii="Arial" w:hAnsi="Arial" w:cs="Arial"/>
           <w:i/>
-          <w:color w:val="00B0F0"/>
           <w:sz w:val="24"/>
           <w:szCs w:val="24"/>
         </w:rPr>
@@ -10147,20 +10350,26 @@
         <w:rPr>
           <w:rFonts w:ascii="Arial" w:hAnsi="Arial" w:cs="Arial"/>
           <w:i/>
-          <w:color w:val="00B0F0"/>
           <w:sz w:val="24"/>
           <w:szCs w:val="24"/>
         </w:rPr>
         <w:t>acebook</w:t>
       </w:r>
-      <w:proofErr w:type="spellEnd"/>
-      <w:r>
-        <w:rPr>
-          <w:rFonts w:ascii="Arial" w:hAnsi="Arial" w:cs="Arial"/>
-          <w:sz w:val="24"/>
-          <w:szCs w:val="24"/>
-        </w:rPr>
-        <w:t xml:space="preserve"> não consegue substituir o domínio oficial da instituição. E</w:t>
+      <w:r>
+        <w:rPr>
+          <w:rFonts w:ascii="Arial" w:hAnsi="Arial" w:cs="Arial"/>
+          <w:sz w:val="24"/>
+          <w:szCs w:val="24"/>
+        </w:rPr>
+        <w:t xml:space="preserve"> </w:t>
+      </w:r>
+      <w:r>
+        <w:rPr>
+          <w:rFonts w:ascii="Arial" w:hAnsi="Arial" w:cs="Arial"/>
+          <w:sz w:val="24"/>
+          <w:szCs w:val="24"/>
+        </w:rPr>
+        <w:t>não consegue substituir o domínio oficial da instituição. E</w:t>
       </w:r>
       <w:r>
         <w:rPr>
@@ -10212,59 +10421,145 @@
           <w:sz w:val="24"/>
           <w:szCs w:val="24"/>
         </w:rPr>
+        <w:t xml:space="preserve">Existem dezenas de </w:t>
+      </w:r>
+      <w:r>
+        <w:rPr>
+          <w:rFonts w:ascii="Arial" w:hAnsi="Arial" w:cs="Arial"/>
+          <w:sz w:val="24"/>
+          <w:szCs w:val="24"/>
+        </w:rPr>
+        <w:t>regras</w:t>
+      </w:r>
+      <w:r>
+        <w:rPr>
+          <w:rFonts w:ascii="Arial" w:hAnsi="Arial" w:cs="Arial"/>
+          <w:sz w:val="24"/>
+          <w:szCs w:val="24"/>
+        </w:rPr>
+        <w:t xml:space="preserve"> de desenvol</w:t>
+      </w:r>
+      <w:r>
+        <w:rPr>
+          <w:rFonts w:ascii="Arial" w:hAnsi="Arial" w:cs="Arial"/>
+          <w:sz w:val="24"/>
+          <w:szCs w:val="24"/>
+        </w:rPr>
+        <w:t>vimento que precisam ser seguida</w:t>
+      </w:r>
+      <w:r>
+        <w:rPr>
+          <w:rFonts w:ascii="Arial" w:hAnsi="Arial" w:cs="Arial"/>
+          <w:sz w:val="24"/>
+          <w:szCs w:val="24"/>
+        </w:rPr>
+        <w:t xml:space="preserve">s, e manter continuidade é um deles. </w:t>
+      </w:r>
+      <w:r>
+        <w:rPr>
+          <w:rFonts w:ascii="Arial" w:hAnsi="Arial" w:cs="Arial"/>
+          <w:sz w:val="24"/>
+          <w:szCs w:val="24"/>
+        </w:rPr>
+        <w:t xml:space="preserve">Segundo </w:t>
+      </w:r>
+      <w:r>
+        <w:rPr>
+          <w:rFonts w:ascii="Arial" w:hAnsi="Arial" w:cs="Arial"/>
+          <w:sz w:val="24"/>
+          <w:szCs w:val="24"/>
+        </w:rPr>
+        <w:t>Krug</w:t>
+      </w:r>
+      <w:r>
+        <w:rPr>
+          <w:rFonts w:ascii="Arial" w:hAnsi="Arial" w:cs="Arial"/>
+          <w:sz w:val="24"/>
+          <w:szCs w:val="24"/>
+        </w:rPr>
+        <w:t xml:space="preserve"> </w:t>
+      </w:r>
+      <w:r>
+        <w:rPr>
+          <w:rFonts w:ascii="Arial" w:hAnsi="Arial" w:cs="Arial"/>
+          <w:sz w:val="24"/>
+          <w:szCs w:val="24"/>
+        </w:rPr>
+        <w:t>(2008</w:t>
+      </w:r>
+      <w:r>
+        <w:rPr>
+          <w:rFonts w:ascii="Arial" w:hAnsi="Arial" w:cs="Arial"/>
+          <w:sz w:val="24"/>
+          <w:szCs w:val="24"/>
+        </w:rPr>
+        <w:t>)</w:t>
+      </w:r>
+      <w:r>
+        <w:rPr>
+          <w:rFonts w:ascii="Arial" w:hAnsi="Arial" w:cs="Arial"/>
+          <w:sz w:val="24"/>
+          <w:szCs w:val="24"/>
+        </w:rPr>
+        <w:t xml:space="preserve">, </w:t>
+      </w:r>
+      <w:r>
+        <w:rPr>
+          <w:rFonts w:ascii="Arial" w:hAnsi="Arial" w:cs="Arial"/>
+          <w:sz w:val="24"/>
+          <w:szCs w:val="24"/>
+        </w:rPr>
+        <w:t>“a</w:t>
+      </w:r>
+      <w:r>
+        <w:rPr>
+          <w:rFonts w:ascii="Arial" w:hAnsi="Arial" w:cs="Arial"/>
+          <w:sz w:val="24"/>
+          <w:szCs w:val="24"/>
+        </w:rPr>
+        <w:t xml:space="preserve"> aparência das coisas, </w:t>
+      </w:r>
+      <w:r>
+        <w:rPr>
+          <w:rFonts w:ascii="Arial" w:hAnsi="Arial" w:cs="Arial"/>
+          <w:sz w:val="24"/>
+          <w:szCs w:val="24"/>
+        </w:rPr>
         <w:lastRenderedPageBreak/>
-        <w:t xml:space="preserve">Existem dezenas de </w:t>
-      </w:r>
-      <w:r>
-        <w:rPr>
-          <w:rFonts w:ascii="Arial" w:hAnsi="Arial" w:cs="Arial"/>
-          <w:sz w:val="24"/>
-          <w:szCs w:val="24"/>
-        </w:rPr>
-        <w:t>regras</w:t>
-      </w:r>
-      <w:r>
-        <w:rPr>
-          <w:rFonts w:ascii="Arial" w:hAnsi="Arial" w:cs="Arial"/>
-          <w:sz w:val="24"/>
-          <w:szCs w:val="24"/>
-        </w:rPr>
-        <w:t xml:space="preserve"> de desenvol</w:t>
-      </w:r>
-      <w:r>
-        <w:rPr>
-          <w:rFonts w:ascii="Arial" w:hAnsi="Arial" w:cs="Arial"/>
-          <w:sz w:val="24"/>
-          <w:szCs w:val="24"/>
-        </w:rPr>
-        <w:t>vimento que precisam ser seguida</w:t>
-      </w:r>
-      <w:r>
-        <w:rPr>
-          <w:rFonts w:ascii="Arial" w:hAnsi="Arial" w:cs="Arial"/>
-          <w:sz w:val="24"/>
-          <w:szCs w:val="24"/>
-        </w:rPr>
-        <w:t xml:space="preserve">s, e manter continuidade é um deles. </w:t>
-      </w:r>
-      <w:r>
-        <w:rPr>
-          <w:rFonts w:ascii="Arial" w:hAnsi="Arial" w:cs="Arial"/>
-          <w:sz w:val="24"/>
-          <w:szCs w:val="24"/>
-        </w:rPr>
-        <w:t xml:space="preserve">Segundo </w:t>
-      </w:r>
-      <w:proofErr w:type="spellStart"/>
-      <w:r>
-        <w:rPr>
-          <w:rFonts w:ascii="Arial" w:hAnsi="Arial" w:cs="Arial"/>
-          <w:sz w:val="24"/>
-          <w:szCs w:val="24"/>
-        </w:rPr>
-        <w:t>Krug</w:t>
-      </w:r>
-      <w:proofErr w:type="spellEnd"/>
+        <w:t xml:space="preserve">seus nomes bem escolhidos, a organização da página, </w:t>
+      </w:r>
+      <w:r>
+        <w:rPr>
+          <w:rFonts w:ascii="Arial" w:hAnsi="Arial" w:cs="Arial"/>
+          <w:sz w:val="24"/>
+          <w:szCs w:val="24"/>
+        </w:rPr>
+        <w:t xml:space="preserve">e a pequena quantidade de texto cuidadosamente colocado devem trabalhar juntos para </w:t>
+      </w:r>
+      <w:r>
+        <w:rPr>
+          <w:rFonts w:ascii="Arial" w:hAnsi="Arial" w:cs="Arial"/>
+          <w:sz w:val="24"/>
+          <w:szCs w:val="24"/>
+        </w:rPr>
+        <w:t>criar</w:t>
+      </w:r>
+      <w:r>
+        <w:rPr>
+          <w:rFonts w:ascii="Arial" w:hAnsi="Arial" w:cs="Arial"/>
+          <w:sz w:val="24"/>
+          <w:szCs w:val="24"/>
+        </w:rPr>
+        <w:t xml:space="preserve"> um reconhecimento quase instantâneo”. </w:t>
+      </w:r>
+      <w:r>
+        <w:rPr>
+          <w:rFonts w:ascii="Arial" w:hAnsi="Arial" w:cs="Arial"/>
+          <w:sz w:val="24"/>
+          <w:szCs w:val="24"/>
+        </w:rPr>
+        <w:t>É muito importante manter um</w:t>
+      </w:r>
       <w:r>
         <w:rPr>
           <w:rFonts w:ascii="Arial" w:hAnsi="Arial" w:cs="Arial"/>
@@ -10276,88 +10571,7 @@
       <w:r>
         <w:rPr>
           <w:rFonts w:ascii="Arial" w:hAnsi="Arial" w:cs="Arial"/>
-          <w:sz w:val="24"/>
-          <w:szCs w:val="24"/>
-        </w:rPr>
-        <w:t>(2008</w:t>
-      </w:r>
-      <w:r>
-        <w:rPr>
-          <w:rFonts w:ascii="Arial" w:hAnsi="Arial" w:cs="Arial"/>
-          <w:sz w:val="24"/>
-          <w:szCs w:val="24"/>
-        </w:rPr>
-        <w:t>)</w:t>
-      </w:r>
-      <w:r>
-        <w:rPr>
-          <w:rFonts w:ascii="Arial" w:hAnsi="Arial" w:cs="Arial"/>
-          <w:sz w:val="24"/>
-          <w:szCs w:val="24"/>
-        </w:rPr>
-        <w:t xml:space="preserve">, </w:t>
-      </w:r>
-      <w:r>
-        <w:rPr>
-          <w:rFonts w:ascii="Arial" w:hAnsi="Arial" w:cs="Arial"/>
-          <w:sz w:val="24"/>
-          <w:szCs w:val="24"/>
-        </w:rPr>
-        <w:t>“a</w:t>
-      </w:r>
-      <w:r>
-        <w:rPr>
-          <w:rFonts w:ascii="Arial" w:hAnsi="Arial" w:cs="Arial"/>
-          <w:sz w:val="24"/>
-          <w:szCs w:val="24"/>
-        </w:rPr>
-        <w:t xml:space="preserve"> aparência das coisas, seus nomes bem escolhidos, a organização da página, </w:t>
-      </w:r>
-      <w:r>
-        <w:rPr>
-          <w:rFonts w:ascii="Arial" w:hAnsi="Arial" w:cs="Arial"/>
-          <w:sz w:val="24"/>
-          <w:szCs w:val="24"/>
-        </w:rPr>
-        <w:t xml:space="preserve">e a pequena quantidade de texto cuidadosamente colocado devem trabalhar juntos para </w:t>
-      </w:r>
-      <w:r>
-        <w:rPr>
-          <w:rFonts w:ascii="Arial" w:hAnsi="Arial" w:cs="Arial"/>
-          <w:sz w:val="24"/>
-          <w:szCs w:val="24"/>
-        </w:rPr>
-        <w:t>criar</w:t>
-      </w:r>
-      <w:r>
-        <w:rPr>
-          <w:rFonts w:ascii="Arial" w:hAnsi="Arial" w:cs="Arial"/>
-          <w:sz w:val="24"/>
-          <w:szCs w:val="24"/>
-        </w:rPr>
-        <w:t xml:space="preserve"> um reconhecimento quase instantâneo”. </w:t>
-      </w:r>
-      <w:r>
-        <w:rPr>
-          <w:rFonts w:ascii="Arial" w:hAnsi="Arial" w:cs="Arial"/>
-          <w:sz w:val="24"/>
-          <w:szCs w:val="24"/>
-        </w:rPr>
-        <w:t>É muito importante manter um</w:t>
-      </w:r>
-      <w:r>
-        <w:rPr>
-          <w:rFonts w:ascii="Arial" w:hAnsi="Arial" w:cs="Arial"/>
-          <w:sz w:val="24"/>
-          <w:szCs w:val="24"/>
-        </w:rPr>
-        <w:t xml:space="preserve"> </w:t>
-      </w:r>
-      <w:r>
-        <w:rPr>
-          <w:rFonts w:ascii="Arial" w:hAnsi="Arial" w:cs="Arial"/>
           <w:i/>
-          <w:color w:val="00B0F0"/>
           <w:sz w:val="24"/>
           <w:szCs w:val="24"/>
         </w:rPr>
@@ -10366,7 +10580,6 @@
       <w:r>
         <w:rPr>
           <w:rFonts w:ascii="Arial" w:hAnsi="Arial" w:cs="Arial"/>
-          <w:color w:val="00B0F0"/>
           <w:sz w:val="24"/>
           <w:szCs w:val="24"/>
         </w:rPr>
@@ -10504,7 +10717,6 @@
         </w:rPr>
         <w:t xml:space="preserve"> de acordo com uma pesquisa realizada pelo um grupo estrangeiro </w:t>
       </w:r>
-      <w:proofErr w:type="spellStart"/>
       <w:r>
         <w:rPr>
           <w:rFonts w:ascii="Arial" w:hAnsi="Arial" w:cs="Arial"/>
@@ -10512,9 +10724,88 @@
           <w:sz w:val="24"/>
           <w:szCs w:val="24"/>
         </w:rPr>
-        <w:t>We</w:t>
-      </w:r>
-      <w:proofErr w:type="spellEnd"/>
+        <w:t xml:space="preserve">We are social </w:t>
+      </w:r>
+      <w:r>
+        <w:rPr>
+          <w:rFonts w:ascii="Arial" w:hAnsi="Arial" w:cs="Arial"/>
+          <w:sz w:val="24"/>
+          <w:szCs w:val="24"/>
+        </w:rPr>
+        <w:t>(2015),</w:t>
+      </w:r>
+      <w:r>
+        <w:rPr>
+          <w:rFonts w:ascii="Arial" w:hAnsi="Arial" w:cs="Arial"/>
+          <w:sz w:val="24"/>
+          <w:szCs w:val="24"/>
+        </w:rPr>
+        <w:t xml:space="preserve"> o número de dispositivos móveis ultrapassou cerca de 50% da população mundial em 2014, crescendo cerca de 5% ao ano. </w:t>
+      </w:r>
+      <w:r>
+        <w:rPr>
+          <w:rFonts w:ascii="Arial" w:hAnsi="Arial" w:cs="Arial"/>
+          <w:sz w:val="24"/>
+          <w:szCs w:val="24"/>
+        </w:rPr>
+        <w:t>No Brasil, s</w:t>
+      </w:r>
+      <w:r>
+        <w:rPr>
+          <w:rFonts w:ascii="Arial" w:hAnsi="Arial" w:cs="Arial"/>
+          <w:sz w:val="24"/>
+          <w:szCs w:val="24"/>
+        </w:rPr>
+        <w:t>egundo a mais recente pesquisa realizada pelo Pnad</w:t>
+      </w:r>
+      <w:r>
+        <w:rPr>
+          <w:rFonts w:ascii="Arial" w:hAnsi="Arial" w:cs="Arial"/>
+          <w:sz w:val="24"/>
+          <w:szCs w:val="24"/>
+        </w:rPr>
+        <w:t>-IBGE</w:t>
+      </w:r>
+      <w:r>
+        <w:rPr>
+          <w:rFonts w:ascii="Arial" w:hAnsi="Arial" w:cs="Arial"/>
+          <w:sz w:val="24"/>
+          <w:szCs w:val="24"/>
+        </w:rPr>
+        <w:t xml:space="preserve"> e Ministério das </w:t>
+      </w:r>
+      <w:r>
+        <w:rPr>
+          <w:rFonts w:ascii="Arial" w:hAnsi="Arial" w:cs="Arial"/>
+          <w:sz w:val="24"/>
+          <w:szCs w:val="24"/>
+        </w:rPr>
+        <w:t>C</w:t>
+      </w:r>
+      <w:r>
+        <w:rPr>
+          <w:rFonts w:ascii="Arial" w:hAnsi="Arial" w:cs="Arial"/>
+          <w:sz w:val="24"/>
+          <w:szCs w:val="24"/>
+        </w:rPr>
+        <w:t xml:space="preserve">omunicações, sobre o acesso à internet no </w:t>
+      </w:r>
+      <w:r>
+        <w:rPr>
+          <w:rFonts w:ascii="Arial" w:hAnsi="Arial" w:cs="Arial"/>
+          <w:sz w:val="24"/>
+          <w:szCs w:val="24"/>
+        </w:rPr>
+        <w:t>Brasil</w:t>
+      </w:r>
+      <w:r>
+        <w:rPr>
+          <w:rFonts w:ascii="Arial" w:hAnsi="Arial" w:cs="Arial"/>
+          <w:sz w:val="24"/>
+          <w:szCs w:val="24"/>
+        </w:rPr>
+        <w:t xml:space="preserve"> (2013), cerca de 88% dos usuários brasileiros utilizavam computador, 53,6% utilizavam celulares e 17,2% acessavam através de </w:t>
+      </w:r>
       <w:r>
         <w:rPr>
           <w:rFonts w:ascii="Arial" w:hAnsi="Arial" w:cs="Arial"/>
@@ -10522,141 +10813,45 @@
           <w:sz w:val="24"/>
           <w:szCs w:val="24"/>
         </w:rPr>
-        <w:t xml:space="preserve"> are social </w:t>
-      </w:r>
-      <w:r>
-        <w:rPr>
-          <w:rFonts w:ascii="Arial" w:hAnsi="Arial" w:cs="Arial"/>
-          <w:sz w:val="24"/>
-          <w:szCs w:val="24"/>
-        </w:rPr>
-        <w:t>(2015),</w:t>
-      </w:r>
-      <w:r>
-        <w:rPr>
-          <w:rFonts w:ascii="Arial" w:hAnsi="Arial" w:cs="Arial"/>
-          <w:sz w:val="24"/>
-          <w:szCs w:val="24"/>
-        </w:rPr>
-        <w:t xml:space="preserve"> o número de dispositivos móveis ultrapassou cerca de 50% da população mundial em 2014, crescendo cerca de 5% ao ano. </w:t>
-      </w:r>
-      <w:r>
-        <w:rPr>
-          <w:rFonts w:ascii="Arial" w:hAnsi="Arial" w:cs="Arial"/>
-          <w:sz w:val="24"/>
-          <w:szCs w:val="24"/>
-        </w:rPr>
-        <w:t>No Brasil, s</w:t>
-      </w:r>
-      <w:r>
-        <w:rPr>
-          <w:rFonts w:ascii="Arial" w:hAnsi="Arial" w:cs="Arial"/>
-          <w:sz w:val="24"/>
-          <w:szCs w:val="24"/>
-        </w:rPr>
-        <w:t>egundo a mais recente pesquisa realizada pelo Pnad</w:t>
-      </w:r>
-      <w:r>
-        <w:rPr>
-          <w:rFonts w:ascii="Arial" w:hAnsi="Arial" w:cs="Arial"/>
-          <w:sz w:val="24"/>
-          <w:szCs w:val="24"/>
-        </w:rPr>
-        <w:t>-IBGE</w:t>
-      </w:r>
-      <w:r>
-        <w:rPr>
-          <w:rFonts w:ascii="Arial" w:hAnsi="Arial" w:cs="Arial"/>
-          <w:sz w:val="24"/>
-          <w:szCs w:val="24"/>
-        </w:rPr>
-        <w:t xml:space="preserve"> e Ministério das </w:t>
-      </w:r>
-      <w:r>
-        <w:rPr>
-          <w:rFonts w:ascii="Arial" w:hAnsi="Arial" w:cs="Arial"/>
-          <w:sz w:val="24"/>
-          <w:szCs w:val="24"/>
-        </w:rPr>
-        <w:t>C</w:t>
-      </w:r>
-      <w:r>
-        <w:rPr>
-          <w:rFonts w:ascii="Arial" w:hAnsi="Arial" w:cs="Arial"/>
-          <w:sz w:val="24"/>
-          <w:szCs w:val="24"/>
-        </w:rPr>
-        <w:t xml:space="preserve">omunicações, sobre o acesso à internet no </w:t>
-      </w:r>
-      <w:r>
-        <w:rPr>
-          <w:rFonts w:ascii="Arial" w:hAnsi="Arial" w:cs="Arial"/>
-          <w:sz w:val="24"/>
-          <w:szCs w:val="24"/>
-        </w:rPr>
-        <w:t>Brasil</w:t>
-      </w:r>
-      <w:r>
-        <w:rPr>
-          <w:rFonts w:ascii="Arial" w:hAnsi="Arial" w:cs="Arial"/>
-          <w:sz w:val="24"/>
-          <w:szCs w:val="24"/>
-        </w:rPr>
-        <w:t xml:space="preserve"> (2013), cerca de 88% dos usuários brasileiros utilizavam computador, 53,6% utilizavam celulares e 17,2% acessavam através de </w:t>
-      </w:r>
-      <w:proofErr w:type="spellStart"/>
+        <w:t>tablets</w:t>
+      </w:r>
+      <w:r>
+        <w:rPr>
+          <w:rFonts w:ascii="Arial" w:hAnsi="Arial" w:cs="Arial"/>
+          <w:sz w:val="24"/>
+          <w:szCs w:val="24"/>
+        </w:rPr>
+        <w:t xml:space="preserve">. Sendo que destes, 40% tem acesso apenas através de computadores e 11,5% através de celulares e </w:t>
+      </w:r>
       <w:r>
         <w:rPr>
           <w:rFonts w:ascii="Arial" w:hAnsi="Arial" w:cs="Arial"/>
           <w:i/>
-          <w:color w:val="00B0F0"/>
           <w:sz w:val="24"/>
           <w:szCs w:val="24"/>
         </w:rPr>
         <w:t>tablets</w:t>
       </w:r>
-      <w:proofErr w:type="spellEnd"/>
-      <w:r>
-        <w:rPr>
-          <w:rFonts w:ascii="Arial" w:hAnsi="Arial" w:cs="Arial"/>
-          <w:sz w:val="24"/>
-          <w:szCs w:val="24"/>
-        </w:rPr>
-        <w:t xml:space="preserve">. Sendo que destes, 40% tem acesso apenas através de computadores e 11,5% através de celulares e </w:t>
-      </w:r>
-      <w:proofErr w:type="spellStart"/>
+      <w:r>
+        <w:rPr>
+          <w:rFonts w:ascii="Arial" w:hAnsi="Arial" w:cs="Arial"/>
+          <w:sz w:val="24"/>
+          <w:szCs w:val="24"/>
+        </w:rPr>
+        <w:t>. Essa é uma margem muito expressi</w:t>
+      </w:r>
+      <w:r>
+        <w:rPr>
+          <w:rFonts w:ascii="Arial" w:hAnsi="Arial" w:cs="Arial"/>
+          <w:sz w:val="24"/>
+          <w:szCs w:val="24"/>
+        </w:rPr>
+        <w:t xml:space="preserve">va, e os </w:t>
+      </w:r>
       <w:r>
         <w:rPr>
           <w:rFonts w:ascii="Arial" w:hAnsi="Arial" w:cs="Arial"/>
           <w:i/>
-          <w:color w:val="00B0F0"/>
-          <w:sz w:val="24"/>
-          <w:szCs w:val="24"/>
-        </w:rPr>
-        <w:t>tablets</w:t>
-      </w:r>
-      <w:proofErr w:type="spellEnd"/>
-      <w:r>
-        <w:rPr>
-          <w:rFonts w:ascii="Arial" w:hAnsi="Arial" w:cs="Arial"/>
-          <w:sz w:val="24"/>
-          <w:szCs w:val="24"/>
-        </w:rPr>
-        <w:t>. Essa é uma margem muito expressi</w:t>
-      </w:r>
-      <w:r>
-        <w:rPr>
-          <w:rFonts w:ascii="Arial" w:hAnsi="Arial" w:cs="Arial"/>
-          <w:sz w:val="24"/>
-          <w:szCs w:val="24"/>
-        </w:rPr>
-        <w:t xml:space="preserve">va, e os </w:t>
-      </w:r>
-      <w:r>
-        <w:rPr>
-          <w:rFonts w:ascii="Arial" w:hAnsi="Arial" w:cs="Arial"/>
-          <w:i/>
-          <w:color w:val="00B0F0"/>
           <w:sz w:val="24"/>
           <w:szCs w:val="24"/>
         </w:rPr>
@@ -10665,7 +10860,6 @@
       <w:r>
         <w:rPr>
           <w:rFonts w:ascii="Arial" w:hAnsi="Arial" w:cs="Arial"/>
-          <w:color w:val="00B0F0"/>
           <w:sz w:val="24"/>
           <w:szCs w:val="24"/>
         </w:rPr>
@@ -10735,14 +10929,14 @@
       </w:pPr>
       <w:r>
         <w:rPr>
+          <w:color w:val="auto"/>
+        </w:rPr>
+        <w:t>Identificou-se</w:t>
+      </w:r>
+      <w:r>
+        <w:rPr>
           <w:color w:val="00B0F0"/>
         </w:rPr>
-        <w:t>Identificou-se</w:t>
-      </w:r>
-      <w:r>
-        <w:rPr>
-          <w:color w:val="00B0F0"/>
-        </w:rPr>
         <w:t xml:space="preserve"> </w:t>
       </w:r>
       <w:r>
@@ -10751,23 +10945,29 @@
       <w:r>
         <w:rPr>
           <w:i/>
-          <w:color w:val="00B0F0"/>
+          <w:color w:val="auto"/>
         </w:rPr>
         <w:t>websites</w:t>
       </w:r>
       <w:r>
-        <w:t xml:space="preserve"> institucionais do CPS. Muitos deles têm </w:t>
+        <w:rPr>
+          <w:color w:val="auto"/>
+        </w:rPr>
+        <w:t xml:space="preserve"> </w:t>
+      </w:r>
+      <w:r>
+        <w:t xml:space="preserve">institucionais do CPS. Muitos deles têm </w:t>
       </w:r>
       <w:r>
         <w:rPr>
           <w:i/>
-          <w:color w:val="00B0F0"/>
+          <w:color w:val="auto"/>
         </w:rPr>
         <w:t>design</w:t>
       </w:r>
       <w:r>
         <w:rPr>
-          <w:color w:val="00B0F0"/>
+          <w:color w:val="auto"/>
         </w:rPr>
         <w:t xml:space="preserve"> </w:t>
       </w:r>
@@ -10877,19 +11077,18 @@
         </w:rPr>
       </w:pPr>
       <w:r>
-        <w:lastRenderedPageBreak/>
         <w:t xml:space="preserve">Fornecer uma ferramenta de desenvolvimento para </w:t>
       </w:r>
       <w:r>
         <w:rPr>
           <w:i/>
-          <w:color w:val="00B0F0"/>
+          <w:color w:val="auto"/>
         </w:rPr>
         <w:t>websites</w:t>
       </w:r>
       <w:r>
         <w:rPr>
-          <w:color w:val="00B0F0"/>
+          <w:color w:val="auto"/>
         </w:rPr>
         <w:t xml:space="preserve"> </w:t>
       </w:r>
@@ -10907,6 +11106,7 @@
         <w:rPr>
           <w:bCs/>
         </w:rPr>
+        <w:lastRenderedPageBreak/>
         <w:t>1.2.1</w:t>
       </w:r>
       <w:r>
@@ -10947,7 +11147,7 @@
       <w:r>
         <w:rPr>
           <w:i/>
-          <w:color w:val="00B0F0"/>
+          <w:color w:val="auto"/>
         </w:rPr>
         <w:t>website</w:t>
       </w:r>
@@ -11281,7 +11481,6 @@
         <w:rPr>
           <w:rFonts w:ascii="Arial" w:hAnsi="Arial" w:cs="Arial"/>
           <w:i/>
-          <w:color w:val="00B0F0"/>
           <w:sz w:val="24"/>
           <w:szCs w:val="24"/>
         </w:rPr>
@@ -11290,7 +11489,6 @@
       <w:r>
         <w:rPr>
           <w:rFonts w:ascii="Arial" w:hAnsi="Arial" w:cs="Arial"/>
-          <w:color w:val="00B0F0"/>
           <w:sz w:val="24"/>
           <w:szCs w:val="24"/>
         </w:rPr>
@@ -11445,70 +11643,85 @@
           <w:sz w:val="24"/>
           <w:szCs w:val="24"/>
         </w:rPr>
+        <w:t xml:space="preserve">Para os procedimentos metodológicos, </w:t>
+      </w:r>
+      <w:r>
+        <w:rPr>
+          <w:rFonts w:ascii="Arial" w:hAnsi="Arial" w:cs="Arial"/>
+          <w:sz w:val="24"/>
+          <w:szCs w:val="24"/>
+        </w:rPr>
+        <w:t xml:space="preserve">serão utilizadas </w:t>
+      </w:r>
+      <w:r>
+        <w:rPr>
+          <w:rFonts w:ascii="Arial" w:hAnsi="Arial" w:cs="Arial"/>
+          <w:sz w:val="24"/>
+          <w:szCs w:val="24"/>
+        </w:rPr>
+        <w:t xml:space="preserve">pesquisas bibliográfica, documental e quantitativa, através de livros, </w:t>
+      </w:r>
+      <w:r>
+        <w:rPr>
+          <w:rFonts w:ascii="Arial" w:hAnsi="Arial" w:cs="Arial"/>
+          <w:i/>
+          <w:sz w:val="24"/>
+          <w:szCs w:val="24"/>
+        </w:rPr>
+        <w:t>sites</w:t>
+      </w:r>
+      <w:r>
+        <w:rPr>
+          <w:rFonts w:ascii="Arial" w:hAnsi="Arial" w:cs="Arial"/>
+          <w:sz w:val="24"/>
+          <w:szCs w:val="24"/>
+        </w:rPr>
+        <w:t>/</w:t>
+      </w:r>
+      <w:r>
+        <w:rPr>
+          <w:rFonts w:ascii="Arial" w:hAnsi="Arial" w:cs="Arial"/>
+          <w:i/>
+          <w:sz w:val="24"/>
+          <w:szCs w:val="24"/>
+        </w:rPr>
+        <w:t>blogs</w:t>
+      </w:r>
+      <w:r>
+        <w:rPr>
+          <w:rFonts w:ascii="Arial" w:hAnsi="Arial" w:cs="Arial"/>
+          <w:sz w:val="24"/>
+          <w:szCs w:val="24"/>
+        </w:rPr>
+        <w:t xml:space="preserve"> </w:t>
+      </w:r>
+      <w:r>
+        <w:rPr>
+          <w:rFonts w:ascii="Arial" w:hAnsi="Arial" w:cs="Arial"/>
+          <w:sz w:val="24"/>
+          <w:szCs w:val="24"/>
+        </w:rPr>
+        <w:t>técnicos e dados de pesquisa de mercado através da análise do site desenvolvido para a FATEC Rubens Lara, explorando opiniões de profissionais da área além de alunos e professores das instituições.</w:t>
+      </w:r>
+    </w:p>
+    <w:p>
+      <w:pPr>
+        <w:spacing w:line="360" w:lineRule="auto"/>
+        <w:jc w:val="both"/>
+        <w:rPr>
+          <w:rFonts w:ascii="Arial" w:hAnsi="Arial" w:cs="Arial"/>
+          <w:sz w:val="24"/>
+          <w:szCs w:val="24"/>
+        </w:rPr>
+      </w:pPr>
+      <w:r>
+        <w:rPr>
+          <w:rFonts w:ascii="Arial" w:hAnsi="Arial" w:cs="Arial"/>
+          <w:b/>
+          <w:sz w:val="24"/>
+          <w:szCs w:val="24"/>
+        </w:rPr>
         <w:lastRenderedPageBreak/>
-        <w:t xml:space="preserve">Para os procedimentos metodológicos, </w:t>
-      </w:r>
-      <w:r>
-        <w:rPr>
-          <w:rFonts w:ascii="Arial" w:hAnsi="Arial" w:cs="Arial"/>
-          <w:sz w:val="24"/>
-          <w:szCs w:val="24"/>
-        </w:rPr>
-        <w:t xml:space="preserve">serão utilizadas </w:t>
-      </w:r>
-      <w:r>
-        <w:rPr>
-          <w:rFonts w:ascii="Arial" w:hAnsi="Arial" w:cs="Arial"/>
-          <w:sz w:val="24"/>
-          <w:szCs w:val="24"/>
-        </w:rPr>
-        <w:t>pesquisas bibliográfica, documental e quantitativa, através de livros, sites/</w:t>
-      </w:r>
-      <w:r>
-        <w:rPr>
-          <w:rFonts w:ascii="Arial" w:hAnsi="Arial" w:cs="Arial"/>
-          <w:i/>
-          <w:color w:val="00B0F0"/>
-          <w:sz w:val="24"/>
-          <w:szCs w:val="24"/>
-        </w:rPr>
-        <w:t>blogs</w:t>
-      </w:r>
-      <w:r>
-        <w:rPr>
-          <w:rFonts w:ascii="Arial" w:hAnsi="Arial" w:cs="Arial"/>
-          <w:color w:val="00B0F0"/>
-          <w:sz w:val="24"/>
-          <w:szCs w:val="24"/>
-        </w:rPr>
-        <w:t xml:space="preserve"> </w:t>
-      </w:r>
-      <w:r>
-        <w:rPr>
-          <w:rFonts w:ascii="Arial" w:hAnsi="Arial" w:cs="Arial"/>
-          <w:sz w:val="24"/>
-          <w:szCs w:val="24"/>
-        </w:rPr>
-        <w:t>técnicos e dados de pesquisa de mercado através da análise do site desenvolvido para a FATEC Rubens Lara, explorando opiniões de profissionais da área além de alunos e professores das instituições.</w:t>
-      </w:r>
-    </w:p>
-    <w:p>
-      <w:pPr>
-        <w:spacing w:line="360" w:lineRule="auto"/>
-        <w:jc w:val="both"/>
-        <w:rPr>
-          <w:rFonts w:ascii="Arial" w:hAnsi="Arial" w:cs="Arial"/>
-          <w:sz w:val="24"/>
-          <w:szCs w:val="24"/>
-        </w:rPr>
-      </w:pPr>
-      <w:r>
-        <w:rPr>
-          <w:rFonts w:ascii="Arial" w:hAnsi="Arial" w:cs="Arial"/>
-          <w:b/>
-          <w:sz w:val="24"/>
-          <w:szCs w:val="24"/>
-        </w:rPr>
         <w:t>1.5</w:t>
       </w:r>
       <w:r>
@@ -11803,6 +12016,8 @@
           <w:szCs w:val="24"/>
         </w:rPr>
       </w:pPr>
+      <w:bookmarkStart w:id="0" w:name="_GoBack"/>
+      <w:bookmarkEnd w:id="0"/>
       <w:r>
         <w:rPr>
           <w:rFonts w:ascii="Arial" w:hAnsi="Arial" w:cs="Arial"/>
@@ -11841,17 +12056,7 @@
           <w:szCs w:val="24"/>
         </w:rPr>
         <w:lastRenderedPageBreak/>
-        <w:t xml:space="preserve">O </w:t>
-      </w:r>
-      <w:r>
-        <w:rPr>
-          <w:rFonts w:ascii="Arial" w:hAnsi="Arial" w:cs="Arial"/>
-          <w:b/>
-          <w:color w:val="808080" w:themeColor="background1" w:themeShade="80"/>
-          <w:sz w:val="24"/>
-          <w:szCs w:val="24"/>
-        </w:rPr>
-        <w:t>ESTADO DA ARTE</w:t>
+        <w:t>O ESTADO DA ARTE</w:t>
       </w:r>
     </w:p>
     <w:p>
@@ -11876,77 +12081,8 @@
           <w:sz w:val="24"/>
           <w:szCs w:val="24"/>
         </w:rPr>
-        <w:t xml:space="preserve">O Centro Paula Souza Ele é uma autarquia do Governo do Estado de São Paulo, é a instituição responsável pela administração das unidades educacionais </w:t>
-      </w:r>
-      <w:proofErr w:type="spellStart"/>
-      <w:r>
-        <w:rPr>
-          <w:rFonts w:ascii="Arial" w:hAnsi="Arial" w:cs="Arial"/>
-          <w:color w:val="808080" w:themeColor="background1" w:themeShade="80"/>
-          <w:sz w:val="24"/>
-          <w:szCs w:val="24"/>
-        </w:rPr>
-        <w:t>Etec</w:t>
-      </w:r>
-      <w:proofErr w:type="spellEnd"/>
-      <w:r>
-        <w:rPr>
-          <w:rFonts w:ascii="Arial" w:hAnsi="Arial" w:cs="Arial"/>
-          <w:color w:val="808080" w:themeColor="background1" w:themeShade="80"/>
-          <w:sz w:val="24"/>
-          <w:szCs w:val="24"/>
-        </w:rPr>
-        <w:t xml:space="preserve"> e Fatec. Ao todo, existem 282 unidades escol</w:t>
-      </w:r>
-      <w:r>
-        <w:rPr>
-          <w:rFonts w:ascii="Arial" w:hAnsi="Arial" w:cs="Arial"/>
-          <w:color w:val="808080" w:themeColor="background1" w:themeShade="80"/>
-          <w:sz w:val="24"/>
-          <w:szCs w:val="24"/>
-        </w:rPr>
-        <w:t xml:space="preserve">ares, sendo 218 </w:t>
-      </w:r>
-      <w:proofErr w:type="spellStart"/>
-      <w:r>
-        <w:rPr>
-          <w:rFonts w:ascii="Arial" w:hAnsi="Arial" w:cs="Arial"/>
-          <w:color w:val="808080" w:themeColor="background1" w:themeShade="80"/>
-          <w:sz w:val="24"/>
-          <w:szCs w:val="24"/>
-        </w:rPr>
-        <w:t>Etec</w:t>
-      </w:r>
-      <w:proofErr w:type="spellEnd"/>
-      <w:r>
-        <w:rPr>
-          <w:rFonts w:ascii="Arial" w:hAnsi="Arial" w:cs="Arial"/>
-          <w:color w:val="808080" w:themeColor="background1" w:themeShade="80"/>
-          <w:sz w:val="24"/>
-          <w:szCs w:val="24"/>
-        </w:rPr>
-        <w:t xml:space="preserve"> e 65 </w:t>
-      </w:r>
-      <w:proofErr w:type="gramStart"/>
-      <w:r>
-        <w:rPr>
-          <w:rFonts w:ascii="Arial" w:hAnsi="Arial" w:cs="Arial"/>
-          <w:color w:val="808080" w:themeColor="background1" w:themeShade="80"/>
-          <w:sz w:val="24"/>
-          <w:szCs w:val="24"/>
-        </w:rPr>
-        <w:t>Fatec</w:t>
-      </w:r>
-      <w:r>
-        <w:rPr>
-          <w:rFonts w:ascii="Arial" w:hAnsi="Arial" w:cs="Arial"/>
-          <w:color w:val="808080" w:themeColor="background1" w:themeShade="80"/>
-          <w:sz w:val="24"/>
-          <w:szCs w:val="24"/>
-        </w:rPr>
-        <w:t>.</w:t>
-      </w:r>
-      <w:proofErr w:type="gramEnd"/>
+        <w:t>O Centro Paula Souza Ele é uma autarquia do Governo do Estado de São Paulo, é a instituição responsável pela administração das unidades educacionais Etec e Fatec. Ao todo, existem 282 unidades escolares, sendo 218 Etec e 65 Fatec.</w:t>
+      </w:r>
       <w:r>
         <w:rPr>
           <w:rFonts w:ascii="Arial" w:hAnsi="Arial" w:cs="Arial"/>
@@ -11972,16 +12108,7 @@
           <w:sz w:val="24"/>
           <w:szCs w:val="24"/>
         </w:rPr>
-        <w:t>)</w:t>
-      </w:r>
-      <w:r>
-        <w:rPr>
-          <w:rFonts w:ascii="Arial" w:hAnsi="Arial" w:cs="Arial"/>
-          <w:color w:val="FF0000"/>
-          <w:sz w:val="24"/>
-          <w:szCs w:val="24"/>
-        </w:rPr>
-        <w:t xml:space="preserve"> </w:t>
+        <w:t xml:space="preserve">) </w:t>
       </w:r>
     </w:p>
     <w:p>
@@ -12006,52 +12133,7 @@
           <w:sz w:val="24"/>
           <w:szCs w:val="24"/>
         </w:rPr>
-        <w:t xml:space="preserve">A instituição </w:t>
-      </w:r>
-      <w:r>
-        <w:rPr>
-          <w:rFonts w:ascii="Arial" w:hAnsi="Arial" w:cs="Arial"/>
-          <w:color w:val="808080" w:themeColor="background1" w:themeShade="80"/>
-          <w:sz w:val="24"/>
-          <w:szCs w:val="24"/>
-        </w:rPr>
-        <w:t xml:space="preserve">foi criada em 1969, durante a gestão </w:t>
-      </w:r>
-      <w:r>
-        <w:rPr>
-          <w:rFonts w:ascii="Arial" w:hAnsi="Arial" w:cs="Arial"/>
-          <w:color w:val="808080" w:themeColor="background1" w:themeShade="80"/>
-          <w:sz w:val="24"/>
-          <w:szCs w:val="24"/>
-        </w:rPr>
-        <w:t xml:space="preserve">do </w:t>
-      </w:r>
-      <w:r>
-        <w:rPr>
-          <w:rFonts w:ascii="Arial" w:hAnsi="Arial" w:cs="Arial"/>
-          <w:color w:val="808080" w:themeColor="background1" w:themeShade="80"/>
-          <w:sz w:val="24"/>
-          <w:szCs w:val="24"/>
-        </w:rPr>
-        <w:t>g</w:t>
-      </w:r>
-      <w:r>
-        <w:rPr>
-          <w:rFonts w:ascii="Arial" w:hAnsi="Arial" w:cs="Arial"/>
-          <w:color w:val="808080" w:themeColor="background1" w:themeShade="80"/>
-          <w:sz w:val="24"/>
-          <w:szCs w:val="24"/>
-        </w:rPr>
-        <w:t xml:space="preserve">overnador </w:t>
-      </w:r>
-      <w:r>
-        <w:rPr>
-          <w:rFonts w:ascii="Arial" w:hAnsi="Arial" w:cs="Arial"/>
-          <w:color w:val="808080" w:themeColor="background1" w:themeShade="80"/>
-          <w:sz w:val="24"/>
-          <w:szCs w:val="24"/>
-        </w:rPr>
-        <w:t>Roberto Costa de Abreu Sodré, por meio de um decreto de lei e começou a operar no ano seguinte com o nome de Centro Estadual de Educação Tecnológica de São Paulo (CEET).</w:t>
+        <w:t>A instituição foi criada em 1969, durante a gestão do governador Roberto Costa de Abreu Sodré, por meio de um decreto de lei e começou a operar no ano seguinte com o nome de Centro Estadual de Educação Tecnológica de São Paulo (CEET).</w:t>
       </w:r>
     </w:p>
     <w:p>
@@ -12076,52 +12158,7 @@
           <w:sz w:val="24"/>
           <w:szCs w:val="24"/>
         </w:rPr>
-        <w:t xml:space="preserve">No mesmo ano de 1969, o CEET foi rebatizado para Centro Paula Souza em homenagem à </w:t>
-      </w:r>
-      <w:r>
-        <w:rPr>
-          <w:rFonts w:ascii="Arial" w:hAnsi="Arial" w:cs="Arial"/>
-          <w:color w:val="808080" w:themeColor="background1" w:themeShade="80"/>
-          <w:sz w:val="24"/>
-          <w:szCs w:val="24"/>
-        </w:rPr>
-        <w:t>Antônio</w:t>
-      </w:r>
-      <w:r>
-        <w:rPr>
-          <w:rFonts w:ascii="Arial" w:hAnsi="Arial" w:cs="Arial"/>
-          <w:color w:val="808080" w:themeColor="background1" w:themeShade="80"/>
-          <w:sz w:val="24"/>
-          <w:szCs w:val="24"/>
-        </w:rPr>
-        <w:t xml:space="preserve"> Francisco de Paula Souza</w:t>
-      </w:r>
-      <w:r>
-        <w:rPr>
-          <w:rFonts w:ascii="Arial" w:hAnsi="Arial" w:cs="Arial"/>
-          <w:color w:val="808080" w:themeColor="background1" w:themeShade="80"/>
-          <w:sz w:val="24"/>
-          <w:szCs w:val="24"/>
-        </w:rPr>
-        <w:t xml:space="preserve">, engenheiro e professor que idealizou a </w:t>
-      </w:r>
-      <w:r>
-        <w:rPr>
-          <w:rFonts w:ascii="Arial" w:hAnsi="Arial" w:cs="Arial"/>
-          <w:color w:val="808080" w:themeColor="background1" w:themeShade="80"/>
-          <w:sz w:val="24"/>
-          <w:szCs w:val="24"/>
-        </w:rPr>
-        <w:t>política</w:t>
-      </w:r>
-      <w:r>
-        <w:rPr>
-          <w:rFonts w:ascii="Arial" w:hAnsi="Arial" w:cs="Arial"/>
-          <w:color w:val="808080" w:themeColor="background1" w:themeShade="80"/>
-          <w:sz w:val="24"/>
-          <w:szCs w:val="24"/>
-        </w:rPr>
-        <w:t xml:space="preserve"> de incentivo de educação no estado, entendendo a educação como meio de formação de profissionais.</w:t>
+        <w:t>No mesmo ano de 1969, o CEET foi rebatizado para Centro Paula Souza em homenagem à Antônio Francisco de Paula Souza, engenheiro e professor que idealizou a política de incentivo de educação no estado, entendendo a educação como meio de formação de profissionais.</w:t>
       </w:r>
     </w:p>
     <w:p>
@@ -12146,70 +12183,7 @@
           <w:sz w:val="24"/>
           <w:szCs w:val="24"/>
         </w:rPr>
-        <w:t xml:space="preserve">De início, a intenção era disponibilizar cursos de graduação tecnológica de 2 a 3 anos. Com o passar dos anos passou a oferecer também cursos de nível médio técnico. </w:t>
-      </w:r>
-      <w:r>
-        <w:rPr>
-          <w:rFonts w:ascii="Arial" w:hAnsi="Arial" w:cs="Arial"/>
-          <w:color w:val="808080" w:themeColor="background1" w:themeShade="80"/>
-          <w:sz w:val="24"/>
-          <w:szCs w:val="24"/>
-        </w:rPr>
-        <w:t>Hoje</w:t>
-      </w:r>
-      <w:r>
-        <w:rPr>
-          <w:rFonts w:ascii="Arial" w:hAnsi="Arial" w:cs="Arial"/>
-          <w:color w:val="808080" w:themeColor="background1" w:themeShade="80"/>
-          <w:sz w:val="24"/>
-          <w:szCs w:val="24"/>
-        </w:rPr>
-        <w:t>,</w:t>
-      </w:r>
-      <w:r>
-        <w:rPr>
-          <w:rFonts w:ascii="Arial" w:hAnsi="Arial" w:cs="Arial"/>
-          <w:color w:val="808080" w:themeColor="background1" w:themeShade="80"/>
-          <w:sz w:val="24"/>
-          <w:szCs w:val="24"/>
-        </w:rPr>
-        <w:t xml:space="preserve"> há dezenas de cursos </w:t>
-      </w:r>
-      <w:r>
-        <w:rPr>
-          <w:rFonts w:ascii="Arial" w:hAnsi="Arial" w:cs="Arial"/>
-          <w:color w:val="808080" w:themeColor="background1" w:themeShade="80"/>
-          <w:sz w:val="24"/>
-          <w:szCs w:val="24"/>
-        </w:rPr>
-        <w:t xml:space="preserve">em todas as áreas de conhecimento do nível médio à </w:t>
-      </w:r>
-      <w:r>
-        <w:rPr>
-          <w:rFonts w:ascii="Arial" w:hAnsi="Arial" w:cs="Arial"/>
-          <w:color w:val="808080" w:themeColor="background1" w:themeShade="80"/>
-          <w:sz w:val="24"/>
-          <w:szCs w:val="24"/>
-        </w:rPr>
-        <w:t>pós-graduação</w:t>
-      </w:r>
-      <w:r>
-        <w:rPr>
-          <w:rFonts w:ascii="Arial" w:hAnsi="Arial" w:cs="Arial"/>
-          <w:color w:val="808080" w:themeColor="background1" w:themeShade="80"/>
-          <w:sz w:val="24"/>
-          <w:szCs w:val="24"/>
-        </w:rPr>
-        <w:t>, além de atualização tecnológica à extensão</w:t>
-      </w:r>
-      <w:r>
-        <w:rPr>
-          <w:rFonts w:ascii="Arial" w:hAnsi="Arial" w:cs="Arial"/>
-          <w:color w:val="808080" w:themeColor="background1" w:themeShade="80"/>
-          <w:sz w:val="24"/>
-          <w:szCs w:val="24"/>
-        </w:rPr>
-        <w:t>.</w:t>
+        <w:t>De início, a intenção era disponibilizar cursos de graduação tecnológica de 2 a 3 anos. Com o passar dos anos passou a oferecer também cursos de nível médio técnico. Hoje, há dezenas de cursos em todas as áreas de conhecimento do nível médio à pós-graduação, além de atualização tecnológica à extensão.</w:t>
       </w:r>
     </w:p>
     <w:p>
@@ -12242,7 +12216,6 @@
         </w:rPr>
         <w:t xml:space="preserve"> </w:t>
       </w:r>
-      <w:proofErr w:type="spellStart"/>
       <w:r>
         <w:rPr>
           <w:rFonts w:ascii="Arial" w:hAnsi="Arial" w:cs="Arial"/>
@@ -12253,7 +12226,6 @@
         </w:rPr>
         <w:t>Etec</w:t>
       </w:r>
-      <w:proofErr w:type="spellEnd"/>
     </w:p>
     <w:p>
       <w:pPr>
@@ -12343,7 +12315,7 @@
           <w:sz w:val="24"/>
           <w:szCs w:val="24"/>
         </w:rPr>
-        <w:t>A Faculdade de Tec</w:t>
+        <w:t xml:space="preserve">A Faculdade de Tecnologia possui mais de 73 mil alunos em 72 cursos de graduação tecnológica com duração de 3 anos. As 65 unidades estão distribuídas em 59 municípios do estado de São Paulo e contemplam diversas áreas desde tecnologia </w:t>
       </w:r>
       <w:r>
         <w:rPr>
@@ -12352,17 +12324,8 @@
           <w:sz w:val="24"/>
           <w:szCs w:val="24"/>
         </w:rPr>
-        <w:t xml:space="preserve">nologia possui mais de 73 mil alunos em 72 cursos de graduação tecnológica com duração de 3 anos. As 65 unidades estão distribuídas em 59 municípios do estado de São Paulo e contemplam diversas áreas desde tecnologia da informação, construção civil, turismo à produção. Além disso, </w:t>
-      </w:r>
-      <w:r>
-        <w:rPr>
-          <w:rFonts w:ascii="Arial" w:hAnsi="Arial" w:cs="Arial"/>
-          <w:color w:val="808080" w:themeColor="background1" w:themeShade="80"/>
-          <w:sz w:val="24"/>
-          <w:szCs w:val="24"/>
-        </w:rPr>
         <w:lastRenderedPageBreak/>
-        <w:t>atualmente existe o sistema de educação à distância contemplando o curso de gestão empresarial.</w:t>
+        <w:t>da informação, construção civil, turismo à produção. Além disso, atualmente existe o sistema de educação à distância contemplando o curso de gestão empresarial.</w:t>
       </w:r>
     </w:p>
     <w:p>
@@ -12379,31 +12342,20 @@
         <w:jc w:val="both"/>
         <w:rPr>
           <w:rFonts w:ascii="Arial" w:hAnsi="Arial" w:cs="Arial"/>
-          <w:color w:val="808080" w:themeColor="background1" w:themeShade="80"/>
-          <w:sz w:val="24"/>
-          <w:szCs w:val="24"/>
-        </w:rPr>
-      </w:pPr>
-      <w:r>
-        <w:rPr>
-          <w:rFonts w:ascii="Arial" w:hAnsi="Arial" w:cs="Arial"/>
-          <w:color w:val="808080" w:themeColor="background1" w:themeShade="80"/>
-          <w:sz w:val="24"/>
-          <w:szCs w:val="24"/>
-        </w:rPr>
-        <w:t xml:space="preserve">Contraponto dos sites das </w:t>
-      </w:r>
-      <w:proofErr w:type="spellStart"/>
-      <w:r>
-        <w:rPr>
-          <w:rFonts w:ascii="Arial" w:hAnsi="Arial" w:cs="Arial"/>
-          <w:color w:val="808080" w:themeColor="background1" w:themeShade="80"/>
-          <w:sz w:val="24"/>
-          <w:szCs w:val="24"/>
-        </w:rPr>
-        <w:t>ETECs</w:t>
-      </w:r>
-      <w:proofErr w:type="spellEnd"/>
+          <w:color w:val="FF0000"/>
+          <w:sz w:val="24"/>
+          <w:szCs w:val="24"/>
+        </w:rPr>
+      </w:pPr>
+      <w:r>
+        <w:rPr>
+          <w:rFonts w:ascii="Arial" w:hAnsi="Arial" w:cs="Arial"/>
+          <w:color w:val="FF0000"/>
+          <w:sz w:val="24"/>
+          <w:szCs w:val="24"/>
+        </w:rPr>
+        <w:t>Contraponto dos sites das ETECs</w:t>
+      </w:r>
     </w:p>
     <w:p>
       <w:pPr>
@@ -12416,7 +12368,7 @@
         <w:jc w:val="both"/>
         <w:rPr>
           <w:rFonts w:ascii="Arial" w:hAnsi="Arial" w:cs="Arial"/>
-          <w:color w:val="808080" w:themeColor="background1" w:themeShade="80"/>
+          <w:color w:val="FF0000"/>
           <w:sz w:val="24"/>
           <w:szCs w:val="24"/>
         </w:rPr>
@@ -12436,31 +12388,20 @@
         <w:jc w:val="both"/>
         <w:rPr>
           <w:rFonts w:ascii="Arial" w:hAnsi="Arial" w:cs="Arial"/>
-          <w:color w:val="808080" w:themeColor="background1" w:themeShade="80"/>
-          <w:sz w:val="24"/>
-          <w:szCs w:val="24"/>
-        </w:rPr>
-      </w:pPr>
-      <w:r>
-        <w:rPr>
-          <w:rFonts w:ascii="Arial" w:hAnsi="Arial" w:cs="Arial"/>
-          <w:color w:val="808080" w:themeColor="background1" w:themeShade="80"/>
-          <w:sz w:val="24"/>
-          <w:szCs w:val="24"/>
-        </w:rPr>
-        <w:t xml:space="preserve">Contraponto dos sites das </w:t>
-      </w:r>
-      <w:proofErr w:type="spellStart"/>
-      <w:r>
-        <w:rPr>
-          <w:rFonts w:ascii="Arial" w:hAnsi="Arial" w:cs="Arial"/>
-          <w:color w:val="808080" w:themeColor="background1" w:themeShade="80"/>
-          <w:sz w:val="24"/>
-          <w:szCs w:val="24"/>
-        </w:rPr>
-        <w:t>FATECs</w:t>
-      </w:r>
-      <w:proofErr w:type="spellEnd"/>
+          <w:color w:val="FF0000"/>
+          <w:sz w:val="24"/>
+          <w:szCs w:val="24"/>
+        </w:rPr>
+      </w:pPr>
+      <w:r>
+        <w:rPr>
+          <w:rFonts w:ascii="Arial" w:hAnsi="Arial" w:cs="Arial"/>
+          <w:color w:val="FF0000"/>
+          <w:sz w:val="24"/>
+          <w:szCs w:val="24"/>
+        </w:rPr>
+        <w:t>Contraponto dos sites das FATECs</w:t>
+      </w:r>
     </w:p>
     <w:p>
       <w:pPr>
@@ -12511,7 +12452,7 @@
           <w:sz w:val="24"/>
           <w:szCs w:val="24"/>
         </w:rPr>
-        <w:t>2.2.1</w:t>
+        <w:t xml:space="preserve">2.2.1 </w:t>
       </w:r>
       <w:r>
         <w:rPr>
@@ -12520,34 +12461,7 @@
           <w:sz w:val="24"/>
           <w:szCs w:val="24"/>
         </w:rPr>
-        <w:t xml:space="preserve"> </w:t>
-      </w:r>
-      <w:r>
-        <w:rPr>
-          <w:rFonts w:ascii="Arial" w:hAnsi="Arial" w:cs="Arial"/>
-          <w:color w:val="808080" w:themeColor="background1" w:themeShade="80"/>
-          <w:sz w:val="24"/>
-          <w:szCs w:val="24"/>
-        </w:rPr>
-        <w:t>Fatec</w:t>
-      </w:r>
-      <w:r>
-        <w:rPr>
-          <w:rFonts w:ascii="Arial" w:hAnsi="Arial" w:cs="Arial"/>
-          <w:color w:val="808080" w:themeColor="background1" w:themeShade="80"/>
-          <w:sz w:val="24"/>
-          <w:szCs w:val="24"/>
-        </w:rPr>
-        <w:t xml:space="preserve"> Baixada Santista -</w:t>
-      </w:r>
-      <w:r>
-        <w:rPr>
-          <w:rFonts w:ascii="Arial" w:hAnsi="Arial" w:cs="Arial"/>
-          <w:color w:val="808080" w:themeColor="background1" w:themeShade="80"/>
-          <w:sz w:val="24"/>
-          <w:szCs w:val="24"/>
-        </w:rPr>
-        <w:t xml:space="preserve"> Rubens Lara</w:t>
+        <w:t>Fatec Baixada Santista - Rubens Lara</w:t>
       </w:r>
       <w:r>
         <w:rPr>
@@ -12587,90 +12501,7 @@
           <w:sz w:val="24"/>
           <w:szCs w:val="24"/>
         </w:rPr>
-        <w:t>F</w:t>
-      </w:r>
-      <w:r>
-        <w:rPr>
-          <w:rFonts w:ascii="Arial" w:hAnsi="Arial" w:cs="Arial"/>
-          <w:color w:val="808080" w:themeColor="background1" w:themeShade="80"/>
-          <w:sz w:val="24"/>
-          <w:szCs w:val="24"/>
-        </w:rPr>
-        <w:t xml:space="preserve">atec </w:t>
-      </w:r>
-      <w:r>
-        <w:rPr>
-          <w:rFonts w:ascii="Arial" w:hAnsi="Arial" w:cs="Arial"/>
-          <w:color w:val="808080" w:themeColor="background1" w:themeShade="80"/>
-          <w:sz w:val="24"/>
-          <w:szCs w:val="24"/>
-        </w:rPr>
-        <w:t xml:space="preserve">Baixada Santista - </w:t>
-      </w:r>
-      <w:r>
-        <w:rPr>
-          <w:rFonts w:ascii="Arial" w:hAnsi="Arial" w:cs="Arial"/>
-          <w:color w:val="808080" w:themeColor="background1" w:themeShade="80"/>
-          <w:sz w:val="24"/>
-          <w:szCs w:val="24"/>
-        </w:rPr>
-        <w:t xml:space="preserve">Rubens Lara foi </w:t>
-      </w:r>
-      <w:proofErr w:type="gramStart"/>
-      <w:r>
-        <w:rPr>
-          <w:rFonts w:ascii="Arial" w:hAnsi="Arial" w:cs="Arial"/>
-          <w:color w:val="808080" w:themeColor="background1" w:themeShade="80"/>
-          <w:sz w:val="24"/>
-          <w:szCs w:val="24"/>
-        </w:rPr>
-        <w:t>inaugurada</w:t>
-      </w:r>
-      <w:proofErr w:type="gramEnd"/>
-      <w:r>
-        <w:rPr>
-          <w:rFonts w:ascii="Arial" w:hAnsi="Arial" w:cs="Arial"/>
-          <w:color w:val="808080" w:themeColor="background1" w:themeShade="80"/>
-          <w:sz w:val="24"/>
-          <w:szCs w:val="24"/>
-        </w:rPr>
-        <w:t xml:space="preserve"> no ano de </w:t>
-      </w:r>
-      <w:r>
-        <w:rPr>
-          <w:rFonts w:ascii="Arial" w:hAnsi="Arial" w:cs="Arial"/>
-          <w:color w:val="808080" w:themeColor="background1" w:themeShade="80"/>
-          <w:sz w:val="24"/>
-          <w:szCs w:val="24"/>
-        </w:rPr>
-        <w:t>1986 e foi a primeira faculdade pública na cidade de Santos. O nome dado a instituição foi em homenagem a ao deputado Rubens Lara que intermediou sua vinda para a baixada santista. A instituição inicialmente contava com apenas o curso de processamento de dados. Hoje conta com seis cursos, sendo:</w:t>
-      </w:r>
-      <w:r>
-        <w:rPr>
-          <w:rFonts w:ascii="Arial" w:hAnsi="Arial" w:cs="Arial"/>
-          <w:color w:val="808080" w:themeColor="background1" w:themeShade="80"/>
-          <w:sz w:val="24"/>
-          <w:szCs w:val="24"/>
-        </w:rPr>
-        <w:t xml:space="preserve"> Análise e Desenvolvimento de Sistemas, Logística, Sistemas para Internet, Gestão Portuária e Gestão Empresarial (</w:t>
-      </w:r>
-      <w:r>
-        <w:rPr>
-          <w:rFonts w:ascii="Arial" w:hAnsi="Arial" w:cs="Arial"/>
-          <w:color w:val="808080" w:themeColor="background1" w:themeShade="80"/>
-          <w:sz w:val="24"/>
-          <w:szCs w:val="24"/>
-        </w:rPr>
-        <w:t>presencial e EAD</w:t>
-      </w:r>
-      <w:r>
-        <w:rPr>
-          <w:rFonts w:ascii="Arial" w:hAnsi="Arial" w:cs="Arial"/>
-          <w:color w:val="808080" w:themeColor="background1" w:themeShade="80"/>
-          <w:sz w:val="24"/>
-          <w:szCs w:val="24"/>
-        </w:rPr>
-        <w:t>).</w:t>
+        <w:t>Fatec Baixada Santista - Rubens Lara foi inaugurada no ano de 1986 e foi a primeira faculdade pública na cidade de Santos. O nome dado a instituição foi em homenagem a ao deputado Rubens Lara que intermediou sua vinda para a baixada santista. A instituição inicialmente contava com apenas o curso de processamento de dados. Hoje conta com seis cursos, sendo: Análise e Desenvolvimento de Sistemas, Logística, Sistemas para Internet, Gestão Portuária e Gestão Empresarial (presencial e EAD).</w:t>
       </w:r>
     </w:p>
     <w:p>
@@ -12695,20 +12526,8 @@
           <w:sz w:val="24"/>
           <w:szCs w:val="24"/>
         </w:rPr>
-        <w:t>2.3</w:t>
-      </w:r>
-      <w:r>
-        <w:rPr>
-          <w:rFonts w:ascii="Arial" w:hAnsi="Arial" w:cs="Arial"/>
-          <w:b/>
-          <w:color w:val="808080" w:themeColor="background1" w:themeShade="80"/>
-          <w:sz w:val="24"/>
-          <w:szCs w:val="24"/>
-        </w:rPr>
-        <w:t xml:space="preserve"> </w:t>
-      </w:r>
-      <w:bookmarkStart w:id="0" w:name="_GoBack"/>
-      <w:bookmarkEnd w:id="0"/>
+        <w:t xml:space="preserve">2.3 </w:t>
+      </w:r>
       <w:r>
         <w:rPr>
           <w:rFonts w:ascii="Arial" w:hAnsi="Arial" w:cs="Arial"/>
@@ -12760,34 +12579,7 @@
           <w:sz w:val="24"/>
           <w:szCs w:val="24"/>
         </w:rPr>
-        <w:t>Também conhecido como Manual de Identidade Corporativa, ou apenas Manual da Marca, este consiste em, basicamente, criar espécies de regras e especificações para o uso do logotipo da empresa, dispondo seus detalhes, cores</w:t>
-      </w:r>
-      <w:r>
-        <w:rPr>
-          <w:rFonts w:ascii="Arial" w:hAnsi="Arial" w:cs="Arial"/>
-          <w:color w:val="808080" w:themeColor="background1" w:themeShade="80"/>
-          <w:sz w:val="24"/>
-          <w:szCs w:val="24"/>
-        </w:rPr>
-        <w:t xml:space="preserve"> e medias, assegurando, assim, </w:t>
-      </w:r>
-      <w:r>
-        <w:rPr>
-          <w:rFonts w:ascii="Arial" w:hAnsi="Arial" w:cs="Arial"/>
-          <w:color w:val="808080" w:themeColor="background1" w:themeShade="80"/>
-          <w:sz w:val="24"/>
-          <w:szCs w:val="24"/>
-        </w:rPr>
-        <w:t>a patente da imagem</w:t>
-      </w:r>
-      <w:r>
-        <w:rPr>
-          <w:rFonts w:ascii="Arial" w:hAnsi="Arial" w:cs="Arial"/>
-          <w:color w:val="808080" w:themeColor="background1" w:themeShade="80"/>
-          <w:sz w:val="24"/>
-          <w:szCs w:val="24"/>
-        </w:rPr>
-        <w:t>, retornando-lhe mais segurança. (</w:t>
+        <w:t>Também conhecido como Manual de Identidade Corporativa, ou apenas Manual da Marca, este consiste em, basicamente, criar espécies de regras e especificações para o uso do logotipo da empresa, dispondo seus detalhes, cores e medias, assegurando, assim, a patente da imagem, retornando-lhe mais segurança. (</w:t>
       </w:r>
       <w:hyperlink r:id="rId8" w:history="1">
         <w:r>
@@ -12869,7 +12661,7 @@
           <w:sz w:val="24"/>
           <w:szCs w:val="24"/>
         </w:rPr>
-        <w:t>O</w:t>
+        <w:t>O arquivo disponibilizado no site do Centro Paula Souza (endereço: www.centropaulasouza.sp.gov.br/quem-somos/manual-de-identidade</w:t>
       </w:r>
       <w:r>
         <w:rPr>
@@ -12877,8 +12669,9 @@
           <w:color w:val="808080" w:themeColor="background1" w:themeShade="80"/>
           <w:sz w:val="24"/>
           <w:szCs w:val="24"/>
-        </w:rPr>
-        <w:t xml:space="preserve"> arquivo disponibilizado no site do Centro Paula Souza (endereço: www.centropaulasouza.sp.gov.br/quem-somos/manual-de-identidade</w:t>
+          <w:u w:val="single"/>
+        </w:rPr>
+        <w:t>/</w:t>
       </w:r>
       <w:r>
         <w:rPr>
@@ -12886,19 +12679,29 @@
           <w:color w:val="808080" w:themeColor="background1" w:themeShade="80"/>
           <w:sz w:val="24"/>
           <w:szCs w:val="24"/>
-          <w:u w:val="single"/>
-        </w:rPr>
-        <w:t>/</w:t>
-      </w:r>
-      <w:r>
+        </w:rPr>
+        <w:t>) sempre que se for desenvolver algo utilizando a marca da instituição, devesse seguir suas regras de identidade.</w:t>
+      </w:r>
+    </w:p>
+    <w:p>
+      <w:pPr>
+        <w:pStyle w:val="PargrafodaLista"/>
+        <w:numPr>
+          <w:ilvl w:val="0"/>
+          <w:numId w:val="8"/>
+        </w:numPr>
+        <w:tabs>
+          <w:tab w:val="left" w:pos="0"/>
+        </w:tabs>
+        <w:spacing w:line="360" w:lineRule="auto"/>
+        <w:jc w:val="both"/>
         <w:rPr>
           <w:rFonts w:ascii="Arial" w:hAnsi="Arial" w:cs="Arial"/>
           <w:color w:val="808080" w:themeColor="background1" w:themeShade="80"/>
           <w:sz w:val="24"/>
           <w:szCs w:val="24"/>
         </w:rPr>
-        <w:t>) sempre que se for desenvolver algo utilizando a marca da instituição, devesse seguir suas regras de identidade.</w:t>
-      </w:r>
+      </w:pPr>
     </w:p>
     <w:sectPr>
       <w:headerReference w:type="default" r:id="rId9"/>
@@ -12914,7 +12717,7 @@
 </file>
 
 <file path=word/endnotes.xml><?xml version="1.0" encoding="utf-8"?>
-<w:endnotes xmlns:ve="http://schemas.openxmlformats.org/markup-compatibility/2006" xmlns:o="urn:schemas-microsoft-com:office:office" xmlns:r="http://schemas.openxmlformats.org/officeDocument/2006/relationships" xmlns:m="http://schemas.openxmlformats.org/officeDocument/2006/math" xmlns:v="urn:schemas-microsoft-com:vml" xmlns:wp="http://schemas.openxmlformats.org/drawingml/2006/wordprocessingDrawing" xmlns:w10="urn:schemas-microsoft-com:office:word" xmlns:w="http://schemas.openxmlformats.org/wordprocessingml/2006/main" xmlns:wne="http://schemas.microsoft.com/office/word/2006/wordml">
+<w:endnotes xmlns:wpc="http://schemas.microsoft.com/office/word/2010/wordprocessingCanvas" xmlns:mc="http://schemas.openxmlformats.org/markup-compatibility/2006" xmlns:o="urn:schemas-microsoft-com:office:office" xmlns:r="http://schemas.openxmlformats.org/officeDocument/2006/relationships" xmlns:m="http://schemas.openxmlformats.org/officeDocument/2006/math" xmlns:v="urn:schemas-microsoft-com:vml" xmlns:wp14="http://schemas.microsoft.com/office/word/2010/wordprocessingDrawing" xmlns:wp="http://schemas.openxmlformats.org/drawingml/2006/wordprocessingDrawing" xmlns:w10="urn:schemas-microsoft-com:office:word" xmlns:w="http://schemas.openxmlformats.org/wordprocessingml/2006/main" xmlns:w14="http://schemas.microsoft.com/office/word/2010/wordml" xmlns:w15="http://schemas.microsoft.com/office/word/2012/wordml" xmlns:wpg="http://schemas.microsoft.com/office/word/2010/wordprocessingGroup" xmlns:wpi="http://schemas.microsoft.com/office/word/2010/wordprocessingInk" xmlns:wne="http://schemas.microsoft.com/office/word/2006/wordml" xmlns:wps="http://schemas.microsoft.com/office/word/2010/wordprocessingShape" mc:Ignorable="w14 w15 wp14">
   <w:endnote w:type="separator" w:id="-1">
     <w:p>
       <w:pPr>
@@ -12939,7 +12742,7 @@
 </file>
 
 <file path=word/footer1.xml><?xml version="1.0" encoding="utf-8"?>
-<w:ftr xmlns:ve="http://schemas.openxmlformats.org/markup-compatibility/2006" xmlns:o="urn:schemas-microsoft-com:office:office" xmlns:r="http://schemas.openxmlformats.org/officeDocument/2006/relationships" xmlns:m="http://schemas.openxmlformats.org/officeDocument/2006/math" xmlns:v="urn:schemas-microsoft-com:vml" xmlns:wp="http://schemas.openxmlformats.org/drawingml/2006/wordprocessingDrawing" xmlns:w10="urn:schemas-microsoft-com:office:word" xmlns:w="http://schemas.openxmlformats.org/wordprocessingml/2006/main" xmlns:wne="http://schemas.microsoft.com/office/word/2006/wordml">
+<w:ftr xmlns:wpc="http://schemas.microsoft.com/office/word/2010/wordprocessingCanvas" xmlns:mc="http://schemas.openxmlformats.org/markup-compatibility/2006" xmlns:o="urn:schemas-microsoft-com:office:office" xmlns:r="http://schemas.openxmlformats.org/officeDocument/2006/relationships" xmlns:m="http://schemas.openxmlformats.org/officeDocument/2006/math" xmlns:v="urn:schemas-microsoft-com:vml" xmlns:wp14="http://schemas.microsoft.com/office/word/2010/wordprocessingDrawing" xmlns:wp="http://schemas.openxmlformats.org/drawingml/2006/wordprocessingDrawing" xmlns:w10="urn:schemas-microsoft-com:office:word" xmlns:w="http://schemas.openxmlformats.org/wordprocessingml/2006/main" xmlns:w14="http://schemas.microsoft.com/office/word/2010/wordml" xmlns:w15="http://schemas.microsoft.com/office/word/2012/wordml" xmlns:wpg="http://schemas.microsoft.com/office/word/2010/wordprocessingGroup" xmlns:wpi="http://schemas.microsoft.com/office/word/2010/wordprocessingInk" xmlns:wne="http://schemas.microsoft.com/office/word/2006/wordml" xmlns:wps="http://schemas.microsoft.com/office/word/2010/wordprocessingShape" mc:Ignorable="w14 w15 wp14">
   <w:p>
     <w:pPr>
       <w:pStyle w:val="Rodap"/>
@@ -12989,7 +12792,7 @@
 </file>
 
 <file path=word/footnotes.xml><?xml version="1.0" encoding="utf-8"?>
-<w:footnotes xmlns:ve="http://schemas.openxmlformats.org/markup-compatibility/2006" xmlns:o="urn:schemas-microsoft-com:office:office" xmlns:r="http://schemas.openxmlformats.org/officeDocument/2006/relationships" xmlns:m="http://schemas.openxmlformats.org/officeDocument/2006/math" xmlns:v="urn:schemas-microsoft-com:vml" xmlns:wp="http://schemas.openxmlformats.org/drawingml/2006/wordprocessingDrawing" xmlns:w10="urn:schemas-microsoft-com:office:word" xmlns:w="http://schemas.openxmlformats.org/wordprocessingml/2006/main" xmlns:wne="http://schemas.microsoft.com/office/word/2006/wordml">
+<w:footnotes xmlns:wpc="http://schemas.microsoft.com/office/word/2010/wordprocessingCanvas" xmlns:mc="http://schemas.openxmlformats.org/markup-compatibility/2006" xmlns:o="urn:schemas-microsoft-com:office:office" xmlns:r="http://schemas.openxmlformats.org/officeDocument/2006/relationships" xmlns:m="http://schemas.openxmlformats.org/officeDocument/2006/math" xmlns:v="urn:schemas-microsoft-com:vml" xmlns:wp14="http://schemas.microsoft.com/office/word/2010/wordprocessingDrawing" xmlns:wp="http://schemas.openxmlformats.org/drawingml/2006/wordprocessingDrawing" xmlns:w10="urn:schemas-microsoft-com:office:word" xmlns:w="http://schemas.openxmlformats.org/wordprocessingml/2006/main" xmlns:w14="http://schemas.microsoft.com/office/word/2010/wordml" xmlns:w15="http://schemas.microsoft.com/office/word/2012/wordml" xmlns:wpg="http://schemas.microsoft.com/office/word/2010/wordprocessingGroup" xmlns:wpi="http://schemas.microsoft.com/office/word/2010/wordprocessingInk" xmlns:wne="http://schemas.microsoft.com/office/word/2006/wordml" xmlns:wps="http://schemas.microsoft.com/office/word/2010/wordprocessingShape" mc:Ignorable="w14 w15 wp14">
   <w:footnote w:type="separator" w:id="-1">
     <w:p>
       <w:pPr>
@@ -13014,7 +12817,7 @@
 </file>
 
 <file path=word/header1.xml><?xml version="1.0" encoding="utf-8"?>
-<w:hdr xmlns:ve="http://schemas.openxmlformats.org/markup-compatibility/2006" xmlns:o="urn:schemas-microsoft-com:office:office" xmlns:r="http://schemas.openxmlformats.org/officeDocument/2006/relationships" xmlns:m="http://schemas.openxmlformats.org/officeDocument/2006/math" xmlns:v="urn:schemas-microsoft-com:vml" xmlns:wp="http://schemas.openxmlformats.org/drawingml/2006/wordprocessingDrawing" xmlns:w10="urn:schemas-microsoft-com:office:word" xmlns:w="http://schemas.openxmlformats.org/wordprocessingml/2006/main" xmlns:wne="http://schemas.microsoft.com/office/word/2006/wordml">
+<w:hdr xmlns:wpc="http://schemas.microsoft.com/office/word/2010/wordprocessingCanvas" xmlns:mc="http://schemas.openxmlformats.org/markup-compatibility/2006" xmlns:o="urn:schemas-microsoft-com:office:office" xmlns:r="http://schemas.openxmlformats.org/officeDocument/2006/relationships" xmlns:m="http://schemas.openxmlformats.org/officeDocument/2006/math" xmlns:v="urn:schemas-microsoft-com:vml" xmlns:wp14="http://schemas.microsoft.com/office/word/2010/wordprocessingDrawing" xmlns:wp="http://schemas.openxmlformats.org/drawingml/2006/wordprocessingDrawing" xmlns:w10="urn:schemas-microsoft-com:office:word" xmlns:w="http://schemas.openxmlformats.org/wordprocessingml/2006/main" xmlns:w14="http://schemas.microsoft.com/office/word/2010/wordml" xmlns:w15="http://schemas.microsoft.com/office/word/2012/wordml" xmlns:wpg="http://schemas.microsoft.com/office/word/2010/wordprocessingGroup" xmlns:wpi="http://schemas.microsoft.com/office/word/2010/wordprocessingInk" xmlns:wne="http://schemas.microsoft.com/office/word/2006/wordml" xmlns:wps="http://schemas.microsoft.com/office/word/2010/wordprocessingShape" mc:Ignorable="w14 w15 wp14">
   <w:p>
     <w:pPr>
       <w:pStyle w:val="Cabealho"/>
@@ -13031,8 +12834,8 @@
 </file>
 
 <file path=word/numbering.xml><?xml version="1.0" encoding="utf-8"?>
-<w:numbering xmlns:ve="http://schemas.openxmlformats.org/markup-compatibility/2006" xmlns:o="urn:schemas-microsoft-com:office:office" xmlns:r="http://schemas.openxmlformats.org/officeDocument/2006/relationships" xmlns:m="http://schemas.openxmlformats.org/officeDocument/2006/math" xmlns:v="urn:schemas-microsoft-com:vml" xmlns:wp="http://schemas.openxmlformats.org/drawingml/2006/wordprocessingDrawing" xmlns:w10="urn:schemas-microsoft-com:office:word" xmlns:w="http://schemas.openxmlformats.org/wordprocessingml/2006/main" xmlns:wne="http://schemas.microsoft.com/office/word/2006/wordml">
-  <w:abstractNum w:abstractNumId="0">
+<w:numbering xmlns:wpc="http://schemas.microsoft.com/office/word/2010/wordprocessingCanvas" xmlns:mc="http://schemas.openxmlformats.org/markup-compatibility/2006" xmlns:o="urn:schemas-microsoft-com:office:office" xmlns:r="http://schemas.openxmlformats.org/officeDocument/2006/relationships" xmlns:m="http://schemas.openxmlformats.org/officeDocument/2006/math" xmlns:v="urn:schemas-microsoft-com:vml" xmlns:wp14="http://schemas.microsoft.com/office/word/2010/wordprocessingDrawing" xmlns:wp="http://schemas.openxmlformats.org/drawingml/2006/wordprocessingDrawing" xmlns:w10="urn:schemas-microsoft-com:office:word" xmlns:w="http://schemas.openxmlformats.org/wordprocessingml/2006/main" xmlns:w14="http://schemas.microsoft.com/office/word/2010/wordml" xmlns:w15="http://schemas.microsoft.com/office/word/2012/wordml" xmlns:wpg="http://schemas.microsoft.com/office/word/2010/wordprocessingGroup" xmlns:wpi="http://schemas.microsoft.com/office/word/2010/wordprocessingInk" xmlns:wne="http://schemas.microsoft.com/office/word/2006/wordml" xmlns:wps="http://schemas.microsoft.com/office/word/2010/wordprocessingShape" mc:Ignorable="w14 w15 wp14">
+  <w:abstractNum w:abstractNumId="0" w15:restartNumberingAfterBreak="0">
     <w:nsid w:val="0B061BA6"/>
     <w:multiLevelType w:val="hybridMultilevel"/>
     <w:tmpl w:val="7A42AF9E"/>
@@ -13121,7 +12924,7 @@
       </w:pPr>
     </w:lvl>
   </w:abstractNum>
-  <w:abstractNum w:abstractNumId="1">
+  <w:abstractNum w:abstractNumId="1" w15:restartNumberingAfterBreak="0">
     <w:nsid w:val="1354256E"/>
     <w:multiLevelType w:val="multilevel"/>
     <w:tmpl w:val="47FE7346"/>
@@ -13234,7 +13037,7 @@
       </w:rPr>
     </w:lvl>
   </w:abstractNum>
-  <w:abstractNum w:abstractNumId="2">
+  <w:abstractNum w:abstractNumId="2" w15:restartNumberingAfterBreak="0">
     <w:nsid w:val="24E4077D"/>
     <w:multiLevelType w:val="multilevel"/>
     <w:tmpl w:val="2820AFCE"/>
@@ -13347,7 +13150,7 @@
       </w:rPr>
     </w:lvl>
   </w:abstractNum>
-  <w:abstractNum w:abstractNumId="3">
+  <w:abstractNum w:abstractNumId="3" w15:restartNumberingAfterBreak="0">
     <w:nsid w:val="255C7123"/>
     <w:multiLevelType w:val="hybridMultilevel"/>
     <w:tmpl w:val="5040FDD4"/>
@@ -13460,7 +13263,7 @@
       </w:rPr>
     </w:lvl>
   </w:abstractNum>
-  <w:abstractNum w:abstractNumId="4">
+  <w:abstractNum w:abstractNumId="4" w15:restartNumberingAfterBreak="0">
     <w:nsid w:val="36023405"/>
     <w:multiLevelType w:val="multilevel"/>
     <w:tmpl w:val="2820AFCE"/>
@@ -13573,7 +13376,7 @@
       </w:rPr>
     </w:lvl>
   </w:abstractNum>
-  <w:abstractNum w:abstractNumId="5">
+  <w:abstractNum w:abstractNumId="5" w15:restartNumberingAfterBreak="0">
     <w:nsid w:val="36AD37A3"/>
     <w:multiLevelType w:val="multilevel"/>
     <w:tmpl w:val="D60C1E64"/>
@@ -13687,7 +13490,7 @@
       </w:rPr>
     </w:lvl>
   </w:abstractNum>
-  <w:abstractNum w:abstractNumId="6">
+  <w:abstractNum w:abstractNumId="6" w15:restartNumberingAfterBreak="0">
     <w:nsid w:val="460F669F"/>
     <w:multiLevelType w:val="multilevel"/>
     <w:tmpl w:val="2820AFCE"/>
@@ -13800,7 +13603,7 @@
       </w:rPr>
     </w:lvl>
   </w:abstractNum>
-  <w:abstractNum w:abstractNumId="7">
+  <w:abstractNum w:abstractNumId="7" w15:restartNumberingAfterBreak="0">
     <w:nsid w:val="729F0506"/>
     <w:multiLevelType w:val="multilevel"/>
     <w:tmpl w:val="74962644"/>
@@ -13943,7 +13746,7 @@
 </file>
 
 <file path=word/styles.xml><?xml version="1.0" encoding="utf-8"?>
-<w:styles xmlns:r="http://schemas.openxmlformats.org/officeDocument/2006/relationships" xmlns:w="http://schemas.openxmlformats.org/wordprocessingml/2006/main">
+<w:styles xmlns:mc="http://schemas.openxmlformats.org/markup-compatibility/2006" xmlns:r="http://schemas.openxmlformats.org/officeDocument/2006/relationships" xmlns:w="http://schemas.openxmlformats.org/wordprocessingml/2006/main" xmlns:w14="http://schemas.microsoft.com/office/word/2010/wordml" xmlns:w15="http://schemas.microsoft.com/office/word/2012/wordml" mc:Ignorable="w14 w15">
   <w:docDefaults>
     <w:rPrDefault>
       <w:rPr>
@@ -13959,144 +13762,378 @@
       </w:pPr>
     </w:pPrDefault>
   </w:docDefaults>
-  <w:latentStyles w:defLockedState="0" w:defUIPriority="99" w:defSemiHidden="1" w:defUnhideWhenUsed="1" w:defQFormat="0" w:count="267">
-    <w:lsdException w:name="Normal" w:semiHidden="0" w:uiPriority="0" w:unhideWhenUsed="0" w:qFormat="1"/>
-    <w:lsdException w:name="heading 1" w:semiHidden="0" w:uiPriority="9" w:unhideWhenUsed="0" w:qFormat="1"/>
-    <w:lsdException w:name="heading 2" w:uiPriority="9" w:qFormat="1"/>
-    <w:lsdException w:name="heading 3" w:uiPriority="9" w:qFormat="1"/>
-    <w:lsdException w:name="heading 4" w:uiPriority="9" w:qFormat="1"/>
-    <w:lsdException w:name="heading 5" w:uiPriority="9" w:qFormat="1"/>
-    <w:lsdException w:name="heading 6" w:uiPriority="9" w:qFormat="1"/>
-    <w:lsdException w:name="heading 7" w:uiPriority="9" w:qFormat="1"/>
-    <w:lsdException w:name="heading 8" w:uiPriority="9" w:qFormat="1"/>
-    <w:lsdException w:name="heading 9" w:uiPriority="9" w:qFormat="1"/>
-    <w:lsdException w:name="toc 1" w:uiPriority="39"/>
-    <w:lsdException w:name="toc 2" w:uiPriority="39"/>
-    <w:lsdException w:name="toc 3" w:uiPriority="39"/>
-    <w:lsdException w:name="toc 4" w:uiPriority="39"/>
-    <w:lsdException w:name="toc 5" w:uiPriority="39"/>
-    <w:lsdException w:name="toc 6" w:uiPriority="39"/>
-    <w:lsdException w:name="toc 7" w:uiPriority="39"/>
-    <w:lsdException w:name="toc 8" w:uiPriority="39"/>
-    <w:lsdException w:name="toc 9" w:uiPriority="39"/>
-    <w:lsdException w:name="caption" w:uiPriority="35" w:qFormat="1"/>
-    <w:lsdException w:name="Title" w:semiHidden="0" w:uiPriority="10" w:unhideWhenUsed="0" w:qFormat="1"/>
-    <w:lsdException w:name="Default Paragraph Font" w:uiPriority="1"/>
-    <w:lsdException w:name="Subtitle" w:semiHidden="0" w:uiPriority="11" w:unhideWhenUsed="0" w:qFormat="1"/>
-    <w:lsdException w:name="Strong" w:semiHidden="0" w:uiPriority="22" w:unhideWhenUsed="0" w:qFormat="1"/>
-    <w:lsdException w:name="Emphasis" w:semiHidden="0" w:uiPriority="20" w:unhideWhenUsed="0" w:qFormat="1"/>
-    <w:lsdException w:name="Table Grid" w:semiHidden="0" w:uiPriority="39" w:unhideWhenUsed="0"/>
-    <w:lsdException w:name="Placeholder Text" w:unhideWhenUsed="0"/>
-    <w:lsdException w:name="No Spacing" w:semiHidden="0" w:uiPriority="1" w:unhideWhenUsed="0" w:qFormat="1"/>
-    <w:lsdException w:name="Light Shading" w:semiHidden="0" w:uiPriority="60" w:unhideWhenUsed="0"/>
-    <w:lsdException w:name="Light List" w:semiHidden="0" w:uiPriority="61" w:unhideWhenUsed="0"/>
-    <w:lsdException w:name="Light Grid" w:semiHidden="0" w:uiPriority="62" w:unhideWhenUsed="0"/>
-    <w:lsdException w:name="Medium Shading 1" w:semiHidden="0" w:uiPriority="63" w:unhideWhenUsed="0"/>
-    <w:lsdException w:name="Medium Shading 2" w:semiHidden="0" w:uiPriority="64" w:unhideWhenUsed="0"/>
-    <w:lsdException w:name="Medium List 1" w:semiHidden="0" w:uiPriority="65" w:unhideWhenUsed="0"/>
-    <w:lsdException w:name="Medium List 2" w:semiHidden="0" w:uiPriority="66" w:unhideWhenUsed="0"/>
-    <w:lsdException w:name="Medium Grid 1" w:semiHidden="0" w:uiPriority="67" w:unhideWhenUsed="0"/>
-    <w:lsdException w:name="Medium Grid 2" w:semiHidden="0" w:uiPriority="68" w:unhideWhenUsed="0"/>
-    <w:lsdException w:name="Medium Grid 3" w:semiHidden="0" w:uiPriority="69" w:unhideWhenUsed="0"/>
-    <w:lsdException w:name="Dark List" w:semiHidden="0" w:uiPriority="70" w:unhideWhenUsed="0"/>
-    <w:lsdException w:name="Colorful Shading" w:semiHidden="0" w:uiPriority="71" w:unhideWhenUsed="0"/>
-    <w:lsdException w:name="Colorful List" w:semiHidden="0" w:uiPriority="72" w:unhideWhenUsed="0"/>
-    <w:lsdException w:name="Colorful Grid" w:semiHidden="0" w:uiPriority="73" w:unhideWhenUsed="0"/>
-    <w:lsdException w:name="Light Shading Accent 1" w:semiHidden="0" w:uiPriority="60" w:unhideWhenUsed="0"/>
-    <w:lsdException w:name="Light List Accent 1" w:semiHidden="0" w:uiPriority="61" w:unhideWhenUsed="0"/>
-    <w:lsdException w:name="Light Grid Accent 1" w:semiHidden="0" w:uiPriority="62" w:unhideWhenUsed="0"/>
-    <w:lsdException w:name="Medium Shading 1 Accent 1" w:semiHidden="0" w:uiPriority="63" w:unhideWhenUsed="0"/>
-    <w:lsdException w:name="Medium Shading 2 Accent 1" w:semiHidden="0" w:uiPriority="64" w:unhideWhenUsed="0"/>
-    <w:lsdException w:name="Medium List 1 Accent 1" w:semiHidden="0" w:uiPriority="65" w:unhideWhenUsed="0"/>
-    <w:lsdException w:name="Revision" w:unhideWhenUsed="0"/>
-    <w:lsdException w:name="List Paragraph" w:semiHidden="0" w:uiPriority="34" w:unhideWhenUsed="0" w:qFormat="1"/>
-    <w:lsdException w:name="Quote" w:semiHidden="0" w:uiPriority="29" w:unhideWhenUsed="0" w:qFormat="1"/>
-    <w:lsdException w:name="Intense Quote" w:semiHidden="0" w:uiPriority="30" w:unhideWhenUsed="0" w:qFormat="1"/>
-    <w:lsdException w:name="Medium List 2 Accent 1" w:semiHidden="0" w:uiPriority="66" w:unhideWhenUsed="0"/>
-    <w:lsdException w:name="Medium Grid 1 Accent 1" w:semiHidden="0" w:uiPriority="67" w:unhideWhenUsed="0"/>
-    <w:lsdException w:name="Medium Grid 2 Accent 1" w:semiHidden="0" w:uiPriority="68" w:unhideWhenUsed="0"/>
-    <w:lsdException w:name="Medium Grid 3 Accent 1" w:semiHidden="0" w:uiPriority="69" w:unhideWhenUsed="0"/>
-    <w:lsdException w:name="Dark List Accent 1" w:semiHidden="0" w:uiPriority="70" w:unhideWhenUsed="0"/>
-    <w:lsdException w:name="Colorful Shading Accent 1" w:semiHidden="0" w:uiPriority="71" w:unhideWhenUsed="0"/>
-    <w:lsdException w:name="Colorful List Accent 1" w:semiHidden="0" w:uiPriority="72" w:unhideWhenUsed="0"/>
-    <w:lsdException w:name="Colorful Grid Accent 1" w:semiHidden="0" w:uiPriority="73" w:unhideWhenUsed="0"/>
-    <w:lsdException w:name="Light Shading Accent 2" w:semiHidden="0" w:uiPriority="60" w:unhideWhenUsed="0"/>
-    <w:lsdException w:name="Light List Accent 2" w:semiHidden="0" w:uiPriority="61" w:unhideWhenUsed="0"/>
-    <w:lsdException w:name="Light Grid Accent 2" w:semiHidden="0" w:uiPriority="62" w:unhideWhenUsed="0"/>
-    <w:lsdException w:name="Medium Shading 1 Accent 2" w:semiHidden="0" w:uiPriority="63" w:unhideWhenUsed="0"/>
-    <w:lsdException w:name="Medium Shading 2 Accent 2" w:semiHidden="0" w:uiPriority="64" w:unhideWhenUsed="0"/>
-    <w:lsdException w:name="Medium List 1 Accent 2" w:semiHidden="0" w:uiPriority="65" w:unhideWhenUsed="0"/>
-    <w:lsdException w:name="Medium List 2 Accent 2" w:semiHidden="0" w:uiPriority="66" w:unhideWhenUsed="0"/>
-    <w:lsdException w:name="Medium Grid 1 Accent 2" w:semiHidden="0" w:uiPriority="67" w:unhideWhenUsed="0"/>
-    <w:lsdException w:name="Medium Grid 2 Accent 2" w:semiHidden="0" w:uiPriority="68" w:unhideWhenUsed="0"/>
-    <w:lsdException w:name="Medium Grid 3 Accent 2" w:semiHidden="0" w:uiPriority="69" w:unhideWhenUsed="0"/>
-    <w:lsdException w:name="Dark List Accent 2" w:semiHidden="0" w:uiPriority="70" w:unhideWhenUsed="0"/>
-    <w:lsdException w:name="Colorful Shading Accent 2" w:semiHidden="0" w:uiPriority="71" w:unhideWhenUsed="0"/>
-    <w:lsdException w:name="Colorful List Accent 2" w:semiHidden="0" w:uiPriority="72" w:unhideWhenUsed="0"/>
-    <w:lsdException w:name="Colorful Grid Accent 2" w:semiHidden="0" w:uiPriority="73" w:unhideWhenUsed="0"/>
-    <w:lsdException w:name="Light Shading Accent 3" w:semiHidden="0" w:uiPriority="60" w:unhideWhenUsed="0"/>
-    <w:lsdException w:name="Light List Accent 3" w:semiHidden="0" w:uiPriority="61" w:unhideWhenUsed="0"/>
-    <w:lsdException w:name="Light Grid Accent 3" w:semiHidden="0" w:uiPriority="62" w:unhideWhenUsed="0"/>
-    <w:lsdException w:name="Medium Shading 1 Accent 3" w:semiHidden="0" w:uiPriority="63" w:unhideWhenUsed="0"/>
-    <w:lsdException w:name="Medium Shading 2 Accent 3" w:semiHidden="0" w:uiPriority="64" w:unhideWhenUsed="0"/>
-    <w:lsdException w:name="Medium List 1 Accent 3" w:semiHidden="0" w:uiPriority="65" w:unhideWhenUsed="0"/>
-    <w:lsdException w:name="Medium List 2 Accent 3" w:semiHidden="0" w:uiPriority="66" w:unhideWhenUsed="0"/>
-    <w:lsdException w:name="Medium Grid 1 Accent 3" w:semiHidden="0" w:uiPriority="67" w:unhideWhenUsed="0"/>
-    <w:lsdException w:name="Medium Grid 2 Accent 3" w:semiHidden="0" w:uiPriority="68" w:unhideWhenUsed="0"/>
-    <w:lsdException w:name="Medium Grid 3 Accent 3" w:semiHidden="0" w:uiPriority="69" w:unhideWhenUsed="0"/>
-    <w:lsdException w:name="Dark List Accent 3" w:semiHidden="0" w:uiPriority="70" w:unhideWhenUsed="0"/>
-    <w:lsdException w:name="Colorful Shading Accent 3" w:semiHidden="0" w:uiPriority="71" w:unhideWhenUsed="0"/>
-    <w:lsdException w:name="Colorful List Accent 3" w:semiHidden="0" w:uiPriority="72" w:unhideWhenUsed="0"/>
-    <w:lsdException w:name="Colorful Grid Accent 3" w:semiHidden="0" w:uiPriority="73" w:unhideWhenUsed="0"/>
-    <w:lsdException w:name="Light Shading Accent 4" w:semiHidden="0" w:uiPriority="60" w:unhideWhenUsed="0"/>
-    <w:lsdException w:name="Light List Accent 4" w:semiHidden="0" w:uiPriority="61" w:unhideWhenUsed="0"/>
-    <w:lsdException w:name="Light Grid Accent 4" w:semiHidden="0" w:uiPriority="62" w:unhideWhenUsed="0"/>
-    <w:lsdException w:name="Medium Shading 1 Accent 4" w:semiHidden="0" w:uiPriority="63" w:unhideWhenUsed="0"/>
-    <w:lsdException w:name="Medium Shading 2 Accent 4" w:semiHidden="0" w:uiPriority="64" w:unhideWhenUsed="0"/>
-    <w:lsdException w:name="Medium List 1 Accent 4" w:semiHidden="0" w:uiPriority="65" w:unhideWhenUsed="0"/>
-    <w:lsdException w:name="Medium List 2 Accent 4" w:semiHidden="0" w:uiPriority="66" w:unhideWhenUsed="0"/>
-    <w:lsdException w:name="Medium Grid 1 Accent 4" w:semiHidden="0" w:uiPriority="67" w:unhideWhenUsed="0"/>
-    <w:lsdException w:name="Medium Grid 2 Accent 4" w:semiHidden="0" w:uiPriority="68" w:unhideWhenUsed="0"/>
-    <w:lsdException w:name="Medium Grid 3 Accent 4" w:semiHidden="0" w:uiPriority="69" w:unhideWhenUsed="0"/>
-    <w:lsdException w:name="Dark List Accent 4" w:semiHidden="0" w:uiPriority="70" w:unhideWhenUsed="0"/>
-    <w:lsdException w:name="Colorful Shading Accent 4" w:semiHidden="0" w:uiPriority="71" w:unhideWhenUsed="0"/>
-    <w:lsdException w:name="Colorful List Accent 4" w:semiHidden="0" w:uiPriority="72" w:unhideWhenUsed="0"/>
-    <w:lsdException w:name="Colorful Grid Accent 4" w:semiHidden="0" w:uiPriority="73" w:unhideWhenUsed="0"/>
-    <w:lsdException w:name="Light Shading Accent 5" w:semiHidden="0" w:uiPriority="60" w:unhideWhenUsed="0"/>
-    <w:lsdException w:name="Light List Accent 5" w:semiHidden="0" w:uiPriority="61" w:unhideWhenUsed="0"/>
-    <w:lsdException w:name="Light Grid Accent 5" w:semiHidden="0" w:uiPriority="62" w:unhideWhenUsed="0"/>
-    <w:lsdException w:name="Medium Shading 1 Accent 5" w:semiHidden="0" w:uiPriority="63" w:unhideWhenUsed="0"/>
-    <w:lsdException w:name="Medium Shading 2 Accent 5" w:semiHidden="0" w:uiPriority="64" w:unhideWhenUsed="0"/>
-    <w:lsdException w:name="Medium List 1 Accent 5" w:semiHidden="0" w:uiPriority="65" w:unhideWhenUsed="0"/>
-    <w:lsdException w:name="Medium List 2 Accent 5" w:semiHidden="0" w:uiPriority="66" w:unhideWhenUsed="0"/>
-    <w:lsdException w:name="Medium Grid 1 Accent 5" w:semiHidden="0" w:uiPriority="67" w:unhideWhenUsed="0"/>
-    <w:lsdException w:name="Medium Grid 2 Accent 5" w:semiHidden="0" w:uiPriority="68" w:unhideWhenUsed="0"/>
-    <w:lsdException w:name="Medium Grid 3 Accent 5" w:semiHidden="0" w:uiPriority="69" w:unhideWhenUsed="0"/>
-    <w:lsdException w:name="Dark List Accent 5" w:semiHidden="0" w:uiPriority="70" w:unhideWhenUsed="0"/>
-    <w:lsdException w:name="Colorful Shading Accent 5" w:semiHidden="0" w:uiPriority="71" w:unhideWhenUsed="0"/>
-    <w:lsdException w:name="Colorful List Accent 5" w:semiHidden="0" w:uiPriority="72" w:unhideWhenUsed="0"/>
-    <w:lsdException w:name="Colorful Grid Accent 5" w:semiHidden="0" w:uiPriority="73" w:unhideWhenUsed="0"/>
-    <w:lsdException w:name="Light Shading Accent 6" w:semiHidden="0" w:uiPriority="60" w:unhideWhenUsed="0"/>
-    <w:lsdException w:name="Light List Accent 6" w:semiHidden="0" w:uiPriority="61" w:unhideWhenUsed="0"/>
-    <w:lsdException w:name="Light Grid Accent 6" w:semiHidden="0" w:uiPriority="62" w:unhideWhenUsed="0"/>
-    <w:lsdException w:name="Medium Shading 1 Accent 6" w:semiHidden="0" w:uiPriority="63" w:unhideWhenUsed="0"/>
-    <w:lsdException w:name="Medium Shading 2 Accent 6" w:semiHidden="0" w:uiPriority="64" w:unhideWhenUsed="0"/>
-    <w:lsdException w:name="Medium List 1 Accent 6" w:semiHidden="0" w:uiPriority="65" w:unhideWhenUsed="0"/>
-    <w:lsdException w:name="Medium List 2 Accent 6" w:semiHidden="0" w:uiPriority="66" w:unhideWhenUsed="0"/>
-    <w:lsdException w:name="Medium Grid 1 Accent 6" w:semiHidden="0" w:uiPriority="67" w:unhideWhenUsed="0"/>
-    <w:lsdException w:name="Medium Grid 2 Accent 6" w:semiHidden="0" w:uiPriority="68" w:unhideWhenUsed="0"/>
-    <w:lsdException w:name="Medium Grid 3 Accent 6" w:semiHidden="0" w:uiPriority="69" w:unhideWhenUsed="0"/>
-    <w:lsdException w:name="Dark List Accent 6" w:semiHidden="0" w:uiPriority="70" w:unhideWhenUsed="0"/>
-    <w:lsdException w:name="Colorful Shading Accent 6" w:semiHidden="0" w:uiPriority="71" w:unhideWhenUsed="0"/>
-    <w:lsdException w:name="Colorful List Accent 6" w:semiHidden="0" w:uiPriority="72" w:unhideWhenUsed="0"/>
-    <w:lsdException w:name="Colorful Grid Accent 6" w:semiHidden="0" w:uiPriority="73" w:unhideWhenUsed="0"/>
-    <w:lsdException w:name="Subtle Emphasis" w:semiHidden="0" w:uiPriority="19" w:unhideWhenUsed="0" w:qFormat="1"/>
-    <w:lsdException w:name="Intense Emphasis" w:semiHidden="0" w:uiPriority="21" w:unhideWhenUsed="0" w:qFormat="1"/>
-    <w:lsdException w:name="Subtle Reference" w:semiHidden="0" w:uiPriority="31" w:unhideWhenUsed="0" w:qFormat="1"/>
-    <w:lsdException w:name="Intense Reference" w:semiHidden="0" w:uiPriority="32" w:unhideWhenUsed="0" w:qFormat="1"/>
-    <w:lsdException w:name="Book Title" w:semiHidden="0" w:uiPriority="33" w:unhideWhenUsed="0" w:qFormat="1"/>
-    <w:lsdException w:name="Bibliography" w:uiPriority="37"/>
-    <w:lsdException w:name="TOC Heading" w:uiPriority="39" w:qFormat="1"/>
+  <w:latentStyles w:defLockedState="0" w:defUIPriority="99" w:defSemiHidden="0" w:defUnhideWhenUsed="0" w:defQFormat="0" w:count="371">
+    <w:lsdException w:name="Normal" w:uiPriority="0" w:qFormat="1"/>
+    <w:lsdException w:name="heading 1" w:uiPriority="9" w:qFormat="1"/>
+    <w:lsdException w:name="heading 2" w:semiHidden="1" w:uiPriority="9" w:unhideWhenUsed="1" w:qFormat="1"/>
+    <w:lsdException w:name="heading 3" w:semiHidden="1" w:uiPriority="9" w:unhideWhenUsed="1" w:qFormat="1"/>
+    <w:lsdException w:name="heading 4" w:semiHidden="1" w:uiPriority="9" w:unhideWhenUsed="1" w:qFormat="1"/>
+    <w:lsdException w:name="heading 5" w:semiHidden="1" w:uiPriority="9" w:unhideWhenUsed="1" w:qFormat="1"/>
+    <w:lsdException w:name="heading 6" w:semiHidden="1" w:uiPriority="9" w:unhideWhenUsed="1" w:qFormat="1"/>
+    <w:lsdException w:name="heading 7" w:semiHidden="1" w:uiPriority="9" w:unhideWhenUsed="1" w:qFormat="1"/>
+    <w:lsdException w:name="heading 8" w:semiHidden="1" w:uiPriority="9" w:unhideWhenUsed="1" w:qFormat="1"/>
+    <w:lsdException w:name="heading 9" w:semiHidden="1" w:uiPriority="9" w:unhideWhenUsed="1" w:qFormat="1"/>
+    <w:lsdException w:name="index 1" w:semiHidden="1" w:unhideWhenUsed="1"/>
+    <w:lsdException w:name="index 2" w:semiHidden="1" w:unhideWhenUsed="1"/>
+    <w:lsdException w:name="index 3" w:semiHidden="1" w:unhideWhenUsed="1"/>
+    <w:lsdException w:name="index 4" w:semiHidden="1" w:unhideWhenUsed="1"/>
+    <w:lsdException w:name="index 5" w:semiHidden="1" w:unhideWhenUsed="1"/>
+    <w:lsdException w:name="index 6" w:semiHidden="1" w:unhideWhenUsed="1"/>
+    <w:lsdException w:name="index 7" w:semiHidden="1" w:unhideWhenUsed="1"/>
+    <w:lsdException w:name="index 8" w:semiHidden="1" w:unhideWhenUsed="1"/>
+    <w:lsdException w:name="index 9" w:semiHidden="1" w:unhideWhenUsed="1"/>
+    <w:lsdException w:name="toc 1" w:semiHidden="1" w:uiPriority="39" w:unhideWhenUsed="1"/>
+    <w:lsdException w:name="toc 2" w:semiHidden="1" w:uiPriority="39" w:unhideWhenUsed="1"/>
+    <w:lsdException w:name="toc 3" w:semiHidden="1" w:uiPriority="39" w:unhideWhenUsed="1"/>
+    <w:lsdException w:name="toc 4" w:semiHidden="1" w:uiPriority="39" w:unhideWhenUsed="1"/>
+    <w:lsdException w:name="toc 5" w:semiHidden="1" w:uiPriority="39" w:unhideWhenUsed="1"/>
+    <w:lsdException w:name="toc 6" w:semiHidden="1" w:uiPriority="39" w:unhideWhenUsed="1"/>
+    <w:lsdException w:name="toc 7" w:semiHidden="1" w:uiPriority="39" w:unhideWhenUsed="1"/>
+    <w:lsdException w:name="toc 8" w:semiHidden="1" w:uiPriority="39" w:unhideWhenUsed="1"/>
+    <w:lsdException w:name="toc 9" w:semiHidden="1" w:uiPriority="39" w:unhideWhenUsed="1"/>
+    <w:lsdException w:name="Normal Indent" w:semiHidden="1" w:unhideWhenUsed="1"/>
+    <w:lsdException w:name="footnote text" w:semiHidden="1" w:unhideWhenUsed="1"/>
+    <w:lsdException w:name="annotation text" w:semiHidden="1" w:unhideWhenUsed="1"/>
+    <w:lsdException w:name="header" w:semiHidden="1" w:unhideWhenUsed="1"/>
+    <w:lsdException w:name="footer" w:semiHidden="1" w:unhideWhenUsed="1"/>
+    <w:lsdException w:name="index heading" w:semiHidden="1" w:unhideWhenUsed="1"/>
+    <w:lsdException w:name="caption" w:semiHidden="1" w:uiPriority="35" w:unhideWhenUsed="1" w:qFormat="1"/>
+    <w:lsdException w:name="table of figures" w:semiHidden="1" w:unhideWhenUsed="1"/>
+    <w:lsdException w:name="envelope address" w:semiHidden="1" w:unhideWhenUsed="1"/>
+    <w:lsdException w:name="envelope return" w:semiHidden="1" w:unhideWhenUsed="1"/>
+    <w:lsdException w:name="footnote reference" w:semiHidden="1" w:unhideWhenUsed="1"/>
+    <w:lsdException w:name="annotation reference" w:semiHidden="1" w:unhideWhenUsed="1"/>
+    <w:lsdException w:name="line number" w:semiHidden="1" w:unhideWhenUsed="1"/>
+    <w:lsdException w:name="page number" w:semiHidden="1" w:unhideWhenUsed="1"/>
+    <w:lsdException w:name="endnote reference" w:semiHidden="1" w:unhideWhenUsed="1"/>
+    <w:lsdException w:name="endnote text" w:semiHidden="1" w:unhideWhenUsed="1"/>
+    <w:lsdException w:name="table of authorities" w:semiHidden="1" w:unhideWhenUsed="1"/>
+    <w:lsdException w:name="macro" w:semiHidden="1" w:unhideWhenUsed="1"/>
+    <w:lsdException w:name="toa heading" w:semiHidden="1" w:unhideWhenUsed="1"/>
+    <w:lsdException w:name="List" w:semiHidden="1" w:unhideWhenUsed="1"/>
+    <w:lsdException w:name="List Bullet" w:semiHidden="1" w:unhideWhenUsed="1"/>
+    <w:lsdException w:name="List Number" w:semiHidden="1" w:unhideWhenUsed="1"/>
+    <w:lsdException w:name="List 2" w:semiHidden="1" w:unhideWhenUsed="1"/>
+    <w:lsdException w:name="List 3" w:semiHidden="1" w:unhideWhenUsed="1"/>
+    <w:lsdException w:name="List 4" w:semiHidden="1" w:unhideWhenUsed="1"/>
+    <w:lsdException w:name="List 5" w:semiHidden="1" w:unhideWhenUsed="1"/>
+    <w:lsdException w:name="List Bullet 2" w:semiHidden="1" w:unhideWhenUsed="1"/>
+    <w:lsdException w:name="List Bullet 3" w:semiHidden="1" w:unhideWhenUsed="1"/>
+    <w:lsdException w:name="List Bullet 4" w:semiHidden="1" w:unhideWhenUsed="1"/>
+    <w:lsdException w:name="List Bullet 5" w:semiHidden="1" w:unhideWhenUsed="1"/>
+    <w:lsdException w:name="List Number 2" w:semiHidden="1" w:unhideWhenUsed="1"/>
+    <w:lsdException w:name="List Number 3" w:semiHidden="1" w:unhideWhenUsed="1"/>
+    <w:lsdException w:name="List Number 4" w:semiHidden="1" w:unhideWhenUsed="1"/>
+    <w:lsdException w:name="List Number 5" w:semiHidden="1" w:unhideWhenUsed="1"/>
+    <w:lsdException w:name="Title" w:uiPriority="10" w:qFormat="1"/>
+    <w:lsdException w:name="Closing" w:semiHidden="1" w:unhideWhenUsed="1"/>
+    <w:lsdException w:name="Signature" w:semiHidden="1" w:unhideWhenUsed="1"/>
+    <w:lsdException w:name="Default Paragraph Font" w:semiHidden="1" w:uiPriority="1" w:unhideWhenUsed="1"/>
+    <w:lsdException w:name="Body Text" w:semiHidden="1" w:unhideWhenUsed="1"/>
+    <w:lsdException w:name="Body Text Indent" w:semiHidden="1" w:unhideWhenUsed="1"/>
+    <w:lsdException w:name="List Continue" w:semiHidden="1" w:unhideWhenUsed="1"/>
+    <w:lsdException w:name="List Continue 2" w:semiHidden="1" w:unhideWhenUsed="1"/>
+    <w:lsdException w:name="List Continue 3" w:semiHidden="1" w:unhideWhenUsed="1"/>
+    <w:lsdException w:name="List Continue 4" w:semiHidden="1" w:unhideWhenUsed="1"/>
+    <w:lsdException w:name="List Continue 5" w:semiHidden="1" w:unhideWhenUsed="1"/>
+    <w:lsdException w:name="Message Header" w:semiHidden="1" w:unhideWhenUsed="1"/>
+    <w:lsdException w:name="Subtitle" w:uiPriority="11" w:qFormat="1"/>
+    <w:lsdException w:name="Salutation" w:semiHidden="1" w:unhideWhenUsed="1"/>
+    <w:lsdException w:name="Date" w:semiHidden="1" w:unhideWhenUsed="1"/>
+    <w:lsdException w:name="Body Text First Indent" w:semiHidden="1" w:unhideWhenUsed="1"/>
+    <w:lsdException w:name="Body Text First Indent 2" w:semiHidden="1" w:unhideWhenUsed="1"/>
+    <w:lsdException w:name="Note Heading" w:semiHidden="1" w:unhideWhenUsed="1"/>
+    <w:lsdException w:name="Body Text 2" w:semiHidden="1" w:unhideWhenUsed="1"/>
+    <w:lsdException w:name="Body Text 3" w:semiHidden="1" w:unhideWhenUsed="1"/>
+    <w:lsdException w:name="Body Text Indent 2" w:semiHidden="1" w:unhideWhenUsed="1"/>
+    <w:lsdException w:name="Body Text Indent 3" w:semiHidden="1" w:unhideWhenUsed="1"/>
+    <w:lsdException w:name="Block Text" w:semiHidden="1" w:unhideWhenUsed="1"/>
+    <w:lsdException w:name="Hyperlink" w:semiHidden="1" w:unhideWhenUsed="1"/>
+    <w:lsdException w:name="FollowedHyperlink" w:semiHidden="1" w:unhideWhenUsed="1"/>
+    <w:lsdException w:name="Strong" w:uiPriority="22" w:qFormat="1"/>
+    <w:lsdException w:name="Emphasis" w:uiPriority="20" w:qFormat="1"/>
+    <w:lsdException w:name="Document Map" w:semiHidden="1" w:unhideWhenUsed="1"/>
+    <w:lsdException w:name="Plain Text" w:semiHidden="1" w:unhideWhenUsed="1"/>
+    <w:lsdException w:name="E-mail Signature" w:semiHidden="1" w:unhideWhenUsed="1"/>
+    <w:lsdException w:name="HTML Top of Form" w:semiHidden="1" w:unhideWhenUsed="1"/>
+    <w:lsdException w:name="HTML Bottom of Form" w:semiHidden="1" w:unhideWhenUsed="1"/>
+    <w:lsdException w:name="Normal (Web)" w:semiHidden="1" w:unhideWhenUsed="1"/>
+    <w:lsdException w:name="HTML Acronym" w:semiHidden="1" w:unhideWhenUsed="1"/>
+    <w:lsdException w:name="HTML Address" w:semiHidden="1" w:unhideWhenUsed="1"/>
+    <w:lsdException w:name="HTML Cite" w:semiHidden="1" w:unhideWhenUsed="1"/>
+    <w:lsdException w:name="HTML Code" w:semiHidden="1" w:unhideWhenUsed="1"/>
+    <w:lsdException w:name="HTML Definition" w:semiHidden="1" w:unhideWhenUsed="1"/>
+    <w:lsdException w:name="HTML Keyboard" w:semiHidden="1" w:unhideWhenUsed="1"/>
+    <w:lsdException w:name="HTML Preformatted" w:semiHidden="1" w:unhideWhenUsed="1"/>
+    <w:lsdException w:name="HTML Sample" w:semiHidden="1" w:unhideWhenUsed="1"/>
+    <w:lsdException w:name="HTML Typewriter" w:semiHidden="1" w:unhideWhenUsed="1"/>
+    <w:lsdException w:name="HTML Variable" w:semiHidden="1" w:unhideWhenUsed="1"/>
+    <w:lsdException w:name="Normal Table" w:semiHidden="1" w:unhideWhenUsed="1"/>
+    <w:lsdException w:name="annotation subject" w:semiHidden="1" w:unhideWhenUsed="1"/>
+    <w:lsdException w:name="No List" w:semiHidden="1" w:unhideWhenUsed="1"/>
+    <w:lsdException w:name="Outline List 1" w:semiHidden="1" w:unhideWhenUsed="1"/>
+    <w:lsdException w:name="Outline List 2" w:semiHidden="1" w:unhideWhenUsed="1"/>
+    <w:lsdException w:name="Outline List 3" w:semiHidden="1" w:unhideWhenUsed="1"/>
+    <w:lsdException w:name="Table Simple 1" w:semiHidden="1" w:unhideWhenUsed="1"/>
+    <w:lsdException w:name="Table Simple 2" w:semiHidden="1" w:unhideWhenUsed="1"/>
+    <w:lsdException w:name="Table Simple 3" w:semiHidden="1" w:unhideWhenUsed="1"/>
+    <w:lsdException w:name="Table Classic 1" w:semiHidden="1" w:unhideWhenUsed="1"/>
+    <w:lsdException w:name="Table Classic 2" w:semiHidden="1" w:unhideWhenUsed="1"/>
+    <w:lsdException w:name="Table Classic 3" w:semiHidden="1" w:unhideWhenUsed="1"/>
+    <w:lsdException w:name="Table Classic 4" w:semiHidden="1" w:unhideWhenUsed="1"/>
+    <w:lsdException w:name="Table Colorful 1" w:semiHidden="1" w:unhideWhenUsed="1"/>
+    <w:lsdException w:name="Table Colorful 2" w:semiHidden="1" w:unhideWhenUsed="1"/>
+    <w:lsdException w:name="Table Colorful 3" w:semiHidden="1" w:unhideWhenUsed="1"/>
+    <w:lsdException w:name="Table Columns 1" w:semiHidden="1" w:unhideWhenUsed="1"/>
+    <w:lsdException w:name="Table Columns 2" w:semiHidden="1" w:unhideWhenUsed="1"/>
+    <w:lsdException w:name="Table Columns 3" w:semiHidden="1" w:unhideWhenUsed="1"/>
+    <w:lsdException w:name="Table Columns 4" w:semiHidden="1" w:unhideWhenUsed="1"/>
+    <w:lsdException w:name="Table Columns 5" w:semiHidden="1" w:unhideWhenUsed="1"/>
+    <w:lsdException w:name="Table Grid 1" w:semiHidden="1" w:unhideWhenUsed="1"/>
+    <w:lsdException w:name="Table Grid 2" w:semiHidden="1" w:unhideWhenUsed="1"/>
+    <w:lsdException w:name="Table Grid 3" w:semiHidden="1" w:unhideWhenUsed="1"/>
+    <w:lsdException w:name="Table Grid 4" w:semiHidden="1" w:unhideWhenUsed="1"/>
+    <w:lsdException w:name="Table Grid 5" w:semiHidden="1" w:unhideWhenUsed="1"/>
+    <w:lsdException w:name="Table Grid 6" w:semiHidden="1" w:unhideWhenUsed="1"/>
+    <w:lsdException w:name="Table Grid 7" w:semiHidden="1" w:unhideWhenUsed="1"/>
+    <w:lsdException w:name="Table Grid 8" w:semiHidden="1" w:unhideWhenUsed="1"/>
+    <w:lsdException w:name="Table List 1" w:semiHidden="1" w:unhideWhenUsed="1"/>
+    <w:lsdException w:name="Table List 2" w:semiHidden="1" w:unhideWhenUsed="1"/>
+    <w:lsdException w:name="Table List 3" w:semiHidden="1" w:unhideWhenUsed="1"/>
+    <w:lsdException w:name="Table List 4" w:semiHidden="1" w:unhideWhenUsed="1"/>
+    <w:lsdException w:name="Table List 5" w:semiHidden="1" w:unhideWhenUsed="1"/>
+    <w:lsdException w:name="Table List 6" w:semiHidden="1" w:unhideWhenUsed="1"/>
+    <w:lsdException w:name="Table List 7" w:semiHidden="1" w:unhideWhenUsed="1"/>
+    <w:lsdException w:name="Table List 8" w:semiHidden="1" w:unhideWhenUsed="1"/>
+    <w:lsdException w:name="Table 3D effects 1" w:semiHidden="1" w:unhideWhenUsed="1"/>
+    <w:lsdException w:name="Table 3D effects 2" w:semiHidden="1" w:unhideWhenUsed="1"/>
+    <w:lsdException w:name="Table 3D effects 3" w:semiHidden="1" w:unhideWhenUsed="1"/>
+    <w:lsdException w:name="Table Contemporary" w:semiHidden="1" w:unhideWhenUsed="1"/>
+    <w:lsdException w:name="Table Elegant" w:semiHidden="1" w:unhideWhenUsed="1"/>
+    <w:lsdException w:name="Table Professional" w:semiHidden="1" w:unhideWhenUsed="1"/>
+    <w:lsdException w:name="Table Subtle 1" w:semiHidden="1" w:unhideWhenUsed="1"/>
+    <w:lsdException w:name="Table Subtle 2" w:semiHidden="1" w:unhideWhenUsed="1"/>
+    <w:lsdException w:name="Table Web 1" w:semiHidden="1" w:unhideWhenUsed="1"/>
+    <w:lsdException w:name="Table Web 2" w:semiHidden="1" w:unhideWhenUsed="1"/>
+    <w:lsdException w:name="Table Web 3" w:semiHidden="1" w:unhideWhenUsed="1"/>
+    <w:lsdException w:name="Balloon Text" w:semiHidden="1" w:unhideWhenUsed="1"/>
+    <w:lsdException w:name="Table Grid" w:uiPriority="39"/>
+    <w:lsdException w:name="Table Theme" w:semiHidden="1" w:unhideWhenUsed="1"/>
+    <w:lsdException w:name="Placeholder Text" w:semiHidden="1"/>
+    <w:lsdException w:name="No Spacing" w:uiPriority="1" w:qFormat="1"/>
+    <w:lsdException w:name="Light Shading" w:uiPriority="60"/>
+    <w:lsdException w:name="Light List" w:uiPriority="61"/>
+    <w:lsdException w:name="Light Grid" w:uiPriority="62"/>
+    <w:lsdException w:name="Medium Shading 1" w:uiPriority="63"/>
+    <w:lsdException w:name="Medium Shading 2" w:uiPriority="64"/>
+    <w:lsdException w:name="Medium List 1" w:uiPriority="65"/>
+    <w:lsdException w:name="Medium List 2" w:uiPriority="66"/>
+    <w:lsdException w:name="Medium Grid 1" w:uiPriority="67"/>
+    <w:lsdException w:name="Medium Grid 2" w:uiPriority="68"/>
+    <w:lsdException w:name="Medium Grid 3" w:uiPriority="69"/>
+    <w:lsdException w:name="Dark List" w:uiPriority="70"/>
+    <w:lsdException w:name="Colorful Shading" w:uiPriority="71"/>
+    <w:lsdException w:name="Colorful List" w:uiPriority="72"/>
+    <w:lsdException w:name="Colorful Grid" w:uiPriority="73"/>
+    <w:lsdException w:name="Light Shading Accent 1" w:uiPriority="60"/>
+    <w:lsdException w:name="Light List Accent 1" w:uiPriority="61"/>
+    <w:lsdException w:name="Light Grid Accent 1" w:uiPriority="62"/>
+    <w:lsdException w:name="Medium Shading 1 Accent 1" w:uiPriority="63"/>
+    <w:lsdException w:name="Medium Shading 2 Accent 1" w:uiPriority="64"/>
+    <w:lsdException w:name="Medium List 1 Accent 1" w:uiPriority="65"/>
+    <w:lsdException w:name="Revision" w:semiHidden="1"/>
+    <w:lsdException w:name="List Paragraph" w:uiPriority="34" w:qFormat="1"/>
+    <w:lsdException w:name="Quote" w:uiPriority="29" w:qFormat="1"/>
+    <w:lsdException w:name="Intense Quote" w:uiPriority="30" w:qFormat="1"/>
+    <w:lsdException w:name="Medium List 2 Accent 1" w:uiPriority="66"/>
+    <w:lsdException w:name="Medium Grid 1 Accent 1" w:uiPriority="67"/>
+    <w:lsdException w:name="Medium Grid 2 Accent 1" w:uiPriority="68"/>
+    <w:lsdException w:name="Medium Grid 3 Accent 1" w:uiPriority="69"/>
+    <w:lsdException w:name="Dark List Accent 1" w:uiPriority="70"/>
+    <w:lsdException w:name="Colorful Shading Accent 1" w:uiPriority="71"/>
+    <w:lsdException w:name="Colorful List Accent 1" w:uiPriority="72"/>
+    <w:lsdException w:name="Colorful Grid Accent 1" w:uiPriority="73"/>
+    <w:lsdException w:name="Light Shading Accent 2" w:uiPriority="60"/>
+    <w:lsdException w:name="Light List Accent 2" w:uiPriority="61"/>
+    <w:lsdException w:name="Light Grid Accent 2" w:uiPriority="62"/>
+    <w:lsdException w:name="Medium Shading 1 Accent 2" w:uiPriority="63"/>
+    <w:lsdException w:name="Medium Shading 2 Accent 2" w:uiPriority="64"/>
+    <w:lsdException w:name="Medium List 1 Accent 2" w:uiPriority="65"/>
+    <w:lsdException w:name="Medium List 2 Accent 2" w:uiPriority="66"/>
+    <w:lsdException w:name="Medium Grid 1 Accent 2" w:uiPriority="67"/>
+    <w:lsdException w:name="Medium Grid 2 Accent 2" w:uiPriority="68"/>
+    <w:lsdException w:name="Medium Grid 3 Accent 2" w:uiPriority="69"/>
+    <w:lsdException w:name="Dark List Accent 2" w:uiPriority="70"/>
+    <w:lsdException w:name="Colorful Shading Accent 2" w:uiPriority="71"/>
+    <w:lsdException w:name="Colorful List Accent 2" w:uiPriority="72"/>
+    <w:lsdException w:name="Colorful Grid Accent 2" w:uiPriority="73"/>
+    <w:lsdException w:name="Light Shading Accent 3" w:uiPriority="60"/>
+    <w:lsdException w:name="Light List Accent 3" w:uiPriority="61"/>
+    <w:lsdException w:name="Light Grid Accent 3" w:uiPriority="62"/>
+    <w:lsdException w:name="Medium Shading 1 Accent 3" w:uiPriority="63"/>
+    <w:lsdException w:name="Medium Shading 2 Accent 3" w:uiPriority="64"/>
+    <w:lsdException w:name="Medium List 1 Accent 3" w:uiPriority="65"/>
+    <w:lsdException w:name="Medium List 2 Accent 3" w:uiPriority="66"/>
+    <w:lsdException w:name="Medium Grid 1 Accent 3" w:uiPriority="67"/>
+    <w:lsdException w:name="Medium Grid 2 Accent 3" w:uiPriority="68"/>
+    <w:lsdException w:name="Medium Grid 3 Accent 3" w:uiPriority="69"/>
+    <w:lsdException w:name="Dark List Accent 3" w:uiPriority="70"/>
+    <w:lsdException w:name="Colorful Shading Accent 3" w:uiPriority="71"/>
+    <w:lsdException w:name="Colorful List Accent 3" w:uiPriority="72"/>
+    <w:lsdException w:name="Colorful Grid Accent 3" w:uiPriority="73"/>
+    <w:lsdException w:name="Light Shading Accent 4" w:uiPriority="60"/>
+    <w:lsdException w:name="Light List Accent 4" w:uiPriority="61"/>
+    <w:lsdException w:name="Light Grid Accent 4" w:uiPriority="62"/>
+    <w:lsdException w:name="Medium Shading 1 Accent 4" w:uiPriority="63"/>
+    <w:lsdException w:name="Medium Shading 2 Accent 4" w:uiPriority="64"/>
+    <w:lsdException w:name="Medium List 1 Accent 4" w:uiPriority="65"/>
+    <w:lsdException w:name="Medium List 2 Accent 4" w:uiPriority="66"/>
+    <w:lsdException w:name="Medium Grid 1 Accent 4" w:uiPriority="67"/>
+    <w:lsdException w:name="Medium Grid 2 Accent 4" w:uiPriority="68"/>
+    <w:lsdException w:name="Medium Grid 3 Accent 4" w:uiPriority="69"/>
+    <w:lsdException w:name="Dark List Accent 4" w:uiPriority="70"/>
+    <w:lsdException w:name="Colorful Shading Accent 4" w:uiPriority="71"/>
+    <w:lsdException w:name="Colorful List Accent 4" w:uiPriority="72"/>
+    <w:lsdException w:name="Colorful Grid Accent 4" w:uiPriority="73"/>
+    <w:lsdException w:name="Light Shading Accent 5" w:uiPriority="60"/>
+    <w:lsdException w:name="Light List Accent 5" w:uiPriority="61"/>
+    <w:lsdException w:name="Light Grid Accent 5" w:uiPriority="62"/>
+    <w:lsdException w:name="Medium Shading 1 Accent 5" w:uiPriority="63"/>
+    <w:lsdException w:name="Medium Shading 2 Accent 5" w:uiPriority="64"/>
+    <w:lsdException w:name="Medium List 1 Accent 5" w:uiPriority="65"/>
+    <w:lsdException w:name="Medium List 2 Accent 5" w:uiPriority="66"/>
+    <w:lsdException w:name="Medium Grid 1 Accent 5" w:uiPriority="67"/>
+    <w:lsdException w:name="Medium Grid 2 Accent 5" w:uiPriority="68"/>
+    <w:lsdException w:name="Medium Grid 3 Accent 5" w:uiPriority="69"/>
+    <w:lsdException w:name="Dark List Accent 5" w:uiPriority="70"/>
+    <w:lsdException w:name="Colorful Shading Accent 5" w:uiPriority="71"/>
+    <w:lsdException w:name="Colorful List Accent 5" w:uiPriority="72"/>
+    <w:lsdException w:name="Colorful Grid Accent 5" w:uiPriority="73"/>
+    <w:lsdException w:name="Light Shading Accent 6" w:uiPriority="60"/>
+    <w:lsdException w:name="Light List Accent 6" w:uiPriority="61"/>
+    <w:lsdException w:name="Light Grid Accent 6" w:uiPriority="62"/>
+    <w:lsdException w:name="Medium Shading 1 Accent 6" w:uiPriority="63"/>
+    <w:lsdException w:name="Medium Shading 2 Accent 6" w:uiPriority="64"/>
+    <w:lsdException w:name="Medium List 1 Accent 6" w:uiPriority="65"/>
+    <w:lsdException w:name="Medium List 2 Accent 6" w:uiPriority="66"/>
+    <w:lsdException w:name="Medium Grid 1 Accent 6" w:uiPriority="67"/>
+    <w:lsdException w:name="Medium Grid 2 Accent 6" w:uiPriority="68"/>
+    <w:lsdException w:name="Medium Grid 3 Accent 6" w:uiPriority="69"/>
+    <w:lsdException w:name="Dark List Accent 6" w:uiPriority="70"/>
+    <w:lsdException w:name="Colorful Shading Accent 6" w:uiPriority="71"/>
+    <w:lsdException w:name="Colorful List Accent 6" w:uiPriority="72"/>
+    <w:lsdException w:name="Colorful Grid Accent 6" w:uiPriority="73"/>
+    <w:lsdException w:name="Subtle Emphasis" w:uiPriority="19" w:qFormat="1"/>
+    <w:lsdException w:name="Intense Emphasis" w:uiPriority="21" w:qFormat="1"/>
+    <w:lsdException w:name="Subtle Reference" w:uiPriority="31" w:qFormat="1"/>
+    <w:lsdException w:name="Intense Reference" w:uiPriority="32" w:qFormat="1"/>
+    <w:lsdException w:name="Book Title" w:uiPriority="33" w:qFormat="1"/>
+    <w:lsdException w:name="Bibliography" w:semiHidden="1" w:uiPriority="37" w:unhideWhenUsed="1"/>
+    <w:lsdException w:name="TOC Heading" w:semiHidden="1" w:uiPriority="39" w:unhideWhenUsed="1" w:qFormat="1"/>
+    <w:lsdException w:name="Plain Table 1" w:uiPriority="41"/>
+    <w:lsdException w:name="Plain Table 2" w:uiPriority="42"/>
+    <w:lsdException w:name="Plain Table 3" w:uiPriority="43"/>
+    <w:lsdException w:name="Plain Table 4" w:uiPriority="44"/>
+    <w:lsdException w:name="Plain Table 5" w:uiPriority="45"/>
+    <w:lsdException w:name="Grid Table Light" w:uiPriority="40"/>
+    <w:lsdException w:name="Grid Table 1 Light" w:uiPriority="46"/>
+    <w:lsdException w:name="Grid Table 2" w:uiPriority="47"/>
+    <w:lsdException w:name="Grid Table 3" w:uiPriority="48"/>
+    <w:lsdException w:name="Grid Table 4" w:uiPriority="49"/>
+    <w:lsdException w:name="Grid Table 5 Dark" w:uiPriority="50"/>
+    <w:lsdException w:name="Grid Table 6 Colorful" w:uiPriority="51"/>
+    <w:lsdException w:name="Grid Table 7 Colorful" w:uiPriority="52"/>
+    <w:lsdException w:name="Grid Table 1 Light Accent 1" w:uiPriority="46"/>
+    <w:lsdException w:name="Grid Table 2 Accent 1" w:uiPriority="47"/>
+    <w:lsdException w:name="Grid Table 3 Accent 1" w:uiPriority="48"/>
+    <w:lsdException w:name="Grid Table 4 Accent 1" w:uiPriority="49"/>
+    <w:lsdException w:name="Grid Table 5 Dark Accent 1" w:uiPriority="50"/>
+    <w:lsdException w:name="Grid Table 6 Colorful Accent 1" w:uiPriority="51"/>
+    <w:lsdException w:name="Grid Table 7 Colorful Accent 1" w:uiPriority="52"/>
+    <w:lsdException w:name="Grid Table 1 Light Accent 2" w:uiPriority="46"/>
+    <w:lsdException w:name="Grid Table 2 Accent 2" w:uiPriority="47"/>
+    <w:lsdException w:name="Grid Table 3 Accent 2" w:uiPriority="48"/>
+    <w:lsdException w:name="Grid Table 4 Accent 2" w:uiPriority="49"/>
+    <w:lsdException w:name="Grid Table 5 Dark Accent 2" w:uiPriority="50"/>
+    <w:lsdException w:name="Grid Table 6 Colorful Accent 2" w:uiPriority="51"/>
+    <w:lsdException w:name="Grid Table 7 Colorful Accent 2" w:uiPriority="52"/>
+    <w:lsdException w:name="Grid Table 1 Light Accent 3" w:uiPriority="46"/>
+    <w:lsdException w:name="Grid Table 2 Accent 3" w:uiPriority="47"/>
+    <w:lsdException w:name="Grid Table 3 Accent 3" w:uiPriority="48"/>
+    <w:lsdException w:name="Grid Table 4 Accent 3" w:uiPriority="49"/>
+    <w:lsdException w:name="Grid Table 5 Dark Accent 3" w:uiPriority="50"/>
+    <w:lsdException w:name="Grid Table 6 Colorful Accent 3" w:uiPriority="51"/>
+    <w:lsdException w:name="Grid Table 7 Colorful Accent 3" w:uiPriority="52"/>
+    <w:lsdException w:name="Grid Table 1 Light Accent 4" w:uiPriority="46"/>
+    <w:lsdException w:name="Grid Table 2 Accent 4" w:uiPriority="47"/>
+    <w:lsdException w:name="Grid Table 3 Accent 4" w:uiPriority="48"/>
+    <w:lsdException w:name="Grid Table 4 Accent 4" w:uiPriority="49"/>
+    <w:lsdException w:name="Grid Table 5 Dark Accent 4" w:uiPriority="50"/>
+    <w:lsdException w:name="Grid Table 6 Colorful Accent 4" w:uiPriority="51"/>
+    <w:lsdException w:name="Grid Table 7 Colorful Accent 4" w:uiPriority="52"/>
+    <w:lsdException w:name="Grid Table 1 Light Accent 5" w:uiPriority="46"/>
+    <w:lsdException w:name="Grid Table 2 Accent 5" w:uiPriority="47"/>
+    <w:lsdException w:name="Grid Table 3 Accent 5" w:uiPriority="48"/>
+    <w:lsdException w:name="Grid Table 4 Accent 5" w:uiPriority="49"/>
+    <w:lsdException w:name="Grid Table 5 Dark Accent 5" w:uiPriority="50"/>
+    <w:lsdException w:name="Grid Table 6 Colorful Accent 5" w:uiPriority="51"/>
+    <w:lsdException w:name="Grid Table 7 Colorful Accent 5" w:uiPriority="52"/>
+    <w:lsdException w:name="Grid Table 1 Light Accent 6" w:uiPriority="46"/>
+    <w:lsdException w:name="Grid Table 2 Accent 6" w:uiPriority="47"/>
+    <w:lsdException w:name="Grid Table 3 Accent 6" w:uiPriority="48"/>
+    <w:lsdException w:name="Grid Table 4 Accent 6" w:uiPriority="49"/>
+    <w:lsdException w:name="Grid Table 5 Dark Accent 6" w:uiPriority="50"/>
+    <w:lsdException w:name="Grid Table 6 Colorful Accent 6" w:uiPriority="51"/>
+    <w:lsdException w:name="Grid Table 7 Colorful Accent 6" w:uiPriority="52"/>
+    <w:lsdException w:name="List Table 1 Light" w:uiPriority="46"/>
+    <w:lsdException w:name="List Table 2" w:uiPriority="47"/>
+    <w:lsdException w:name="List Table 3" w:uiPriority="48"/>
+    <w:lsdException w:name="List Table 4" w:uiPriority="49"/>
+    <w:lsdException w:name="List Table 5 Dark" w:uiPriority="50"/>
+    <w:lsdException w:name="List Table 6 Colorful" w:uiPriority="51"/>
+    <w:lsdException w:name="List Table 7 Colorful" w:uiPriority="52"/>
+    <w:lsdException w:name="List Table 1 Light Accent 1" w:uiPriority="46"/>
+    <w:lsdException w:name="List Table 2 Accent 1" w:uiPriority="47"/>
+    <w:lsdException w:name="List Table 3 Accent 1" w:uiPriority="48"/>
+    <w:lsdException w:name="List Table 4 Accent 1" w:uiPriority="49"/>
+    <w:lsdException w:name="List Table 5 Dark Accent 1" w:uiPriority="50"/>
+    <w:lsdException w:name="List Table 6 Colorful Accent 1" w:uiPriority="51"/>
+    <w:lsdException w:name="List Table 7 Colorful Accent 1" w:uiPriority="52"/>
+    <w:lsdException w:name="List Table 1 Light Accent 2" w:uiPriority="46"/>
+    <w:lsdException w:name="List Table 2 Accent 2" w:uiPriority="47"/>
+    <w:lsdException w:name="List Table 3 Accent 2" w:uiPriority="48"/>
+    <w:lsdException w:name="List Table 4 Accent 2" w:uiPriority="49"/>
+    <w:lsdException w:name="List Table 5 Dark Accent 2" w:uiPriority="50"/>
+    <w:lsdException w:name="List Table 6 Colorful Accent 2" w:uiPriority="51"/>
+    <w:lsdException w:name="List Table 7 Colorful Accent 2" w:uiPriority="52"/>
+    <w:lsdException w:name="List Table 1 Light Accent 3" w:uiPriority="46"/>
+    <w:lsdException w:name="List Table 2 Accent 3" w:uiPriority="47"/>
+    <w:lsdException w:name="List Table 3 Accent 3" w:uiPriority="48"/>
+    <w:lsdException w:name="List Table 4 Accent 3" w:uiPriority="49"/>
+    <w:lsdException w:name="List Table 5 Dark Accent 3" w:uiPriority="50"/>
+    <w:lsdException w:name="List Table 6 Colorful Accent 3" w:uiPriority="51"/>
+    <w:lsdException w:name="List Table 7 Colorful Accent 3" w:uiPriority="52"/>
+    <w:lsdException w:name="List Table 1 Light Accent 4" w:uiPriority="46"/>
+    <w:lsdException w:name="List Table 2 Accent 4" w:uiPriority="47"/>
+    <w:lsdException w:name="List Table 3 Accent 4" w:uiPriority="48"/>
+    <w:lsdException w:name="List Table 4 Accent 4" w:uiPriority="49"/>
+    <w:lsdException w:name="List Table 5 Dark Accent 4" w:uiPriority="50"/>
+    <w:lsdException w:name="List Table 6 Colorful Accent 4" w:uiPriority="51"/>
+    <w:lsdException w:name="List Table 7 Colorful Accent 4" w:uiPriority="52"/>
+    <w:lsdException w:name="List Table 1 Light Accent 5" w:uiPriority="46"/>
+    <w:lsdException w:name="List Table 2 Accent 5" w:uiPriority="47"/>
+    <w:lsdException w:name="List Table 3 Accent 5" w:uiPriority="48"/>
+    <w:lsdException w:name="List Table 4 Accent 5" w:uiPriority="49"/>
+    <w:lsdException w:name="List Table 5 Dark Accent 5" w:uiPriority="50"/>
+    <w:lsdException w:name="List Table 6 Colorful Accent 5" w:uiPriority="51"/>
+    <w:lsdException w:name="List Table 7 Colorful Accent 5" w:uiPriority="52"/>
+    <w:lsdException w:name="List Table 1 Light Accent 6" w:uiPriority="46"/>
+    <w:lsdException w:name="List Table 2 Accent 6" w:uiPriority="47"/>
+    <w:lsdException w:name="List Table 3 Accent 6" w:uiPriority="48"/>
+    <w:lsdException w:name="List Table 4 Accent 6" w:uiPriority="49"/>
+    <w:lsdException w:name="List Table 5 Dark Accent 6" w:uiPriority="50"/>
+    <w:lsdException w:name="List Table 6 Colorful Accent 6" w:uiPriority="51"/>
+    <w:lsdException w:name="List Table 7 Colorful Accent 6" w:uiPriority="52"/>
   </w:latentStyles>
   <w:style w:type="paragraph" w:default="1" w:styleId="Normal">
     <w:name w:val="Normal"/>
@@ -14155,7 +14192,6 @@
     <w:uiPriority w:val="99"/>
     <w:semiHidden/>
     <w:unhideWhenUsed/>
-    <w:qFormat/>
     <w:tblPr>
       <w:tblInd w:w="0" w:type="dxa"/>
       <w:tblCellMar>
@@ -14181,7 +14217,6 @@
       <w:spacing w:after="0" w:line="240" w:lineRule="auto"/>
     </w:pPr>
     <w:tblPr>
-      <w:tblInd w:w="0" w:type="dxa"/>
       <w:tblBorders>
         <w:top w:val="single" w:sz="4" w:space="0" w:color="auto"/>
         <w:left w:val="single" w:sz="4" w:space="0" w:color="auto"/>
@@ -14190,12 +14225,6 @@
         <w:insideH w:val="single" w:sz="4" w:space="0" w:color="auto"/>
         <w:insideV w:val="single" w:sz="4" w:space="0" w:color="auto"/>
       </w:tblBorders>
-      <w:tblCellMar>
-        <w:top w:w="0" w:type="dxa"/>
-        <w:left w:w="108" w:type="dxa"/>
-        <w:bottom w:w="0" w:type="dxa"/>
-        <w:right w:w="108" w:type="dxa"/>
-      </w:tblCellMar>
     </w:tblPr>
   </w:style>
   <w:style w:type="paragraph" w:styleId="PargrafodaLista">
@@ -14622,7 +14651,7 @@
   <a:extraClrSchemeLst/>
   <a:extLst>
     <a:ext uri="{05A4C25C-085E-4340-85A3-A5531E510DB2}">
-      <thm15:themeFamily xmlns:thm15="http://schemas.microsoft.com/office/thememl/2012/main" xmlns="" name="Office Theme" id="{62F939B6-93AF-4DB8-9C6B-D6C7DFDC589F}" vid="{4A3C46E8-61CC-4603-A589-7422A47A8E4A}"/>
+      <thm15:themeFamily xmlns:thm15="http://schemas.microsoft.com/office/thememl/2012/main" name="Office Theme" id="{62F939B6-93AF-4DB8-9C6B-D6C7DFDC589F}" vid="{4A3C46E8-61CC-4603-A589-7422A47A8E4A}"/>
     </a:ext>
   </a:extLst>
 </a:theme>
@@ -14633,7 +14662,7 @@
 </file>
 
 <file path=customXml/itemProps1.xml><?xml version="1.0" encoding="utf-8"?>
-<ds:datastoreItem xmlns:ds="http://schemas.openxmlformats.org/officeDocument/2006/customXml" ds:itemID="{F89433D4-5F48-4195-92F7-3D1BF0E10EF1}">
+<ds:datastoreItem xmlns:ds="http://schemas.openxmlformats.org/officeDocument/2006/customXml" ds:itemID="{400D9D56-A862-4550-95C7-5495E552500C}">
   <ds:schemaRefs>
     <ds:schemaRef ds:uri="http://schemas.openxmlformats.org/officeDocument/2006/bibliography"/>
   </ds:schemaRefs>

</xml_diff>

<commit_message>
Escrita do 3º capítulo - #27
</commit_message>
<xml_diff>
--- a/tcc-adam-flavia-ramon.docx
+++ b/tcc-adam-flavia-ramon.docx
@@ -7367,6 +7367,18 @@
           <w:szCs w:val="24"/>
           <w:lang w:val="en-US"/>
         </w:rPr>
+        <w:t xml:space="preserve">     </w:t>
+      </w:r>
+      <w:bookmarkStart w:id="0" w:name="_GoBack"/>
+      <w:bookmarkEnd w:id="0"/>
+      <w:r>
+        <w:rPr>
+          <w:rFonts w:ascii="Arial" w:hAnsi="Arial" w:cs="Arial"/>
+          <w:color w:val="7F7F7F" w:themeColor="text1" w:themeTint="80"/>
+          <w:sz w:val="24"/>
+          <w:szCs w:val="24"/>
+          <w:lang w:val="en-US"/>
+        </w:rPr>
         <w:t>3.1 HTML5</w:t>
       </w:r>
       <w:r>
@@ -13744,17 +13756,7 @@
           <w:sz w:val="24"/>
           <w:szCs w:val="24"/>
         </w:rPr>
-        <w:t xml:space="preserve"> institucionais de ETECs que demostram as grandes diferenças em se</w:t>
-      </w:r>
-      <w:bookmarkStart w:id="0" w:name="_GoBack"/>
-      <w:bookmarkEnd w:id="0"/>
-      <w:r>
-        <w:rPr>
-          <w:rFonts w:ascii="Arial" w:hAnsi="Arial" w:cs="Arial"/>
-          <w:sz w:val="24"/>
-          <w:szCs w:val="24"/>
-        </w:rPr>
-        <w:t xml:space="preserve">us </w:t>
+        <w:t xml:space="preserve"> institucionais de ETECs que demostram as grandes diferenças em seus </w:t>
       </w:r>
       <w:r>
         <w:rPr>
@@ -22718,7 +22720,7 @@
 </file>
 
 <file path=customXml/itemProps1.xml><?xml version="1.0" encoding="utf-8"?>
-<ds:datastoreItem xmlns:ds="http://schemas.openxmlformats.org/officeDocument/2006/customXml" ds:itemID="{15E8E4E7-744D-4433-8ADB-E4F76A520EBE}">
+<ds:datastoreItem xmlns:ds="http://schemas.openxmlformats.org/officeDocument/2006/customXml" ds:itemID="{E3543DDC-4287-4AA6-A248-52147E4C08F3}">
   <ds:schemaRefs>
     <ds:schemaRef ds:uri="http://schemas.openxmlformats.org/officeDocument/2006/bibliography"/>
   </ds:schemaRefs>

</xml_diff>

<commit_message>
Corrigido palavra, adicionado site CPS
</commit_message>
<xml_diff>
--- a/tcc-adam-flavia-ramon.docx
+++ b/tcc-adam-flavia-ramon.docx
@@ -3970,8 +3970,6 @@
           <w:shd w:val="clear" w:color="auto" w:fill="FFFFFF"/>
         </w:rPr>
       </w:pPr>
-      <w:bookmarkStart w:id="0" w:name="_GoBack"/>
-      <w:bookmarkEnd w:id="0"/>
       <w:r>
         <w:rPr>
           <w:rFonts w:ascii="Arial" w:hAnsi="Arial" w:cs="Arial"/>
@@ -6516,7 +6514,7 @@
           <w:sz w:val="24"/>
           <w:szCs w:val="24"/>
         </w:rPr>
-        <w:t xml:space="preserve">     2.4 CONTRAPONTO DOS SITES DAS FATECS</w:t>
+        <w:t xml:space="preserve">     2.4 </w:t>
       </w:r>
       <w:r>
         <w:rPr>
@@ -6524,9 +6522,8 @@
           <w:color w:val="000000" w:themeColor="text1"/>
           <w:sz w:val="24"/>
           <w:szCs w:val="24"/>
-          <w:u w:val="dotted"/>
-        </w:rPr>
-        <w:tab/>
+        </w:rPr>
+        <w:t xml:space="preserve">ANÁLISE DE WEBSITES DE </w:t>
       </w:r>
       <w:r>
         <w:rPr>
@@ -6534,9 +6531,8 @@
           <w:color w:val="000000" w:themeColor="text1"/>
           <w:sz w:val="24"/>
           <w:szCs w:val="24"/>
-          <w:u w:val="dotted"/>
-        </w:rPr>
-        <w:tab/>
+        </w:rPr>
+        <w:t>FATECS</w:t>
       </w:r>
       <w:r>
         <w:rPr>
@@ -6564,6 +6560,26 @@
           <w:color w:val="000000" w:themeColor="text1"/>
           <w:sz w:val="24"/>
           <w:szCs w:val="24"/>
+          <w:u w:val="dotted"/>
+        </w:rPr>
+        <w:tab/>
+      </w:r>
+      <w:r>
+        <w:rPr>
+          <w:rFonts w:ascii="Arial" w:hAnsi="Arial" w:cs="Arial"/>
+          <w:color w:val="000000" w:themeColor="text1"/>
+          <w:sz w:val="24"/>
+          <w:szCs w:val="24"/>
+          <w:u w:val="dotted"/>
+        </w:rPr>
+        <w:tab/>
+      </w:r>
+      <w:r>
+        <w:rPr>
+          <w:rFonts w:ascii="Arial" w:hAnsi="Arial" w:cs="Arial"/>
+          <w:color w:val="000000" w:themeColor="text1"/>
+          <w:sz w:val="24"/>
+          <w:szCs w:val="24"/>
         </w:rPr>
         <w:t>21</w:t>
       </w:r>
@@ -6970,6 +6986,101 @@
         <w:jc w:val="both"/>
         <w:rPr>
           <w:rFonts w:ascii="Arial" w:hAnsi="Arial" w:cs="Arial"/>
+          <w:color w:val="000000" w:themeColor="text1"/>
+          <w:sz w:val="24"/>
+          <w:szCs w:val="24"/>
+        </w:rPr>
+      </w:pPr>
+      <w:r>
+        <w:rPr>
+          <w:rFonts w:ascii="Arial" w:hAnsi="Arial" w:cs="Arial"/>
+          <w:color w:val="000000" w:themeColor="text1"/>
+          <w:sz w:val="24"/>
+          <w:szCs w:val="24"/>
+        </w:rPr>
+        <w:t xml:space="preserve">     2.</w:t>
+      </w:r>
+      <w:r>
+        <w:rPr>
+          <w:rFonts w:ascii="Arial" w:hAnsi="Arial" w:cs="Arial"/>
+          <w:color w:val="000000" w:themeColor="text1"/>
+          <w:sz w:val="24"/>
+          <w:szCs w:val="24"/>
+        </w:rPr>
+        <w:t>3 ANÁLISE DO WEBSITE DO CPS</w:t>
+      </w:r>
+      <w:r>
+        <w:rPr>
+          <w:rFonts w:ascii="Arial" w:hAnsi="Arial" w:cs="Arial"/>
+          <w:b/>
+          <w:color w:val="000000" w:themeColor="text1"/>
+          <w:sz w:val="24"/>
+          <w:szCs w:val="24"/>
+          <w:u w:val="dotted"/>
+        </w:rPr>
+        <w:tab/>
+      </w:r>
+      <w:r>
+        <w:rPr>
+          <w:rFonts w:ascii="Arial" w:hAnsi="Arial" w:cs="Arial"/>
+          <w:b/>
+          <w:color w:val="000000" w:themeColor="text1"/>
+          <w:sz w:val="24"/>
+          <w:szCs w:val="24"/>
+          <w:u w:val="dotted"/>
+        </w:rPr>
+        <w:tab/>
+      </w:r>
+      <w:r>
+        <w:rPr>
+          <w:rFonts w:ascii="Arial" w:hAnsi="Arial" w:cs="Arial"/>
+          <w:b/>
+          <w:color w:val="000000" w:themeColor="text1"/>
+          <w:sz w:val="24"/>
+          <w:szCs w:val="24"/>
+          <w:u w:val="dotted"/>
+        </w:rPr>
+        <w:tab/>
+      </w:r>
+      <w:r>
+        <w:rPr>
+          <w:rFonts w:ascii="Arial" w:hAnsi="Arial" w:cs="Arial"/>
+          <w:b/>
+          <w:color w:val="000000" w:themeColor="text1"/>
+          <w:sz w:val="24"/>
+          <w:szCs w:val="24"/>
+          <w:u w:val="dotted"/>
+        </w:rPr>
+        <w:tab/>
+      </w:r>
+      <w:r>
+        <w:rPr>
+          <w:rFonts w:ascii="Arial" w:hAnsi="Arial" w:cs="Arial"/>
+          <w:b/>
+          <w:color w:val="000000" w:themeColor="text1"/>
+          <w:sz w:val="24"/>
+          <w:szCs w:val="24"/>
+          <w:u w:val="dotted"/>
+        </w:rPr>
+        <w:tab/>
+      </w:r>
+      <w:r>
+        <w:rPr>
+          <w:rFonts w:ascii="Arial" w:hAnsi="Arial" w:cs="Arial"/>
+          <w:b/>
+          <w:color w:val="000000" w:themeColor="text1"/>
+          <w:sz w:val="24"/>
+          <w:szCs w:val="24"/>
+        </w:rPr>
+        <w:t>$$</w:t>
+      </w:r>
+    </w:p>
+    <w:p>
+      <w:pPr>
+        <w:spacing w:after="0" w:line="360" w:lineRule="auto"/>
+        <w:jc w:val="both"/>
+        <w:rPr>
+          <w:rFonts w:ascii="Arial" w:hAnsi="Arial" w:cs="Arial"/>
           <w:b/>
           <w:sz w:val="24"/>
           <w:szCs w:val="24"/>
@@ -7928,6 +8039,7 @@
           <w:szCs w:val="24"/>
           <w:lang w:val="en-US"/>
         </w:rPr>
+        <w:lastRenderedPageBreak/>
         <w:t xml:space="preserve">     3.8 GITHUB</w:t>
       </w:r>
       <w:r>
@@ -8057,7 +8169,6 @@
           <w:szCs w:val="24"/>
           <w:lang w:val="en-US"/>
         </w:rPr>
-        <w:lastRenderedPageBreak/>
         <w:t xml:space="preserve">     3.9 MARKDOWN</w:t>
       </w:r>
       <w:r>
@@ -12985,7 +13096,7 @@
         <w:tabs>
           <w:tab w:val="left" w:pos="0"/>
         </w:tabs>
-        <w:spacing w:line="360" w:lineRule="auto"/>
+        <w:spacing w:after="0" w:line="360" w:lineRule="auto"/>
         <w:jc w:val="both"/>
         <w:rPr>
           <w:rFonts w:ascii="Arial" w:hAnsi="Arial" w:cs="Arial"/>
@@ -13004,6 +13115,21 @@
         <w:lastRenderedPageBreak/>
         <w:t>O ESTADO DA ARTE</w:t>
       </w:r>
+    </w:p>
+    <w:p>
+      <w:pPr>
+        <w:tabs>
+          <w:tab w:val="left" w:pos="0"/>
+        </w:tabs>
+        <w:spacing w:after="0" w:line="360" w:lineRule="auto"/>
+        <w:jc w:val="both"/>
+        <w:rPr>
+          <w:rFonts w:ascii="Arial" w:hAnsi="Arial" w:cs="Arial"/>
+          <w:b/>
+          <w:sz w:val="24"/>
+          <w:szCs w:val="24"/>
+        </w:rPr>
+      </w:pPr>
     </w:p>
     <w:p>
       <w:pPr>
@@ -13129,7 +13255,7 @@
         <w:tabs>
           <w:tab w:val="left" w:pos="0"/>
         </w:tabs>
-        <w:spacing w:before="240" w:after="0" w:line="360" w:lineRule="auto"/>
+        <w:spacing w:after="0" w:line="360" w:lineRule="auto"/>
         <w:jc w:val="both"/>
         <w:rPr>
           <w:rFonts w:ascii="Arial" w:hAnsi="Arial" w:cs="Arial"/>
@@ -13156,6 +13282,21 @@
         </w:rPr>
         <w:t xml:space="preserve"> Etec</w:t>
       </w:r>
+    </w:p>
+    <w:p>
+      <w:pPr>
+        <w:tabs>
+          <w:tab w:val="left" w:pos="0"/>
+        </w:tabs>
+        <w:spacing w:after="0" w:line="360" w:lineRule="auto"/>
+        <w:jc w:val="both"/>
+        <w:rPr>
+          <w:rFonts w:ascii="Arial" w:hAnsi="Arial" w:cs="Arial"/>
+          <w:b/>
+          <w:sz w:val="24"/>
+          <w:szCs w:val="24"/>
+        </w:rPr>
+      </w:pPr>
     </w:p>
     <w:p>
       <w:pPr>
@@ -13205,7 +13346,7 @@
         <w:tabs>
           <w:tab w:val="left" w:pos="0"/>
         </w:tabs>
-        <w:spacing w:before="240" w:after="0" w:line="360" w:lineRule="auto"/>
+        <w:spacing w:after="0" w:line="360" w:lineRule="auto"/>
         <w:jc w:val="both"/>
         <w:rPr>
           <w:rFonts w:ascii="Arial" w:hAnsi="Arial" w:cs="Arial"/>
@@ -13229,30 +13370,45 @@
         <w:tabs>
           <w:tab w:val="left" w:pos="0"/>
         </w:tabs>
-        <w:spacing w:line="360" w:lineRule="auto"/>
-        <w:ind w:firstLine="851"/>
-        <w:jc w:val="both"/>
-        <w:rPr>
-          <w:rFonts w:ascii="Arial" w:hAnsi="Arial" w:cs="Arial"/>
-          <w:sz w:val="24"/>
-          <w:szCs w:val="24"/>
-        </w:rPr>
-      </w:pPr>
-      <w:r>
-        <w:rPr>
-          <w:rFonts w:ascii="Arial" w:hAnsi="Arial" w:cs="Arial"/>
-          <w:sz w:val="24"/>
-          <w:szCs w:val="24"/>
-        </w:rPr>
-        <w:t>A Faculdade de Tecnologia possui mais de 73 mil alunos em 72 cursos de graduação tecnológica com duração de 3 anos. As 65 unidades estão distribuídas em 59 municípios do estado de São Paulo e contemplam diversas áreas desde tecnologia da informação, construção civil, turismo à produção. Além disso, atualmente existe o sistema de educação à distância contemplando o curso de gestão empresarial.</w:t>
-      </w:r>
+        <w:spacing w:after="0" w:line="360" w:lineRule="auto"/>
+        <w:jc w:val="both"/>
+        <w:rPr>
+          <w:rFonts w:ascii="Arial" w:hAnsi="Arial" w:cs="Arial"/>
+          <w:b/>
+          <w:sz w:val="24"/>
+          <w:szCs w:val="24"/>
+        </w:rPr>
+      </w:pPr>
     </w:p>
     <w:p>
       <w:pPr>
         <w:tabs>
           <w:tab w:val="left" w:pos="0"/>
         </w:tabs>
-        <w:spacing w:line="360" w:lineRule="auto"/>
+        <w:spacing w:after="0" w:line="360" w:lineRule="auto"/>
+        <w:ind w:firstLine="851"/>
+        <w:jc w:val="both"/>
+        <w:rPr>
+          <w:rFonts w:ascii="Arial" w:hAnsi="Arial" w:cs="Arial"/>
+          <w:sz w:val="24"/>
+          <w:szCs w:val="24"/>
+        </w:rPr>
+      </w:pPr>
+      <w:r>
+        <w:rPr>
+          <w:rFonts w:ascii="Arial" w:hAnsi="Arial" w:cs="Arial"/>
+          <w:sz w:val="24"/>
+          <w:szCs w:val="24"/>
+        </w:rPr>
+        <w:t>A Faculdade de Tecnologia possui mais de 73 mil alunos em 72 cursos de graduação tecnológica com duração de 3 anos. As 65 unidades estão distribuídas em 59 municípios do estado de São Paulo e contemplam diversas áreas desde tecnologia da informação, construção civil, turismo à produção. Além disso, atualmente existe o sistema de educação à distância contemplando o curso de gestão empresarial.</w:t>
+      </w:r>
+    </w:p>
+    <w:p>
+      <w:pPr>
+        <w:tabs>
+          <w:tab w:val="left" w:pos="0"/>
+        </w:tabs>
+        <w:spacing w:after="0" w:line="360" w:lineRule="auto"/>
         <w:ind w:firstLine="851"/>
         <w:jc w:val="both"/>
         <w:rPr>
@@ -13272,7 +13428,7 @@
         <w:tabs>
           <w:tab w:val="left" w:pos="0"/>
         </w:tabs>
-        <w:spacing w:line="360" w:lineRule="auto"/>
+        <w:spacing w:after="0" w:line="360" w:lineRule="auto"/>
         <w:jc w:val="both"/>
         <w:rPr>
           <w:rFonts w:ascii="Arial" w:hAnsi="Arial" w:cs="Arial"/>
@@ -13308,119 +13464,6 @@
           <w:szCs w:val="24"/>
         </w:rPr>
         <w:t xml:space="preserve"> de Etecs</w:t>
-      </w:r>
-    </w:p>
-    <w:p>
-      <w:pPr>
-        <w:tabs>
-          <w:tab w:val="left" w:pos="0"/>
-        </w:tabs>
-        <w:spacing w:line="360" w:lineRule="auto"/>
-        <w:jc w:val="both"/>
-        <w:rPr>
-          <w:rFonts w:ascii="Arial" w:hAnsi="Arial" w:cs="Arial"/>
-          <w:sz w:val="24"/>
-          <w:szCs w:val="24"/>
-        </w:rPr>
-      </w:pPr>
-      <w:r>
-        <w:rPr>
-          <w:rFonts w:ascii="Arial" w:hAnsi="Arial" w:cs="Arial"/>
-          <w:sz w:val="24"/>
-          <w:szCs w:val="24"/>
-        </w:rPr>
-        <w:tab/>
-        <w:t xml:space="preserve">A seguir, serão apresentados alguns exemplos de </w:t>
-      </w:r>
-      <w:r>
-        <w:rPr>
-          <w:rFonts w:ascii="Arial" w:hAnsi="Arial" w:cs="Arial"/>
-          <w:i/>
-          <w:sz w:val="24"/>
-          <w:szCs w:val="24"/>
-        </w:rPr>
-        <w:t>websites</w:t>
-      </w:r>
-      <w:r>
-        <w:rPr>
-          <w:rFonts w:ascii="Arial" w:hAnsi="Arial" w:cs="Arial"/>
-          <w:sz w:val="24"/>
-          <w:szCs w:val="24"/>
-        </w:rPr>
-        <w:t xml:space="preserve"> institucionais de ETECs que demostram as grandes diferenças em seus </w:t>
-      </w:r>
-      <w:r>
-        <w:rPr>
-          <w:rFonts w:ascii="Arial" w:hAnsi="Arial" w:cs="Arial"/>
-          <w:i/>
-          <w:sz w:val="24"/>
-          <w:szCs w:val="24"/>
-        </w:rPr>
-        <w:t>layouts</w:t>
-      </w:r>
-      <w:r>
-        <w:rPr>
-          <w:rFonts w:ascii="Arial" w:hAnsi="Arial" w:cs="Arial"/>
-          <w:sz w:val="24"/>
-          <w:szCs w:val="24"/>
-        </w:rPr>
-        <w:t xml:space="preserve">. Serão abordados 4 </w:t>
-      </w:r>
-      <w:r>
-        <w:rPr>
-          <w:rFonts w:ascii="Arial" w:hAnsi="Arial" w:cs="Arial"/>
-          <w:i/>
-          <w:sz w:val="24"/>
-          <w:szCs w:val="24"/>
-        </w:rPr>
-        <w:t>websites</w:t>
-      </w:r>
-      <w:r>
-        <w:rPr>
-          <w:rFonts w:ascii="Arial" w:hAnsi="Arial" w:cs="Arial"/>
-          <w:sz w:val="24"/>
-          <w:szCs w:val="24"/>
-        </w:rPr>
-        <w:t xml:space="preserve"> que foram acessados em setembro de 2015.</w:t>
-      </w:r>
-    </w:p>
-    <w:p>
-      <w:pPr>
-        <w:tabs>
-          <w:tab w:val="left" w:pos="0"/>
-        </w:tabs>
-        <w:spacing w:before="240" w:after="0" w:line="360" w:lineRule="auto"/>
-        <w:jc w:val="both"/>
-        <w:rPr>
-          <w:rFonts w:ascii="Arial" w:hAnsi="Arial" w:cs="Arial"/>
-          <w:sz w:val="24"/>
-          <w:szCs w:val="24"/>
-        </w:rPr>
-      </w:pPr>
-      <w:r>
-        <w:rPr>
-          <w:rFonts w:ascii="Arial" w:hAnsi="Arial" w:cs="Arial"/>
-          <w:sz w:val="24"/>
-          <w:szCs w:val="24"/>
-        </w:rPr>
-        <w:lastRenderedPageBreak/>
-        <w:t>2.3</w:t>
-      </w:r>
-      <w:r>
-        <w:rPr>
-          <w:rFonts w:ascii="Arial" w:hAnsi="Arial" w:cs="Arial"/>
-          <w:sz w:val="24"/>
-          <w:szCs w:val="24"/>
-        </w:rPr>
-        <w:t xml:space="preserve">.1 </w:t>
-      </w:r>
-      <w:r>
-        <w:rPr>
-          <w:rFonts w:ascii="Arial" w:hAnsi="Arial" w:cs="Arial"/>
-          <w:sz w:val="24"/>
-          <w:szCs w:val="24"/>
-        </w:rPr>
-        <w:t>Etec Dr. Emilio Hernandez Aguilar (Franco da Rocha)</w:t>
       </w:r>
     </w:p>
     <w:p>
@@ -13432,47 +13475,34 @@
         <w:jc w:val="both"/>
         <w:rPr>
           <w:rFonts w:ascii="Arial" w:hAnsi="Arial" w:cs="Arial"/>
-          <w:sz w:val="24"/>
-          <w:szCs w:val="24"/>
-        </w:rPr>
-      </w:pPr>
-      <w:r>
-        <w:rPr>
-          <w:rFonts w:ascii="Arial" w:hAnsi="Arial" w:cs="Arial"/>
-          <w:sz w:val="24"/>
-          <w:szCs w:val="24"/>
-        </w:rPr>
-        <w:tab/>
-      </w:r>
+          <w:b/>
+          <w:sz w:val="24"/>
+          <w:szCs w:val="24"/>
+        </w:rPr>
+      </w:pPr>
     </w:p>
     <w:p>
       <w:pPr>
         <w:tabs>
           <w:tab w:val="left" w:pos="0"/>
         </w:tabs>
-        <w:spacing w:line="360" w:lineRule="auto"/>
-        <w:jc w:val="both"/>
-        <w:rPr>
-          <w:rFonts w:ascii="Arial" w:hAnsi="Arial" w:cs="Arial"/>
-          <w:sz w:val="24"/>
-          <w:szCs w:val="24"/>
-        </w:rPr>
-      </w:pPr>
-      <w:r>
-        <w:rPr>
-          <w:rFonts w:ascii="Arial" w:hAnsi="Arial" w:cs="Arial"/>
-          <w:sz w:val="24"/>
-          <w:szCs w:val="24"/>
-        </w:rPr>
-        <w:tab/>
-      </w:r>
-      <w:r>
-        <w:rPr>
-          <w:rFonts w:ascii="Arial" w:hAnsi="Arial" w:cs="Arial"/>
-          <w:sz w:val="24"/>
-          <w:szCs w:val="24"/>
-        </w:rPr>
-        <w:t xml:space="preserve">Este é o </w:t>
+        <w:spacing w:after="0" w:line="360" w:lineRule="auto"/>
+        <w:jc w:val="both"/>
+        <w:rPr>
+          <w:rFonts w:ascii="Arial" w:hAnsi="Arial" w:cs="Arial"/>
+          <w:sz w:val="24"/>
+          <w:szCs w:val="24"/>
+        </w:rPr>
+      </w:pPr>
+      <w:r>
+        <w:rPr>
+          <w:rFonts w:ascii="Arial" w:hAnsi="Arial" w:cs="Arial"/>
+          <w:sz w:val="24"/>
+          <w:szCs w:val="24"/>
+        </w:rPr>
+        <w:lastRenderedPageBreak/>
+        <w:tab/>
+        <w:t xml:space="preserve">A seguir, serão apresentados alguns exemplos de </w:t>
       </w:r>
       <w:r>
         <w:rPr>
@@ -13481,7 +13511,15 @@
           <w:sz w:val="24"/>
           <w:szCs w:val="24"/>
         </w:rPr>
-        <w:t>website</w:t>
+        <w:t>websites</w:t>
+      </w:r>
+      <w:r>
+        <w:rPr>
+          <w:rFonts w:ascii="Arial" w:hAnsi="Arial" w:cs="Arial"/>
+          <w:sz w:val="24"/>
+          <w:szCs w:val="24"/>
+        </w:rPr>
+        <w:t xml:space="preserve"> institucionais de ETECs que demostram as grandes diferenças em seus </w:t>
       </w:r>
       <w:r>
         <w:rPr>
@@ -13490,31 +13528,32 @@
           <w:sz w:val="24"/>
           <w:szCs w:val="24"/>
         </w:rPr>
-        <w:t xml:space="preserve"> </w:t>
-      </w:r>
-      <w:r>
-        <w:rPr>
-          <w:rFonts w:ascii="Arial" w:hAnsi="Arial" w:cs="Arial"/>
-          <w:sz w:val="24"/>
-          <w:szCs w:val="24"/>
-        </w:rPr>
-        <w:t xml:space="preserve">institucional da Etec de Franco da Rocha. Ao abrir a página rapidamente já é </w:t>
-      </w:r>
-      <w:r>
-        <w:rPr>
-          <w:rFonts w:ascii="Arial" w:hAnsi="Arial" w:cs="Arial"/>
-          <w:sz w:val="24"/>
-          <w:szCs w:val="24"/>
-        </w:rPr>
-        <w:t>possível perceber</w:t>
-      </w:r>
-      <w:r>
-        <w:rPr>
-          <w:rFonts w:ascii="Arial" w:hAnsi="Arial" w:cs="Arial"/>
-          <w:sz w:val="24"/>
-          <w:szCs w:val="24"/>
-        </w:rPr>
-        <w:t xml:space="preserve"> uma falha grave: o site não contém nenhum logo, nem de referência a própria instituição e muito menos algo que referencie o CPS ou o governo do Estado. Nem mesmo as cores oficiais são usadas. Isso é muito ruim, afinal, não há como ter certeza de que está no site da instituição.</w:t>
+        <w:t>layouts</w:t>
+      </w:r>
+      <w:r>
+        <w:rPr>
+          <w:rFonts w:ascii="Arial" w:hAnsi="Arial" w:cs="Arial"/>
+          <w:sz w:val="24"/>
+          <w:szCs w:val="24"/>
+        </w:rPr>
+        <w:t xml:space="preserve">. Serão abordados 4 </w:t>
+      </w:r>
+      <w:r>
+        <w:rPr>
+          <w:rFonts w:ascii="Arial" w:hAnsi="Arial" w:cs="Arial"/>
+          <w:i/>
+          <w:sz w:val="24"/>
+          <w:szCs w:val="24"/>
+        </w:rPr>
+        <w:t>websites</w:t>
+      </w:r>
+      <w:r>
+        <w:rPr>
+          <w:rFonts w:ascii="Arial" w:hAnsi="Arial" w:cs="Arial"/>
+          <w:sz w:val="24"/>
+          <w:szCs w:val="24"/>
+        </w:rPr>
+        <w:t xml:space="preserve"> que foram acessados em setembro de 2015.</w:t>
       </w:r>
     </w:p>
     <w:p>
@@ -13522,7 +13561,153 @@
         <w:tabs>
           <w:tab w:val="left" w:pos="0"/>
         </w:tabs>
-        <w:spacing w:line="360" w:lineRule="auto"/>
+        <w:spacing w:after="0" w:line="360" w:lineRule="auto"/>
+        <w:jc w:val="both"/>
+        <w:rPr>
+          <w:rFonts w:ascii="Arial" w:hAnsi="Arial" w:cs="Arial"/>
+          <w:sz w:val="24"/>
+          <w:szCs w:val="24"/>
+        </w:rPr>
+      </w:pPr>
+    </w:p>
+    <w:p>
+      <w:pPr>
+        <w:tabs>
+          <w:tab w:val="left" w:pos="0"/>
+        </w:tabs>
+        <w:spacing w:after="0" w:line="360" w:lineRule="auto"/>
+        <w:jc w:val="both"/>
+        <w:rPr>
+          <w:rFonts w:ascii="Arial" w:hAnsi="Arial" w:cs="Arial"/>
+          <w:sz w:val="24"/>
+          <w:szCs w:val="24"/>
+        </w:rPr>
+      </w:pPr>
+      <w:r>
+        <w:rPr>
+          <w:rFonts w:ascii="Arial" w:hAnsi="Arial" w:cs="Arial"/>
+          <w:sz w:val="24"/>
+          <w:szCs w:val="24"/>
+        </w:rPr>
+        <w:t>2.3</w:t>
+      </w:r>
+      <w:r>
+        <w:rPr>
+          <w:rFonts w:ascii="Arial" w:hAnsi="Arial" w:cs="Arial"/>
+          <w:sz w:val="24"/>
+          <w:szCs w:val="24"/>
+        </w:rPr>
+        <w:t xml:space="preserve">.1 </w:t>
+      </w:r>
+      <w:r>
+        <w:rPr>
+          <w:rFonts w:ascii="Arial" w:hAnsi="Arial" w:cs="Arial"/>
+          <w:sz w:val="24"/>
+          <w:szCs w:val="24"/>
+        </w:rPr>
+        <w:t>Etec Dr. Emilio Hernandez Aguilar (Franco da Rocha)</w:t>
+      </w:r>
+    </w:p>
+    <w:p>
+      <w:pPr>
+        <w:tabs>
+          <w:tab w:val="left" w:pos="0"/>
+        </w:tabs>
+        <w:spacing w:after="0" w:line="360" w:lineRule="auto"/>
+        <w:jc w:val="both"/>
+        <w:rPr>
+          <w:rFonts w:ascii="Arial" w:hAnsi="Arial" w:cs="Arial"/>
+          <w:sz w:val="24"/>
+          <w:szCs w:val="24"/>
+        </w:rPr>
+      </w:pPr>
+      <w:r>
+        <w:rPr>
+          <w:rFonts w:ascii="Arial" w:hAnsi="Arial" w:cs="Arial"/>
+          <w:sz w:val="24"/>
+          <w:szCs w:val="24"/>
+        </w:rPr>
+        <w:tab/>
+      </w:r>
+    </w:p>
+    <w:p>
+      <w:pPr>
+        <w:tabs>
+          <w:tab w:val="left" w:pos="0"/>
+        </w:tabs>
+        <w:spacing w:after="0" w:line="360" w:lineRule="auto"/>
+        <w:jc w:val="both"/>
+        <w:rPr>
+          <w:rFonts w:ascii="Arial" w:hAnsi="Arial" w:cs="Arial"/>
+          <w:sz w:val="24"/>
+          <w:szCs w:val="24"/>
+        </w:rPr>
+      </w:pPr>
+      <w:r>
+        <w:rPr>
+          <w:rFonts w:ascii="Arial" w:hAnsi="Arial" w:cs="Arial"/>
+          <w:sz w:val="24"/>
+          <w:szCs w:val="24"/>
+        </w:rPr>
+        <w:tab/>
+      </w:r>
+      <w:r>
+        <w:rPr>
+          <w:rFonts w:ascii="Arial" w:hAnsi="Arial" w:cs="Arial"/>
+          <w:sz w:val="24"/>
+          <w:szCs w:val="24"/>
+        </w:rPr>
+        <w:t xml:space="preserve">Este é o </w:t>
+      </w:r>
+      <w:r>
+        <w:rPr>
+          <w:rFonts w:ascii="Arial" w:hAnsi="Arial" w:cs="Arial"/>
+          <w:i/>
+          <w:sz w:val="24"/>
+          <w:szCs w:val="24"/>
+        </w:rPr>
+        <w:t>website</w:t>
+      </w:r>
+      <w:r>
+        <w:rPr>
+          <w:rFonts w:ascii="Arial" w:hAnsi="Arial" w:cs="Arial"/>
+          <w:i/>
+          <w:sz w:val="24"/>
+          <w:szCs w:val="24"/>
+        </w:rPr>
+        <w:t xml:space="preserve"> </w:t>
+      </w:r>
+      <w:r>
+        <w:rPr>
+          <w:rFonts w:ascii="Arial" w:hAnsi="Arial" w:cs="Arial"/>
+          <w:sz w:val="24"/>
+          <w:szCs w:val="24"/>
+        </w:rPr>
+        <w:t xml:space="preserve">institucional da Etec de Franco da Rocha. Ao abrir a página rapidamente já é </w:t>
+      </w:r>
+      <w:r>
+        <w:rPr>
+          <w:rFonts w:ascii="Arial" w:hAnsi="Arial" w:cs="Arial"/>
+          <w:sz w:val="24"/>
+          <w:szCs w:val="24"/>
+        </w:rPr>
+        <w:t>possível perceber</w:t>
+      </w:r>
+      <w:r>
+        <w:rPr>
+          <w:rFonts w:ascii="Arial" w:hAnsi="Arial" w:cs="Arial"/>
+          <w:sz w:val="24"/>
+          <w:szCs w:val="24"/>
+        </w:rPr>
+        <w:t xml:space="preserve"> uma falha grave: o site não contém nenhum logo, nem de referência a própria instituição e muito menos algo que referencie o CPS ou o governo do Estado. Nem mesmo as cores oficiais são usadas. Isso é muito ruim, afinal, não há como ter certeza de que está no site da instituição.</w:t>
+      </w:r>
+    </w:p>
+    <w:p>
+      <w:pPr>
+        <w:tabs>
+          <w:tab w:val="left" w:pos="0"/>
+        </w:tabs>
+        <w:spacing w:after="0" w:line="360" w:lineRule="auto"/>
         <w:jc w:val="both"/>
         <w:rPr>
           <w:rFonts w:ascii="Arial" w:hAnsi="Arial" w:cs="Arial"/>
@@ -13562,21 +13747,6 @@
         </w:rPr>
         <w:t>– Página home Etec Franco da Rocha</w:t>
       </w:r>
-    </w:p>
-    <w:p>
-      <w:pPr>
-        <w:tabs>
-          <w:tab w:val="left" w:pos="0"/>
-        </w:tabs>
-        <w:spacing w:line="360" w:lineRule="auto"/>
-        <w:jc w:val="center"/>
-        <w:rPr>
-          <w:rFonts w:ascii="Arial" w:hAnsi="Arial" w:cs="Arial"/>
-          <w:b/>
-          <w:sz w:val="24"/>
-          <w:szCs w:val="24"/>
-        </w:rPr>
-      </w:pPr>
       <w:r>
         <w:rPr>
           <w:rFonts w:ascii="Arial" w:hAnsi="Arial" w:cs="Arial"/>
@@ -13695,7 +13865,7 @@
         <w:tabs>
           <w:tab w:val="left" w:pos="0"/>
         </w:tabs>
-        <w:spacing w:before="240" w:line="360" w:lineRule="auto"/>
+        <w:spacing w:after="0" w:line="360" w:lineRule="auto"/>
         <w:jc w:val="both"/>
         <w:rPr>
           <w:rFonts w:ascii="Arial" w:hAnsi="Arial" w:cs="Arial"/>
@@ -13709,7 +13879,7 @@
         <w:tabs>
           <w:tab w:val="left" w:pos="0"/>
         </w:tabs>
-        <w:spacing w:before="240" w:line="360" w:lineRule="auto"/>
+        <w:spacing w:after="0" w:line="360" w:lineRule="auto"/>
         <w:jc w:val="both"/>
         <w:rPr>
           <w:rFonts w:ascii="Arial" w:hAnsi="Arial" w:cs="Arial"/>
@@ -13740,6 +13910,28 @@
           <w:szCs w:val="24"/>
         </w:rPr>
         <w:t>.</w:t>
+      </w:r>
+    </w:p>
+    <w:p>
+      <w:pPr>
+        <w:tabs>
+          <w:tab w:val="left" w:pos="0"/>
+        </w:tabs>
+        <w:spacing w:after="0" w:line="360" w:lineRule="auto"/>
+        <w:jc w:val="both"/>
+        <w:rPr>
+          <w:rFonts w:ascii="Arial" w:hAnsi="Arial" w:cs="Arial"/>
+          <w:sz w:val="24"/>
+          <w:szCs w:val="24"/>
+        </w:rPr>
+      </w:pPr>
+      <w:r>
+        <w:rPr>
+          <w:rFonts w:ascii="Arial" w:hAnsi="Arial" w:cs="Arial"/>
+          <w:sz w:val="24"/>
+          <w:szCs w:val="24"/>
+        </w:rPr>
+        <w:tab/>
       </w:r>
     </w:p>
     <w:p>
@@ -13763,28 +13955,6 @@
         </w:rPr>
         <w:tab/>
       </w:r>
-    </w:p>
-    <w:p>
-      <w:pPr>
-        <w:tabs>
-          <w:tab w:val="left" w:pos="0"/>
-        </w:tabs>
-        <w:spacing w:line="360" w:lineRule="auto"/>
-        <w:jc w:val="both"/>
-        <w:rPr>
-          <w:rFonts w:ascii="Arial" w:hAnsi="Arial" w:cs="Arial"/>
-          <w:sz w:val="24"/>
-          <w:szCs w:val="24"/>
-        </w:rPr>
-      </w:pPr>
-      <w:r>
-        <w:rPr>
-          <w:rFonts w:ascii="Arial" w:hAnsi="Arial" w:cs="Arial"/>
-          <w:sz w:val="24"/>
-          <w:szCs w:val="24"/>
-        </w:rPr>
-        <w:tab/>
-      </w:r>
       <w:r>
         <w:rPr>
           <w:rFonts w:ascii="Arial" w:hAnsi="Arial" w:cs="Arial"/>
@@ -13907,20 +14077,6 @@
         </w:rPr>
         <w:t>.</w:t>
       </w:r>
-    </w:p>
-    <w:p>
-      <w:pPr>
-        <w:tabs>
-          <w:tab w:val="left" w:pos="0"/>
-        </w:tabs>
-        <w:spacing w:line="360" w:lineRule="auto"/>
-        <w:jc w:val="both"/>
-        <w:rPr>
-          <w:rFonts w:ascii="Arial" w:hAnsi="Arial" w:cs="Arial"/>
-          <w:sz w:val="24"/>
-          <w:szCs w:val="24"/>
-        </w:rPr>
-      </w:pPr>
     </w:p>
     <w:p>
       <w:pPr>
@@ -13954,20 +14110,6 @@
         </w:rPr>
         <w:t>– Página inicial da Etec de Francisco Morato</w:t>
       </w:r>
-    </w:p>
-    <w:p>
-      <w:pPr>
-        <w:tabs>
-          <w:tab w:val="left" w:pos="0"/>
-        </w:tabs>
-        <w:spacing w:after="0" w:line="360" w:lineRule="auto"/>
-        <w:jc w:val="center"/>
-        <w:rPr>
-          <w:rFonts w:ascii="Arial" w:hAnsi="Arial" w:cs="Arial"/>
-          <w:sz w:val="20"/>
-          <w:szCs w:val="20"/>
-        </w:rPr>
-      </w:pPr>
       <w:r>
         <w:rPr>
           <w:rFonts w:ascii="Arial" w:hAnsi="Arial" w:cs="Arial"/>
@@ -14110,7 +14252,7 @@
         <w:tabs>
           <w:tab w:val="left" w:pos="0"/>
         </w:tabs>
-        <w:spacing w:before="240" w:line="360" w:lineRule="auto"/>
+        <w:spacing w:after="0" w:line="360" w:lineRule="auto"/>
         <w:jc w:val="both"/>
         <w:rPr>
           <w:rFonts w:ascii="Arial" w:hAnsi="Arial" w:cs="Arial"/>
@@ -14357,6 +14499,19 @@
     </w:p>
     <w:p>
       <w:pPr>
+        <w:tabs>
+          <w:tab w:val="left" w:pos="0"/>
+        </w:tabs>
+        <w:spacing w:after="0" w:line="360" w:lineRule="auto"/>
+        <w:rPr>
+          <w:rFonts w:ascii="Arial" w:hAnsi="Arial" w:cs="Arial"/>
+          <w:sz w:val="24"/>
+          <w:szCs w:val="20"/>
+        </w:rPr>
+      </w:pPr>
+    </w:p>
+    <w:p>
+      <w:pPr>
         <w:pStyle w:val="PargrafodaLista"/>
         <w:numPr>
           <w:ilvl w:val="2"/>
@@ -14365,7 +14520,7 @@
         <w:tabs>
           <w:tab w:val="left" w:pos="0"/>
         </w:tabs>
-        <w:spacing w:before="240" w:line="360" w:lineRule="auto"/>
+        <w:spacing w:after="0" w:line="360" w:lineRule="auto"/>
         <w:jc w:val="both"/>
         <w:rPr>
           <w:rFonts w:ascii="Arial" w:hAnsi="Arial" w:cs="Arial"/>
@@ -14388,7 +14543,21 @@
         <w:tabs>
           <w:tab w:val="left" w:pos="0"/>
         </w:tabs>
-        <w:spacing w:before="240" w:line="360" w:lineRule="auto"/>
+        <w:spacing w:after="0" w:line="360" w:lineRule="auto"/>
+        <w:jc w:val="both"/>
+        <w:rPr>
+          <w:rFonts w:ascii="Arial" w:hAnsi="Arial" w:cs="Arial"/>
+          <w:sz w:val="24"/>
+          <w:szCs w:val="24"/>
+        </w:rPr>
+      </w:pPr>
+    </w:p>
+    <w:p>
+      <w:pPr>
+        <w:tabs>
+          <w:tab w:val="left" w:pos="0"/>
+        </w:tabs>
+        <w:spacing w:after="0" w:line="360" w:lineRule="auto"/>
         <w:jc w:val="both"/>
         <w:rPr>
           <w:rFonts w:ascii="Arial" w:hAnsi="Arial" w:cs="Arial"/>
@@ -14469,7 +14638,7 @@
         <w:tabs>
           <w:tab w:val="left" w:pos="0"/>
         </w:tabs>
-        <w:spacing w:before="240" w:line="360" w:lineRule="auto"/>
+        <w:spacing w:after="0" w:line="360" w:lineRule="auto"/>
         <w:jc w:val="both"/>
         <w:rPr>
           <w:rFonts w:ascii="Arial" w:hAnsi="Arial" w:cs="Arial"/>
@@ -14608,6 +14777,11 @@
     </w:p>
     <w:p>
       <w:pPr>
+        <w:pStyle w:val="PargrafodaLista"/>
+        <w:numPr>
+          <w:ilvl w:val="1"/>
+          <w:numId w:val="11"/>
+        </w:numPr>
         <w:tabs>
           <w:tab w:val="left" w:pos="0"/>
         </w:tabs>
@@ -14627,15 +14801,6 @@
           <w:sz w:val="24"/>
           <w:szCs w:val="24"/>
         </w:rPr>
-        <w:t>2.4</w:t>
-      </w:r>
-      <w:r>
-        <w:rPr>
-          <w:rFonts w:ascii="Arial" w:hAnsi="Arial" w:cs="Arial"/>
-          <w:b/>
-          <w:sz w:val="24"/>
-          <w:szCs w:val="24"/>
-        </w:rPr>
         <w:t xml:space="preserve">Análise de </w:t>
       </w:r>
       <w:r>
@@ -14665,6 +14830,15 @@
           <w:szCs w:val="24"/>
         </w:rPr>
         <w:t xml:space="preserve"> FATECs</w:t>
+      </w:r>
+      <w:r>
+        <w:rPr>
+          <w:rFonts w:ascii="Arial" w:hAnsi="Arial" w:cs="Arial"/>
+          <w:b/>
+          <w:sz w:val="24"/>
+          <w:szCs w:val="24"/>
+        </w:rPr>
+        <w:t xml:space="preserve"> </w:t>
       </w:r>
     </w:p>
     <w:p>
@@ -14676,77 +14850,11 @@
         <w:jc w:val="both"/>
         <w:rPr>
           <w:rFonts w:ascii="Arial" w:hAnsi="Arial" w:cs="Arial"/>
-          <w:sz w:val="24"/>
-          <w:szCs w:val="24"/>
-        </w:rPr>
-      </w:pPr>
-      <w:r>
-        <w:rPr>
-          <w:rFonts w:ascii="Arial" w:hAnsi="Arial" w:cs="Arial"/>
-          <w:sz w:val="24"/>
-          <w:szCs w:val="24"/>
-        </w:rPr>
-        <w:tab/>
-      </w:r>
-      <w:r>
-        <w:rPr>
-          <w:rFonts w:ascii="Arial" w:hAnsi="Arial" w:cs="Arial"/>
-          <w:sz w:val="24"/>
-          <w:szCs w:val="24"/>
-        </w:rPr>
-        <w:t xml:space="preserve">Neste ponto, serão apresentados alguns exemplos de </w:t>
-      </w:r>
-      <w:r>
-        <w:rPr>
-          <w:rFonts w:ascii="Arial" w:hAnsi="Arial" w:cs="Arial"/>
-          <w:i/>
-          <w:sz w:val="24"/>
-          <w:szCs w:val="24"/>
-        </w:rPr>
-        <w:t>websites</w:t>
-      </w:r>
-      <w:r>
-        <w:rPr>
-          <w:rFonts w:ascii="Arial" w:hAnsi="Arial" w:cs="Arial"/>
-          <w:sz w:val="24"/>
-          <w:szCs w:val="24"/>
-        </w:rPr>
-        <w:t xml:space="preserve"> institucionais de FATECs que demostram as grandes diferenças em seus </w:t>
-      </w:r>
-      <w:r>
-        <w:rPr>
-          <w:rFonts w:ascii="Arial" w:hAnsi="Arial" w:cs="Arial"/>
-          <w:i/>
-          <w:sz w:val="24"/>
-          <w:szCs w:val="24"/>
-        </w:rPr>
-        <w:t>layouts</w:t>
-      </w:r>
-      <w:r>
-        <w:rPr>
-          <w:rFonts w:ascii="Arial" w:hAnsi="Arial" w:cs="Arial"/>
-          <w:sz w:val="24"/>
-          <w:szCs w:val="24"/>
-        </w:rPr>
-        <w:t xml:space="preserve">. Serão abordados 4 </w:t>
-      </w:r>
-      <w:r>
-        <w:rPr>
-          <w:rFonts w:ascii="Arial" w:hAnsi="Arial" w:cs="Arial"/>
-          <w:i/>
-          <w:sz w:val="24"/>
-          <w:szCs w:val="24"/>
-        </w:rPr>
-        <w:t>websites</w:t>
-      </w:r>
-      <w:r>
-        <w:rPr>
-          <w:rFonts w:ascii="Arial" w:hAnsi="Arial" w:cs="Arial"/>
-          <w:sz w:val="24"/>
-          <w:szCs w:val="24"/>
-        </w:rPr>
-        <w:t xml:space="preserve"> que foram acessados em setembro de 2015.</w:t>
-      </w:r>
+          <w:b/>
+          <w:sz w:val="24"/>
+          <w:szCs w:val="24"/>
+        </w:rPr>
+      </w:pPr>
     </w:p>
     <w:p>
       <w:pPr>
@@ -14761,6 +14869,73 @@
           <w:szCs w:val="24"/>
         </w:rPr>
       </w:pPr>
+      <w:r>
+        <w:rPr>
+          <w:rFonts w:ascii="Arial" w:hAnsi="Arial" w:cs="Arial"/>
+          <w:sz w:val="24"/>
+          <w:szCs w:val="24"/>
+        </w:rPr>
+        <w:tab/>
+      </w:r>
+      <w:r>
+        <w:rPr>
+          <w:rFonts w:ascii="Arial" w:hAnsi="Arial" w:cs="Arial"/>
+          <w:sz w:val="24"/>
+          <w:szCs w:val="24"/>
+        </w:rPr>
+        <w:t xml:space="preserve">Neste ponto, serão apresentados alguns exemplos de </w:t>
+      </w:r>
+      <w:r>
+        <w:rPr>
+          <w:rFonts w:ascii="Arial" w:hAnsi="Arial" w:cs="Arial"/>
+          <w:i/>
+          <w:sz w:val="24"/>
+          <w:szCs w:val="24"/>
+        </w:rPr>
+        <w:t>websites</w:t>
+      </w:r>
+      <w:r>
+        <w:rPr>
+          <w:rFonts w:ascii="Arial" w:hAnsi="Arial" w:cs="Arial"/>
+          <w:sz w:val="24"/>
+          <w:szCs w:val="24"/>
+        </w:rPr>
+        <w:t xml:space="preserve"> institucionais de FATECs que demostram as grandes diferenças em seus </w:t>
+      </w:r>
+      <w:r>
+        <w:rPr>
+          <w:rFonts w:ascii="Arial" w:hAnsi="Arial" w:cs="Arial"/>
+          <w:i/>
+          <w:sz w:val="24"/>
+          <w:szCs w:val="24"/>
+        </w:rPr>
+        <w:t>layouts</w:t>
+      </w:r>
+      <w:r>
+        <w:rPr>
+          <w:rFonts w:ascii="Arial" w:hAnsi="Arial" w:cs="Arial"/>
+          <w:sz w:val="24"/>
+          <w:szCs w:val="24"/>
+        </w:rPr>
+        <w:t xml:space="preserve">. Serão abordados 4 </w:t>
+      </w:r>
+      <w:r>
+        <w:rPr>
+          <w:rFonts w:ascii="Arial" w:hAnsi="Arial" w:cs="Arial"/>
+          <w:i/>
+          <w:sz w:val="24"/>
+          <w:szCs w:val="24"/>
+        </w:rPr>
+        <w:t>websites</w:t>
+      </w:r>
+      <w:r>
+        <w:rPr>
+          <w:rFonts w:ascii="Arial" w:hAnsi="Arial" w:cs="Arial"/>
+          <w:sz w:val="24"/>
+          <w:szCs w:val="24"/>
+        </w:rPr>
+        <w:t xml:space="preserve"> que foram acessados em setembro de 2015.</w:t>
+      </w:r>
     </w:p>
     <w:p>
       <w:pPr>
@@ -14775,38 +14950,6 @@
           <w:szCs w:val="24"/>
         </w:rPr>
       </w:pPr>
-      <w:r>
-        <w:rPr>
-          <w:rFonts w:ascii="Arial" w:hAnsi="Arial" w:cs="Arial"/>
-          <w:sz w:val="24"/>
-          <w:szCs w:val="24"/>
-        </w:rPr>
-        <w:t>2.4</w:t>
-      </w:r>
-      <w:r>
-        <w:rPr>
-          <w:rFonts w:ascii="Arial" w:hAnsi="Arial" w:cs="Arial"/>
-          <w:sz w:val="24"/>
-          <w:szCs w:val="24"/>
-        </w:rPr>
-        <w:t xml:space="preserve">.1 </w:t>
-      </w:r>
-      <w:r>
-        <w:rPr>
-          <w:rFonts w:ascii="Arial" w:hAnsi="Arial" w:cs="Arial"/>
-          <w:sz w:val="24"/>
-          <w:szCs w:val="24"/>
-        </w:rPr>
-        <w:t xml:space="preserve">Fatec de </w:t>
-      </w:r>
-      <w:r>
-        <w:rPr>
-          <w:rFonts w:ascii="Arial" w:hAnsi="Arial" w:cs="Arial"/>
-          <w:sz w:val="24"/>
-          <w:szCs w:val="24"/>
-        </w:rPr>
-        <w:t>Araçatuba</w:t>
-      </w:r>
     </w:p>
     <w:p>
       <w:pPr>
@@ -14827,82 +14970,31 @@
           <w:sz w:val="24"/>
           <w:szCs w:val="24"/>
         </w:rPr>
-        <w:tab/>
-        <w:t xml:space="preserve">O </w:t>
-      </w:r>
-      <w:r>
-        <w:rPr>
-          <w:rFonts w:ascii="Arial" w:hAnsi="Arial" w:cs="Arial"/>
-          <w:i/>
-          <w:sz w:val="24"/>
-          <w:szCs w:val="24"/>
-        </w:rPr>
-        <w:t xml:space="preserve">website </w:t>
-      </w:r>
-      <w:r>
-        <w:rPr>
-          <w:rFonts w:ascii="Arial" w:hAnsi="Arial" w:cs="Arial"/>
-          <w:sz w:val="24"/>
-          <w:szCs w:val="24"/>
-        </w:rPr>
-        <w:t>da FATEC de Araçatuba foge da identidade proposta pelo CPS. Apesar de posicionar os logos da maneira correta</w:t>
-      </w:r>
-      <w:r>
-        <w:rPr>
-          <w:rFonts w:ascii="Arial" w:hAnsi="Arial" w:cs="Arial"/>
-          <w:sz w:val="24"/>
-          <w:szCs w:val="24"/>
-        </w:rPr>
-        <w:t>,</w:t>
-      </w:r>
-      <w:r>
-        <w:rPr>
-          <w:rFonts w:ascii="Arial" w:hAnsi="Arial" w:cs="Arial"/>
-          <w:sz w:val="24"/>
-          <w:szCs w:val="24"/>
-        </w:rPr>
-        <w:t xml:space="preserve"> </w:t>
-      </w:r>
-      <w:r>
-        <w:rPr>
-          <w:rFonts w:ascii="Arial" w:hAnsi="Arial" w:cs="Arial"/>
-          <w:sz w:val="24"/>
-          <w:szCs w:val="24"/>
-        </w:rPr>
-        <w:t>o</w:t>
-      </w:r>
-      <w:r>
-        <w:rPr>
-          <w:rFonts w:ascii="Arial" w:hAnsi="Arial" w:cs="Arial"/>
-          <w:sz w:val="24"/>
-          <w:szCs w:val="24"/>
-        </w:rPr>
-        <w:t xml:space="preserve"> logo do CPS é apresentado de maneira errada, existe uma sobreposição de sombra alaranjada sobre ele que não é permitido pelo manual de identidade. Além disso, é utilizada uma cor alaranjada e amarela na estrutura do </w:t>
-      </w:r>
-      <w:r>
-        <w:rPr>
-          <w:rFonts w:ascii="Arial" w:hAnsi="Arial" w:cs="Arial"/>
-          <w:sz w:val="24"/>
-          <w:szCs w:val="24"/>
-        </w:rPr>
-        <w:t>site (</w:t>
-      </w:r>
-      <w:r>
-        <w:rPr>
-          <w:rFonts w:ascii="Arial" w:hAnsi="Arial" w:cs="Arial"/>
-          <w:i/>
-          <w:sz w:val="24"/>
-          <w:szCs w:val="24"/>
-        </w:rPr>
-        <w:t>links</w:t>
-      </w:r>
-      <w:r>
-        <w:rPr>
-          <w:rFonts w:ascii="Arial" w:hAnsi="Arial" w:cs="Arial"/>
-          <w:sz w:val="24"/>
-          <w:szCs w:val="24"/>
-        </w:rPr>
-        <w:t>, botões) que não faz parte das cores oficiais.</w:t>
+        <w:t>2.4</w:t>
+      </w:r>
+      <w:r>
+        <w:rPr>
+          <w:rFonts w:ascii="Arial" w:hAnsi="Arial" w:cs="Arial"/>
+          <w:sz w:val="24"/>
+          <w:szCs w:val="24"/>
+        </w:rPr>
+        <w:t xml:space="preserve">.1 </w:t>
+      </w:r>
+      <w:r>
+        <w:rPr>
+          <w:rFonts w:ascii="Arial" w:hAnsi="Arial" w:cs="Arial"/>
+          <w:sz w:val="24"/>
+          <w:szCs w:val="24"/>
+        </w:rPr>
+        <w:t xml:space="preserve">Fatec de </w:t>
+      </w:r>
+      <w:r>
+        <w:rPr>
+          <w:rFonts w:ascii="Arial" w:hAnsi="Arial" w:cs="Arial"/>
+          <w:sz w:val="24"/>
+          <w:szCs w:val="24"/>
+        </w:rPr>
+        <w:t>Araçatuba</w:t>
       </w:r>
     </w:p>
     <w:p>
@@ -14918,6 +15010,103 @@
           <w:szCs w:val="24"/>
         </w:rPr>
       </w:pPr>
+    </w:p>
+    <w:p>
+      <w:pPr>
+        <w:tabs>
+          <w:tab w:val="left" w:pos="0"/>
+        </w:tabs>
+        <w:spacing w:after="0" w:line="360" w:lineRule="auto"/>
+        <w:jc w:val="both"/>
+        <w:rPr>
+          <w:rFonts w:ascii="Arial" w:hAnsi="Arial" w:cs="Arial"/>
+          <w:sz w:val="24"/>
+          <w:szCs w:val="24"/>
+        </w:rPr>
+      </w:pPr>
+      <w:r>
+        <w:rPr>
+          <w:rFonts w:ascii="Arial" w:hAnsi="Arial" w:cs="Arial"/>
+          <w:sz w:val="24"/>
+          <w:szCs w:val="24"/>
+        </w:rPr>
+        <w:tab/>
+        <w:t xml:space="preserve">O </w:t>
+      </w:r>
+      <w:r>
+        <w:rPr>
+          <w:rFonts w:ascii="Arial" w:hAnsi="Arial" w:cs="Arial"/>
+          <w:i/>
+          <w:sz w:val="24"/>
+          <w:szCs w:val="24"/>
+        </w:rPr>
+        <w:t xml:space="preserve">website </w:t>
+      </w:r>
+      <w:r>
+        <w:rPr>
+          <w:rFonts w:ascii="Arial" w:hAnsi="Arial" w:cs="Arial"/>
+          <w:sz w:val="24"/>
+          <w:szCs w:val="24"/>
+        </w:rPr>
+        <w:t>da FATEC de Araçatuba foge da identidade proposta pelo CPS. Apesar de posicionar os logos da maneira correta</w:t>
+      </w:r>
+      <w:r>
+        <w:rPr>
+          <w:rFonts w:ascii="Arial" w:hAnsi="Arial" w:cs="Arial"/>
+          <w:sz w:val="24"/>
+          <w:szCs w:val="24"/>
+        </w:rPr>
+        <w:t>,</w:t>
+      </w:r>
+      <w:r>
+        <w:rPr>
+          <w:rFonts w:ascii="Arial" w:hAnsi="Arial" w:cs="Arial"/>
+          <w:sz w:val="24"/>
+          <w:szCs w:val="24"/>
+        </w:rPr>
+        <w:t xml:space="preserve"> </w:t>
+      </w:r>
+      <w:r>
+        <w:rPr>
+          <w:rFonts w:ascii="Arial" w:hAnsi="Arial" w:cs="Arial"/>
+          <w:sz w:val="24"/>
+          <w:szCs w:val="24"/>
+        </w:rPr>
+        <w:t>o</w:t>
+      </w:r>
+      <w:r>
+        <w:rPr>
+          <w:rFonts w:ascii="Arial" w:hAnsi="Arial" w:cs="Arial"/>
+          <w:sz w:val="24"/>
+          <w:szCs w:val="24"/>
+        </w:rPr>
+        <w:t xml:space="preserve"> logo do CPS é apresentado de maneira errada, existe uma sobreposição de sombra alaranjada sobre ele que não é permitido pelo manual de identidade. Além disso, é utilizada uma cor alaranjada e amarela na estrutura do </w:t>
+      </w:r>
+      <w:r>
+        <w:rPr>
+          <w:rFonts w:ascii="Arial" w:hAnsi="Arial" w:cs="Arial"/>
+          <w:sz w:val="24"/>
+          <w:szCs w:val="24"/>
+        </w:rPr>
+        <w:t>site (</w:t>
+      </w:r>
+      <w:r>
+        <w:rPr>
+          <w:rFonts w:ascii="Arial" w:hAnsi="Arial" w:cs="Arial"/>
+          <w:i/>
+          <w:sz w:val="24"/>
+          <w:szCs w:val="24"/>
+        </w:rPr>
+        <w:t>links</w:t>
+      </w:r>
+      <w:r>
+        <w:rPr>
+          <w:rFonts w:ascii="Arial" w:hAnsi="Arial" w:cs="Arial"/>
+          <w:sz w:val="24"/>
+          <w:szCs w:val="24"/>
+        </w:rPr>
+        <w:t>, botões) que não faz parte das cores oficiais.</w:t>
+      </w:r>
     </w:p>
     <w:p>
       <w:pPr>
@@ -15103,60 +15292,59 @@
           <w:tab w:val="left" w:pos="0"/>
         </w:tabs>
         <w:spacing w:after="0" w:line="360" w:lineRule="auto"/>
-        <w:jc w:val="both"/>
-        <w:rPr>
-          <w:rFonts w:ascii="Arial" w:hAnsi="Arial" w:cs="Arial"/>
-          <w:sz w:val="24"/>
-          <w:szCs w:val="24"/>
-        </w:rPr>
-      </w:pPr>
-      <w:r>
-        <w:rPr>
-          <w:rFonts w:ascii="Arial" w:hAnsi="Arial" w:cs="Arial"/>
-          <w:sz w:val="24"/>
-          <w:szCs w:val="24"/>
-        </w:rPr>
-        <w:tab/>
-        <w:t xml:space="preserve">O </w:t>
-      </w:r>
-      <w:r>
-        <w:rPr>
-          <w:rFonts w:ascii="Arial" w:hAnsi="Arial" w:cs="Arial"/>
-          <w:i/>
-          <w:sz w:val="24"/>
-          <w:szCs w:val="24"/>
-        </w:rPr>
-        <w:t>website</w:t>
-      </w:r>
-      <w:r>
-        <w:rPr>
-          <w:rFonts w:ascii="Arial" w:hAnsi="Arial" w:cs="Arial"/>
-          <w:sz w:val="24"/>
-          <w:szCs w:val="24"/>
-        </w:rPr>
-        <w:t xml:space="preserve"> da Fatec de Pindamonhangaba é bem simples, não há problemas com as cores, apesar de poder usar mais da identidade visual. A falta mais grave é não haver logo algum, a identificação fica apenas por texto, isso prejudica a identificação do site e fere as regras do CPS.</w:t>
-      </w:r>
+        <w:rPr>
+          <w:rFonts w:ascii="Arial" w:hAnsi="Arial" w:cs="Arial"/>
+          <w:sz w:val="24"/>
+          <w:szCs w:val="24"/>
+        </w:rPr>
+      </w:pPr>
     </w:p>
     <w:p>
       <w:pPr>
         <w:tabs>
           <w:tab w:val="left" w:pos="0"/>
         </w:tabs>
-        <w:spacing w:after="0" w:line="360" w:lineRule="auto"/>
-        <w:jc w:val="both"/>
-        <w:rPr>
-          <w:rFonts w:ascii="Arial" w:hAnsi="Arial" w:cs="Arial"/>
-          <w:sz w:val="24"/>
-          <w:szCs w:val="24"/>
-        </w:rPr>
-      </w:pPr>
+        <w:spacing w:line="360" w:lineRule="auto"/>
+        <w:jc w:val="both"/>
+        <w:rPr>
+          <w:rFonts w:ascii="Arial" w:hAnsi="Arial" w:cs="Arial"/>
+          <w:sz w:val="24"/>
+          <w:szCs w:val="24"/>
+        </w:rPr>
+      </w:pPr>
+      <w:r>
+        <w:rPr>
+          <w:rFonts w:ascii="Arial" w:hAnsi="Arial" w:cs="Arial"/>
+          <w:sz w:val="24"/>
+          <w:szCs w:val="24"/>
+        </w:rPr>
+        <w:tab/>
+        <w:t xml:space="preserve">O </w:t>
+      </w:r>
+      <w:r>
+        <w:rPr>
+          <w:rFonts w:ascii="Arial" w:hAnsi="Arial" w:cs="Arial"/>
+          <w:i/>
+          <w:sz w:val="24"/>
+          <w:szCs w:val="24"/>
+        </w:rPr>
+        <w:t>website</w:t>
+      </w:r>
+      <w:r>
+        <w:rPr>
+          <w:rFonts w:ascii="Arial" w:hAnsi="Arial" w:cs="Arial"/>
+          <w:sz w:val="24"/>
+          <w:szCs w:val="24"/>
+        </w:rPr>
+        <w:t xml:space="preserve"> da Fatec de Pindamonhangaba é bem simples, não há problemas com as cores, apesar de poder usar mais da identidade visual. A falta mais grave é não haver logo algum, a identificação fica apenas por texto, isso prejudica a identificação do site e fere as regras do CPS.</w:t>
+      </w:r>
     </w:p>
     <w:p>
       <w:pPr>
         <w:tabs>
           <w:tab w:val="left" w:pos="0"/>
         </w:tabs>
-        <w:spacing w:after="0" w:line="360" w:lineRule="auto"/>
+        <w:spacing w:before="240" w:after="0" w:line="360" w:lineRule="auto"/>
         <w:jc w:val="center"/>
         <w:rPr>
           <w:rFonts w:ascii="Arial" w:hAnsi="Arial" w:cs="Arial"/>
@@ -15281,67 +15469,45 @@
     </w:p>
     <w:p>
       <w:pPr>
-        <w:tabs>
-          <w:tab w:val="left" w:pos="0"/>
-        </w:tabs>
+        <w:pStyle w:val="PargrafodaLista"/>
+        <w:numPr>
+          <w:ilvl w:val="2"/>
+          <w:numId w:val="11"/>
+        </w:numPr>
         <w:spacing w:after="0" w:line="360" w:lineRule="auto"/>
-        <w:rPr>
-          <w:rFonts w:ascii="Arial" w:hAnsi="Arial" w:cs="Arial"/>
-          <w:sz w:val="24"/>
-          <w:szCs w:val="24"/>
-        </w:rPr>
-      </w:pPr>
+        <w:jc w:val="both"/>
+        <w:rPr>
+          <w:rFonts w:ascii="Arial" w:hAnsi="Arial" w:cs="Arial"/>
+          <w:sz w:val="24"/>
+          <w:szCs w:val="24"/>
+        </w:rPr>
+      </w:pPr>
+      <w:r>
+        <w:rPr>
+          <w:rFonts w:ascii="Arial" w:hAnsi="Arial" w:cs="Arial"/>
+          <w:sz w:val="24"/>
+          <w:szCs w:val="24"/>
+        </w:rPr>
+        <w:lastRenderedPageBreak/>
+        <w:t>Fatec de Jacareí</w:t>
+      </w:r>
     </w:p>
     <w:p>
       <w:pPr>
         <w:pStyle w:val="PargrafodaLista"/>
         <w:spacing w:after="0" w:line="360" w:lineRule="auto"/>
-        <w:ind w:left="0"/>
-        <w:jc w:val="both"/>
-        <w:rPr>
-          <w:rFonts w:ascii="Arial" w:hAnsi="Arial" w:cs="Arial"/>
-          <w:sz w:val="24"/>
-          <w:szCs w:val="24"/>
-        </w:rPr>
-      </w:pPr>
-      <w:r>
-        <w:rPr>
-          <w:rFonts w:ascii="Arial" w:hAnsi="Arial" w:cs="Arial"/>
-          <w:sz w:val="24"/>
-          <w:szCs w:val="24"/>
-        </w:rPr>
-        <w:lastRenderedPageBreak/>
-        <w:t>2.</w:t>
-      </w:r>
-      <w:r>
-        <w:rPr>
-          <w:rFonts w:ascii="Arial" w:hAnsi="Arial" w:cs="Arial"/>
-          <w:sz w:val="24"/>
-          <w:szCs w:val="24"/>
-        </w:rPr>
-        <w:t>4</w:t>
-      </w:r>
-      <w:r>
-        <w:rPr>
-          <w:rFonts w:ascii="Arial" w:hAnsi="Arial" w:cs="Arial"/>
-          <w:sz w:val="24"/>
-          <w:szCs w:val="24"/>
-        </w:rPr>
-        <w:t xml:space="preserve">.3 </w:t>
-      </w:r>
-      <w:r>
-        <w:rPr>
-          <w:rFonts w:ascii="Arial" w:hAnsi="Arial" w:cs="Arial"/>
-          <w:sz w:val="24"/>
-          <w:szCs w:val="24"/>
-        </w:rPr>
-        <w:t>Fatec de Jacareí</w:t>
-      </w:r>
+        <w:jc w:val="both"/>
+        <w:rPr>
+          <w:rFonts w:ascii="Arial" w:hAnsi="Arial" w:cs="Arial"/>
+          <w:sz w:val="24"/>
+          <w:szCs w:val="24"/>
+        </w:rPr>
+      </w:pPr>
     </w:p>
     <w:p>
       <w:pPr>
         <w:pStyle w:val="PargrafodaLista"/>
-        <w:spacing w:after="0" w:line="360" w:lineRule="auto"/>
+        <w:spacing w:line="360" w:lineRule="auto"/>
         <w:ind w:left="0" w:firstLine="851"/>
         <w:jc w:val="both"/>
         <w:rPr>
@@ -15387,7 +15553,7 @@
     <w:p>
       <w:pPr>
         <w:pStyle w:val="PargrafodaLista"/>
-        <w:spacing w:after="0" w:line="360" w:lineRule="auto"/>
+        <w:spacing w:before="240" w:after="0" w:line="360" w:lineRule="auto"/>
         <w:ind w:left="0"/>
         <w:jc w:val="center"/>
         <w:rPr>
@@ -15543,6 +15709,17 @@
     <w:p>
       <w:pPr>
         <w:spacing w:after="0" w:line="360" w:lineRule="auto"/>
+        <w:jc w:val="both"/>
+        <w:rPr>
+          <w:rFonts w:ascii="Arial" w:hAnsi="Arial" w:cs="Arial"/>
+          <w:sz w:val="24"/>
+          <w:szCs w:val="24"/>
+        </w:rPr>
+      </w:pPr>
+    </w:p>
+    <w:p>
+      <w:pPr>
+        <w:spacing w:line="360" w:lineRule="auto"/>
         <w:ind w:firstLine="720"/>
         <w:jc w:val="both"/>
         <w:rPr>
@@ -15601,18 +15778,6 @@
         </w:rPr>
         <w:t xml:space="preserve"> Apesar disso, usa todos os três logos, porém a escolha da cor também foge da regra da instituição.</w:t>
       </w:r>
-    </w:p>
-    <w:p>
-      <w:pPr>
-        <w:spacing w:after="0" w:line="360" w:lineRule="auto"/>
-        <w:ind w:firstLine="720"/>
-        <w:jc w:val="both"/>
-        <w:rPr>
-          <w:rFonts w:ascii="Arial" w:hAnsi="Arial" w:cs="Arial"/>
-          <w:sz w:val="24"/>
-          <w:szCs w:val="24"/>
-        </w:rPr>
-      </w:pPr>
     </w:p>
     <w:p>
       <w:pPr>
@@ -15700,6 +15865,7 @@
           <w:sz w:val="20"/>
           <w:szCs w:val="20"/>
         </w:rPr>
+        <w:lastRenderedPageBreak/>
         <w:t xml:space="preserve">Fonte: </w:t>
       </w:r>
       <w:r>
@@ -15740,17 +15906,17 @@
         <w:ind w:firstLine="851"/>
         <w:jc w:val="both"/>
         <w:rPr>
-          <w:rFonts w:ascii="Arial" w:hAnsi="Arial" w:cs="Arial"/>
-          <w:sz w:val="24"/>
-          <w:szCs w:val="24"/>
-        </w:rPr>
-      </w:pPr>
-      <w:r>
-        <w:rPr>
           <w:rFonts w:ascii="Arial" w:eastAsia="Arial" w:hAnsi="Arial" w:cs="Arial"/>
           <w:sz w:val="24"/>
           <w:szCs w:val="24"/>
         </w:rPr>
+      </w:pPr>
+      <w:r>
+        <w:rPr>
+          <w:rFonts w:ascii="Arial" w:eastAsia="Arial" w:hAnsi="Arial" w:cs="Arial"/>
+          <w:sz w:val="24"/>
+          <w:szCs w:val="24"/>
+        </w:rPr>
         <w:t>Foi observado que os</w:t>
       </w:r>
       <w:r>
@@ -15824,6 +15990,285 @@
           <w:szCs w:val="24"/>
         </w:rPr>
         <w:t xml:space="preserve"> é notável que as instituições têm problemas com a elaboração dos mesmos, o que seria facilitado através de uma ferramenta de desenvolvimento como a que será apresentada no seguinte trabalho. </w:t>
+      </w:r>
+    </w:p>
+    <w:p>
+      <w:pPr>
+        <w:tabs>
+          <w:tab w:val="left" w:pos="0"/>
+        </w:tabs>
+        <w:spacing w:line="360" w:lineRule="auto"/>
+        <w:jc w:val="both"/>
+        <w:rPr>
+          <w:rFonts w:ascii="Arial" w:hAnsi="Arial" w:cs="Arial"/>
+          <w:sz w:val="24"/>
+          <w:szCs w:val="24"/>
+        </w:rPr>
+      </w:pPr>
+    </w:p>
+    <w:p>
+      <w:pPr>
+        <w:pStyle w:val="PargrafodaLista"/>
+        <w:numPr>
+          <w:ilvl w:val="1"/>
+          <w:numId w:val="13"/>
+        </w:numPr>
+        <w:tabs>
+          <w:tab w:val="left" w:pos="0"/>
+        </w:tabs>
+        <w:spacing w:after="0" w:line="360" w:lineRule="auto"/>
+        <w:jc w:val="both"/>
+        <w:rPr>
+          <w:rFonts w:ascii="Arial" w:hAnsi="Arial" w:cs="Arial"/>
+          <w:b/>
+          <w:color w:val="7F7F7F" w:themeColor="text1" w:themeTint="80"/>
+          <w:sz w:val="24"/>
+          <w:szCs w:val="24"/>
+        </w:rPr>
+      </w:pPr>
+      <w:r>
+        <w:rPr>
+          <w:rFonts w:ascii="Arial" w:hAnsi="Arial" w:cs="Arial"/>
+          <w:b/>
+          <w:color w:val="7F7F7F" w:themeColor="text1" w:themeTint="80"/>
+          <w:sz w:val="24"/>
+          <w:szCs w:val="24"/>
+        </w:rPr>
+        <w:t xml:space="preserve">Análise do </w:t>
+      </w:r>
+      <w:r>
+        <w:rPr>
+          <w:rFonts w:ascii="Arial" w:hAnsi="Arial" w:cs="Arial"/>
+          <w:b/>
+          <w:i/>
+          <w:color w:val="7F7F7F" w:themeColor="text1" w:themeTint="80"/>
+          <w:sz w:val="24"/>
+          <w:szCs w:val="24"/>
+        </w:rPr>
+        <w:t>website</w:t>
+      </w:r>
+      <w:r>
+        <w:rPr>
+          <w:rFonts w:ascii="Arial" w:hAnsi="Arial" w:cs="Arial"/>
+          <w:b/>
+          <w:color w:val="7F7F7F" w:themeColor="text1" w:themeTint="80"/>
+          <w:sz w:val="24"/>
+          <w:szCs w:val="24"/>
+        </w:rPr>
+        <w:t xml:space="preserve"> do cps</w:t>
+      </w:r>
+    </w:p>
+    <w:p>
+      <w:pPr>
+        <w:pStyle w:val="PargrafodaLista"/>
+        <w:tabs>
+          <w:tab w:val="left" w:pos="0"/>
+        </w:tabs>
+        <w:spacing w:after="0" w:line="360" w:lineRule="auto"/>
+        <w:ind w:left="360"/>
+        <w:jc w:val="both"/>
+        <w:rPr>
+          <w:rFonts w:ascii="Arial" w:hAnsi="Arial" w:cs="Arial"/>
+          <w:color w:val="7F7F7F" w:themeColor="text1" w:themeTint="80"/>
+          <w:sz w:val="24"/>
+          <w:szCs w:val="24"/>
+        </w:rPr>
+      </w:pPr>
+    </w:p>
+    <w:p>
+      <w:pPr>
+        <w:pStyle w:val="PargrafodaLista"/>
+        <w:tabs>
+          <w:tab w:val="left" w:pos="0"/>
+        </w:tabs>
+        <w:spacing w:line="360" w:lineRule="auto"/>
+        <w:ind w:left="360"/>
+        <w:jc w:val="both"/>
+        <w:rPr>
+          <w:rFonts w:ascii="Arial" w:hAnsi="Arial" w:cs="Arial"/>
+          <w:color w:val="7F7F7F" w:themeColor="text1" w:themeTint="80"/>
+          <w:sz w:val="24"/>
+          <w:szCs w:val="24"/>
+        </w:rPr>
+      </w:pPr>
+      <w:r>
+        <w:rPr>
+          <w:rFonts w:ascii="Arial" w:hAnsi="Arial" w:cs="Arial"/>
+          <w:color w:val="7F7F7F" w:themeColor="text1" w:themeTint="80"/>
+          <w:sz w:val="24"/>
+          <w:szCs w:val="24"/>
+        </w:rPr>
+        <w:tab/>
+        <w:t xml:space="preserve">O </w:t>
+      </w:r>
+      <w:r>
+        <w:rPr>
+          <w:rFonts w:ascii="Arial" w:hAnsi="Arial" w:cs="Arial"/>
+          <w:i/>
+          <w:color w:val="7F7F7F" w:themeColor="text1" w:themeTint="80"/>
+          <w:sz w:val="24"/>
+          <w:szCs w:val="24"/>
+        </w:rPr>
+        <w:t>website</w:t>
+      </w:r>
+      <w:r>
+        <w:rPr>
+          <w:rFonts w:ascii="Arial" w:hAnsi="Arial" w:cs="Arial"/>
+          <w:color w:val="7F7F7F" w:themeColor="text1" w:themeTint="80"/>
+          <w:sz w:val="24"/>
+          <w:szCs w:val="24"/>
+        </w:rPr>
+        <w:t xml:space="preserve"> do CPS segue as normas de identidade propostas pela própria entidade, porém, o visual poderia ser atualizado. Com o projeto proposto em mãos seria possível uma apresentação mais leve e moderna, apresentando mais integração com os novos possíveis layouts das instituições.</w:t>
+      </w:r>
+    </w:p>
+    <w:p>
+      <w:pPr>
+        <w:tabs>
+          <w:tab w:val="left" w:pos="0"/>
+        </w:tabs>
+        <w:spacing w:before="240" w:line="360" w:lineRule="auto"/>
+        <w:jc w:val="center"/>
+        <w:rPr>
+          <w:rFonts w:ascii="Arial" w:hAnsi="Arial" w:cs="Arial"/>
+          <w:sz w:val="20"/>
+          <w:szCs w:val="20"/>
+        </w:rPr>
+      </w:pPr>
+      <w:r>
+        <w:rPr>
+          <w:rFonts w:ascii="Arial" w:hAnsi="Arial" w:cs="Arial"/>
+          <w:sz w:val="24"/>
+          <w:szCs w:val="24"/>
+        </w:rPr>
+        <w:tab/>
+      </w:r>
+      <w:r>
+        <w:rPr>
+          <w:rFonts w:ascii="Arial" w:hAnsi="Arial" w:cs="Arial"/>
+          <w:b/>
+          <w:color w:val="7F7F7F" w:themeColor="text1" w:themeTint="80"/>
+          <w:sz w:val="20"/>
+          <w:szCs w:val="20"/>
+        </w:rPr>
+        <w:t>Figura 09</w:t>
+      </w:r>
+      <w:r>
+        <w:rPr>
+          <w:rFonts w:ascii="Arial" w:hAnsi="Arial" w:cs="Arial"/>
+          <w:sz w:val="20"/>
+          <w:szCs w:val="20"/>
+        </w:rPr>
+        <w:t xml:space="preserve">– Página home </w:t>
+      </w:r>
+      <w:r>
+        <w:rPr>
+          <w:rFonts w:ascii="Arial" w:hAnsi="Arial" w:cs="Arial"/>
+          <w:sz w:val="20"/>
+          <w:szCs w:val="20"/>
+        </w:rPr>
+        <w:t>Centro Paula Souza</w:t>
+      </w:r>
+      <w:r>
+        <w:rPr>
+          <w:noProof/>
+          <w:lang w:eastAsia="pt-BR"/>
+        </w:rPr>
+        <w:t xml:space="preserve"> </w:t>
+      </w:r>
+      <w:r>
+        <w:rPr>
+          <w:noProof/>
+          <w:lang w:eastAsia="pt-BR"/>
+        </w:rPr>
+        <w:drawing>
+          <wp:inline distT="0" distB="0" distL="0" distR="0" wp14:anchorId="659F831C" wp14:editId="3375C45B">
+            <wp:extent cx="5760085" cy="3238500"/>
+            <wp:effectExtent l="0" t="0" r="0" b="0"/>
+            <wp:docPr id="1" name="Imagem 1"/>
+            <wp:cNvGraphicFramePr>
+              <a:graphicFrameLocks xmlns:a="http://schemas.openxmlformats.org/drawingml/2006/main" noChangeAspect="1"/>
+            </wp:cNvGraphicFramePr>
+            <a:graphic xmlns:a="http://schemas.openxmlformats.org/drawingml/2006/main">
+              <a:graphicData uri="http://schemas.openxmlformats.org/drawingml/2006/picture">
+                <pic:pic xmlns:pic="http://schemas.openxmlformats.org/drawingml/2006/picture">
+                  <pic:nvPicPr>
+                    <pic:cNvPr id="1" name=""/>
+                    <pic:cNvPicPr/>
+                  </pic:nvPicPr>
+                  <pic:blipFill>
+                    <a:blip r:embed="rId22"/>
+                    <a:stretch>
+                      <a:fillRect/>
+                    </a:stretch>
+                  </pic:blipFill>
+                  <pic:spPr>
+                    <a:xfrm>
+                      <a:off x="0" y="0"/>
+                      <a:ext cx="5760085" cy="3238500"/>
+                    </a:xfrm>
+                    <a:prstGeom prst="rect">
+                      <a:avLst/>
+                    </a:prstGeom>
+                  </pic:spPr>
+                </pic:pic>
+              </a:graphicData>
+            </a:graphic>
+          </wp:inline>
+        </w:drawing>
+      </w:r>
+    </w:p>
+    <w:p>
+      <w:pPr>
+        <w:tabs>
+          <w:tab w:val="left" w:pos="0"/>
+        </w:tabs>
+        <w:spacing w:line="360" w:lineRule="auto"/>
+        <w:jc w:val="center"/>
+        <w:rPr>
+          <w:rFonts w:ascii="Arial" w:hAnsi="Arial" w:cs="Arial"/>
+          <w:sz w:val="24"/>
+          <w:szCs w:val="24"/>
+        </w:rPr>
+      </w:pPr>
+      <w:r>
+        <w:rPr>
+          <w:rFonts w:ascii="Arial" w:hAnsi="Arial" w:cs="Arial"/>
+          <w:sz w:val="20"/>
+          <w:szCs w:val="20"/>
+        </w:rPr>
+        <w:t xml:space="preserve">Fonte: Disponível em: </w:t>
+      </w:r>
+      <w:r>
+        <w:rPr>
+          <w:rFonts w:ascii="Arial" w:hAnsi="Arial" w:cs="Arial"/>
+          <w:sz w:val="20"/>
+          <w:szCs w:val="20"/>
+        </w:rPr>
+        <w:t>http://www.centropaulasouza.sp.gov.br/</w:t>
+      </w:r>
+      <w:r>
+        <w:rPr>
+          <w:rFonts w:ascii="Arial" w:hAnsi="Arial" w:cs="Arial"/>
+          <w:sz w:val="20"/>
+          <w:szCs w:val="20"/>
+        </w:rPr>
+        <w:t xml:space="preserve">  acesso </w:t>
+      </w:r>
+      <w:r>
+        <w:rPr>
+          <w:rFonts w:ascii="Arial" w:hAnsi="Arial" w:cs="Arial"/>
+          <w:sz w:val="20"/>
+          <w:szCs w:val="20"/>
+        </w:rPr>
+        <w:t>10</w:t>
+      </w:r>
+      <w:r>
+        <w:rPr>
+          <w:rFonts w:ascii="Arial" w:hAnsi="Arial" w:cs="Arial"/>
+          <w:sz w:val="20"/>
+          <w:szCs w:val="20"/>
+        </w:rPr>
+        <w:t>/2015.  Página inteira em anexo.</w:t>
       </w:r>
     </w:p>
     <w:p>
@@ -19041,7 +19486,23 @@
           <w:sz w:val="24"/>
           <w:szCs w:val="24"/>
         </w:rPr>
-        <w:t xml:space="preserve"> se define, em seu site, como “um simples, gerador de site estático”. No projeto desenvolvido, ele foi utilizado para a elaboração do site que hospedará o projeto do presente trabalho juntamente com sua documentação. </w:t>
+        <w:t xml:space="preserve"> se define</w:t>
+      </w:r>
+      <w:r>
+        <w:rPr>
+          <w:rFonts w:ascii="Arial" w:hAnsi="Arial" w:cs="Arial"/>
+          <w:sz w:val="24"/>
+          <w:szCs w:val="24"/>
+        </w:rPr>
+        <w:t>, em seu site, como “um simples,</w:t>
+      </w:r>
+      <w:r>
+        <w:rPr>
+          <w:rFonts w:ascii="Arial" w:hAnsi="Arial" w:cs="Arial"/>
+          <w:sz w:val="24"/>
+          <w:szCs w:val="24"/>
+        </w:rPr>
+        <w:t xml:space="preserve"> gerador de site estático”. No projeto desenvolvido, ele foi utilizado para a elaboração do site que hospedará o projeto do presente trabalho juntamente com sua documentação. </w:t>
       </w:r>
       <w:r>
         <w:rPr>
@@ -19123,7 +19584,41 @@
           <w:sz w:val="24"/>
           <w:szCs w:val="24"/>
         </w:rPr>
-        <w:t xml:space="preserve">que usa truques para agilizar desenvolvimento de </w:t>
+        <w:t xml:space="preserve">que </w:t>
+      </w:r>
+      <w:r>
+        <w:rPr>
+          <w:rFonts w:ascii="Arial" w:hAnsi="Arial" w:cs="Arial"/>
+          <w:sz w:val="24"/>
+          <w:szCs w:val="24"/>
+        </w:rPr>
+        <w:t xml:space="preserve">tem um processo </w:t>
+      </w:r>
+      <w:r>
+        <w:rPr>
+          <w:rFonts w:ascii="Arial" w:hAnsi="Arial" w:cs="Arial"/>
+          <w:sz w:val="24"/>
+          <w:szCs w:val="24"/>
+        </w:rPr>
+        <w:t xml:space="preserve">para agilizar </w:t>
+      </w:r>
+      <w:r>
+        <w:rPr>
+          <w:rFonts w:ascii="Arial" w:hAnsi="Arial" w:cs="Arial"/>
+          <w:sz w:val="24"/>
+          <w:szCs w:val="24"/>
+        </w:rPr>
+        <w:t xml:space="preserve">o </w:t>
+      </w:r>
+      <w:bookmarkStart w:id="0" w:name="_GoBack"/>
+      <w:bookmarkEnd w:id="0"/>
+      <w:r>
+        <w:rPr>
+          <w:rFonts w:ascii="Arial" w:hAnsi="Arial" w:cs="Arial"/>
+          <w:sz w:val="24"/>
+          <w:szCs w:val="24"/>
+        </w:rPr>
+        <w:t xml:space="preserve">desenvolvimento de </w:t>
       </w:r>
       <w:r>
         <w:rPr>
@@ -20070,8 +20565,8 @@
       </w:r>
     </w:p>
     <w:sectPr>
-      <w:headerReference w:type="default" r:id="rId22"/>
-      <w:footerReference w:type="default" r:id="rId23"/>
+      <w:headerReference w:type="default" r:id="rId23"/>
+      <w:footerReference w:type="default" r:id="rId24"/>
       <w:pgSz w:w="11906" w:h="16838"/>
       <w:pgMar w:top="1701" w:right="1134" w:bottom="1134" w:left="1701" w:header="709" w:footer="709" w:gutter="0"/>
       <w:pgNumType w:start="14"/>
@@ -23301,7 +23796,7 @@
 </file>
 
 <file path=customXml/itemProps1.xml><?xml version="1.0" encoding="utf-8"?>
-<ds:datastoreItem xmlns:ds="http://schemas.openxmlformats.org/officeDocument/2006/customXml" ds:itemID="{E8D7D679-E99A-4125-8F1A-7AA4E0E2D2B9}">
+<ds:datastoreItem xmlns:ds="http://schemas.openxmlformats.org/officeDocument/2006/customXml" ds:itemID="{4FA9E0FC-C20D-4FBC-8D9D-3D1185E92462}">
   <ds:schemaRefs>
     <ds:schemaRef ds:uri="http://schemas.openxmlformats.org/officeDocument/2006/bibliography"/>
   </ds:schemaRefs>

</xml_diff>